<commit_message>
Processes/Project Planning Process.docx corrected header (document state)
</commit_message>
<xml_diff>
--- a/Docs/Processes/Project Planning Process.docx
+++ b/Docs/Processes/Project Planning Process.docx
@@ -1,6 +1,6 @@
 
 <file path=word/document.xml><?xml version="1.0" encoding="utf-8"?>
-<w:document xmlns:wpc="http://schemas.microsoft.com/office/word/2010/wordprocessingCanvas" xmlns:mc="http://schemas.openxmlformats.org/markup-compatibility/2006" xmlns:o="urn:schemas-microsoft-com:office:office" xmlns:r="http://schemas.openxmlformats.org/officeDocument/2006/relationships" xmlns:m="http://schemas.openxmlformats.org/officeDocument/2006/math" xmlns:v="urn:schemas-microsoft-com:vml" xmlns:wp14="http://schemas.microsoft.com/office/word/2010/wordprocessingDrawing" xmlns:wp="http://schemas.openxmlformats.org/drawingml/2006/wordprocessingDrawing" xmlns:w10="urn:schemas-microsoft-com:office:word" xmlns:w="http://schemas.openxmlformats.org/wordprocessingml/2006/main" xmlns:w14="http://schemas.microsoft.com/office/word/2010/wordml" xmlns:wpg="http://schemas.microsoft.com/office/word/2010/wordprocessingGroup" xmlns:wpi="http://schemas.microsoft.com/office/word/2010/wordprocessingInk" xmlns:wne="http://schemas.microsoft.com/office/word/2006/wordml" xmlns:wps="http://schemas.microsoft.com/office/word/2010/wordprocessingShape" mc:Ignorable="w14 wp14">
+<w:document xmlns:wpc="http://schemas.microsoft.com/office/word/2010/wordprocessingCanvas" xmlns:mc="http://schemas.openxmlformats.org/markup-compatibility/2006" xmlns:o="urn:schemas-microsoft-com:office:office" xmlns:r="http://schemas.openxmlformats.org/officeDocument/2006/relationships" xmlns:m="http://schemas.openxmlformats.org/officeDocument/2006/math" xmlns:v="urn:schemas-microsoft-com:vml" xmlns:wp14="http://schemas.microsoft.com/office/word/2010/wordprocessingDrawing" xmlns:wp="http://schemas.openxmlformats.org/drawingml/2006/wordprocessingDrawing" xmlns:w10="urn:schemas-microsoft-com:office:word" xmlns:w="http://schemas.openxmlformats.org/wordprocessingml/2006/main" xmlns:w14="http://schemas.microsoft.com/office/word/2010/wordml" xmlns:w15="http://schemas.microsoft.com/office/word/2012/wordml" xmlns:wpg="http://schemas.microsoft.com/office/word/2010/wordprocessingGroup" xmlns:wpi="http://schemas.microsoft.com/office/word/2010/wordprocessingInk" xmlns:wne="http://schemas.microsoft.com/office/word/2006/wordml" xmlns:wps="http://schemas.microsoft.com/office/word/2010/wordprocessingShape" mc:Ignorable="w14 w15 wp14">
   <w:body>
     <w:sdt>
       <w:sdtPr>
@@ -57,7 +57,7 @@
                   </w:tcPr>
                   <w:p>
                     <w:pPr>
-                      <w:pStyle w:val="NoSpacing"/>
+                      <w:pStyle w:val="SemEspaamento"/>
                       <w:rPr>
                         <w:rFonts w:asciiTheme="majorHAnsi" w:eastAsiaTheme="majorEastAsia" w:hAnsiTheme="majorHAnsi" w:cstheme="majorBidi"/>
                       </w:rPr>
@@ -106,7 +106,7 @@
                 <w:sdtContent>
                   <w:p>
                     <w:pPr>
-                      <w:pStyle w:val="NoSpacing"/>
+                      <w:pStyle w:val="SemEspaamento"/>
                       <w:rPr>
                         <w:rFonts w:asciiTheme="majorHAnsi" w:eastAsiaTheme="majorEastAsia" w:hAnsiTheme="majorHAnsi" w:cstheme="majorBidi"/>
                         <w:color w:val="4F81BD" w:themeColor="accent1"/>
@@ -154,7 +154,7 @@
                   </w:tcPr>
                   <w:p>
                     <w:pPr>
-                      <w:pStyle w:val="NoSpacing"/>
+                      <w:pStyle w:val="SemEspaamento"/>
                       <w:rPr>
                         <w:rFonts w:asciiTheme="majorHAnsi" w:eastAsiaTheme="majorEastAsia" w:hAnsiTheme="majorHAnsi" w:cstheme="majorBidi"/>
                       </w:rPr>
@@ -208,7 +208,7 @@
                 <w:sdtContent>
                   <w:p>
                     <w:pPr>
-                      <w:pStyle w:val="NoSpacing"/>
+                      <w:pStyle w:val="SemEspaamento"/>
                       <w:rPr>
                         <w:color w:val="4F81BD" w:themeColor="accent1"/>
                       </w:rPr>
@@ -218,23 +218,7 @@
                         <w:color w:val="4F81BD" w:themeColor="accent1"/>
                         <w:lang w:val="en-US"/>
                       </w:rPr>
-                      <w:t xml:space="preserve">Filipe </w:t>
-                    </w:r>
-                    <w:proofErr w:type="spellStart"/>
-                    <w:r>
-                      <w:rPr>
-                        <w:color w:val="4F81BD" w:themeColor="accent1"/>
-                        <w:lang w:val="en-US"/>
-                      </w:rPr>
-                      <w:t>Brandã</w:t>
-                    </w:r>
-                    <w:proofErr w:type="spellEnd"/>
-                    <w:r>
-                      <w:rPr>
-                        <w:color w:val="4F81BD" w:themeColor="accent1"/>
-                        <w:lang w:val="en-US"/>
-                      </w:rPr>
-                      <w:t>o</w:t>
+                      <w:t>Filipe Brandão</w:t>
                     </w:r>
                   </w:p>
                 </w:sdtContent>
@@ -258,7 +242,7 @@
                 <w:sdtContent>
                   <w:p>
                     <w:pPr>
-                      <w:pStyle w:val="NoSpacing"/>
+                      <w:pStyle w:val="SemEspaamento"/>
                       <w:rPr>
                         <w:color w:val="4F81BD" w:themeColor="accent1"/>
                       </w:rPr>
@@ -274,7 +258,7 @@
               </w:sdt>
               <w:p>
                 <w:pPr>
-                  <w:pStyle w:val="NoSpacing"/>
+                  <w:pStyle w:val="SemEspaamento"/>
                   <w:rPr>
                     <w:color w:val="4F81BD" w:themeColor="accent1"/>
                   </w:rPr>
@@ -290,10 +274,10 @@
               <w:lang w:val="en-US"/>
             </w:rPr>
             <w:sectPr>
-              <w:headerReference w:type="default" r:id="rId10"/>
-              <w:footerReference w:type="default" r:id="rId11"/>
-              <w:headerReference w:type="first" r:id="rId12"/>
-              <w:footerReference w:type="first" r:id="rId13"/>
+              <w:headerReference w:type="default" r:id="rId9"/>
+              <w:footerReference w:type="default" r:id="rId10"/>
+              <w:headerReference w:type="first" r:id="rId11"/>
+              <w:footerReference w:type="first" r:id="rId12"/>
               <w:pgSz w:w="11906" w:h="16838"/>
               <w:pgMar w:top="1417" w:right="1701" w:bottom="1417" w:left="1701" w:header="708" w:footer="708" w:gutter="0"/>
               <w:pgNumType w:fmt="lowerRoman" w:start="1"/>
@@ -340,17 +324,15 @@
       <w:sdtContent>
         <w:p>
           <w:pPr>
-            <w:pStyle w:val="TOCHeading"/>
+            <w:pStyle w:val="Cabealhodondice"/>
           </w:pPr>
-          <w:proofErr w:type="spellStart"/>
           <w:r>
             <w:t>Content</w:t>
           </w:r>
-          <w:proofErr w:type="spellEnd"/>
         </w:p>
         <w:p>
           <w:pPr>
-            <w:pStyle w:val="TOC1"/>
+            <w:pStyle w:val="ndice1"/>
             <w:tabs>
               <w:tab w:val="left" w:pos="440"/>
               <w:tab w:val="right" w:leader="dot" w:pos="8494"/>
@@ -379,7 +361,7 @@
           <w:hyperlink w:anchor="_Toc350593119" w:history="1">
             <w:r>
               <w:rPr>
-                <w:rStyle w:val="Hyperlink"/>
+                <w:rStyle w:val="Hiperligao"/>
                 <w:noProof/>
                 <w:lang w:val="en-US"/>
               </w:rPr>
@@ -395,7 +377,7 @@
             </w:r>
             <w:r>
               <w:rPr>
-                <w:rStyle w:val="Hyperlink"/>
+                <w:rStyle w:val="Hiperligao"/>
                 <w:noProof/>
                 <w:lang w:val="en-US"/>
               </w:rPr>
@@ -453,7 +435,7 @@
         </w:p>
         <w:p>
           <w:pPr>
-            <w:pStyle w:val="TOC1"/>
+            <w:pStyle w:val="ndice1"/>
             <w:tabs>
               <w:tab w:val="left" w:pos="440"/>
               <w:tab w:val="right" w:leader="dot" w:pos="8494"/>
@@ -467,7 +449,7 @@
           <w:hyperlink w:anchor="_Toc350593120" w:history="1">
             <w:r>
               <w:rPr>
-                <w:rStyle w:val="Hyperlink"/>
+                <w:rStyle w:val="Hiperligao"/>
                 <w:noProof/>
                 <w:lang w:val="en-US"/>
               </w:rPr>
@@ -483,7 +465,7 @@
             </w:r>
             <w:r>
               <w:rPr>
-                <w:rStyle w:val="Hyperlink"/>
+                <w:rStyle w:val="Hiperligao"/>
                 <w:noProof/>
                 <w:lang w:val="en-US"/>
               </w:rPr>
@@ -541,7 +523,7 @@
         </w:p>
         <w:p>
           <w:pPr>
-            <w:pStyle w:val="TOC1"/>
+            <w:pStyle w:val="ndice1"/>
             <w:tabs>
               <w:tab w:val="left" w:pos="660"/>
               <w:tab w:val="right" w:leader="dot" w:pos="8494"/>
@@ -555,7 +537,7 @@
           <w:hyperlink w:anchor="_Toc350593121" w:history="1">
             <w:r>
               <w:rPr>
-                <w:rStyle w:val="Hyperlink"/>
+                <w:rStyle w:val="Hiperligao"/>
                 <w:noProof/>
                 <w:lang w:val="en-US"/>
               </w:rPr>
@@ -571,7 +553,7 @@
             </w:r>
             <w:r>
               <w:rPr>
-                <w:rStyle w:val="Hyperlink"/>
+                <w:rStyle w:val="Hiperligao"/>
                 <w:noProof/>
                 <w:lang w:val="en-US"/>
               </w:rPr>
@@ -629,7 +611,7 @@
         </w:p>
         <w:p>
           <w:pPr>
-            <w:pStyle w:val="TOC1"/>
+            <w:pStyle w:val="ndice1"/>
             <w:tabs>
               <w:tab w:val="left" w:pos="660"/>
               <w:tab w:val="right" w:leader="dot" w:pos="8494"/>
@@ -643,7 +625,7 @@
           <w:hyperlink w:anchor="_Toc350593122" w:history="1">
             <w:r>
               <w:rPr>
-                <w:rStyle w:val="Hyperlink"/>
+                <w:rStyle w:val="Hiperligao"/>
                 <w:noProof/>
                 <w:lang w:val="en-US"/>
               </w:rPr>
@@ -659,7 +641,7 @@
             </w:r>
             <w:r>
               <w:rPr>
-                <w:rStyle w:val="Hyperlink"/>
+                <w:rStyle w:val="Hiperligao"/>
                 <w:noProof/>
                 <w:lang w:val="en-US"/>
               </w:rPr>
@@ -717,7 +699,7 @@
         </w:p>
         <w:p>
           <w:pPr>
-            <w:pStyle w:val="TOC1"/>
+            <w:pStyle w:val="ndice1"/>
             <w:tabs>
               <w:tab w:val="left" w:pos="440"/>
               <w:tab w:val="right" w:leader="dot" w:pos="8494"/>
@@ -731,7 +713,7 @@
           <w:hyperlink w:anchor="_Toc350593123" w:history="1">
             <w:r>
               <w:rPr>
-                <w:rStyle w:val="Hyperlink"/>
+                <w:rStyle w:val="Hiperligao"/>
                 <w:noProof/>
                 <w:lang w:val="en-US"/>
               </w:rPr>
@@ -747,7 +729,7 @@
             </w:r>
             <w:r>
               <w:rPr>
-                <w:rStyle w:val="Hyperlink"/>
+                <w:rStyle w:val="Hiperligao"/>
                 <w:noProof/>
                 <w:lang w:val="en-US"/>
               </w:rPr>
@@ -805,7 +787,7 @@
         </w:p>
         <w:p>
           <w:pPr>
-            <w:pStyle w:val="TOC1"/>
+            <w:pStyle w:val="ndice1"/>
             <w:tabs>
               <w:tab w:val="left" w:pos="440"/>
               <w:tab w:val="right" w:leader="dot" w:pos="8494"/>
@@ -819,7 +801,7 @@
           <w:hyperlink w:anchor="_Toc350593124" w:history="1">
             <w:r>
               <w:rPr>
-                <w:rStyle w:val="Hyperlink"/>
+                <w:rStyle w:val="Hiperligao"/>
                 <w:noProof/>
                 <w:lang w:val="en-US"/>
               </w:rPr>
@@ -835,7 +817,7 @@
             </w:r>
             <w:r>
               <w:rPr>
-                <w:rStyle w:val="Hyperlink"/>
+                <w:rStyle w:val="Hiperligao"/>
                 <w:noProof/>
                 <w:lang w:val="en-US"/>
               </w:rPr>
@@ -893,7 +875,7 @@
         </w:p>
         <w:p>
           <w:pPr>
-            <w:pStyle w:val="TOC1"/>
+            <w:pStyle w:val="ndice1"/>
             <w:tabs>
               <w:tab w:val="left" w:pos="440"/>
               <w:tab w:val="right" w:leader="dot" w:pos="8494"/>
@@ -907,7 +889,7 @@
           <w:hyperlink w:anchor="_Toc350593125" w:history="1">
             <w:r>
               <w:rPr>
-                <w:rStyle w:val="Hyperlink"/>
+                <w:rStyle w:val="Hiperligao"/>
                 <w:noProof/>
                 <w:lang w:val="en-US"/>
               </w:rPr>
@@ -923,7 +905,7 @@
             </w:r>
             <w:r>
               <w:rPr>
-                <w:rStyle w:val="Hyperlink"/>
+                <w:rStyle w:val="Hiperligao"/>
                 <w:noProof/>
                 <w:lang w:val="en-US"/>
               </w:rPr>
@@ -981,7 +963,7 @@
         </w:p>
         <w:p>
           <w:pPr>
-            <w:pStyle w:val="TOC1"/>
+            <w:pStyle w:val="ndice1"/>
             <w:tabs>
               <w:tab w:val="left" w:pos="440"/>
               <w:tab w:val="right" w:leader="dot" w:pos="8494"/>
@@ -995,7 +977,7 @@
           <w:hyperlink w:anchor="_Toc350593126" w:history="1">
             <w:r>
               <w:rPr>
-                <w:rStyle w:val="Hyperlink"/>
+                <w:rStyle w:val="Hiperligao"/>
                 <w:noProof/>
                 <w:lang w:val="en-US"/>
               </w:rPr>
@@ -1011,7 +993,7 @@
             </w:r>
             <w:r>
               <w:rPr>
-                <w:rStyle w:val="Hyperlink"/>
+                <w:rStyle w:val="Hiperligao"/>
                 <w:noProof/>
                 <w:lang w:val="en-US"/>
               </w:rPr>
@@ -1078,7 +1060,6 @@
       </w:sdtContent>
     </w:sdt>
     <w:p>
-      <w:proofErr w:type="spellStart"/>
       <w:r>
         <w:rPr>
           <w:rFonts w:asciiTheme="majorHAnsi" w:eastAsiaTheme="majorEastAsia" w:hAnsiTheme="majorHAnsi" w:cstheme="majorBidi"/>
@@ -1090,7 +1071,6 @@
         </w:rPr>
         <w:t>Images</w:t>
       </w:r>
-      <w:proofErr w:type="spellEnd"/>
     </w:p>
     <w:p>
       <w:r>
@@ -1124,7 +1104,6 @@
       </w:r>
     </w:p>
     <w:p>
-      <w:proofErr w:type="spellStart"/>
       <w:r>
         <w:rPr>
           <w:rFonts w:asciiTheme="majorHAnsi" w:eastAsiaTheme="majorEastAsia" w:hAnsiTheme="majorHAnsi" w:cstheme="majorBidi"/>
@@ -1136,11 +1115,10 @@
         </w:rPr>
         <w:t>Tables</w:t>
       </w:r>
-      <w:proofErr w:type="spellEnd"/>
     </w:p>
     <w:p>
       <w:pPr>
-        <w:pStyle w:val="TableofFigures"/>
+        <w:pStyle w:val="ndicedeilustraes"/>
         <w:tabs>
           <w:tab w:val="right" w:leader="dot" w:pos="8494"/>
         </w:tabs>
@@ -1168,7 +1146,7 @@
       <w:hyperlink w:anchor="_Toc350592681" w:history="1">
         <w:r>
           <w:rPr>
-            <w:rStyle w:val="Hyperlink"/>
+            <w:rStyle w:val="Hiperligao"/>
             <w:noProof/>
           </w:rPr>
           <w:t>Table 1: List of Contribuitors</w:t>
@@ -1225,7 +1203,7 @@
     </w:p>
     <w:p>
       <w:pPr>
-        <w:pStyle w:val="TableofFigures"/>
+        <w:pStyle w:val="ndicedeilustraes"/>
         <w:tabs>
           <w:tab w:val="right" w:leader="dot" w:pos="8494"/>
         </w:tabs>
@@ -1238,7 +1216,7 @@
       <w:hyperlink w:anchor="_Toc350592682" w:history="1">
         <w:r>
           <w:rPr>
-            <w:rStyle w:val="Hyperlink"/>
+            <w:rStyle w:val="Hiperligao"/>
             <w:noProof/>
             <w:lang w:val="en-US"/>
           </w:rPr>
@@ -1307,10 +1285,13 @@
         <w:br w:type="page"/>
       </w:r>
     </w:p>
-    <w:p/>
+    <w:p>
+      <w:bookmarkStart w:id="25" w:name="_GoBack"/>
+      <w:bookmarkEnd w:id="25"/>
+    </w:p>
     <w:tbl>
       <w:tblPr>
-        <w:tblStyle w:val="TableGrid"/>
+        <w:tblStyle w:val="Tabelacomgrelha"/>
         <w:tblW w:w="9606" w:type="dxa"/>
         <w:tblLook w:val="04A0" w:firstRow="1" w:lastRow="0" w:firstColumn="1" w:lastColumn="0" w:noHBand="0" w:noVBand="1"/>
       </w:tblPr>
@@ -1478,7 +1459,7 @@
             <w:sdtContent>
               <w:p>
                 <w:pPr>
-                  <w:pStyle w:val="NoSpacing"/>
+                  <w:pStyle w:val="SemEspaamento"/>
                   <w:jc w:val="center"/>
                   <w:rPr>
                     <w:rFonts w:eastAsiaTheme="minorHAnsi"/>
@@ -1509,16 +1490,8 @@
               <w:rPr>
                 <w:lang w:val="en-US"/>
               </w:rPr>
-              <w:t xml:space="preserve">Filipe </w:t>
-            </w:r>
-            <w:proofErr w:type="spellStart"/>
-            <w:r>
-              <w:rPr>
-                <w:lang w:val="en-US"/>
-              </w:rPr>
-              <w:t>Brandão</w:t>
-            </w:r>
-            <w:proofErr w:type="spellEnd"/>
+              <w:t>Filipe Brandão</w:t>
+            </w:r>
           </w:p>
         </w:tc>
         <w:tc>
@@ -1587,7 +1560,7 @@
             <w:sdtContent>
               <w:p>
                 <w:pPr>
-                  <w:pStyle w:val="NoSpacing"/>
+                  <w:pStyle w:val="SemEspaamento"/>
                   <w:jc w:val="center"/>
                   <w:rPr>
                     <w:rFonts w:eastAsiaTheme="minorHAnsi"/>
@@ -1613,19 +1586,11 @@
                 <w:lang w:val="en-US"/>
               </w:rPr>
             </w:pPr>
-            <w:proofErr w:type="spellStart"/>
-            <w:r>
-              <w:rPr>
-                <w:lang w:val="en-US"/>
-              </w:rPr>
-              <w:t>João</w:t>
-            </w:r>
-            <w:proofErr w:type="spellEnd"/>
-            <w:r>
-              <w:rPr>
-                <w:lang w:val="en-US"/>
-              </w:rPr>
-              <w:t xml:space="preserve"> Martins</w:t>
+            <w:r>
+              <w:rPr>
+                <w:lang w:val="en-US"/>
+              </w:rPr>
+              <w:t>João Martins</w:t>
             </w:r>
           </w:p>
         </w:tc>
@@ -1684,7 +1649,7 @@
           </w:tcPr>
           <w:p>
             <w:pPr>
-              <w:pStyle w:val="NoSpacing"/>
+              <w:pStyle w:val="SemEspaamento"/>
               <w:jc w:val="center"/>
               <w:rPr>
                 <w:rFonts w:eastAsiaTheme="minorHAnsi"/>
@@ -1727,19 +1692,11 @@
                 <w:lang w:val="en-US"/>
               </w:rPr>
             </w:pPr>
-            <w:proofErr w:type="spellStart"/>
-            <w:r>
-              <w:rPr>
-                <w:lang w:val="en-US"/>
-              </w:rPr>
-              <w:t>Mário</w:t>
-            </w:r>
-            <w:proofErr w:type="spellEnd"/>
-            <w:r>
-              <w:rPr>
-                <w:lang w:val="en-US"/>
-              </w:rPr>
-              <w:t xml:space="preserve"> Oliveira</w:t>
+            <w:r>
+              <w:rPr>
+                <w:lang w:val="en-US"/>
+              </w:rPr>
+              <w:t>Mário Oliveira</w:t>
             </w:r>
           </w:p>
         </w:tc>
@@ -1798,7 +1755,7 @@
           </w:tcPr>
           <w:p>
             <w:pPr>
-              <w:pStyle w:val="NoSpacing"/>
+              <w:pStyle w:val="SemEspaamento"/>
               <w:jc w:val="center"/>
               <w:rPr>
                 <w:rFonts w:eastAsiaTheme="minorHAnsi"/>
@@ -1858,7 +1815,7 @@
           </w:tcPr>
           <w:p>
             <w:pPr>
-              <w:pStyle w:val="NoSpacing"/>
+              <w:pStyle w:val="SemEspaamento"/>
               <w:jc w:val="center"/>
               <w:rPr>
                 <w:rFonts w:eastAsiaTheme="minorHAnsi"/>
@@ -1920,7 +1877,7 @@
           </w:tcPr>
           <w:p>
             <w:pPr>
-              <w:pStyle w:val="NoSpacing"/>
+              <w:pStyle w:val="SemEspaamento"/>
               <w:jc w:val="center"/>
               <w:rPr>
                 <w:rFonts w:eastAsiaTheme="minorHAnsi"/>
@@ -1982,7 +1939,7 @@
           </w:tcPr>
           <w:p>
             <w:pPr>
-              <w:pStyle w:val="NoSpacing"/>
+              <w:pStyle w:val="SemEspaamento"/>
               <w:jc w:val="center"/>
               <w:rPr>
                 <w:rFonts w:eastAsiaTheme="minorHAnsi"/>
@@ -2039,68 +1996,29 @@
     </w:tbl>
     <w:p>
       <w:pPr>
-        <w:pStyle w:val="Caption"/>
-      </w:pPr>
-      <w:bookmarkStart w:id="23" w:name="_Toc350592681"/>
-      <w:proofErr w:type="spellStart"/>
-      <w:r>
-        <w:t>Table</w:t>
-      </w:r>
-      <w:proofErr w:type="spellEnd"/>
-      <w:r>
-        <w:t xml:space="preserve"> </w:t>
-      </w:r>
-      <w:r>
-        <w:fldChar w:fldCharType="begin"/>
-      </w:r>
-      <w:r>
-        <w:instrText xml:space="preserve"> SEQ Table \* ARABIC </w:instrText>
-      </w:r>
-      <w:r>
-        <w:fldChar w:fldCharType="separate"/>
-      </w:r>
-      <w:r>
-        <w:rPr>
-          <w:noProof/>
-        </w:rPr>
-        <w:t>1</w:t>
-      </w:r>
-      <w:r>
-        <w:rPr>
-          <w:noProof/>
-        </w:rPr>
-        <w:fldChar w:fldCharType="end"/>
-      </w:r>
-      <w:r>
-        <w:t xml:space="preserve">: </w:t>
-      </w:r>
-      <w:proofErr w:type="spellStart"/>
-      <w:r>
-        <w:t>List</w:t>
-      </w:r>
-      <w:proofErr w:type="spellEnd"/>
-      <w:r>
-        <w:t xml:space="preserve"> </w:t>
-      </w:r>
-      <w:proofErr w:type="spellStart"/>
-      <w:r>
-        <w:t>of</w:t>
-      </w:r>
-      <w:proofErr w:type="spellEnd"/>
-      <w:r>
-        <w:t xml:space="preserve"> </w:t>
-      </w:r>
-      <w:proofErr w:type="spellStart"/>
-      <w:r>
-        <w:t>Contribuitors</w:t>
-      </w:r>
-      <w:bookmarkEnd w:id="23"/>
-      <w:proofErr w:type="spellEnd"/>
+        <w:pStyle w:val="Legenda"/>
+      </w:pPr>
+      <w:bookmarkStart w:id="26" w:name="_Toc350592681"/>
+      <w:r>
+        <w:t xml:space="preserve">Table </w:t>
+      </w:r>
+      <w:fldSimple w:instr=" SEQ Table \* ARABIC ">
+        <w:r>
+          <w:rPr>
+            <w:noProof/>
+          </w:rPr>
+          <w:t>1</w:t>
+        </w:r>
+      </w:fldSimple>
+      <w:r>
+        <w:t>: List of Contribuitors</w:t>
+      </w:r>
+      <w:bookmarkEnd w:id="26"/>
     </w:p>
     <w:p/>
     <w:tbl>
       <w:tblPr>
-        <w:tblStyle w:val="TableGrid"/>
+        <w:tblStyle w:val="Tabelacomgrelha"/>
         <w:tblW w:w="9607" w:type="dxa"/>
         <w:tblLook w:val="04A0" w:firstRow="1" w:lastRow="0" w:firstColumn="1" w:lastColumn="0" w:noHBand="0" w:noVBand="1"/>
       </w:tblPr>
@@ -2322,7 +2240,7 @@
             <w:sdtContent>
               <w:p>
                 <w:pPr>
-                  <w:pStyle w:val="NoSpacing"/>
+                  <w:pStyle w:val="SemEspaamento"/>
                   <w:jc w:val="center"/>
                   <w:rPr>
                     <w:rFonts w:eastAsiaTheme="minorHAnsi"/>
@@ -2373,35 +2291,7 @@
               <w:rPr>
                 <w:lang w:val="en-US"/>
               </w:rPr>
-              <w:t xml:space="preserve">Filipe </w:t>
-            </w:r>
-            <w:proofErr w:type="spellStart"/>
-            <w:r>
-              <w:rPr>
-                <w:lang w:val="en-US"/>
-              </w:rPr>
-              <w:t>Brandão</w:t>
-            </w:r>
-            <w:proofErr w:type="spellEnd"/>
-            <w:r>
-              <w:rPr>
-                <w:lang w:val="en-US"/>
-              </w:rPr>
-              <w:t xml:space="preserve"> &amp; </w:t>
-            </w:r>
-            <w:proofErr w:type="spellStart"/>
-            <w:r>
-              <w:rPr>
-                <w:lang w:val="en-US"/>
-              </w:rPr>
-              <w:t>João</w:t>
-            </w:r>
-            <w:proofErr w:type="spellEnd"/>
-            <w:r>
-              <w:rPr>
-                <w:lang w:val="en-US"/>
-              </w:rPr>
-              <w:t xml:space="preserve"> Martins</w:t>
+              <w:t>Filipe Brandão &amp; João Martins</w:t>
             </w:r>
           </w:p>
         </w:tc>
@@ -2468,7 +2358,7 @@
           </w:tcPr>
           <w:p>
             <w:pPr>
-              <w:pStyle w:val="NoSpacing"/>
+              <w:pStyle w:val="SemEspaamento"/>
               <w:jc w:val="center"/>
               <w:rPr>
                 <w:lang w:val="en-US"/>
@@ -2515,35 +2405,7 @@
               <w:rPr>
                 <w:lang w:val="en-US"/>
               </w:rPr>
-              <w:t xml:space="preserve">Filipe </w:t>
-            </w:r>
-            <w:proofErr w:type="spellStart"/>
-            <w:r>
-              <w:rPr>
-                <w:lang w:val="en-US"/>
-              </w:rPr>
-              <w:t>Brandão</w:t>
-            </w:r>
-            <w:proofErr w:type="spellEnd"/>
-            <w:r>
-              <w:rPr>
-                <w:lang w:val="en-US"/>
-              </w:rPr>
-              <w:t xml:space="preserve"> &amp; </w:t>
-            </w:r>
-            <w:proofErr w:type="spellStart"/>
-            <w:r>
-              <w:rPr>
-                <w:lang w:val="en-US"/>
-              </w:rPr>
-              <w:t>João</w:t>
-            </w:r>
-            <w:proofErr w:type="spellEnd"/>
-            <w:r>
-              <w:rPr>
-                <w:lang w:val="en-US"/>
-              </w:rPr>
-              <w:t xml:space="preserve"> Martins</w:t>
+              <w:t>Filipe Brandão &amp; João Martins</w:t>
             </w:r>
           </w:p>
         </w:tc>
@@ -2610,7 +2472,7 @@
           </w:tcPr>
           <w:p>
             <w:pPr>
-              <w:pStyle w:val="NoSpacing"/>
+              <w:pStyle w:val="SemEspaamento"/>
               <w:jc w:val="center"/>
               <w:rPr>
                 <w:lang w:val="en-US"/>
@@ -2672,19 +2534,11 @@
                 <w:lang w:val="en-US"/>
               </w:rPr>
             </w:pPr>
-            <w:proofErr w:type="spellStart"/>
-            <w:r>
-              <w:rPr>
-                <w:lang w:val="en-US"/>
-              </w:rPr>
-              <w:t>Mário</w:t>
-            </w:r>
-            <w:proofErr w:type="spellEnd"/>
-            <w:r>
-              <w:rPr>
-                <w:lang w:val="en-US"/>
-              </w:rPr>
-              <w:t xml:space="preserve"> Oliveira</w:t>
+            <w:r>
+              <w:rPr>
+                <w:lang w:val="en-US"/>
+              </w:rPr>
+              <w:t>Mário Oliveira</w:t>
             </w:r>
           </w:p>
         </w:tc>
@@ -2752,14 +2606,14 @@
           </w:tcPr>
           <w:p>
             <w:pPr>
-              <w:pStyle w:val="NoSpacing"/>
+              <w:pStyle w:val="SemEspaamento"/>
               <w:jc w:val="center"/>
               <w:rPr>
                 <w:rFonts w:eastAsiaTheme="minorHAnsi"/>
                 <w:lang w:val="en-US"/>
               </w:rPr>
             </w:pPr>
-            <w:ins w:id="24" w:author="Filipe" w:date="2013-03-15T21:14:00Z">
+            <w:ins w:id="27" w:author="Filipe" w:date="2013-03-15T21:14:00Z">
               <w:r>
                 <w:rPr>
                   <w:rFonts w:eastAsiaTheme="minorHAnsi"/>
@@ -2782,7 +2636,7 @@
                 <w:lang w:val="en-US"/>
               </w:rPr>
             </w:pPr>
-            <w:ins w:id="25" w:author="Filipe" w:date="2013-03-15T21:14:00Z">
+            <w:ins w:id="28" w:author="Filipe" w:date="2013-03-15T21:14:00Z">
               <w:r>
                 <w:rPr>
                   <w:lang w:val="en-US"/>
@@ -2790,7 +2644,7 @@
                 <w:t xml:space="preserve">Corrected </w:t>
               </w:r>
             </w:ins>
-            <w:ins w:id="26" w:author="Filipe" w:date="2013-03-15T21:15:00Z">
+            <w:ins w:id="29" w:author="Filipe" w:date="2013-03-15T21:15:00Z">
               <w:r>
                 <w:rPr>
                   <w:lang w:val="en-US"/>
@@ -2798,7 +2652,7 @@
                 <w:t>defect</w:t>
               </w:r>
             </w:ins>
-            <w:ins w:id="27" w:author="Filipe" w:date="2013-03-15T21:14:00Z">
+            <w:ins w:id="30" w:author="Filipe" w:date="2013-03-15T21:14:00Z">
               <w:r>
                 <w:rPr>
                   <w:lang w:val="en-US"/>
@@ -2806,7 +2660,7 @@
                 <w:t xml:space="preserve">s found in revision and </w:t>
               </w:r>
             </w:ins>
-            <w:ins w:id="28" w:author="Filipe" w:date="2013-03-15T21:15:00Z">
+            <w:ins w:id="31" w:author="Filipe" w:date="2013-03-15T21:15:00Z">
               <w:r>
                 <w:rPr>
                   <w:lang w:val="en-US"/>
@@ -2828,22 +2682,14 @@
                 <w:lang w:val="en-US"/>
               </w:rPr>
             </w:pPr>
-            <w:ins w:id="29" w:author="Filipe" w:date="2013-03-15T21:15:00Z">
+            <w:ins w:id="32" w:author="Filipe" w:date="2013-03-15T21:15:00Z">
               <w:r>
                 <w:rPr>
                   <w:lang w:val="en-US"/>
                 </w:rPr>
-                <w:t xml:space="preserve">Filipe </w:t>
-              </w:r>
-              <w:proofErr w:type="spellStart"/>
-              <w:r>
-                <w:rPr>
-                  <w:lang w:val="en-US"/>
-                </w:rPr>
-                <w:t>Brandão</w:t>
+                <w:t>Filipe Brandão</w:t>
               </w:r>
             </w:ins>
-            <w:proofErr w:type="spellEnd"/>
           </w:p>
         </w:tc>
         <w:tc>
@@ -2858,7 +2704,7 @@
                 <w:lang w:val="en-US"/>
               </w:rPr>
             </w:pPr>
-            <w:ins w:id="30" w:author="Filipe" w:date="2013-03-15T21:15:00Z">
+            <w:ins w:id="33" w:author="Filipe" w:date="2013-03-15T21:15:00Z">
               <w:r>
                 <w:rPr>
                   <w:lang w:val="en-US"/>
@@ -2895,7 +2741,7 @@
                 <w:lang w:val="en-US"/>
               </w:rPr>
             </w:pPr>
-            <w:ins w:id="31" w:author="Filipe" w:date="2013-03-15T21:15:00Z">
+            <w:ins w:id="34" w:author="Filipe" w:date="2013-03-15T21:15:00Z">
               <w:r>
                 <w:rPr>
                   <w:lang w:val="en-US"/>
@@ -2914,14 +2760,14 @@
           </w:tcPr>
           <w:p>
             <w:pPr>
-              <w:pStyle w:val="NoSpacing"/>
+              <w:pStyle w:val="SemEspaamento"/>
               <w:jc w:val="center"/>
               <w:rPr>
                 <w:rFonts w:eastAsiaTheme="minorHAnsi"/>
                 <w:lang w:val="en-US"/>
               </w:rPr>
             </w:pPr>
-            <w:ins w:id="32" w:author="João Martins" w:date="2013-03-16T10:12:00Z">
+            <w:ins w:id="35" w:author="João Martins" w:date="2013-03-16T10:12:00Z">
               <w:r>
                 <w:rPr>
                   <w:rFonts w:eastAsiaTheme="minorHAnsi"/>
@@ -2944,7 +2790,7 @@
                 <w:lang w:val="en-US"/>
               </w:rPr>
             </w:pPr>
-            <w:ins w:id="33" w:author="João Martins" w:date="2013-03-16T10:12:00Z">
+            <w:ins w:id="36" w:author="João Martins" w:date="2013-03-16T10:12:00Z">
               <w:r>
                 <w:rPr>
                   <w:lang w:val="en-US"/>
@@ -2963,51 +2809,35 @@
             <w:pPr>
               <w:jc w:val="center"/>
               <w:rPr>
-                <w:ins w:id="34" w:author="João Martins" w:date="2013-03-16T10:13:00Z"/>
-                <w:lang w:val="en-US"/>
-              </w:rPr>
-            </w:pPr>
-            <w:proofErr w:type="spellStart"/>
-            <w:ins w:id="35" w:author="João Martins" w:date="2013-03-16T10:13:00Z">
+                <w:ins w:id="37" w:author="João Martins" w:date="2013-03-16T10:13:00Z"/>
+                <w:lang w:val="en-US"/>
+              </w:rPr>
+            </w:pPr>
+            <w:ins w:id="38" w:author="João Martins" w:date="2013-03-16T10:13:00Z">
               <w:r>
                 <w:rPr>
                   <w:lang w:val="en-US"/>
                 </w:rPr>
-                <w:t>João</w:t>
+                <w:t>João Martins</w:t>
               </w:r>
-              <w:proofErr w:type="spellEnd"/>
+            </w:ins>
+          </w:p>
+          <w:p>
+            <w:pPr>
+              <w:jc w:val="center"/>
+              <w:rPr>
+                <w:lang w:val="en-US"/>
+              </w:rPr>
+            </w:pPr>
+            <w:ins w:id="39" w:author="João Martins" w:date="2013-03-16T10:13:00Z">
               <w:r>
                 <w:rPr>
                   <w:lang w:val="en-US"/>
                 </w:rPr>
-                <w:t xml:space="preserve"> Martins</w:t>
+                <w:t>&amp; Filipe Brandão</w:t>
               </w:r>
             </w:ins>
           </w:p>
-          <w:p>
-            <w:pPr>
-              <w:jc w:val="center"/>
-              <w:rPr>
-                <w:lang w:val="en-US"/>
-              </w:rPr>
-            </w:pPr>
-            <w:ins w:id="36" w:author="João Martins" w:date="2013-03-16T10:13:00Z">
-              <w:r>
-                <w:rPr>
-                  <w:lang w:val="en-US"/>
-                </w:rPr>
-                <w:t xml:space="preserve">&amp; Filipe </w:t>
-              </w:r>
-              <w:proofErr w:type="spellStart"/>
-              <w:r>
-                <w:rPr>
-                  <w:lang w:val="en-US"/>
-                </w:rPr>
-                <w:t>Brandão</w:t>
-              </w:r>
-            </w:ins>
-            <w:proofErr w:type="spellEnd"/>
-          </w:p>
         </w:tc>
         <w:tc>
           <w:tcPr>
@@ -3021,7 +2851,7 @@
                 <w:lang w:val="en-US"/>
               </w:rPr>
             </w:pPr>
-            <w:ins w:id="37" w:author="João Martins" w:date="2013-03-16T10:13:00Z">
+            <w:ins w:id="40" w:author="João Martins" w:date="2013-03-16T10:13:00Z">
               <w:r>
                 <w:rPr>
                   <w:lang w:val="en-US"/>
@@ -3058,7 +2888,7 @@
                 <w:lang w:val="en-US"/>
               </w:rPr>
             </w:pPr>
-            <w:ins w:id="38" w:author="João Martins" w:date="2013-03-16T10:13:00Z">
+            <w:ins w:id="41" w:author="João Martins" w:date="2013-03-16T10:13:00Z">
               <w:r>
                 <w:rPr>
                   <w:lang w:val="en-US"/>
@@ -3077,14 +2907,14 @@
           </w:tcPr>
           <w:p>
             <w:pPr>
-              <w:pStyle w:val="NoSpacing"/>
+              <w:pStyle w:val="SemEspaamento"/>
               <w:jc w:val="center"/>
               <w:rPr>
                 <w:rFonts w:eastAsiaTheme="minorHAnsi"/>
                 <w:lang w:val="en-US"/>
               </w:rPr>
             </w:pPr>
-            <w:ins w:id="39" w:author="Mário Oliveira" w:date="2013-03-16T20:03:00Z">
+            <w:ins w:id="42" w:author="Mário Oliveira" w:date="2013-03-16T20:03:00Z">
               <w:r>
                 <w:rPr>
                   <w:rFonts w:eastAsiaTheme="minorHAnsi"/>
@@ -3107,7 +2937,7 @@
                 <w:lang w:val="en-US"/>
               </w:rPr>
             </w:pPr>
-            <w:ins w:id="40" w:author="Mário Oliveira" w:date="2013-03-16T20:03:00Z">
+            <w:ins w:id="43" w:author="Mário Oliveira" w:date="2013-03-16T20:03:00Z">
               <w:r>
                 <w:rPr>
                   <w:lang w:val="en-US"/>
@@ -3129,20 +2959,12 @@
                 <w:lang w:val="en-US"/>
               </w:rPr>
             </w:pPr>
-            <w:proofErr w:type="spellStart"/>
-            <w:ins w:id="41" w:author="Mário Oliveira" w:date="2013-03-16T20:03:00Z">
+            <w:ins w:id="44" w:author="Mário Oliveira" w:date="2013-03-16T20:03:00Z">
               <w:r>
                 <w:rPr>
                   <w:lang w:val="en-US"/>
                 </w:rPr>
-                <w:t>Mário</w:t>
-              </w:r>
-              <w:proofErr w:type="spellEnd"/>
-              <w:r>
-                <w:rPr>
-                  <w:lang w:val="en-US"/>
-                </w:rPr>
-                <w:t xml:space="preserve"> Oliveira</w:t>
+                <w:t>Mário Oliveira</w:t>
               </w:r>
             </w:ins>
           </w:p>
@@ -3159,7 +2981,7 @@
                 <w:lang w:val="en-US"/>
               </w:rPr>
             </w:pPr>
-            <w:ins w:id="42" w:author="Mário Oliveira" w:date="2013-03-16T20:03:00Z">
+            <w:ins w:id="45" w:author="Mário Oliveira" w:date="2013-03-16T20:03:00Z">
               <w:r>
                 <w:rPr>
                   <w:lang w:val="en-US"/>
@@ -3196,7 +3018,7 @@
                 <w:lang w:val="en-US"/>
               </w:rPr>
             </w:pPr>
-            <w:ins w:id="43" w:author="Mário Oliveira" w:date="2013-03-16T20:03:00Z">
+            <w:ins w:id="46" w:author="Mário Oliveira" w:date="2013-03-16T20:03:00Z">
               <w:r>
                 <w:rPr>
                   <w:lang w:val="en-US"/>
@@ -3215,14 +3037,14 @@
           </w:tcPr>
           <w:p>
             <w:pPr>
-              <w:pStyle w:val="NoSpacing"/>
+              <w:pStyle w:val="SemEspaamento"/>
               <w:jc w:val="center"/>
               <w:rPr>
                 <w:rFonts w:eastAsiaTheme="minorHAnsi"/>
                 <w:lang w:val="en-US"/>
               </w:rPr>
             </w:pPr>
-            <w:ins w:id="44" w:author="Filipe" w:date="2013-03-17T17:11:00Z">
+            <w:ins w:id="47" w:author="Filipe" w:date="2013-03-17T17:11:00Z">
               <w:r>
                 <w:rPr>
                   <w:rFonts w:eastAsiaTheme="minorHAnsi"/>
@@ -3245,7 +3067,7 @@
                 <w:lang w:val="en-US"/>
               </w:rPr>
             </w:pPr>
-            <w:ins w:id="45" w:author="Filipe" w:date="2013-03-17T17:11:00Z">
+            <w:ins w:id="48" w:author="Filipe" w:date="2013-03-17T17:11:00Z">
               <w:r>
                 <w:rPr>
                   <w:lang w:val="en-US"/>
@@ -3267,36 +3089,42 @@
                 <w:lang w:val="en-US"/>
               </w:rPr>
             </w:pPr>
-            <w:ins w:id="46" w:author="Filipe" w:date="2013-03-17T17:11:00Z">
+            <w:ins w:id="49" w:author="Filipe" w:date="2013-03-17T17:11:00Z">
               <w:r>
                 <w:rPr>
                   <w:lang w:val="en-US"/>
                 </w:rPr>
-                <w:t xml:space="preserve">Filipe  </w:t>
+                <w:t>Filipe  Brandão</w:t>
               </w:r>
-              <w:proofErr w:type="spellStart"/>
+            </w:ins>
+          </w:p>
+        </w:tc>
+        <w:tc>
+          <w:tcPr>
+            <w:tcW w:w="971" w:type="dxa"/>
+            <w:vAlign w:val="center"/>
+          </w:tcPr>
+          <w:p>
+            <w:pPr>
+              <w:jc w:val="center"/>
+              <w:rPr>
+                <w:u w:val="single"/>
+                <w:lang w:val="en-US"/>
+                <w:rPrChange w:id="50" w:author="Filipe" w:date="2013-03-18T17:05:00Z">
+                  <w:rPr>
+                    <w:lang w:val="en-US"/>
+                  </w:rPr>
+                </w:rPrChange>
+              </w:rPr>
+            </w:pPr>
+            <w:ins w:id="51" w:author="Filipe" w:date="2013-03-18T17:05:00Z">
               <w:r>
                 <w:rPr>
                   <w:lang w:val="en-US"/>
                 </w:rPr>
-                <w:t>Brandão</w:t>
+                <w:t>0.2</w:t>
               </w:r>
             </w:ins>
-            <w:proofErr w:type="spellEnd"/>
-          </w:p>
-        </w:tc>
-        <w:tc>
-          <w:tcPr>
-            <w:tcW w:w="971" w:type="dxa"/>
-            <w:vAlign w:val="center"/>
-          </w:tcPr>
-          <w:p>
-            <w:pPr>
-              <w:jc w:val="center"/>
-              <w:rPr>
-                <w:lang w:val="en-US"/>
-              </w:rPr>
-            </w:pPr>
           </w:p>
         </w:tc>
         <w:tc>
@@ -3326,7 +3154,7 @@
                 <w:lang w:val="en-US"/>
               </w:rPr>
             </w:pPr>
-            <w:ins w:id="47" w:author="Filipe" w:date="2013-03-17T17:11:00Z">
+            <w:ins w:id="52" w:author="Filipe" w:date="2013-03-17T17:11:00Z">
               <w:r>
                 <w:rPr>
                   <w:lang w:val="en-US"/>
@@ -3334,8 +3162,6 @@
                 <w:t>Ready for Approval</w:t>
               </w:r>
             </w:ins>
-            <w:bookmarkStart w:id="48" w:name="_GoBack"/>
-            <w:bookmarkEnd w:id="48"/>
           </w:p>
         </w:tc>
       </w:tr>
@@ -3347,7 +3173,7 @@
           </w:tcPr>
           <w:p>
             <w:pPr>
-              <w:pStyle w:val="NoSpacing"/>
+              <w:pStyle w:val="SemEspaamento"/>
               <w:jc w:val="center"/>
               <w:rPr>
                 <w:rFonts w:eastAsiaTheme="minorHAnsi"/>
@@ -3436,7 +3262,7 @@
           </w:tcPr>
           <w:p>
             <w:pPr>
-              <w:pStyle w:val="NoSpacing"/>
+              <w:pStyle w:val="SemEspaamento"/>
               <w:jc w:val="center"/>
               <w:rPr>
                 <w:rFonts w:eastAsiaTheme="minorHAnsi"/>
@@ -3525,7 +3351,7 @@
           </w:tcPr>
           <w:p>
             <w:pPr>
-              <w:pStyle w:val="NoSpacing"/>
+              <w:pStyle w:val="SemEspaamento"/>
               <w:jc w:val="center"/>
               <w:rPr>
                 <w:rFonts w:eastAsiaTheme="minorHAnsi"/>
@@ -3614,7 +3440,7 @@
           </w:tcPr>
           <w:p>
             <w:pPr>
-              <w:pStyle w:val="NoSpacing"/>
+              <w:pStyle w:val="SemEspaamento"/>
               <w:jc w:val="center"/>
               <w:rPr>
                 <w:rFonts w:eastAsiaTheme="minorHAnsi"/>
@@ -3698,12 +3524,12 @@
     </w:tbl>
     <w:p>
       <w:pPr>
-        <w:pStyle w:val="Caption"/>
-        <w:rPr>
-          <w:lang w:val="en-US"/>
-        </w:rPr>
-      </w:pPr>
-      <w:bookmarkStart w:id="49" w:name="_Toc350592682"/>
+        <w:pStyle w:val="Legenda"/>
+        <w:rPr>
+          <w:lang w:val="en-US"/>
+        </w:rPr>
+      </w:pPr>
+      <w:bookmarkStart w:id="53" w:name="_Toc350592682"/>
       <w:r>
         <w:rPr>
           <w:lang w:val="en-US"/>
@@ -3741,7 +3567,7 @@
         </w:rPr>
         <w:t>: Version history</w:t>
       </w:r>
-      <w:bookmarkEnd w:id="49"/>
+      <w:bookmarkEnd w:id="53"/>
     </w:p>
     <w:p>
       <w:pPr>
@@ -3749,7 +3575,7 @@
           <w:lang w:val="en-US"/>
         </w:rPr>
         <w:sectPr>
-          <w:footerReference w:type="default" r:id="rId14"/>
+          <w:footerReference w:type="default" r:id="rId13"/>
           <w:pgSz w:w="11906" w:h="16838"/>
           <w:pgMar w:top="1417" w:right="1701" w:bottom="1417" w:left="1701" w:header="708" w:footer="708" w:gutter="0"/>
           <w:pgNumType w:fmt="lowerRoman" w:start="1"/>
@@ -3760,7 +3586,7 @@
     </w:p>
     <w:p>
       <w:pPr>
-        <w:pStyle w:val="Heading1"/>
+        <w:pStyle w:val="Cabealho1"/>
         <w:numPr>
           <w:ilvl w:val="0"/>
           <w:numId w:val="3"/>
@@ -3769,7 +3595,7 @@
           <w:lang w:val="en-US"/>
         </w:rPr>
       </w:pPr>
-      <w:bookmarkStart w:id="57" w:name="_Toc350593119"/>
+      <w:bookmarkStart w:id="60" w:name="_Toc350593119"/>
       <w:r>
         <w:rPr>
           <w:lang w:val="en-US"/>
@@ -3777,7 +3603,7 @@
         <w:lastRenderedPageBreak/>
         <w:t>Purpose</w:t>
       </w:r>
-      <w:bookmarkEnd w:id="57"/>
+      <w:bookmarkEnd w:id="60"/>
     </w:p>
     <w:p>
       <w:pPr>
@@ -3843,7 +3669,7 @@
     </w:p>
     <w:p>
       <w:pPr>
-        <w:pStyle w:val="Heading1"/>
+        <w:pStyle w:val="Cabealho1"/>
         <w:numPr>
           <w:ilvl w:val="0"/>
           <w:numId w:val="3"/>
@@ -3852,18 +3678,18 @@
           <w:lang w:val="en-US"/>
         </w:rPr>
       </w:pPr>
-      <w:bookmarkStart w:id="58" w:name="_Toc350593120"/>
+      <w:bookmarkStart w:id="61" w:name="_Toc350593120"/>
       <w:r>
         <w:rPr>
           <w:lang w:val="en-US"/>
         </w:rPr>
         <w:t>Inputs and Outputs</w:t>
       </w:r>
-      <w:bookmarkEnd w:id="58"/>
+      <w:bookmarkEnd w:id="61"/>
     </w:p>
     <w:p>
       <w:pPr>
-        <w:pStyle w:val="Heading1"/>
+        <w:pStyle w:val="Cabealho1"/>
         <w:numPr>
           <w:ilvl w:val="1"/>
           <w:numId w:val="3"/>
@@ -3872,20 +3698,20 @@
           <w:lang w:val="en-US"/>
         </w:rPr>
       </w:pPr>
-      <w:bookmarkStart w:id="59" w:name="_Toc350593121"/>
+      <w:bookmarkStart w:id="62" w:name="_Toc350593121"/>
       <w:r>
         <w:rPr>
           <w:lang w:val="en-US"/>
         </w:rPr>
         <w:t>Inputs</w:t>
       </w:r>
-      <w:bookmarkEnd w:id="59"/>
+      <w:bookmarkEnd w:id="62"/>
     </w:p>
     <w:p>
       <w:pPr>
         <w:ind w:firstLine="708"/>
         <w:rPr>
-          <w:ins w:id="60" w:author="Filipe" w:date="2013-03-09T11:36:00Z"/>
+          <w:ins w:id="63" w:author="Filipe" w:date="2013-03-09T11:36:00Z"/>
           <w:lang w:val="en-US"/>
         </w:rPr>
       </w:pPr>
@@ -3896,12 +3722,11 @@
         <w:rPr>
           <w:lang w:val="en-US"/>
         </w:rPr>
-        <w:pPrChange w:id="61" w:author="Filipe" w:date="2013-03-09T11:49:00Z">
+        <w:pPrChange w:id="64" w:author="Filipe" w:date="2013-03-09T11:49:00Z">
           <w:pPr/>
         </w:pPrChange>
       </w:pPr>
-      <w:proofErr w:type="gramStart"/>
-      <w:ins w:id="62" w:author="Filipe" w:date="2013-03-15T20:40:00Z">
+      <w:ins w:id="65" w:author="Filipe" w:date="2013-03-15T20:40:00Z">
         <w:r>
           <w:rPr>
             <w:lang w:val="en-US"/>
@@ -3909,11 +3734,10 @@
           <w:t>The Vision and Scope Document.</w:t>
         </w:r>
       </w:ins>
-      <w:proofErr w:type="gramEnd"/>
     </w:p>
     <w:p>
       <w:pPr>
-        <w:pStyle w:val="Heading1"/>
+        <w:pStyle w:val="Cabealho1"/>
         <w:numPr>
           <w:ilvl w:val="1"/>
           <w:numId w:val="3"/>
@@ -3922,14 +3746,14 @@
           <w:lang w:val="en-US"/>
         </w:rPr>
       </w:pPr>
-      <w:bookmarkStart w:id="63" w:name="_Toc350593122"/>
+      <w:bookmarkStart w:id="66" w:name="_Toc350593122"/>
       <w:r>
         <w:rPr>
           <w:lang w:val="en-US"/>
         </w:rPr>
         <w:t>Outputs</w:t>
       </w:r>
-      <w:bookmarkEnd w:id="63"/>
+      <w:bookmarkEnd w:id="66"/>
     </w:p>
     <w:p>
       <w:pPr>
@@ -3979,7 +3803,7 @@
     </w:p>
     <w:p>
       <w:pPr>
-        <w:pStyle w:val="Heading1"/>
+        <w:pStyle w:val="Cabealho1"/>
         <w:numPr>
           <w:ilvl w:val="0"/>
           <w:numId w:val="3"/>
@@ -3988,14 +3812,14 @@
           <w:lang w:val="en-US"/>
         </w:rPr>
       </w:pPr>
-      <w:bookmarkStart w:id="64" w:name="_Toc350593123"/>
+      <w:bookmarkStart w:id="67" w:name="_Toc350593123"/>
       <w:r>
         <w:rPr>
           <w:lang w:val="en-US"/>
         </w:rPr>
         <w:t>Activities</w:t>
       </w:r>
-      <w:bookmarkEnd w:id="64"/>
+      <w:bookmarkEnd w:id="67"/>
     </w:p>
     <w:p>
       <w:pPr>
@@ -4019,7 +3843,7 @@
     </w:p>
     <w:p>
       <w:pPr>
-        <w:pStyle w:val="ListParagraph"/>
+        <w:pStyle w:val="PargrafodaLista"/>
         <w:numPr>
           <w:ilvl w:val="0"/>
           <w:numId w:val="5"/>
@@ -4049,7 +3873,7 @@
     </w:p>
     <w:p>
       <w:pPr>
-        <w:pStyle w:val="ListParagraph"/>
+        <w:pStyle w:val="PargrafodaLista"/>
         <w:numPr>
           <w:ilvl w:val="0"/>
           <w:numId w:val="5"/>
@@ -4073,7 +3897,7 @@
     </w:p>
     <w:p>
       <w:pPr>
-        <w:pStyle w:val="ListParagraph"/>
+        <w:pStyle w:val="PargrafodaLista"/>
         <w:numPr>
           <w:ilvl w:val="0"/>
           <w:numId w:val="5"/>
@@ -4097,7 +3921,7 @@
     </w:p>
     <w:p>
       <w:pPr>
-        <w:pStyle w:val="ListParagraph"/>
+        <w:pStyle w:val="PargrafodaLista"/>
         <w:numPr>
           <w:ilvl w:val="0"/>
           <w:numId w:val="5"/>
@@ -4121,7 +3945,7 @@
     </w:p>
     <w:p>
       <w:pPr>
-        <w:pStyle w:val="ListParagraph"/>
+        <w:pStyle w:val="PargrafodaLista"/>
         <w:numPr>
           <w:ilvl w:val="0"/>
           <w:numId w:val="4"/>
@@ -4181,7 +4005,7 @@
     </w:p>
     <w:p>
       <w:pPr>
-        <w:pStyle w:val="ListParagraph"/>
+        <w:pStyle w:val="PargrafodaLista"/>
         <w:numPr>
           <w:ilvl w:val="0"/>
           <w:numId w:val="4"/>
@@ -4217,7 +4041,7 @@
     </w:p>
     <w:p>
       <w:pPr>
-        <w:pStyle w:val="ListParagraph"/>
+        <w:pStyle w:val="PargrafodaLista"/>
         <w:numPr>
           <w:ilvl w:val="0"/>
           <w:numId w:val="4"/>
@@ -4244,7 +4068,7 @@
         </w:rPr>
         <w:t xml:space="preserve">. </w:t>
       </w:r>
-      <w:del w:id="65" w:author="Filipe" w:date="2013-03-15T20:43:00Z">
+      <w:del w:id="68" w:author="Filipe" w:date="2013-03-15T20:43:00Z">
         <w:r>
           <w:rPr>
             <w:lang w:val="en-US"/>
@@ -4252,7 +4076,7 @@
           <w:delText>Poker planning</w:delText>
         </w:r>
       </w:del>
-      <w:ins w:id="66" w:author="Filipe" w:date="2013-03-15T20:43:00Z">
+      <w:ins w:id="69" w:author="Filipe" w:date="2013-03-15T20:43:00Z">
         <w:r>
           <w:rPr>
             <w:lang w:val="en-US"/>
@@ -4269,7 +4093,7 @@
     </w:p>
     <w:p>
       <w:pPr>
-        <w:pStyle w:val="ListParagraph"/>
+        <w:pStyle w:val="PargrafodaLista"/>
         <w:numPr>
           <w:ilvl w:val="1"/>
           <w:numId w:val="4"/>
@@ -4277,7 +4101,7 @@
         <w:rPr>
           <w:lang w:val="en-US"/>
         </w:rPr>
-        <w:pPrChange w:id="67" w:author="Filipe" w:date="2013-03-09T11:49:00Z">
+        <w:pPrChange w:id="70" w:author="Filipe" w:date="2013-03-09T11:49:00Z">
           <w:pPr/>
         </w:pPrChange>
       </w:pPr>
@@ -4299,21 +4123,21 @@
         </w:rPr>
         <w:t xml:space="preserve"> </w:t>
       </w:r>
-      <w:commentRangeStart w:id="68"/>
+      <w:commentRangeStart w:id="71"/>
       <w:r>
         <w:rPr>
           <w:lang w:val="en-US"/>
         </w:rPr>
         <w:t>identified</w:t>
       </w:r>
-      <w:commentRangeEnd w:id="68"/>
-      <w:r>
-        <w:rPr>
-          <w:rStyle w:val="CommentReference"/>
-        </w:rPr>
-        <w:commentReference w:id="68"/>
-      </w:r>
-      <w:ins w:id="69" w:author="Filipe" w:date="2013-03-15T20:42:00Z">
+      <w:commentRangeEnd w:id="71"/>
+      <w:r>
+        <w:rPr>
+          <w:rStyle w:val="Refdecomentrio"/>
+        </w:rPr>
+        <w:commentReference w:id="71"/>
+      </w:r>
+      <w:ins w:id="72" w:author="Filipe" w:date="2013-03-15T20:42:00Z">
         <w:r>
           <w:rPr>
             <w:lang w:val="en-US"/>
@@ -4321,7 +4145,7 @@
           <w:t xml:space="preserve"> randomly.</w:t>
         </w:r>
       </w:ins>
-      <w:ins w:id="70" w:author="Filipe" w:date="2013-03-15T20:43:00Z">
+      <w:ins w:id="73" w:author="Filipe" w:date="2013-03-15T20:43:00Z">
         <w:r>
           <w:rPr>
             <w:lang w:val="en-US"/>
@@ -4329,7 +4153,7 @@
           <w:t xml:space="preserve"> </w:t>
         </w:r>
       </w:ins>
-      <w:ins w:id="71" w:author="Filipe" w:date="2013-03-15T20:47:00Z">
+      <w:ins w:id="74" w:author="Filipe" w:date="2013-03-15T20:47:00Z">
         <w:r>
           <w:rPr>
             <w:lang w:val="en-US"/>
@@ -4337,7 +4161,7 @@
           <w:t>Besides moderating, h</w:t>
         </w:r>
       </w:ins>
-      <w:ins w:id="72" w:author="Filipe" w:date="2013-03-15T20:46:00Z">
+      <w:ins w:id="75" w:author="Filipe" w:date="2013-03-15T20:46:00Z">
         <w:r>
           <w:rPr>
             <w:lang w:val="en-US"/>
@@ -4345,7 +4169,7 @@
           <w:t>e</w:t>
         </w:r>
       </w:ins>
-      <w:ins w:id="73" w:author="Filipe" w:date="2013-03-15T20:43:00Z">
+      <w:ins w:id="76" w:author="Filipe" w:date="2013-03-15T20:43:00Z">
         <w:r>
           <w:rPr>
             <w:lang w:val="en-US"/>
@@ -4353,7 +4177,7 @@
           <w:t xml:space="preserve"> also </w:t>
         </w:r>
       </w:ins>
-      <w:ins w:id="74" w:author="Filipe" w:date="2013-03-15T20:44:00Z">
+      <w:ins w:id="77" w:author="Filipe" w:date="2013-03-15T20:44:00Z">
         <w:r>
           <w:rPr>
             <w:lang w:val="en-US"/>
@@ -4370,7 +4194,7 @@
     </w:p>
     <w:p>
       <w:pPr>
-        <w:pStyle w:val="ListParagraph"/>
+        <w:pStyle w:val="PargrafodaLista"/>
         <w:numPr>
           <w:ilvl w:val="1"/>
           <w:numId w:val="4"/>
@@ -4378,7 +4202,7 @@
         <w:rPr>
           <w:lang w:val="en-US"/>
         </w:rPr>
-        <w:pPrChange w:id="75" w:author="Filipe" w:date="2013-03-09T11:49:00Z">
+        <w:pPrChange w:id="78" w:author="Filipe" w:date="2013-03-09T11:49:00Z">
           <w:pPr/>
         </w:pPrChange>
       </w:pPr>
@@ -4388,21 +4212,21 @@
         </w:rPr>
         <w:t xml:space="preserve">Each team member has these cards: 1, 2, 3, 5, 8, </w:t>
       </w:r>
-      <w:commentRangeStart w:id="76"/>
+      <w:commentRangeStart w:id="79"/>
       <w:r>
         <w:rPr>
           <w:lang w:val="en-US"/>
         </w:rPr>
         <w:t>13</w:t>
       </w:r>
-      <w:commentRangeEnd w:id="76"/>
-      <w:r>
-        <w:rPr>
-          <w:rStyle w:val="CommentReference"/>
-        </w:rPr>
-        <w:commentReference w:id="76"/>
-      </w:r>
-      <w:ins w:id="77" w:author="Filipe" w:date="2013-03-15T20:47:00Z">
+      <w:commentRangeEnd w:id="79"/>
+      <w:r>
+        <w:rPr>
+          <w:rStyle w:val="Refdecomentrio"/>
+        </w:rPr>
+        <w:commentReference w:id="79"/>
+      </w:r>
+      <w:ins w:id="80" w:author="Filipe" w:date="2013-03-15T20:47:00Z">
         <w:r>
           <w:rPr>
             <w:lang w:val="en-US"/>
@@ -4410,7 +4234,7 @@
           <w:t xml:space="preserve"> (</w:t>
         </w:r>
       </w:ins>
-      <w:ins w:id="78" w:author="Filipe" w:date="2013-03-15T20:48:00Z">
+      <w:ins w:id="81" w:author="Filipe" w:date="2013-03-15T20:48:00Z">
         <w:r>
           <w:rPr>
             <w:lang w:val="en-US"/>
@@ -4418,7 +4242,7 @@
           <w:t xml:space="preserve">unit is </w:t>
         </w:r>
       </w:ins>
-      <w:ins w:id="79" w:author="Filipe" w:date="2013-03-15T21:05:00Z">
+      <w:ins w:id="82" w:author="Filipe" w:date="2013-03-15T21:05:00Z">
         <w:r>
           <w:rPr>
             <w:lang w:val="en-US"/>
@@ -4426,7 +4250,7 @@
           <w:t>effort hours</w:t>
         </w:r>
       </w:ins>
-      <w:ins w:id="80" w:author="Filipe" w:date="2013-03-15T20:47:00Z">
+      <w:ins w:id="83" w:author="Filipe" w:date="2013-03-15T20:47:00Z">
         <w:r>
           <w:rPr>
             <w:lang w:val="en-US"/>
@@ -4443,7 +4267,7 @@
     </w:p>
     <w:p>
       <w:pPr>
-        <w:pStyle w:val="ListParagraph"/>
+        <w:pStyle w:val="PargrafodaLista"/>
         <w:numPr>
           <w:ilvl w:val="1"/>
           <w:numId w:val="4"/>
@@ -4451,7 +4275,7 @@
         <w:rPr>
           <w:lang w:val="en-US"/>
         </w:rPr>
-        <w:pPrChange w:id="81" w:author="Filipe" w:date="2013-03-09T11:49:00Z">
+        <w:pPrChange w:id="84" w:author="Filipe" w:date="2013-03-09T11:49:00Z">
           <w:pPr/>
         </w:pPrChange>
       </w:pPr>
@@ -4476,7 +4300,7 @@
       <w:r>
         <w:rPr>
           <w:lang w:val="en-US"/>
-          <w:rPrChange w:id="82" w:author="Filipe" w:date="2013-03-09T11:33:00Z">
+          <w:rPrChange w:id="85" w:author="Filipe" w:date="2013-03-09T11:33:00Z">
             <w:rPr/>
           </w:rPrChange>
         </w:rPr>
@@ -4485,7 +4309,7 @@
     </w:p>
     <w:p>
       <w:pPr>
-        <w:pStyle w:val="ListParagraph"/>
+        <w:pStyle w:val="PargrafodaLista"/>
         <w:numPr>
           <w:ilvl w:val="1"/>
           <w:numId w:val="4"/>
@@ -4493,7 +4317,7 @@
         <w:rPr>
           <w:lang w:val="en-US"/>
         </w:rPr>
-        <w:pPrChange w:id="83" w:author="Filipe" w:date="2013-03-09T11:49:00Z">
+        <w:pPrChange w:id="86" w:author="Filipe" w:date="2013-03-09T11:49:00Z">
           <w:pPr/>
         </w:pPrChange>
       </w:pPr>
@@ -4512,7 +4336,7 @@
     </w:p>
     <w:p>
       <w:pPr>
-        <w:pStyle w:val="ListParagraph"/>
+        <w:pStyle w:val="PargrafodaLista"/>
         <w:numPr>
           <w:ilvl w:val="1"/>
           <w:numId w:val="4"/>
@@ -4520,7 +4344,7 @@
         <w:rPr>
           <w:lang w:val="en-US"/>
         </w:rPr>
-        <w:pPrChange w:id="84" w:author="Filipe" w:date="2013-03-09T11:49:00Z">
+        <w:pPrChange w:id="87" w:author="Filipe" w:date="2013-03-09T11:49:00Z">
           <w:pPr/>
         </w:pPrChange>
       </w:pPr>
@@ -4551,7 +4375,7 @@
     </w:p>
     <w:p>
       <w:pPr>
-        <w:pStyle w:val="ListParagraph"/>
+        <w:pStyle w:val="PargrafodaLista"/>
         <w:numPr>
           <w:ilvl w:val="0"/>
           <w:numId w:val="4"/>
@@ -4559,7 +4383,7 @@
         <w:rPr>
           <w:lang w:val="en-US"/>
         </w:rPr>
-        <w:pPrChange w:id="85" w:author="Filipe" w:date="2013-03-09T11:49:00Z">
+        <w:pPrChange w:id="88" w:author="Filipe" w:date="2013-03-09T11:49:00Z">
           <w:pPr/>
         </w:pPrChange>
       </w:pPr>
@@ -4578,16 +4402,16 @@
     </w:p>
     <w:p>
       <w:pPr>
-        <w:pStyle w:val="ListParagraph"/>
+        <w:pStyle w:val="PargrafodaLista"/>
         <w:numPr>
           <w:ilvl w:val="0"/>
           <w:numId w:val="4"/>
         </w:numPr>
         <w:rPr>
-          <w:ins w:id="86" w:author="Filipe" w:date="2013-03-15T20:57:00Z"/>
-          <w:lang w:val="en-US"/>
-        </w:rPr>
-        <w:pPrChange w:id="87" w:author="Filipe" w:date="2013-03-09T11:49:00Z">
+          <w:ins w:id="89" w:author="Filipe" w:date="2013-03-15T20:57:00Z"/>
+          <w:lang w:val="en-US"/>
+        </w:rPr>
+        <w:pPrChange w:id="90" w:author="Filipe" w:date="2013-03-09T11:49:00Z">
           <w:pPr/>
         </w:pPrChange>
       </w:pPr>
@@ -4595,7 +4419,6 @@
         <w:rPr>
           <w:lang w:val="en-US"/>
         </w:rPr>
-        <w:lastRenderedPageBreak/>
         <w:t>Create a Gantt diagram</w:t>
       </w:r>
       <w:r>
@@ -4613,44 +4436,45 @@
     </w:p>
     <w:p>
       <w:pPr>
-        <w:pStyle w:val="ListParagraph"/>
+        <w:pStyle w:val="PargrafodaLista"/>
         <w:numPr>
           <w:ilvl w:val="0"/>
           <w:numId w:val="4"/>
         </w:numPr>
         <w:rPr>
-          <w:ins w:id="88" w:author="João Martins" w:date="2013-03-16T10:14:00Z"/>
-          <w:lang w:val="en-US"/>
-        </w:rPr>
-        <w:pPrChange w:id="89" w:author="Filipe" w:date="2013-03-09T11:49:00Z">
+          <w:ins w:id="91" w:author="João Martins" w:date="2013-03-16T10:14:00Z"/>
+          <w:lang w:val="en-US"/>
+        </w:rPr>
+        <w:pPrChange w:id="92" w:author="Filipe" w:date="2013-03-09T11:49:00Z">
           <w:pPr/>
         </w:pPrChange>
       </w:pPr>
-      <w:ins w:id="90" w:author="João Martins" w:date="2013-03-16T10:14:00Z">
+      <w:ins w:id="93" w:author="João Martins" w:date="2013-03-16T10:14:00Z">
         <w:r>
           <w:rPr>
             <w:lang w:val="en-US"/>
           </w:rPr>
+          <w:lastRenderedPageBreak/>
           <w:t>Define how project is going to be controlled:</w:t>
         </w:r>
       </w:ins>
     </w:p>
     <w:p>
       <w:pPr>
-        <w:pStyle w:val="ListParagraph"/>
+        <w:pStyle w:val="PargrafodaLista"/>
         <w:numPr>
           <w:ilvl w:val="1"/>
           <w:numId w:val="4"/>
         </w:numPr>
         <w:rPr>
-          <w:ins w:id="91" w:author="João Martins" w:date="2013-03-16T10:11:00Z"/>
-          <w:lang w:val="en-US"/>
-        </w:rPr>
-        <w:pPrChange w:id="92" w:author="João Martins" w:date="2013-03-16T10:15:00Z">
+          <w:ins w:id="94" w:author="João Martins" w:date="2013-03-16T10:11:00Z"/>
+          <w:lang w:val="en-US"/>
+        </w:rPr>
+        <w:pPrChange w:id="95" w:author="João Martins" w:date="2013-03-16T10:15:00Z">
           <w:pPr/>
         </w:pPrChange>
       </w:pPr>
-      <w:ins w:id="93" w:author="Filipe" w:date="2013-03-15T20:58:00Z">
+      <w:ins w:id="96" w:author="Filipe" w:date="2013-03-15T20:58:00Z">
         <w:r>
           <w:rPr>
             <w:lang w:val="en-US"/>
@@ -4658,14 +4482,14 @@
           <w:t>Prepare</w:t>
         </w:r>
       </w:ins>
-      <w:ins w:id="94" w:author="Filipe" w:date="2013-03-15T20:57:00Z">
+      <w:ins w:id="97" w:author="Filipe" w:date="2013-03-15T20:57:00Z">
         <w:r>
           <w:rPr>
             <w:lang w:val="en-US"/>
           </w:rPr>
           <w:t xml:space="preserve"> an Earned Value graph</w:t>
         </w:r>
-        <w:del w:id="95" w:author="João Martins" w:date="2013-03-16T10:11:00Z">
+        <w:del w:id="98" w:author="João Martins" w:date="2013-03-16T10:11:00Z">
           <w:r>
             <w:rPr>
               <w:lang w:val="en-US"/>
@@ -4674,7 +4498,7 @@
           </w:r>
         </w:del>
       </w:ins>
-      <w:ins w:id="96" w:author="João Martins" w:date="2013-03-16T10:11:00Z">
+      <w:ins w:id="99" w:author="João Martins" w:date="2013-03-16T10:11:00Z">
         <w:r>
           <w:rPr>
             <w:lang w:val="en-US"/>
@@ -4685,7 +4509,7 @@
     </w:p>
     <w:p>
       <w:pPr>
-        <w:pStyle w:val="ListParagraph"/>
+        <w:pStyle w:val="PargrafodaLista"/>
         <w:numPr>
           <w:ilvl w:val="1"/>
           <w:numId w:val="4"/>
@@ -4693,11 +4517,11 @@
         <w:rPr>
           <w:lang w:val="en-US"/>
         </w:rPr>
-        <w:pPrChange w:id="97" w:author="João Martins" w:date="2013-03-16T10:15:00Z">
+        <w:pPrChange w:id="100" w:author="João Martins" w:date="2013-03-16T10:15:00Z">
           <w:pPr/>
         </w:pPrChange>
       </w:pPr>
-      <w:ins w:id="98" w:author="João Martins" w:date="2013-03-16T10:11:00Z">
+      <w:ins w:id="101" w:author="João Martins" w:date="2013-03-16T10:11:00Z">
         <w:r>
           <w:rPr>
             <w:lang w:val="en-US"/>
@@ -4705,7 +4529,7 @@
           <w:t xml:space="preserve">Define a critical deviation </w:t>
         </w:r>
       </w:ins>
-      <w:ins w:id="99" w:author="João Martins" w:date="2013-03-16T10:15:00Z">
+      <w:ins w:id="102" w:author="João Martins" w:date="2013-03-16T10:15:00Z">
         <w:r>
           <w:rPr>
             <w:lang w:val="en-US"/>
@@ -4713,7 +4537,7 @@
           <w:t xml:space="preserve">value </w:t>
         </w:r>
       </w:ins>
-      <w:ins w:id="100" w:author="João Martins" w:date="2013-03-16T10:11:00Z">
+      <w:ins w:id="103" w:author="João Martins" w:date="2013-03-16T10:11:00Z">
         <w:r>
           <w:rPr>
             <w:lang w:val="en-US"/>
@@ -4724,16 +4548,16 @@
     </w:p>
     <w:p>
       <w:pPr>
-        <w:pStyle w:val="ListParagraph"/>
+        <w:pStyle w:val="PargrafodaLista"/>
         <w:numPr>
           <w:ilvl w:val="0"/>
           <w:numId w:val="4"/>
         </w:numPr>
         <w:rPr>
-          <w:ins w:id="101" w:author="Filipe" w:date="2013-03-15T20:51:00Z"/>
-          <w:lang w:val="en-US"/>
-        </w:rPr>
-        <w:pPrChange w:id="102" w:author="Filipe" w:date="2013-03-09T11:49:00Z">
+          <w:ins w:id="104" w:author="Filipe" w:date="2013-03-15T20:51:00Z"/>
+          <w:lang w:val="en-US"/>
+        </w:rPr>
+        <w:pPrChange w:id="105" w:author="Filipe" w:date="2013-03-09T11:49:00Z">
           <w:pPr/>
         </w:pPrChange>
       </w:pPr>
@@ -4743,7 +4567,7 @@
         </w:rPr>
         <w:t xml:space="preserve">Define </w:t>
       </w:r>
-      <w:ins w:id="103" w:author="Filipe" w:date="2013-03-15T20:51:00Z">
+      <w:ins w:id="106" w:author="Filipe" w:date="2013-03-15T20:51:00Z">
         <w:r>
           <w:rPr>
             <w:lang w:val="en-US"/>
@@ -4754,20 +4578,20 @@
     </w:p>
     <w:p>
       <w:pPr>
-        <w:pStyle w:val="ListParagraph"/>
+        <w:pStyle w:val="PargrafodaLista"/>
         <w:numPr>
           <w:ilvl w:val="1"/>
           <w:numId w:val="4"/>
         </w:numPr>
         <w:rPr>
-          <w:ins w:id="104" w:author="Filipe" w:date="2013-03-15T20:51:00Z"/>
-          <w:lang w:val="en-US"/>
-        </w:rPr>
-        <w:pPrChange w:id="105" w:author="Filipe" w:date="2013-03-15T20:51:00Z">
+          <w:ins w:id="107" w:author="Filipe" w:date="2013-03-15T20:51:00Z"/>
+          <w:lang w:val="en-US"/>
+        </w:rPr>
+        <w:pPrChange w:id="108" w:author="Filipe" w:date="2013-03-15T20:51:00Z">
           <w:pPr/>
         </w:pPrChange>
       </w:pPr>
-      <w:ins w:id="106" w:author="Filipe" w:date="2013-03-15T20:51:00Z">
+      <w:ins w:id="109" w:author="Filipe" w:date="2013-03-15T20:51:00Z">
         <w:r>
           <w:rPr>
             <w:lang w:val="en-US"/>
@@ -4775,7 +4599,7 @@
           <w:t xml:space="preserve">Identify </w:t>
         </w:r>
       </w:ins>
-      <w:ins w:id="107" w:author="Filipe" w:date="2013-03-15T21:14:00Z">
+      <w:ins w:id="110" w:author="Filipe" w:date="2013-03-15T21:14:00Z">
         <w:r>
           <w:rPr>
             <w:lang w:val="en-US"/>
@@ -4798,20 +4622,20 @@
     </w:p>
     <w:p>
       <w:pPr>
-        <w:pStyle w:val="ListParagraph"/>
+        <w:pStyle w:val="PargrafodaLista"/>
         <w:numPr>
           <w:ilvl w:val="1"/>
           <w:numId w:val="4"/>
         </w:numPr>
         <w:rPr>
-          <w:ins w:id="108" w:author="Filipe" w:date="2013-03-15T20:52:00Z"/>
-          <w:lang w:val="en-US"/>
-        </w:rPr>
-        <w:pPrChange w:id="109" w:author="Filipe" w:date="2013-03-15T20:51:00Z">
+          <w:ins w:id="111" w:author="Filipe" w:date="2013-03-15T20:52:00Z"/>
+          <w:lang w:val="en-US"/>
+        </w:rPr>
+        <w:pPrChange w:id="112" w:author="Filipe" w:date="2013-03-15T20:51:00Z">
           <w:pPr/>
         </w:pPrChange>
       </w:pPr>
-      <w:ins w:id="110" w:author="Filipe" w:date="2013-03-15T20:51:00Z">
+      <w:ins w:id="113" w:author="Filipe" w:date="2013-03-15T20:51:00Z">
         <w:r>
           <w:rPr>
             <w:lang w:val="en-US"/>
@@ -4819,7 +4643,7 @@
           <w:t>Define how th</w:t>
         </w:r>
       </w:ins>
-      <w:ins w:id="111" w:author="Filipe" w:date="2013-03-15T20:52:00Z">
+      <w:ins w:id="114" w:author="Filipe" w:date="2013-03-15T20:52:00Z">
         <w:r>
           <w:rPr>
             <w:lang w:val="en-US"/>
@@ -4830,7 +4654,7 @@
     </w:p>
     <w:p>
       <w:pPr>
-        <w:pStyle w:val="ListParagraph"/>
+        <w:pStyle w:val="PargrafodaLista"/>
         <w:numPr>
           <w:ilvl w:val="1"/>
           <w:numId w:val="4"/>
@@ -4838,11 +4662,11 @@
         <w:rPr>
           <w:lang w:val="en-US"/>
         </w:rPr>
-        <w:pPrChange w:id="112" w:author="Filipe" w:date="2013-03-15T20:51:00Z">
+        <w:pPrChange w:id="115" w:author="Filipe" w:date="2013-03-15T20:51:00Z">
           <w:pPr/>
         </w:pPrChange>
       </w:pPr>
-      <w:ins w:id="113" w:author="Filipe" w:date="2013-03-15T20:52:00Z">
+      <w:ins w:id="116" w:author="Filipe" w:date="2013-03-15T20:52:00Z">
         <w:r>
           <w:rPr>
             <w:lang w:val="en-US"/>
@@ -4853,7 +4677,7 @@
     </w:p>
     <w:p>
       <w:pPr>
-        <w:pStyle w:val="ListParagraph"/>
+        <w:pStyle w:val="PargrafodaLista"/>
         <w:numPr>
           <w:ilvl w:val="0"/>
           <w:numId w:val="4"/>
@@ -4861,7 +4685,7 @@
         <w:rPr>
           <w:lang w:val="en-US"/>
         </w:rPr>
-        <w:pPrChange w:id="114" w:author="Filipe" w:date="2013-03-09T11:49:00Z">
+        <w:pPrChange w:id="117" w:author="Filipe" w:date="2013-03-09T11:49:00Z">
           <w:pPr/>
         </w:pPrChange>
       </w:pPr>
@@ -4871,7 +4695,7 @@
         </w:rPr>
         <w:t>Identify supporting p</w:t>
       </w:r>
-      <w:ins w:id="115" w:author="Filipe" w:date="2013-03-15T20:54:00Z">
+      <w:ins w:id="118" w:author="Filipe" w:date="2013-03-15T20:54:00Z">
         <w:r>
           <w:rPr>
             <w:lang w:val="en-US"/>
@@ -4879,7 +4703,7 @@
           <w:t>rocesses</w:t>
         </w:r>
       </w:ins>
-      <w:del w:id="116" w:author="Filipe" w:date="2013-03-15T20:54:00Z">
+      <w:del w:id="119" w:author="Filipe" w:date="2013-03-15T20:54:00Z">
         <w:r>
           <w:rPr>
             <w:lang w:val="en-US"/>
@@ -4887,7 +4711,7 @@
           <w:delText>lans</w:delText>
         </w:r>
       </w:del>
-      <w:ins w:id="117" w:author="Filipe" w:date="2013-03-15T20:55:00Z">
+      <w:ins w:id="120" w:author="Filipe" w:date="2013-03-15T20:55:00Z">
         <w:r>
           <w:rPr>
             <w:lang w:val="en-US"/>
@@ -4911,7 +4735,7 @@
     </w:p>
     <w:p>
       <w:pPr>
-        <w:pStyle w:val="Heading1"/>
+        <w:pStyle w:val="Cabealho1"/>
         <w:numPr>
           <w:ilvl w:val="0"/>
           <w:numId w:val="3"/>
@@ -4920,14 +4744,14 @@
           <w:lang w:val="en-US"/>
         </w:rPr>
       </w:pPr>
-      <w:bookmarkStart w:id="118" w:name="_Toc350593124"/>
+      <w:bookmarkStart w:id="121" w:name="_Toc350593124"/>
       <w:r>
         <w:rPr>
           <w:lang w:val="en-US"/>
         </w:rPr>
         <w:t>Tools</w:t>
       </w:r>
-      <w:bookmarkEnd w:id="118"/>
+      <w:bookmarkEnd w:id="121"/>
     </w:p>
     <w:p>
       <w:pPr>
@@ -4935,7 +4759,7 @@
         <w:rPr>
           <w:lang w:val="en-US"/>
         </w:rPr>
-        <w:pPrChange w:id="119" w:author="Filipe" w:date="2013-03-09T11:49:00Z">
+        <w:pPrChange w:id="122" w:author="Filipe" w:date="2013-03-09T11:49:00Z">
           <w:pPr/>
         </w:pPrChange>
       </w:pPr>
@@ -4946,7 +4770,7 @@
           <w:lang w:val="en-US"/>
         </w:rPr>
       </w:pPr>
-      <w:del w:id="120" w:author="João Martins" w:date="2013-03-16T09:48:00Z">
+      <w:del w:id="123" w:author="João Martins" w:date="2013-03-16T09:48:00Z">
         <w:r>
           <w:rPr>
             <w:lang w:val="en-US"/>
@@ -4954,7 +4778,7 @@
           <w:delText xml:space="preserve">SmartDraw </w:delText>
         </w:r>
       </w:del>
-      <w:ins w:id="121" w:author="João Martins" w:date="2013-03-16T09:48:00Z">
+      <w:ins w:id="124" w:author="João Martins" w:date="2013-03-16T09:48:00Z">
         <w:r>
           <w:rPr>
             <w:lang w:val="en-US"/>
@@ -4975,7 +4799,7 @@
           <w:lang w:val="en-US"/>
         </w:rPr>
       </w:pPr>
-      <w:del w:id="122" w:author="Filipe" w:date="2013-03-15T21:11:00Z">
+      <w:del w:id="125" w:author="Filipe" w:date="2013-03-15T21:11:00Z">
         <w:r>
           <w:rPr>
             <w:lang w:val="en-US"/>
@@ -4983,8 +4807,7 @@
           <w:delText>Poker Planning</w:delText>
         </w:r>
       </w:del>
-      <w:proofErr w:type="gramStart"/>
-      <w:ins w:id="123" w:author="Filipe" w:date="2013-03-15T21:11:00Z">
+      <w:ins w:id="126" w:author="Filipe" w:date="2013-03-15T21:11:00Z">
         <w:r>
           <w:rPr>
             <w:lang w:val="en-US"/>
@@ -4998,11 +4821,10 @@
         </w:rPr>
         <w:t xml:space="preserve"> estimation with a deck of cards.</w:t>
       </w:r>
-      <w:proofErr w:type="gramEnd"/>
     </w:p>
     <w:p>
       <w:pPr>
-        <w:pStyle w:val="Heading1"/>
+        <w:pStyle w:val="Cabealho1"/>
         <w:numPr>
           <w:ilvl w:val="0"/>
           <w:numId w:val="3"/>
@@ -5011,14 +4833,14 @@
           <w:lang w:val="en-US"/>
         </w:rPr>
       </w:pPr>
-      <w:bookmarkStart w:id="124" w:name="_Toc350593125"/>
+      <w:bookmarkStart w:id="127" w:name="_Toc350593125"/>
       <w:r>
         <w:rPr>
           <w:lang w:val="en-US"/>
         </w:rPr>
         <w:t>Related Processes</w:t>
       </w:r>
-      <w:bookmarkEnd w:id="124"/>
+      <w:bookmarkEnd w:id="127"/>
     </w:p>
     <w:p>
       <w:pPr>
@@ -5026,7 +4848,7 @@
         <w:rPr>
           <w:lang w:val="en-US"/>
         </w:rPr>
-        <w:pPrChange w:id="125" w:author="Filipe" w:date="2013-03-09T11:36:00Z">
+        <w:pPrChange w:id="128" w:author="Filipe" w:date="2013-03-09T11:36:00Z">
           <w:pPr/>
         </w:pPrChange>
       </w:pPr>
@@ -5072,11 +4894,10 @@
     <w:p>
       <w:pPr>
         <w:rPr>
-          <w:del w:id="126" w:author="Filipe" w:date="2013-03-09T11:49:00Z"/>
-          <w:lang w:val="en-US"/>
-        </w:rPr>
-      </w:pPr>
-      <w:proofErr w:type="gramStart"/>
+          <w:del w:id="129" w:author="Filipe" w:date="2013-03-09T11:49:00Z"/>
+          <w:lang w:val="en-US"/>
+        </w:rPr>
+      </w:pPr>
       <w:r>
         <w:rPr>
           <w:lang w:val="en-US"/>
@@ -5101,7 +4922,6 @@
         </w:rPr>
         <w:t>.</w:t>
       </w:r>
-      <w:proofErr w:type="gramEnd"/>
     </w:p>
     <w:p>
       <w:pPr>
@@ -5112,7 +4932,7 @@
     </w:p>
     <w:p>
       <w:pPr>
-        <w:pStyle w:val="Heading1"/>
+        <w:pStyle w:val="Cabealho1"/>
         <w:numPr>
           <w:ilvl w:val="0"/>
           <w:numId w:val="3"/>
@@ -5121,14 +4941,14 @@
           <w:lang w:val="en-US"/>
         </w:rPr>
       </w:pPr>
-      <w:bookmarkStart w:id="127" w:name="_Toc350593126"/>
+      <w:bookmarkStart w:id="130" w:name="_Toc350593126"/>
       <w:r>
         <w:rPr>
           <w:lang w:val="en-US"/>
         </w:rPr>
         <w:t>Measures</w:t>
       </w:r>
-      <w:bookmarkEnd w:id="127"/>
+      <w:bookmarkEnd w:id="130"/>
     </w:p>
     <w:p>
       <w:pPr>
@@ -5136,7 +4956,7 @@
         <w:rPr>
           <w:lang w:val="en-US"/>
         </w:rPr>
-        <w:pPrChange w:id="128" w:author="Filipe" w:date="2013-03-09T11:49:00Z">
+        <w:pPrChange w:id="131" w:author="Filipe" w:date="2013-03-09T11:49:00Z">
           <w:pPr/>
         </w:pPrChange>
       </w:pPr>
@@ -5147,7 +4967,7 @@
         <w:rPr>
           <w:lang w:val="en-US"/>
         </w:rPr>
-        <w:pPrChange w:id="129" w:author="Filipe" w:date="2013-03-09T11:49:00Z">
+        <w:pPrChange w:id="132" w:author="Filipe" w:date="2013-03-09T11:49:00Z">
           <w:pPr/>
         </w:pPrChange>
       </w:pPr>
@@ -5160,17 +4980,17 @@
     </w:p>
     <w:p>
       <w:pPr>
-        <w:pStyle w:val="ListParagraph"/>
+        <w:pStyle w:val="PargrafodaLista"/>
         <w:numPr>
           <w:ilvl w:val="0"/>
           <w:numId w:val="6"/>
         </w:numPr>
         <w:rPr>
-          <w:ins w:id="130" w:author="Filipe" w:date="2013-03-15T21:29:00Z"/>
-          <w:lang w:val="en-US"/>
-        </w:rPr>
-      </w:pPr>
-      <w:del w:id="131" w:author="Filipe" w:date="2013-03-15T21:29:00Z">
+          <w:ins w:id="133" w:author="Filipe" w:date="2013-03-15T21:29:00Z"/>
+          <w:lang w:val="en-US"/>
+        </w:rPr>
+      </w:pPr>
+      <w:del w:id="134" w:author="Filipe" w:date="2013-03-15T21:29:00Z">
         <w:r>
           <w:rPr>
             <w:lang w:val="en-US"/>
@@ -5184,7 +5004,7 @@
           <w:delText xml:space="preserve"> </w:delText>
         </w:r>
       </w:del>
-      <w:ins w:id="132" w:author="Filipe" w:date="2013-03-15T21:29:00Z">
+      <w:ins w:id="135" w:author="Filipe" w:date="2013-03-15T21:29:00Z">
         <w:r>
           <w:rPr>
             <w:lang w:val="en-US"/>
@@ -5195,7 +5015,7 @@
     </w:p>
     <w:p>
       <w:pPr>
-        <w:pStyle w:val="ListParagraph"/>
+        <w:pStyle w:val="PargrafodaLista"/>
         <w:numPr>
           <w:ilvl w:val="0"/>
           <w:numId w:val="6"/>
@@ -5204,7 +5024,7 @@
           <w:lang w:val="en-US"/>
         </w:rPr>
       </w:pPr>
-      <w:ins w:id="133" w:author="Filipe" w:date="2013-03-15T21:29:00Z">
+      <w:ins w:id="136" w:author="Filipe" w:date="2013-03-15T21:29:00Z">
         <w:r>
           <w:rPr>
             <w:lang w:val="en-US"/>
@@ -5212,7 +5032,7 @@
           <w:t xml:space="preserve">Deviation </w:t>
         </w:r>
       </w:ins>
-      <w:ins w:id="134" w:author="Filipe" w:date="2013-03-15T21:31:00Z">
+      <w:ins w:id="137" w:author="Filipe" w:date="2013-03-15T21:31:00Z">
         <w:r>
           <w:rPr>
             <w:lang w:val="en-US"/>
@@ -5223,7 +5043,7 @@
     </w:p>
     <w:p>
       <w:pPr>
-        <w:pStyle w:val="ListParagraph"/>
+        <w:pStyle w:val="PargrafodaLista"/>
         <w:numPr>
           <w:ilvl w:val="0"/>
           <w:numId w:val="6"/>
@@ -5245,7 +5065,7 @@
         <w:rPr>
           <w:lang w:val="en-US"/>
         </w:rPr>
-        <w:pPrChange w:id="135" w:author="Filipe" w:date="2013-03-09T11:48:00Z">
+        <w:pPrChange w:id="138" w:author="Filipe" w:date="2013-03-09T11:48:00Z">
           <w:pPr/>
         </w:pPrChange>
       </w:pPr>
@@ -5261,7 +5081,7 @@
         </w:rPr>
         <w:t xml:space="preserve">hese measures </w:t>
       </w:r>
-      <w:ins w:id="136" w:author="Filipe" w:date="2013-03-15T21:32:00Z">
+      <w:ins w:id="139" w:author="Filipe" w:date="2013-03-15T21:32:00Z">
         <w:r>
           <w:rPr>
             <w:lang w:val="en-US"/>
@@ -5269,7 +5089,7 @@
           <w:t xml:space="preserve">aren’t meant to be updated in a regular basis but </w:t>
         </w:r>
       </w:ins>
-      <w:ins w:id="137" w:author="Filipe" w:date="2013-03-15T21:33:00Z">
+      <w:ins w:id="140" w:author="Filipe" w:date="2013-03-15T21:33:00Z">
         <w:r>
           <w:rPr>
             <w:lang w:val="en-US"/>
@@ -5277,7 +5097,7 @@
           <w:t>to be analyzed in</w:t>
         </w:r>
       </w:ins>
-      <w:ins w:id="138" w:author="Filipe" w:date="2013-03-15T21:32:00Z">
+      <w:ins w:id="141" w:author="Filipe" w:date="2013-03-15T21:32:00Z">
         <w:r>
           <w:rPr>
             <w:lang w:val="en-US"/>
@@ -5285,7 +5105,7 @@
           <w:t xml:space="preserve"> the end of the project. </w:t>
         </w:r>
       </w:ins>
-      <w:del w:id="139" w:author="Filipe" w:date="2013-03-15T21:33:00Z">
+      <w:del w:id="142" w:author="Filipe" w:date="2013-03-15T21:33:00Z">
         <w:r>
           <w:rPr>
             <w:lang w:val="en-US"/>
@@ -5293,7 +5113,7 @@
           <w:delText>are</w:delText>
         </w:r>
       </w:del>
-      <w:del w:id="140" w:author="Filipe" w:date="2013-03-15T21:32:00Z">
+      <w:del w:id="143" w:author="Filipe" w:date="2013-03-15T21:32:00Z">
         <w:r>
           <w:rPr>
             <w:lang w:val="en-US"/>
@@ -5319,7 +5139,7 @@
           <w:delText>res”.</w:delText>
         </w:r>
       </w:del>
-      <w:ins w:id="141" w:author="Filipe" w:date="2013-03-15T21:32:00Z">
+      <w:ins w:id="144" w:author="Filipe" w:date="2013-03-15T21:32:00Z">
         <w:r>
           <w:rPr>
             <w:lang w:val="en-US"/>
@@ -5342,15 +5162,15 @@
 </file>
 
 <file path=word/comments.xml><?xml version="1.0" encoding="utf-8"?>
-<w:comments xmlns:wpc="http://schemas.microsoft.com/office/word/2010/wordprocessingCanvas" xmlns:mc="http://schemas.openxmlformats.org/markup-compatibility/2006" xmlns:o="urn:schemas-microsoft-com:office:office" xmlns:r="http://schemas.openxmlformats.org/officeDocument/2006/relationships" xmlns:m="http://schemas.openxmlformats.org/officeDocument/2006/math" xmlns:v="urn:schemas-microsoft-com:vml" xmlns:wp14="http://schemas.microsoft.com/office/word/2010/wordprocessingDrawing" xmlns:wp="http://schemas.openxmlformats.org/drawingml/2006/wordprocessingDrawing" xmlns:w10="urn:schemas-microsoft-com:office:word" xmlns:w="http://schemas.openxmlformats.org/wordprocessingml/2006/main" xmlns:w14="http://schemas.microsoft.com/office/word/2010/wordml" xmlns:wpg="http://schemas.microsoft.com/office/word/2010/wordprocessingGroup" xmlns:wpi="http://schemas.microsoft.com/office/word/2010/wordprocessingInk" xmlns:wne="http://schemas.microsoft.com/office/word/2006/wordml" xmlns:wps="http://schemas.microsoft.com/office/word/2010/wordprocessingShape" mc:Ignorable="w14 wp14">
-  <w:comment w:id="68" w:author="Mário Oliveira" w:date="2013-03-09T12:35:00Z" w:initials="MO">
+<w:comments xmlns:wpc="http://schemas.microsoft.com/office/word/2010/wordprocessingCanvas" xmlns:mc="http://schemas.openxmlformats.org/markup-compatibility/2006" xmlns:o="urn:schemas-microsoft-com:office:office" xmlns:r="http://schemas.openxmlformats.org/officeDocument/2006/relationships" xmlns:m="http://schemas.openxmlformats.org/officeDocument/2006/math" xmlns:v="urn:schemas-microsoft-com:vml" xmlns:wp14="http://schemas.microsoft.com/office/word/2010/wordprocessingDrawing" xmlns:wp="http://schemas.openxmlformats.org/drawingml/2006/wordprocessingDrawing" xmlns:w10="urn:schemas-microsoft-com:office:word" xmlns:w="http://schemas.openxmlformats.org/wordprocessingml/2006/main" xmlns:w14="http://schemas.microsoft.com/office/word/2010/wordml" xmlns:w15="http://schemas.microsoft.com/office/word/2012/wordml" xmlns:wpg="http://schemas.microsoft.com/office/word/2010/wordprocessingGroup" xmlns:wpi="http://schemas.microsoft.com/office/word/2010/wordprocessingInk" xmlns:wne="http://schemas.microsoft.com/office/word/2006/wordml" xmlns:wps="http://schemas.microsoft.com/office/word/2010/wordprocessingShape" mc:Ignorable="w14 w15 wp14">
+  <w:comment w:id="71" w:author="Mário Oliveira" w:date="2013-03-09T12:35:00Z" w:initials="MO">
     <w:p>
       <w:pPr>
-        <w:pStyle w:val="CommentText"/>
-      </w:pPr>
-      <w:r>
-        <w:rPr>
-          <w:rStyle w:val="CommentReference"/>
+        <w:pStyle w:val="Textodecomentrio"/>
+      </w:pPr>
+      <w:r>
+        <w:rPr>
+          <w:rStyle w:val="Refdecomentrio"/>
         </w:rPr>
         <w:annotationRef/>
       </w:r>
@@ -5359,14 +5179,14 @@
       </w:r>
     </w:p>
   </w:comment>
-  <w:comment w:id="76" w:author="Mário Oliveira" w:date="2013-03-09T12:28:00Z" w:initials="MO">
+  <w:comment w:id="79" w:author="Mário Oliveira" w:date="2013-03-09T12:28:00Z" w:initials="MO">
     <w:p>
       <w:pPr>
-        <w:pStyle w:val="CommentText"/>
-      </w:pPr>
-      <w:r>
-        <w:rPr>
-          <w:rStyle w:val="CommentReference"/>
+        <w:pStyle w:val="Textodecomentrio"/>
+      </w:pPr>
+      <w:r>
+        <w:rPr>
+          <w:rStyle w:val="Refdecomentrio"/>
         </w:rPr>
         <w:annotationRef/>
       </w:r>
@@ -5386,7 +5206,7 @@
 </file>
 
 <file path=word/endnotes.xml><?xml version="1.0" encoding="utf-8"?>
-<w:endnotes xmlns:wpc="http://schemas.microsoft.com/office/word/2010/wordprocessingCanvas" xmlns:mc="http://schemas.openxmlformats.org/markup-compatibility/2006" xmlns:o="urn:schemas-microsoft-com:office:office" xmlns:r="http://schemas.openxmlformats.org/officeDocument/2006/relationships" xmlns:m="http://schemas.openxmlformats.org/officeDocument/2006/math" xmlns:v="urn:schemas-microsoft-com:vml" xmlns:wp14="http://schemas.microsoft.com/office/word/2010/wordprocessingDrawing" xmlns:wp="http://schemas.openxmlformats.org/drawingml/2006/wordprocessingDrawing" xmlns:w10="urn:schemas-microsoft-com:office:word" xmlns:w="http://schemas.openxmlformats.org/wordprocessingml/2006/main" xmlns:w14="http://schemas.microsoft.com/office/word/2010/wordml" xmlns:wpg="http://schemas.microsoft.com/office/word/2010/wordprocessingGroup" xmlns:wpi="http://schemas.microsoft.com/office/word/2010/wordprocessingInk" xmlns:wne="http://schemas.microsoft.com/office/word/2006/wordml" xmlns:wps="http://schemas.microsoft.com/office/word/2010/wordprocessingShape" mc:Ignorable="w14 wp14">
+<w:endnotes xmlns:wpc="http://schemas.microsoft.com/office/word/2010/wordprocessingCanvas" xmlns:mc="http://schemas.openxmlformats.org/markup-compatibility/2006" xmlns:o="urn:schemas-microsoft-com:office:office" xmlns:r="http://schemas.openxmlformats.org/officeDocument/2006/relationships" xmlns:m="http://schemas.openxmlformats.org/officeDocument/2006/math" xmlns:v="urn:schemas-microsoft-com:vml" xmlns:wp14="http://schemas.microsoft.com/office/word/2010/wordprocessingDrawing" xmlns:wp="http://schemas.openxmlformats.org/drawingml/2006/wordprocessingDrawing" xmlns:w10="urn:schemas-microsoft-com:office:word" xmlns:w="http://schemas.openxmlformats.org/wordprocessingml/2006/main" xmlns:w14="http://schemas.microsoft.com/office/word/2010/wordml" xmlns:w15="http://schemas.microsoft.com/office/word/2012/wordml" xmlns:wpg="http://schemas.microsoft.com/office/word/2010/wordprocessingGroup" xmlns:wpi="http://schemas.microsoft.com/office/word/2010/wordprocessingInk" xmlns:wne="http://schemas.microsoft.com/office/word/2006/wordml" xmlns:wps="http://schemas.microsoft.com/office/word/2010/wordprocessingShape" mc:Ignorable="w14 w15 wp14">
   <w:endnote w:type="separator" w:id="-1">
     <w:p>
       <w:pPr>
@@ -5411,41 +5231,30 @@
 </file>
 
 <file path=word/footer1.xml><?xml version="1.0" encoding="utf-8"?>
-<w:ftr xmlns:wpc="http://schemas.microsoft.com/office/word/2010/wordprocessingCanvas" xmlns:mc="http://schemas.openxmlformats.org/markup-compatibility/2006" xmlns:o="urn:schemas-microsoft-com:office:office" xmlns:r="http://schemas.openxmlformats.org/officeDocument/2006/relationships" xmlns:m="http://schemas.openxmlformats.org/officeDocument/2006/math" xmlns:v="urn:schemas-microsoft-com:vml" xmlns:wp14="http://schemas.microsoft.com/office/word/2010/wordprocessingDrawing" xmlns:wp="http://schemas.openxmlformats.org/drawingml/2006/wordprocessingDrawing" xmlns:w10="urn:schemas-microsoft-com:office:word" xmlns:w="http://schemas.openxmlformats.org/wordprocessingml/2006/main" xmlns:w14="http://schemas.microsoft.com/office/word/2010/wordml" xmlns:wpg="http://schemas.microsoft.com/office/word/2010/wordprocessingGroup" xmlns:wpi="http://schemas.microsoft.com/office/word/2010/wordprocessingInk" xmlns:wne="http://schemas.microsoft.com/office/word/2006/wordml" xmlns:wps="http://schemas.microsoft.com/office/word/2010/wordprocessingShape" mc:Ignorable="w14 wp14">
+<w:ftr xmlns:wpc="http://schemas.microsoft.com/office/word/2010/wordprocessingCanvas" xmlns:mc="http://schemas.openxmlformats.org/markup-compatibility/2006" xmlns:o="urn:schemas-microsoft-com:office:office" xmlns:r="http://schemas.openxmlformats.org/officeDocument/2006/relationships" xmlns:m="http://schemas.openxmlformats.org/officeDocument/2006/math" xmlns:v="urn:schemas-microsoft-com:vml" xmlns:wp14="http://schemas.microsoft.com/office/word/2010/wordprocessingDrawing" xmlns:wp="http://schemas.openxmlformats.org/drawingml/2006/wordprocessingDrawing" xmlns:w10="urn:schemas-microsoft-com:office:word" xmlns:w="http://schemas.openxmlformats.org/wordprocessingml/2006/main" xmlns:w14="http://schemas.microsoft.com/office/word/2010/wordml" xmlns:w15="http://schemas.microsoft.com/office/word/2012/wordml" xmlns:wpg="http://schemas.microsoft.com/office/word/2010/wordprocessingGroup" xmlns:wpi="http://schemas.microsoft.com/office/word/2010/wordprocessingInk" xmlns:wne="http://schemas.microsoft.com/office/word/2006/wordml" xmlns:wps="http://schemas.microsoft.com/office/word/2010/wordprocessingShape" mc:Ignorable="w14 w15 wp14">
   <w:p>
     <w:pPr>
-      <w:pStyle w:val="Footer"/>
-      <w:rPr>
-        <w:lang w:val="en-US"/>
-        <w:rPrChange w:id="5" w:author="Filipe" w:date="2013-03-09T11:41:00Z">
-          <w:rPr/>
-        </w:rPrChange>
-      </w:rPr>
-    </w:pPr>
-    <w:proofErr w:type="spellStart"/>
-    <w:r>
-      <w:rPr>
-        <w:lang w:val="en-US"/>
-        <w:rPrChange w:id="6" w:author="Filipe" w:date="2013-03-09T11:41:00Z">
-          <w:rPr/>
-        </w:rPrChange>
-      </w:rPr>
-      <w:t>Projeto</w:t>
-    </w:r>
-    <w:proofErr w:type="spellEnd"/>
-    <w:r>
+      <w:pStyle w:val="Rodap"/>
       <w:rPr>
         <w:lang w:val="en-US"/>
         <w:rPrChange w:id="7" w:author="Filipe" w:date="2013-03-09T11:41:00Z">
           <w:rPr/>
         </w:rPrChange>
       </w:rPr>
-      <w:t xml:space="preserve"> Soft</w:t>
+    </w:pPr>
+    <w:r>
+      <w:rPr>
+        <w:lang w:val="en-US"/>
+        <w:rPrChange w:id="8" w:author="Filipe" w:date="2013-03-09T11:41:00Z">
+          <w:rPr/>
+        </w:rPrChange>
+      </w:rPr>
+      <w:t>Projeto Soft</w:t>
     </w:r>
     <w:r>
       <w:rPr>
         <w:lang w:val="en-US"/>
-        <w:rPrChange w:id="8" w:author="Filipe" w:date="2013-03-09T11:41:00Z">
+        <w:rPrChange w:id="9" w:author="Filipe" w:date="2013-03-09T11:41:00Z">
           <w:rPr/>
         </w:rPrChange>
       </w:rPr>
@@ -5454,10 +5263,10 @@
   </w:p>
   <w:p>
     <w:pPr>
-      <w:pStyle w:val="Footer"/>
+      <w:pStyle w:val="Rodap"/>
       <w:rPr>
         <w:lang w:val="en-US"/>
-        <w:rPrChange w:id="9" w:author="Filipe" w:date="2013-03-09T11:41:00Z">
+        <w:rPrChange w:id="10" w:author="Filipe" w:date="2013-03-09T11:41:00Z">
           <w:rPr/>
         </w:rPrChange>
       </w:rPr>
@@ -5485,7 +5294,7 @@
     <w:r>
       <w:rPr>
         <w:lang w:val="en-US"/>
-        <w:rPrChange w:id="10" w:author="Filipe" w:date="2013-03-09T11:41:00Z">
+        <w:rPrChange w:id="11" w:author="Filipe" w:date="2013-03-09T11:41:00Z">
           <w:rPr/>
         </w:rPrChange>
       </w:rPr>
@@ -5494,7 +5303,7 @@
     <w:r>
       <w:rPr>
         <w:lang w:val="en-US"/>
-        <w:rPrChange w:id="11" w:author="Filipe" w:date="2013-03-09T11:41:00Z">
+        <w:rPrChange w:id="12" w:author="Filipe" w:date="2013-03-09T11:41:00Z">
           <w:rPr/>
         </w:rPrChange>
       </w:rPr>
@@ -5505,41 +5314,30 @@
 </file>
 
 <file path=word/footer2.xml><?xml version="1.0" encoding="utf-8"?>
-<w:ftr xmlns:wpc="http://schemas.microsoft.com/office/word/2010/wordprocessingCanvas" xmlns:mc="http://schemas.openxmlformats.org/markup-compatibility/2006" xmlns:o="urn:schemas-microsoft-com:office:office" xmlns:r="http://schemas.openxmlformats.org/officeDocument/2006/relationships" xmlns:m="http://schemas.openxmlformats.org/officeDocument/2006/math" xmlns:v="urn:schemas-microsoft-com:vml" xmlns:wp14="http://schemas.microsoft.com/office/word/2010/wordprocessingDrawing" xmlns:wp="http://schemas.openxmlformats.org/drawingml/2006/wordprocessingDrawing" xmlns:w10="urn:schemas-microsoft-com:office:word" xmlns:w="http://schemas.openxmlformats.org/wordprocessingml/2006/main" xmlns:w14="http://schemas.microsoft.com/office/word/2010/wordml" xmlns:wpg="http://schemas.microsoft.com/office/word/2010/wordprocessingGroup" xmlns:wpi="http://schemas.microsoft.com/office/word/2010/wordprocessingInk" xmlns:wne="http://schemas.microsoft.com/office/word/2006/wordml" xmlns:wps="http://schemas.microsoft.com/office/word/2010/wordprocessingShape" mc:Ignorable="w14 wp14">
+<w:ftr xmlns:wpc="http://schemas.microsoft.com/office/word/2010/wordprocessingCanvas" xmlns:mc="http://schemas.openxmlformats.org/markup-compatibility/2006" xmlns:o="urn:schemas-microsoft-com:office:office" xmlns:r="http://schemas.openxmlformats.org/officeDocument/2006/relationships" xmlns:m="http://schemas.openxmlformats.org/officeDocument/2006/math" xmlns:v="urn:schemas-microsoft-com:vml" xmlns:wp14="http://schemas.microsoft.com/office/word/2010/wordprocessingDrawing" xmlns:wp="http://schemas.openxmlformats.org/drawingml/2006/wordprocessingDrawing" xmlns:w10="urn:schemas-microsoft-com:office:word" xmlns:w="http://schemas.openxmlformats.org/wordprocessingml/2006/main" xmlns:w14="http://schemas.microsoft.com/office/word/2010/wordml" xmlns:w15="http://schemas.microsoft.com/office/word/2012/wordml" xmlns:wpg="http://schemas.microsoft.com/office/word/2010/wordprocessingGroup" xmlns:wpi="http://schemas.microsoft.com/office/word/2010/wordprocessingInk" xmlns:wne="http://schemas.microsoft.com/office/word/2006/wordml" xmlns:wps="http://schemas.microsoft.com/office/word/2010/wordprocessingShape" mc:Ignorable="w14 w15 wp14">
   <w:p>
     <w:pPr>
-      <w:pStyle w:val="Footer"/>
+      <w:pStyle w:val="Rodap"/>
       <w:rPr>
         <w:lang w:val="en-US"/>
-        <w:rPrChange w:id="16" w:author="Filipe" w:date="2013-03-09T11:41:00Z">
+        <w:rPrChange w:id="19" w:author="Filipe" w:date="2013-03-09T11:41:00Z">
           <w:rPr/>
         </w:rPrChange>
       </w:rPr>
     </w:pPr>
-    <w:proofErr w:type="spellStart"/>
     <w:r>
       <w:rPr>
         <w:lang w:val="en-US"/>
-        <w:rPrChange w:id="17" w:author="Filipe" w:date="2013-03-09T11:41:00Z">
+        <w:rPrChange w:id="20" w:author="Filipe" w:date="2013-03-09T11:41:00Z">
           <w:rPr/>
         </w:rPrChange>
       </w:rPr>
-      <w:t>Projeto</w:t>
-    </w:r>
-    <w:proofErr w:type="spellEnd"/>
-    <w:r>
-      <w:rPr>
-        <w:lang w:val="en-US"/>
-        <w:rPrChange w:id="18" w:author="Filipe" w:date="2013-03-09T11:41:00Z">
-          <w:rPr/>
-        </w:rPrChange>
-      </w:rPr>
-      <w:t xml:space="preserve"> Software 2013</w:t>
+      <w:t>Projeto Software 2013</w:t>
     </w:r>
     <w:r>
       <w:rPr>
         <w:lang w:val="en-US"/>
-        <w:rPrChange w:id="19" w:author="Filipe" w:date="2013-03-09T11:41:00Z">
+        <w:rPrChange w:id="21" w:author="Filipe" w:date="2013-03-09T11:41:00Z">
           <w:rPr/>
         </w:rPrChange>
       </w:rPr>
@@ -5548,7 +5346,7 @@
     <w:r>
       <w:rPr>
         <w:lang w:val="en-US"/>
-        <w:rPrChange w:id="20" w:author="Filipe" w:date="2013-03-09T11:41:00Z">
+        <w:rPrChange w:id="22" w:author="Filipe" w:date="2013-03-09T11:41:00Z">
           <w:rPr/>
         </w:rPrChange>
       </w:rPr>
@@ -5557,13 +5355,13 @@
   </w:p>
   <w:p>
     <w:pPr>
-      <w:pStyle w:val="Footer"/>
+      <w:pStyle w:val="Rodap"/>
       <w:tabs>
         <w:tab w:val="clear" w:pos="4252"/>
       </w:tabs>
       <w:rPr>
         <w:lang w:val="en-US"/>
-        <w:rPrChange w:id="21" w:author="Filipe" w:date="2013-03-09T11:41:00Z">
+        <w:rPrChange w:id="23" w:author="Filipe" w:date="2013-03-09T11:41:00Z">
           <w:rPr/>
         </w:rPrChange>
       </w:rPr>
@@ -5591,7 +5389,7 @@
     <w:r>
       <w:rPr>
         <w:lang w:val="en-US"/>
-        <w:rPrChange w:id="22" w:author="Filipe" w:date="2013-03-09T11:41:00Z">
+        <w:rPrChange w:id="24" w:author="Filipe" w:date="2013-03-09T11:41:00Z">
           <w:rPr/>
         </w:rPrChange>
       </w:rPr>
@@ -5602,44 +5400,33 @@
 </file>
 
 <file path=word/footer3.xml><?xml version="1.0" encoding="utf-8"?>
-<w:ftr xmlns:wpc="http://schemas.microsoft.com/office/word/2010/wordprocessingCanvas" xmlns:mc="http://schemas.openxmlformats.org/markup-compatibility/2006" xmlns:o="urn:schemas-microsoft-com:office:office" xmlns:r="http://schemas.openxmlformats.org/officeDocument/2006/relationships" xmlns:m="http://schemas.openxmlformats.org/officeDocument/2006/math" xmlns:v="urn:schemas-microsoft-com:vml" xmlns:wp14="http://schemas.microsoft.com/office/word/2010/wordprocessingDrawing" xmlns:wp="http://schemas.openxmlformats.org/drawingml/2006/wordprocessingDrawing" xmlns:w10="urn:schemas-microsoft-com:office:word" xmlns:w="http://schemas.openxmlformats.org/wordprocessingml/2006/main" xmlns:w14="http://schemas.microsoft.com/office/word/2010/wordml" xmlns:wpg="http://schemas.microsoft.com/office/word/2010/wordprocessingGroup" xmlns:wpi="http://schemas.microsoft.com/office/word/2010/wordprocessingInk" xmlns:wne="http://schemas.microsoft.com/office/word/2006/wordml" xmlns:wps="http://schemas.microsoft.com/office/word/2010/wordprocessingShape" mc:Ignorable="w14 wp14">
+<w:ftr xmlns:wpc="http://schemas.microsoft.com/office/word/2010/wordprocessingCanvas" xmlns:mc="http://schemas.openxmlformats.org/markup-compatibility/2006" xmlns:o="urn:schemas-microsoft-com:office:office" xmlns:r="http://schemas.openxmlformats.org/officeDocument/2006/relationships" xmlns:m="http://schemas.openxmlformats.org/officeDocument/2006/math" xmlns:v="urn:schemas-microsoft-com:vml" xmlns:wp14="http://schemas.microsoft.com/office/word/2010/wordprocessingDrawing" xmlns:wp="http://schemas.openxmlformats.org/drawingml/2006/wordprocessingDrawing" xmlns:w10="urn:schemas-microsoft-com:office:word" xmlns:w="http://schemas.openxmlformats.org/wordprocessingml/2006/main" xmlns:w14="http://schemas.microsoft.com/office/word/2010/wordml" xmlns:w15="http://schemas.microsoft.com/office/word/2012/wordml" xmlns:wpg="http://schemas.microsoft.com/office/word/2010/wordprocessingGroup" xmlns:wpi="http://schemas.microsoft.com/office/word/2010/wordprocessingInk" xmlns:wne="http://schemas.microsoft.com/office/word/2006/wordml" xmlns:wps="http://schemas.microsoft.com/office/word/2010/wordprocessingShape" mc:Ignorable="w14 w15 wp14">
   <w:p>
     <w:pPr>
-      <w:pStyle w:val="Footer"/>
+      <w:pStyle w:val="Rodap"/>
       <w:rPr>
         <w:lang w:val="en-US"/>
-        <w:rPrChange w:id="50" w:author="Filipe" w:date="2013-03-09T11:41:00Z">
+        <w:rPrChange w:id="54" w:author="Filipe" w:date="2013-03-09T11:41:00Z">
           <w:rPr/>
         </w:rPrChange>
       </w:rPr>
     </w:pPr>
-    <w:proofErr w:type="spellStart"/>
     <w:r>
       <w:rPr>
         <w:lang w:val="en-US"/>
-        <w:rPrChange w:id="51" w:author="Filipe" w:date="2013-03-09T11:41:00Z">
+        <w:rPrChange w:id="55" w:author="Filipe" w:date="2013-03-09T11:41:00Z">
           <w:rPr/>
         </w:rPrChange>
       </w:rPr>
-      <w:t>Projeto</w:t>
-    </w:r>
-    <w:proofErr w:type="spellEnd"/>
-    <w:r>
-      <w:rPr>
-        <w:lang w:val="en-US"/>
-        <w:rPrChange w:id="52" w:author="Filipe" w:date="2013-03-09T11:41:00Z">
-          <w:rPr/>
-        </w:rPrChange>
-      </w:rPr>
-      <w:t xml:space="preserve"> Software 2013</w:t>
+      <w:t>Projeto Software 2013</w:t>
     </w:r>
   </w:p>
   <w:p>
     <w:pPr>
-      <w:pStyle w:val="Footer"/>
+      <w:pStyle w:val="Rodap"/>
       <w:rPr>
         <w:lang w:val="en-US"/>
-        <w:rPrChange w:id="53" w:author="Filipe" w:date="2013-03-09T11:41:00Z">
+        <w:rPrChange w:id="56" w:author="Filipe" w:date="2013-03-09T11:41:00Z">
           <w:rPr/>
         </w:rPrChange>
       </w:rPr>
@@ -5667,7 +5454,7 @@
     <w:r>
       <w:rPr>
         <w:lang w:val="en-US"/>
-        <w:rPrChange w:id="54" w:author="Filipe" w:date="2013-03-09T11:41:00Z">
+        <w:rPrChange w:id="57" w:author="Filipe" w:date="2013-03-09T11:41:00Z">
           <w:rPr/>
         </w:rPrChange>
       </w:rPr>
@@ -5676,7 +5463,7 @@
     <w:r>
       <w:rPr>
         <w:lang w:val="en-US"/>
-        <w:rPrChange w:id="55" w:author="Filipe" w:date="2013-03-09T11:41:00Z">
+        <w:rPrChange w:id="58" w:author="Filipe" w:date="2013-03-09T11:41:00Z">
           <w:rPr/>
         </w:rPrChange>
       </w:rPr>
@@ -5688,7 +5475,7 @@
     <w:r>
       <w:rPr>
         <w:lang w:val="en-US"/>
-        <w:rPrChange w:id="56" w:author="Filipe" w:date="2013-03-09T11:41:00Z">
+        <w:rPrChange w:id="59" w:author="Filipe" w:date="2013-03-09T11:41:00Z">
           <w:rPr/>
         </w:rPrChange>
       </w:rPr>
@@ -5702,7 +5489,7 @@
         <w:noProof/>
         <w:lang w:val="en-US"/>
       </w:rPr>
-      <w:t>ii</w:t>
+      <w:t>i</w:t>
     </w:r>
     <w:r>
       <w:rPr>
@@ -5715,18 +5502,13 @@
 </file>
 
 <file path=word/footer4.xml><?xml version="1.0" encoding="utf-8"?>
-<w:ftr xmlns:wpc="http://schemas.microsoft.com/office/word/2010/wordprocessingCanvas" xmlns:mc="http://schemas.openxmlformats.org/markup-compatibility/2006" xmlns:o="urn:schemas-microsoft-com:office:office" xmlns:r="http://schemas.openxmlformats.org/officeDocument/2006/relationships" xmlns:m="http://schemas.openxmlformats.org/officeDocument/2006/math" xmlns:v="urn:schemas-microsoft-com:vml" xmlns:wp14="http://schemas.microsoft.com/office/word/2010/wordprocessingDrawing" xmlns:wp="http://schemas.openxmlformats.org/drawingml/2006/wordprocessingDrawing" xmlns:w10="urn:schemas-microsoft-com:office:word" xmlns:w="http://schemas.openxmlformats.org/wordprocessingml/2006/main" xmlns:w14="http://schemas.microsoft.com/office/word/2010/wordml" xmlns:wpg="http://schemas.microsoft.com/office/word/2010/wordprocessingGroup" xmlns:wpi="http://schemas.microsoft.com/office/word/2010/wordprocessingInk" xmlns:wne="http://schemas.microsoft.com/office/word/2006/wordml" xmlns:wps="http://schemas.microsoft.com/office/word/2010/wordprocessingShape" mc:Ignorable="w14 wp14">
+<w:ftr xmlns:wpc="http://schemas.microsoft.com/office/word/2010/wordprocessingCanvas" xmlns:mc="http://schemas.openxmlformats.org/markup-compatibility/2006" xmlns:o="urn:schemas-microsoft-com:office:office" xmlns:r="http://schemas.openxmlformats.org/officeDocument/2006/relationships" xmlns:m="http://schemas.openxmlformats.org/officeDocument/2006/math" xmlns:v="urn:schemas-microsoft-com:vml" xmlns:wp14="http://schemas.microsoft.com/office/word/2010/wordprocessingDrawing" xmlns:wp="http://schemas.openxmlformats.org/drawingml/2006/wordprocessingDrawing" xmlns:w10="urn:schemas-microsoft-com:office:word" xmlns:w="http://schemas.openxmlformats.org/wordprocessingml/2006/main" xmlns:w14="http://schemas.microsoft.com/office/word/2010/wordml" xmlns:w15="http://schemas.microsoft.com/office/word/2012/wordml" xmlns:wpg="http://schemas.microsoft.com/office/word/2010/wordprocessingGroup" xmlns:wpi="http://schemas.microsoft.com/office/word/2010/wordprocessingInk" xmlns:wne="http://schemas.microsoft.com/office/word/2006/wordml" xmlns:wps="http://schemas.microsoft.com/office/word/2010/wordprocessingShape" mc:Ignorable="w14 w15 wp14">
   <w:p>
     <w:pPr>
-      <w:pStyle w:val="Footer"/>
+      <w:pStyle w:val="Rodap"/>
     </w:pPr>
-    <w:proofErr w:type="spellStart"/>
     <w:r>
-      <w:t>Projeto</w:t>
-    </w:r>
-    <w:proofErr w:type="spellEnd"/>
-    <w:r>
-      <w:t xml:space="preserve"> Software 2013</w:t>
+      <w:t>Projeto Software 2013</w:t>
     </w:r>
     <w:r>
       <w:tab/>
@@ -5737,7 +5519,7 @@
   </w:p>
   <w:p>
     <w:pPr>
-      <w:pStyle w:val="Footer"/>
+      <w:pStyle w:val="Rodap"/>
       <w:tabs>
         <w:tab w:val="clear" w:pos="4252"/>
       </w:tabs>
@@ -5788,7 +5570,7 @@
 </file>
 
 <file path=word/footnotes.xml><?xml version="1.0" encoding="utf-8"?>
-<w:footnotes xmlns:wpc="http://schemas.microsoft.com/office/word/2010/wordprocessingCanvas" xmlns:mc="http://schemas.openxmlformats.org/markup-compatibility/2006" xmlns:o="urn:schemas-microsoft-com:office:office" xmlns:r="http://schemas.openxmlformats.org/officeDocument/2006/relationships" xmlns:m="http://schemas.openxmlformats.org/officeDocument/2006/math" xmlns:v="urn:schemas-microsoft-com:vml" xmlns:wp14="http://schemas.microsoft.com/office/word/2010/wordprocessingDrawing" xmlns:wp="http://schemas.openxmlformats.org/drawingml/2006/wordprocessingDrawing" xmlns:w10="urn:schemas-microsoft-com:office:word" xmlns:w="http://schemas.openxmlformats.org/wordprocessingml/2006/main" xmlns:w14="http://schemas.microsoft.com/office/word/2010/wordml" xmlns:wpg="http://schemas.microsoft.com/office/word/2010/wordprocessingGroup" xmlns:wpi="http://schemas.microsoft.com/office/word/2010/wordprocessingInk" xmlns:wne="http://schemas.microsoft.com/office/word/2006/wordml" xmlns:wps="http://schemas.microsoft.com/office/word/2010/wordprocessingShape" mc:Ignorable="w14 wp14">
+<w:footnotes xmlns:wpc="http://schemas.microsoft.com/office/word/2010/wordprocessingCanvas" xmlns:mc="http://schemas.openxmlformats.org/markup-compatibility/2006" xmlns:o="urn:schemas-microsoft-com:office:office" xmlns:r="http://schemas.openxmlformats.org/officeDocument/2006/relationships" xmlns:m="http://schemas.openxmlformats.org/officeDocument/2006/math" xmlns:v="urn:schemas-microsoft-com:vml" xmlns:wp14="http://schemas.microsoft.com/office/word/2010/wordprocessingDrawing" xmlns:wp="http://schemas.openxmlformats.org/drawingml/2006/wordprocessingDrawing" xmlns:w10="urn:schemas-microsoft-com:office:word" xmlns:w="http://schemas.openxmlformats.org/wordprocessingml/2006/main" xmlns:w14="http://schemas.microsoft.com/office/word/2010/wordml" xmlns:w15="http://schemas.microsoft.com/office/word/2012/wordml" xmlns:wpg="http://schemas.microsoft.com/office/word/2010/wordprocessingGroup" xmlns:wpi="http://schemas.microsoft.com/office/word/2010/wordprocessingInk" xmlns:wne="http://schemas.microsoft.com/office/word/2006/wordml" xmlns:wps="http://schemas.microsoft.com/office/word/2010/wordprocessingShape" mc:Ignorable="w14 w15 wp14">
   <w:footnote w:type="separator" w:id="-1">
     <w:p>
       <w:pPr>
@@ -5813,10 +5595,10 @@
 </file>
 
 <file path=word/header1.xml><?xml version="1.0" encoding="utf-8"?>
-<w:hdr xmlns:wpc="http://schemas.microsoft.com/office/word/2010/wordprocessingCanvas" xmlns:mc="http://schemas.openxmlformats.org/markup-compatibility/2006" xmlns:o="urn:schemas-microsoft-com:office:office" xmlns:r="http://schemas.openxmlformats.org/officeDocument/2006/relationships" xmlns:m="http://schemas.openxmlformats.org/officeDocument/2006/math" xmlns:v="urn:schemas-microsoft-com:vml" xmlns:wp14="http://schemas.microsoft.com/office/word/2010/wordprocessingDrawing" xmlns:wp="http://schemas.openxmlformats.org/drawingml/2006/wordprocessingDrawing" xmlns:w10="urn:schemas-microsoft-com:office:word" xmlns:w="http://schemas.openxmlformats.org/wordprocessingml/2006/main" xmlns:w14="http://schemas.microsoft.com/office/word/2010/wordml" xmlns:wpg="http://schemas.microsoft.com/office/word/2010/wordprocessingGroup" xmlns:wpi="http://schemas.microsoft.com/office/word/2010/wordprocessingInk" xmlns:wne="http://schemas.microsoft.com/office/word/2006/wordml" xmlns:wps="http://schemas.microsoft.com/office/word/2010/wordprocessingShape" mc:Ignorable="w14 wp14">
+<w:hdr xmlns:wpc="http://schemas.microsoft.com/office/word/2010/wordprocessingCanvas" xmlns:mc="http://schemas.openxmlformats.org/markup-compatibility/2006" xmlns:o="urn:schemas-microsoft-com:office:office" xmlns:r="http://schemas.openxmlformats.org/officeDocument/2006/relationships" xmlns:m="http://schemas.openxmlformats.org/officeDocument/2006/math" xmlns:v="urn:schemas-microsoft-com:vml" xmlns:wp14="http://schemas.microsoft.com/office/word/2010/wordprocessingDrawing" xmlns:wp="http://schemas.openxmlformats.org/drawingml/2006/wordprocessingDrawing" xmlns:w10="urn:schemas-microsoft-com:office:word" xmlns:w="http://schemas.openxmlformats.org/wordprocessingml/2006/main" xmlns:w14="http://schemas.microsoft.com/office/word/2010/wordml" xmlns:w15="http://schemas.microsoft.com/office/word/2012/wordml" xmlns:wpg="http://schemas.microsoft.com/office/word/2010/wordprocessingGroup" xmlns:wpi="http://schemas.microsoft.com/office/word/2010/wordprocessingInk" xmlns:wne="http://schemas.microsoft.com/office/word/2006/wordml" xmlns:wps="http://schemas.microsoft.com/office/word/2010/wordprocessingShape" mc:Ignorable="w14 w15 wp14">
   <w:p>
     <w:pPr>
-      <w:pStyle w:val="Header"/>
+      <w:pStyle w:val="Cabealho"/>
       <w:rPr>
         <w:lang w:val="en-US"/>
       </w:rPr>
@@ -5824,7 +5606,7 @@
     <w:r>
       <w:rPr>
         <w:noProof/>
-        <w:lang w:val="en-US"/>
+        <w:lang w:eastAsia="pt-PT"/>
       </w:rPr>
       <w:drawing>
         <wp:anchor distT="0" distB="0" distL="114300" distR="114300" simplePos="0" relativeHeight="251658240" behindDoc="0" locked="0" layoutInCell="1" allowOverlap="1" wp14:anchorId="2012F320" wp14:editId="1205DE15">
@@ -5920,22 +5702,14 @@
           <w:rPr>
             <w:lang w:val="en-US"/>
           </w:rPr>
-          <w:t xml:space="preserve">Filipe </w:t>
+          <w:t>Filipe Brandão</w:t>
         </w:r>
-        <w:proofErr w:type="spellStart"/>
-        <w:r>
-          <w:rPr>
-            <w:lang w:val="en-US"/>
-          </w:rPr>
-          <w:t>Brandão</w:t>
-        </w:r>
-        <w:proofErr w:type="spellEnd"/>
       </w:sdtContent>
     </w:sdt>
   </w:p>
   <w:p>
     <w:pPr>
-      <w:pStyle w:val="Header"/>
+      <w:pStyle w:val="Cabealho"/>
       <w:rPr>
         <w:lang w:val="en-US"/>
       </w:rPr>
@@ -5992,7 +5766,7 @@
       </w:sdtPr>
       <w:sdtEndPr/>
       <w:sdtContent>
-        <w:del w:id="3" w:author="Filipe" w:date="2013-03-09T11:41:00Z">
+        <w:del w:id="3" w:author="Filipe" w:date="2013-03-18T17:06:00Z">
           <w:r>
             <w:rPr>
               <w:lang w:val="en-US"/>
@@ -6001,11 +5775,18 @@
           </w:r>
         </w:del>
         <w:ins w:id="4" w:author="Filipe" w:date="2013-03-17T17:11:00Z">
+          <w:del w:id="5" w:author="Filipe" w:date="2013-03-18T17:06:00Z">
+            <w:r>
+              <w:rPr>
+                <w:lang w:val="en-US"/>
+              </w:rPr>
+              <w:delText>Ready for Review</w:delText>
+            </w:r>
+          </w:del>
+        </w:ins>
+        <w:ins w:id="6" w:author="Filipe" w:date="2013-03-18T17:06:00Z">
           <w:r>
-            <w:rPr>
-              <w:lang w:val="en-US"/>
-            </w:rPr>
-            <w:t>Ready for Review</w:t>
+            <w:t>Ready for Approval</w:t>
           </w:r>
         </w:ins>
       </w:sdtContent>
@@ -6015,10 +5796,10 @@
 </file>
 
 <file path=word/header2.xml><?xml version="1.0" encoding="utf-8"?>
-<w:hdr xmlns:wpc="http://schemas.microsoft.com/office/word/2010/wordprocessingCanvas" xmlns:mc="http://schemas.openxmlformats.org/markup-compatibility/2006" xmlns:o="urn:schemas-microsoft-com:office:office" xmlns:r="http://schemas.openxmlformats.org/officeDocument/2006/relationships" xmlns:m="http://schemas.openxmlformats.org/officeDocument/2006/math" xmlns:v="urn:schemas-microsoft-com:vml" xmlns:wp14="http://schemas.microsoft.com/office/word/2010/wordprocessingDrawing" xmlns:wp="http://schemas.openxmlformats.org/drawingml/2006/wordprocessingDrawing" xmlns:w10="urn:schemas-microsoft-com:office:word" xmlns:w="http://schemas.openxmlformats.org/wordprocessingml/2006/main" xmlns:w14="http://schemas.microsoft.com/office/word/2010/wordml" xmlns:wpg="http://schemas.microsoft.com/office/word/2010/wordprocessingGroup" xmlns:wpi="http://schemas.microsoft.com/office/word/2010/wordprocessingInk" xmlns:wne="http://schemas.microsoft.com/office/word/2006/wordml" xmlns:wps="http://schemas.microsoft.com/office/word/2010/wordprocessingShape" mc:Ignorable="w14 wp14">
+<w:hdr xmlns:wpc="http://schemas.microsoft.com/office/word/2010/wordprocessingCanvas" xmlns:mc="http://schemas.openxmlformats.org/markup-compatibility/2006" xmlns:o="urn:schemas-microsoft-com:office:office" xmlns:r="http://schemas.openxmlformats.org/officeDocument/2006/relationships" xmlns:m="http://schemas.openxmlformats.org/officeDocument/2006/math" xmlns:v="urn:schemas-microsoft-com:vml" xmlns:wp14="http://schemas.microsoft.com/office/word/2010/wordprocessingDrawing" xmlns:wp="http://schemas.openxmlformats.org/drawingml/2006/wordprocessingDrawing" xmlns:w10="urn:schemas-microsoft-com:office:word" xmlns:w="http://schemas.openxmlformats.org/wordprocessingml/2006/main" xmlns:w14="http://schemas.microsoft.com/office/word/2010/wordml" xmlns:w15="http://schemas.microsoft.com/office/word/2012/wordml" xmlns:wpg="http://schemas.microsoft.com/office/word/2010/wordprocessingGroup" xmlns:wpi="http://schemas.microsoft.com/office/word/2010/wordprocessingInk" xmlns:wne="http://schemas.microsoft.com/office/word/2006/wordml" xmlns:wps="http://schemas.microsoft.com/office/word/2010/wordprocessingShape" mc:Ignorable="w14 w15 wp14">
   <w:p>
     <w:pPr>
-      <w:pStyle w:val="Header"/>
+      <w:pStyle w:val="Cabealho"/>
       <w:rPr>
         <w:lang w:val="en-US"/>
       </w:rPr>
@@ -6026,7 +5807,7 @@
     <w:r>
       <w:rPr>
         <w:noProof/>
-        <w:lang w:val="en-US"/>
+        <w:lang w:eastAsia="pt-PT"/>
       </w:rPr>
       <w:drawing>
         <wp:anchor distT="0" distB="0" distL="114300" distR="114300" simplePos="0" relativeHeight="251660288" behindDoc="0" locked="0" layoutInCell="1" allowOverlap="1" wp14:anchorId="06257BBD" wp14:editId="6708A64C">
@@ -6122,22 +5903,14 @@
           <w:rPr>
             <w:lang w:val="en-US"/>
           </w:rPr>
-          <w:t xml:space="preserve">Filipe </w:t>
+          <w:t>Filipe Brandão</w:t>
         </w:r>
-        <w:proofErr w:type="spellStart"/>
-        <w:r>
-          <w:rPr>
-            <w:lang w:val="en-US"/>
-          </w:rPr>
-          <w:t>Brandão</w:t>
-        </w:r>
-        <w:proofErr w:type="spellEnd"/>
       </w:sdtContent>
     </w:sdt>
   </w:p>
   <w:p>
     <w:pPr>
-      <w:pStyle w:val="Header"/>
+      <w:pStyle w:val="Cabealho"/>
       <w:rPr>
         <w:lang w:val="en-US"/>
       </w:rPr>
@@ -6166,11 +5939,11 @@
       </w:sdtPr>
       <w:sdtEndPr/>
       <w:sdtContent>
-        <w:ins w:id="12" w:author="João Martins" w:date="2013-03-16T10:10:00Z">
+        <w:ins w:id="13" w:author="João Martins" w:date="2013-03-16T10:10:00Z">
           <w:r>
             <w:rPr>
               <w:lang w:val="en-US"/>
-              <w:rPrChange w:id="13" w:author="Mário Oliveira" w:date="2013-03-16T20:03:00Z">
+              <w:rPrChange w:id="14" w:author="Mário Oliveira" w:date="2013-03-16T20:03:00Z">
                 <w:rPr/>
               </w:rPrChange>
             </w:rPr>
@@ -6197,7 +5970,7 @@
       </w:sdtPr>
       <w:sdtEndPr/>
       <w:sdtContent>
-        <w:del w:id="14" w:author="Filipe" w:date="2013-03-09T11:41:00Z">
+        <w:del w:id="15" w:author="Filipe" w:date="2013-03-18T17:06:00Z">
           <w:r>
             <w:rPr>
               <w:lang w:val="en-US"/>
@@ -6205,12 +5978,19 @@
             <w:delText>Ready for Approval</w:delText>
           </w:r>
         </w:del>
-        <w:ins w:id="15" w:author="Filipe" w:date="2013-03-17T17:11:00Z">
+        <w:ins w:id="16" w:author="Filipe" w:date="2013-03-17T17:11:00Z">
+          <w:del w:id="17" w:author="Filipe" w:date="2013-03-18T17:06:00Z">
+            <w:r>
+              <w:rPr>
+                <w:lang w:val="en-US"/>
+              </w:rPr>
+              <w:delText>Ready for Review</w:delText>
+            </w:r>
+          </w:del>
+        </w:ins>
+        <w:ins w:id="18" w:author="Filipe" w:date="2013-03-18T17:06:00Z">
           <w:r>
-            <w:rPr>
-              <w:lang w:val="en-US"/>
-            </w:rPr>
-            <w:t>Ready for Review</w:t>
+            <w:t>Ready for Approval</w:t>
           </w:r>
         </w:ins>
       </w:sdtContent>
@@ -6226,7 +6006,7 @@
 </file>
 
 <file path=word/numbering.xml><?xml version="1.0" encoding="utf-8"?>
-<w:numbering xmlns:wpc="http://schemas.microsoft.com/office/word/2010/wordprocessingCanvas" xmlns:mc="http://schemas.openxmlformats.org/markup-compatibility/2006" xmlns:o="urn:schemas-microsoft-com:office:office" xmlns:r="http://schemas.openxmlformats.org/officeDocument/2006/relationships" xmlns:m="http://schemas.openxmlformats.org/officeDocument/2006/math" xmlns:v="urn:schemas-microsoft-com:vml" xmlns:wp14="http://schemas.microsoft.com/office/word/2010/wordprocessingDrawing" xmlns:wp="http://schemas.openxmlformats.org/drawingml/2006/wordprocessingDrawing" xmlns:w10="urn:schemas-microsoft-com:office:word" xmlns:w="http://schemas.openxmlformats.org/wordprocessingml/2006/main" xmlns:w14="http://schemas.microsoft.com/office/word/2010/wordml" xmlns:wpg="http://schemas.microsoft.com/office/word/2010/wordprocessingGroup" xmlns:wpi="http://schemas.microsoft.com/office/word/2010/wordprocessingInk" xmlns:wne="http://schemas.microsoft.com/office/word/2006/wordml" xmlns:wps="http://schemas.microsoft.com/office/word/2010/wordprocessingShape" mc:Ignorable="w14 wp14">
+<w:numbering xmlns:wpc="http://schemas.microsoft.com/office/word/2010/wordprocessingCanvas" xmlns:mc="http://schemas.openxmlformats.org/markup-compatibility/2006" xmlns:o="urn:schemas-microsoft-com:office:office" xmlns:r="http://schemas.openxmlformats.org/officeDocument/2006/relationships" xmlns:m="http://schemas.openxmlformats.org/officeDocument/2006/math" xmlns:v="urn:schemas-microsoft-com:vml" xmlns:wp14="http://schemas.microsoft.com/office/word/2010/wordprocessingDrawing" xmlns:wp="http://schemas.openxmlformats.org/drawingml/2006/wordprocessingDrawing" xmlns:w10="urn:schemas-microsoft-com:office:word" xmlns:w="http://schemas.openxmlformats.org/wordprocessingml/2006/main" xmlns:w14="http://schemas.microsoft.com/office/word/2010/wordml" xmlns:w15="http://schemas.microsoft.com/office/word/2012/wordml" xmlns:wpg="http://schemas.microsoft.com/office/word/2010/wordprocessingGroup" xmlns:wpi="http://schemas.microsoft.com/office/word/2010/wordprocessingInk" xmlns:wne="http://schemas.microsoft.com/office/word/2006/wordml" xmlns:wps="http://schemas.microsoft.com/office/word/2010/wordprocessingShape" mc:Ignorable="w14 w15 wp14">
   <w:abstractNum w:abstractNumId="0">
     <w:nsid w:val="34C222FD"/>
     <w:multiLevelType w:val="hybridMultilevel"/>
@@ -6850,6 +6630,9 @@
   <w15:person w15:author="João Martins">
     <w15:presenceInfo w15:providerId="Windows Live" w15:userId="c1c3f9cfd30ef8bb"/>
   </w15:person>
+  <w15:person w15:author="Filipe">
+    <w15:presenceInfo w15:providerId="None" w15:userId="Filipe"/>
+  </w15:person>
   <w15:person w15:author="Mário Oliveira">
     <w15:presenceInfo w15:providerId="Windows Live" w15:userId="228e243b25e30480"/>
   </w15:person>
@@ -6857,7 +6640,7 @@
 </file>
 
 <file path=word/styles.xml><?xml version="1.0" encoding="utf-8"?>
-<w:styles xmlns:mc="http://schemas.openxmlformats.org/markup-compatibility/2006" xmlns:r="http://schemas.openxmlformats.org/officeDocument/2006/relationships" xmlns:w="http://schemas.openxmlformats.org/wordprocessingml/2006/main" xmlns:w14="http://schemas.microsoft.com/office/word/2010/wordml" mc:Ignorable="w14">
+<w:styles xmlns:mc="http://schemas.openxmlformats.org/markup-compatibility/2006" xmlns:r="http://schemas.openxmlformats.org/officeDocument/2006/relationships" xmlns:w="http://schemas.openxmlformats.org/wordprocessingml/2006/main" xmlns:w14="http://schemas.microsoft.com/office/word/2010/wordml" xmlns:w15="http://schemas.microsoft.com/office/word/2012/wordml" mc:Ignorable="w14 w15">
   <w:docDefaults>
     <w:rPrDefault>
       <w:rPr>
@@ -6873,155 +6656,389 @@
       </w:pPr>
     </w:pPrDefault>
   </w:docDefaults>
-  <w:latentStyles w:defLockedState="0" w:defUIPriority="99" w:defSemiHidden="1" w:defUnhideWhenUsed="1" w:defQFormat="0" w:count="267">
-    <w:lsdException w:name="Normal" w:semiHidden="0" w:uiPriority="0" w:unhideWhenUsed="0" w:qFormat="1"/>
-    <w:lsdException w:name="heading 1" w:semiHidden="0" w:uiPriority="9" w:unhideWhenUsed="0" w:qFormat="1"/>
-    <w:lsdException w:name="heading 2" w:uiPriority="9" w:qFormat="1"/>
-    <w:lsdException w:name="heading 3" w:uiPriority="9" w:qFormat="1"/>
-    <w:lsdException w:name="heading 4" w:uiPriority="9" w:qFormat="1"/>
-    <w:lsdException w:name="heading 5" w:uiPriority="9" w:qFormat="1"/>
-    <w:lsdException w:name="heading 6" w:uiPriority="9" w:qFormat="1"/>
-    <w:lsdException w:name="heading 7" w:uiPriority="9" w:qFormat="1"/>
-    <w:lsdException w:name="heading 8" w:uiPriority="9" w:qFormat="1"/>
-    <w:lsdException w:name="heading 9" w:uiPriority="9" w:qFormat="1"/>
-    <w:lsdException w:name="toc 1" w:uiPriority="39"/>
-    <w:lsdException w:name="toc 2" w:uiPriority="39"/>
-    <w:lsdException w:name="toc 3" w:uiPriority="39"/>
-    <w:lsdException w:name="toc 4" w:uiPriority="39"/>
-    <w:lsdException w:name="toc 5" w:uiPriority="39"/>
-    <w:lsdException w:name="toc 6" w:uiPriority="39"/>
-    <w:lsdException w:name="toc 7" w:uiPriority="39"/>
-    <w:lsdException w:name="toc 8" w:uiPriority="39"/>
-    <w:lsdException w:name="toc 9" w:uiPriority="39"/>
-    <w:lsdException w:name="caption" w:uiPriority="35" w:qFormat="1"/>
-    <w:lsdException w:name="Title" w:semiHidden="0" w:uiPriority="10" w:unhideWhenUsed="0" w:qFormat="1"/>
-    <w:lsdException w:name="Default Paragraph Font" w:uiPriority="1"/>
-    <w:lsdException w:name="Subtitle" w:semiHidden="0" w:uiPriority="11" w:unhideWhenUsed="0" w:qFormat="1"/>
-    <w:lsdException w:name="Strong" w:semiHidden="0" w:uiPriority="22" w:unhideWhenUsed="0" w:qFormat="1"/>
-    <w:lsdException w:name="Emphasis" w:semiHidden="0" w:uiPriority="20" w:unhideWhenUsed="0" w:qFormat="1"/>
-    <w:lsdException w:name="Table Grid" w:semiHidden="0" w:uiPriority="59" w:unhideWhenUsed="0"/>
-    <w:lsdException w:name="Placeholder Text" w:unhideWhenUsed="0"/>
-    <w:lsdException w:name="No Spacing" w:semiHidden="0" w:uiPriority="1" w:unhideWhenUsed="0" w:qFormat="1"/>
-    <w:lsdException w:name="Light Shading" w:semiHidden="0" w:uiPriority="60" w:unhideWhenUsed="0"/>
-    <w:lsdException w:name="Light List" w:semiHidden="0" w:uiPriority="61" w:unhideWhenUsed="0"/>
-    <w:lsdException w:name="Light Grid" w:semiHidden="0" w:uiPriority="62" w:unhideWhenUsed="0"/>
-    <w:lsdException w:name="Medium Shading 1" w:semiHidden="0" w:uiPriority="63" w:unhideWhenUsed="0"/>
-    <w:lsdException w:name="Medium Shading 2" w:semiHidden="0" w:uiPriority="64" w:unhideWhenUsed="0"/>
-    <w:lsdException w:name="Medium List 1" w:semiHidden="0" w:uiPriority="65" w:unhideWhenUsed="0"/>
-    <w:lsdException w:name="Medium List 2" w:semiHidden="0" w:uiPriority="66" w:unhideWhenUsed="0"/>
-    <w:lsdException w:name="Medium Grid 1" w:semiHidden="0" w:uiPriority="67" w:unhideWhenUsed="0"/>
-    <w:lsdException w:name="Medium Grid 2" w:semiHidden="0" w:uiPriority="68" w:unhideWhenUsed="0"/>
-    <w:lsdException w:name="Medium Grid 3" w:semiHidden="0" w:uiPriority="69" w:unhideWhenUsed="0"/>
-    <w:lsdException w:name="Dark List" w:semiHidden="0" w:uiPriority="70" w:unhideWhenUsed="0"/>
-    <w:lsdException w:name="Colorful Shading" w:semiHidden="0" w:uiPriority="71" w:unhideWhenUsed="0"/>
-    <w:lsdException w:name="Colorful List" w:semiHidden="0" w:uiPriority="72" w:unhideWhenUsed="0"/>
-    <w:lsdException w:name="Colorful Grid" w:semiHidden="0" w:uiPriority="73" w:unhideWhenUsed="0"/>
-    <w:lsdException w:name="Light Shading Accent 1" w:semiHidden="0" w:uiPriority="60" w:unhideWhenUsed="0"/>
-    <w:lsdException w:name="Light List Accent 1" w:semiHidden="0" w:uiPriority="61" w:unhideWhenUsed="0"/>
-    <w:lsdException w:name="Light Grid Accent 1" w:semiHidden="0" w:uiPriority="62" w:unhideWhenUsed="0"/>
-    <w:lsdException w:name="Medium Shading 1 Accent 1" w:semiHidden="0" w:uiPriority="63" w:unhideWhenUsed="0"/>
-    <w:lsdException w:name="Medium Shading 2 Accent 1" w:semiHidden="0" w:uiPriority="64" w:unhideWhenUsed="0"/>
-    <w:lsdException w:name="Medium List 1 Accent 1" w:semiHidden="0" w:uiPriority="65" w:unhideWhenUsed="0"/>
-    <w:lsdException w:name="Revision" w:unhideWhenUsed="0"/>
-    <w:lsdException w:name="List Paragraph" w:semiHidden="0" w:uiPriority="34" w:unhideWhenUsed="0" w:qFormat="1"/>
-    <w:lsdException w:name="Quote" w:semiHidden="0" w:uiPriority="29" w:unhideWhenUsed="0" w:qFormat="1"/>
-    <w:lsdException w:name="Intense Quote" w:semiHidden="0" w:uiPriority="30" w:unhideWhenUsed="0" w:qFormat="1"/>
-    <w:lsdException w:name="Medium List 2 Accent 1" w:semiHidden="0" w:uiPriority="66" w:unhideWhenUsed="0"/>
-    <w:lsdException w:name="Medium Grid 1 Accent 1" w:semiHidden="0" w:uiPriority="67" w:unhideWhenUsed="0"/>
-    <w:lsdException w:name="Medium Grid 2 Accent 1" w:semiHidden="0" w:uiPriority="68" w:unhideWhenUsed="0"/>
-    <w:lsdException w:name="Medium Grid 3 Accent 1" w:semiHidden="0" w:uiPriority="69" w:unhideWhenUsed="0"/>
-    <w:lsdException w:name="Dark List Accent 1" w:semiHidden="0" w:uiPriority="70" w:unhideWhenUsed="0"/>
-    <w:lsdException w:name="Colorful Shading Accent 1" w:semiHidden="0" w:uiPriority="71" w:unhideWhenUsed="0"/>
-    <w:lsdException w:name="Colorful List Accent 1" w:semiHidden="0" w:uiPriority="72" w:unhideWhenUsed="0"/>
-    <w:lsdException w:name="Colorful Grid Accent 1" w:semiHidden="0" w:uiPriority="73" w:unhideWhenUsed="0"/>
-    <w:lsdException w:name="Light Shading Accent 2" w:semiHidden="0" w:uiPriority="60" w:unhideWhenUsed="0"/>
-    <w:lsdException w:name="Light List Accent 2" w:semiHidden="0" w:uiPriority="61" w:unhideWhenUsed="0"/>
-    <w:lsdException w:name="Light Grid Accent 2" w:semiHidden="0" w:uiPriority="62" w:unhideWhenUsed="0"/>
-    <w:lsdException w:name="Medium Shading 1 Accent 2" w:semiHidden="0" w:uiPriority="63" w:unhideWhenUsed="0"/>
-    <w:lsdException w:name="Medium Shading 2 Accent 2" w:semiHidden="0" w:uiPriority="64" w:unhideWhenUsed="0"/>
-    <w:lsdException w:name="Medium List 1 Accent 2" w:semiHidden="0" w:uiPriority="65" w:unhideWhenUsed="0"/>
-    <w:lsdException w:name="Medium List 2 Accent 2" w:semiHidden="0" w:uiPriority="66" w:unhideWhenUsed="0"/>
-    <w:lsdException w:name="Medium Grid 1 Accent 2" w:semiHidden="0" w:uiPriority="67" w:unhideWhenUsed="0"/>
-    <w:lsdException w:name="Medium Grid 2 Accent 2" w:semiHidden="0" w:uiPriority="68" w:unhideWhenUsed="0"/>
-    <w:lsdException w:name="Medium Grid 3 Accent 2" w:semiHidden="0" w:uiPriority="69" w:unhideWhenUsed="0"/>
-    <w:lsdException w:name="Dark List Accent 2" w:semiHidden="0" w:uiPriority="70" w:unhideWhenUsed="0"/>
-    <w:lsdException w:name="Colorful Shading Accent 2" w:semiHidden="0" w:uiPriority="71" w:unhideWhenUsed="0"/>
-    <w:lsdException w:name="Colorful List Accent 2" w:semiHidden="0" w:uiPriority="72" w:unhideWhenUsed="0"/>
-    <w:lsdException w:name="Colorful Grid Accent 2" w:semiHidden="0" w:uiPriority="73" w:unhideWhenUsed="0"/>
-    <w:lsdException w:name="Light Shading Accent 3" w:semiHidden="0" w:uiPriority="60" w:unhideWhenUsed="0"/>
-    <w:lsdException w:name="Light List Accent 3" w:semiHidden="0" w:uiPriority="61" w:unhideWhenUsed="0"/>
-    <w:lsdException w:name="Light Grid Accent 3" w:semiHidden="0" w:uiPriority="62" w:unhideWhenUsed="0"/>
-    <w:lsdException w:name="Medium Shading 1 Accent 3" w:semiHidden="0" w:uiPriority="63" w:unhideWhenUsed="0"/>
-    <w:lsdException w:name="Medium Shading 2 Accent 3" w:semiHidden="0" w:uiPriority="64" w:unhideWhenUsed="0"/>
-    <w:lsdException w:name="Medium List 1 Accent 3" w:semiHidden="0" w:uiPriority="65" w:unhideWhenUsed="0"/>
-    <w:lsdException w:name="Medium List 2 Accent 3" w:semiHidden="0" w:uiPriority="66" w:unhideWhenUsed="0"/>
-    <w:lsdException w:name="Medium Grid 1 Accent 3" w:semiHidden="0" w:uiPriority="67" w:unhideWhenUsed="0"/>
-    <w:lsdException w:name="Medium Grid 2 Accent 3" w:semiHidden="0" w:uiPriority="68" w:unhideWhenUsed="0"/>
-    <w:lsdException w:name="Medium Grid 3 Accent 3" w:semiHidden="0" w:uiPriority="69" w:unhideWhenUsed="0"/>
-    <w:lsdException w:name="Dark List Accent 3" w:semiHidden="0" w:uiPriority="70" w:unhideWhenUsed="0"/>
-    <w:lsdException w:name="Colorful Shading Accent 3" w:semiHidden="0" w:uiPriority="71" w:unhideWhenUsed="0"/>
-    <w:lsdException w:name="Colorful List Accent 3" w:semiHidden="0" w:uiPriority="72" w:unhideWhenUsed="0"/>
-    <w:lsdException w:name="Colorful Grid Accent 3" w:semiHidden="0" w:uiPriority="73" w:unhideWhenUsed="0"/>
-    <w:lsdException w:name="Light Shading Accent 4" w:semiHidden="0" w:uiPriority="60" w:unhideWhenUsed="0"/>
-    <w:lsdException w:name="Light List Accent 4" w:semiHidden="0" w:uiPriority="61" w:unhideWhenUsed="0"/>
-    <w:lsdException w:name="Light Grid Accent 4" w:semiHidden="0" w:uiPriority="62" w:unhideWhenUsed="0"/>
-    <w:lsdException w:name="Medium Shading 1 Accent 4" w:semiHidden="0" w:uiPriority="63" w:unhideWhenUsed="0"/>
-    <w:lsdException w:name="Medium Shading 2 Accent 4" w:semiHidden="0" w:uiPriority="64" w:unhideWhenUsed="0"/>
-    <w:lsdException w:name="Medium List 1 Accent 4" w:semiHidden="0" w:uiPriority="65" w:unhideWhenUsed="0"/>
-    <w:lsdException w:name="Medium List 2 Accent 4" w:semiHidden="0" w:uiPriority="66" w:unhideWhenUsed="0"/>
-    <w:lsdException w:name="Medium Grid 1 Accent 4" w:semiHidden="0" w:uiPriority="67" w:unhideWhenUsed="0"/>
-    <w:lsdException w:name="Medium Grid 2 Accent 4" w:semiHidden="0" w:uiPriority="68" w:unhideWhenUsed="0"/>
-    <w:lsdException w:name="Medium Grid 3 Accent 4" w:semiHidden="0" w:uiPriority="69" w:unhideWhenUsed="0"/>
-    <w:lsdException w:name="Dark List Accent 4" w:semiHidden="0" w:uiPriority="70" w:unhideWhenUsed="0"/>
-    <w:lsdException w:name="Colorful Shading Accent 4" w:semiHidden="0" w:uiPriority="71" w:unhideWhenUsed="0"/>
-    <w:lsdException w:name="Colorful List Accent 4" w:semiHidden="0" w:uiPriority="72" w:unhideWhenUsed="0"/>
-    <w:lsdException w:name="Colorful Grid Accent 4" w:semiHidden="0" w:uiPriority="73" w:unhideWhenUsed="0"/>
-    <w:lsdException w:name="Light Shading Accent 5" w:semiHidden="0" w:uiPriority="60" w:unhideWhenUsed="0"/>
-    <w:lsdException w:name="Light List Accent 5" w:semiHidden="0" w:uiPriority="61" w:unhideWhenUsed="0"/>
-    <w:lsdException w:name="Light Grid Accent 5" w:semiHidden="0" w:uiPriority="62" w:unhideWhenUsed="0"/>
-    <w:lsdException w:name="Medium Shading 1 Accent 5" w:semiHidden="0" w:uiPriority="63" w:unhideWhenUsed="0"/>
-    <w:lsdException w:name="Medium Shading 2 Accent 5" w:semiHidden="0" w:uiPriority="64" w:unhideWhenUsed="0"/>
-    <w:lsdException w:name="Medium List 1 Accent 5" w:semiHidden="0" w:uiPriority="65" w:unhideWhenUsed="0"/>
-    <w:lsdException w:name="Medium List 2 Accent 5" w:semiHidden="0" w:uiPriority="66" w:unhideWhenUsed="0"/>
-    <w:lsdException w:name="Medium Grid 1 Accent 5" w:semiHidden="0" w:uiPriority="67" w:unhideWhenUsed="0"/>
-    <w:lsdException w:name="Medium Grid 2 Accent 5" w:semiHidden="0" w:uiPriority="68" w:unhideWhenUsed="0"/>
-    <w:lsdException w:name="Medium Grid 3 Accent 5" w:semiHidden="0" w:uiPriority="69" w:unhideWhenUsed="0"/>
-    <w:lsdException w:name="Dark List Accent 5" w:semiHidden="0" w:uiPriority="70" w:unhideWhenUsed="0"/>
-    <w:lsdException w:name="Colorful Shading Accent 5" w:semiHidden="0" w:uiPriority="71" w:unhideWhenUsed="0"/>
-    <w:lsdException w:name="Colorful List Accent 5" w:semiHidden="0" w:uiPriority="72" w:unhideWhenUsed="0"/>
-    <w:lsdException w:name="Colorful Grid Accent 5" w:semiHidden="0" w:uiPriority="73" w:unhideWhenUsed="0"/>
-    <w:lsdException w:name="Light Shading Accent 6" w:semiHidden="0" w:uiPriority="60" w:unhideWhenUsed="0"/>
-    <w:lsdException w:name="Light List Accent 6" w:semiHidden="0" w:uiPriority="61" w:unhideWhenUsed="0"/>
-    <w:lsdException w:name="Light Grid Accent 6" w:semiHidden="0" w:uiPriority="62" w:unhideWhenUsed="0"/>
-    <w:lsdException w:name="Medium Shading 1 Accent 6" w:semiHidden="0" w:uiPriority="63" w:unhideWhenUsed="0"/>
-    <w:lsdException w:name="Medium Shading 2 Accent 6" w:semiHidden="0" w:uiPriority="64" w:unhideWhenUsed="0"/>
-    <w:lsdException w:name="Medium List 1 Accent 6" w:semiHidden="0" w:uiPriority="65" w:unhideWhenUsed="0"/>
-    <w:lsdException w:name="Medium List 2 Accent 6" w:semiHidden="0" w:uiPriority="66" w:unhideWhenUsed="0"/>
-    <w:lsdException w:name="Medium Grid 1 Accent 6" w:semiHidden="0" w:uiPriority="67" w:unhideWhenUsed="0"/>
-    <w:lsdException w:name="Medium Grid 2 Accent 6" w:semiHidden="0" w:uiPriority="68" w:unhideWhenUsed="0"/>
-    <w:lsdException w:name="Medium Grid 3 Accent 6" w:semiHidden="0" w:uiPriority="69" w:unhideWhenUsed="0"/>
-    <w:lsdException w:name="Dark List Accent 6" w:semiHidden="0" w:uiPriority="70" w:unhideWhenUsed="0"/>
-    <w:lsdException w:name="Colorful Shading Accent 6" w:semiHidden="0" w:uiPriority="71" w:unhideWhenUsed="0"/>
-    <w:lsdException w:name="Colorful List Accent 6" w:semiHidden="0" w:uiPriority="72" w:unhideWhenUsed="0"/>
-    <w:lsdException w:name="Colorful Grid Accent 6" w:semiHidden="0" w:uiPriority="73" w:unhideWhenUsed="0"/>
-    <w:lsdException w:name="Subtle Emphasis" w:semiHidden="0" w:uiPriority="19" w:unhideWhenUsed="0" w:qFormat="1"/>
-    <w:lsdException w:name="Intense Emphasis" w:semiHidden="0" w:uiPriority="21" w:unhideWhenUsed="0" w:qFormat="1"/>
-    <w:lsdException w:name="Subtle Reference" w:semiHidden="0" w:uiPriority="31" w:unhideWhenUsed="0" w:qFormat="1"/>
-    <w:lsdException w:name="Intense Reference" w:semiHidden="0" w:uiPriority="32" w:unhideWhenUsed="0" w:qFormat="1"/>
-    <w:lsdException w:name="Book Title" w:semiHidden="0" w:uiPriority="33" w:unhideWhenUsed="0" w:qFormat="1"/>
-    <w:lsdException w:name="Bibliography" w:uiPriority="37"/>
-    <w:lsdException w:name="TOC Heading" w:uiPriority="39" w:qFormat="1"/>
+  <w:latentStyles w:defLockedState="0" w:defUIPriority="99" w:defSemiHidden="0" w:defUnhideWhenUsed="0" w:defQFormat="0" w:count="371">
+    <w:lsdException w:name="Normal" w:uiPriority="0" w:qFormat="1"/>
+    <w:lsdException w:name="heading 1" w:uiPriority="9" w:qFormat="1"/>
+    <w:lsdException w:name="heading 2" w:semiHidden="1" w:uiPriority="9" w:unhideWhenUsed="1" w:qFormat="1"/>
+    <w:lsdException w:name="heading 3" w:semiHidden="1" w:uiPriority="9" w:unhideWhenUsed="1" w:qFormat="1"/>
+    <w:lsdException w:name="heading 4" w:semiHidden="1" w:uiPriority="9" w:unhideWhenUsed="1" w:qFormat="1"/>
+    <w:lsdException w:name="heading 5" w:semiHidden="1" w:uiPriority="9" w:unhideWhenUsed="1" w:qFormat="1"/>
+    <w:lsdException w:name="heading 6" w:semiHidden="1" w:uiPriority="9" w:unhideWhenUsed="1" w:qFormat="1"/>
+    <w:lsdException w:name="heading 7" w:semiHidden="1" w:uiPriority="9" w:unhideWhenUsed="1" w:qFormat="1"/>
+    <w:lsdException w:name="heading 8" w:semiHidden="1" w:uiPriority="9" w:unhideWhenUsed="1" w:qFormat="1"/>
+    <w:lsdException w:name="heading 9" w:semiHidden="1" w:uiPriority="9" w:unhideWhenUsed="1" w:qFormat="1"/>
+    <w:lsdException w:name="index 1" w:semiHidden="1" w:unhideWhenUsed="1"/>
+    <w:lsdException w:name="index 2" w:semiHidden="1" w:unhideWhenUsed="1"/>
+    <w:lsdException w:name="index 3" w:semiHidden="1" w:unhideWhenUsed="1"/>
+    <w:lsdException w:name="index 4" w:semiHidden="1" w:unhideWhenUsed="1"/>
+    <w:lsdException w:name="index 5" w:semiHidden="1" w:unhideWhenUsed="1"/>
+    <w:lsdException w:name="index 6" w:semiHidden="1" w:unhideWhenUsed="1"/>
+    <w:lsdException w:name="index 7" w:semiHidden="1" w:unhideWhenUsed="1"/>
+    <w:lsdException w:name="index 8" w:semiHidden="1" w:unhideWhenUsed="1"/>
+    <w:lsdException w:name="index 9" w:semiHidden="1" w:unhideWhenUsed="1"/>
+    <w:lsdException w:name="toc 1" w:semiHidden="1" w:uiPriority="39" w:unhideWhenUsed="1"/>
+    <w:lsdException w:name="toc 2" w:semiHidden="1" w:uiPriority="39" w:unhideWhenUsed="1"/>
+    <w:lsdException w:name="toc 3" w:semiHidden="1" w:uiPriority="39" w:unhideWhenUsed="1"/>
+    <w:lsdException w:name="toc 4" w:semiHidden="1" w:uiPriority="39" w:unhideWhenUsed="1"/>
+    <w:lsdException w:name="toc 5" w:semiHidden="1" w:uiPriority="39" w:unhideWhenUsed="1"/>
+    <w:lsdException w:name="toc 6" w:semiHidden="1" w:uiPriority="39" w:unhideWhenUsed="1"/>
+    <w:lsdException w:name="toc 7" w:semiHidden="1" w:uiPriority="39" w:unhideWhenUsed="1"/>
+    <w:lsdException w:name="toc 8" w:semiHidden="1" w:uiPriority="39" w:unhideWhenUsed="1"/>
+    <w:lsdException w:name="toc 9" w:semiHidden="1" w:uiPriority="39" w:unhideWhenUsed="1"/>
+    <w:lsdException w:name="Normal Indent" w:semiHidden="1" w:unhideWhenUsed="1"/>
+    <w:lsdException w:name="footnote text" w:semiHidden="1" w:unhideWhenUsed="1"/>
+    <w:lsdException w:name="annotation text" w:semiHidden="1" w:unhideWhenUsed="1"/>
+    <w:lsdException w:name="header" w:semiHidden="1" w:unhideWhenUsed="1"/>
+    <w:lsdException w:name="footer" w:semiHidden="1" w:unhideWhenUsed="1"/>
+    <w:lsdException w:name="index heading" w:semiHidden="1" w:unhideWhenUsed="1"/>
+    <w:lsdException w:name="caption" w:semiHidden="1" w:uiPriority="35" w:unhideWhenUsed="1" w:qFormat="1"/>
+    <w:lsdException w:name="table of figures" w:semiHidden="1" w:unhideWhenUsed="1"/>
+    <w:lsdException w:name="envelope address" w:semiHidden="1" w:unhideWhenUsed="1"/>
+    <w:lsdException w:name="envelope return" w:semiHidden="1" w:unhideWhenUsed="1"/>
+    <w:lsdException w:name="footnote reference" w:semiHidden="1" w:unhideWhenUsed="1"/>
+    <w:lsdException w:name="annotation reference" w:semiHidden="1" w:unhideWhenUsed="1"/>
+    <w:lsdException w:name="line number" w:semiHidden="1" w:unhideWhenUsed="1"/>
+    <w:lsdException w:name="page number" w:semiHidden="1" w:unhideWhenUsed="1"/>
+    <w:lsdException w:name="endnote reference" w:semiHidden="1" w:unhideWhenUsed="1"/>
+    <w:lsdException w:name="endnote text" w:semiHidden="1" w:unhideWhenUsed="1"/>
+    <w:lsdException w:name="table of authorities" w:semiHidden="1" w:unhideWhenUsed="1"/>
+    <w:lsdException w:name="macro" w:semiHidden="1" w:unhideWhenUsed="1"/>
+    <w:lsdException w:name="toa heading" w:semiHidden="1" w:unhideWhenUsed="1"/>
+    <w:lsdException w:name="List" w:semiHidden="1" w:unhideWhenUsed="1"/>
+    <w:lsdException w:name="List Bullet" w:semiHidden="1" w:unhideWhenUsed="1"/>
+    <w:lsdException w:name="List Number" w:semiHidden="1" w:unhideWhenUsed="1"/>
+    <w:lsdException w:name="List 2" w:semiHidden="1" w:unhideWhenUsed="1"/>
+    <w:lsdException w:name="List 3" w:semiHidden="1" w:unhideWhenUsed="1"/>
+    <w:lsdException w:name="List 4" w:semiHidden="1" w:unhideWhenUsed="1"/>
+    <w:lsdException w:name="List 5" w:semiHidden="1" w:unhideWhenUsed="1"/>
+    <w:lsdException w:name="List Bullet 2" w:semiHidden="1" w:unhideWhenUsed="1"/>
+    <w:lsdException w:name="List Bullet 3" w:semiHidden="1" w:unhideWhenUsed="1"/>
+    <w:lsdException w:name="List Bullet 4" w:semiHidden="1" w:unhideWhenUsed="1"/>
+    <w:lsdException w:name="List Bullet 5" w:semiHidden="1" w:unhideWhenUsed="1"/>
+    <w:lsdException w:name="List Number 2" w:semiHidden="1" w:unhideWhenUsed="1"/>
+    <w:lsdException w:name="List Number 3" w:semiHidden="1" w:unhideWhenUsed="1"/>
+    <w:lsdException w:name="List Number 4" w:semiHidden="1" w:unhideWhenUsed="1"/>
+    <w:lsdException w:name="List Number 5" w:semiHidden="1" w:unhideWhenUsed="1"/>
+    <w:lsdException w:name="Title" w:uiPriority="10" w:qFormat="1"/>
+    <w:lsdException w:name="Closing" w:semiHidden="1" w:unhideWhenUsed="1"/>
+    <w:lsdException w:name="Signature" w:semiHidden="1" w:unhideWhenUsed="1"/>
+    <w:lsdException w:name="Default Paragraph Font" w:semiHidden="1" w:uiPriority="1" w:unhideWhenUsed="1"/>
+    <w:lsdException w:name="Body Text" w:semiHidden="1" w:unhideWhenUsed="1"/>
+    <w:lsdException w:name="Body Text Indent" w:semiHidden="1" w:unhideWhenUsed="1"/>
+    <w:lsdException w:name="List Continue" w:semiHidden="1" w:unhideWhenUsed="1"/>
+    <w:lsdException w:name="List Continue 2" w:semiHidden="1" w:unhideWhenUsed="1"/>
+    <w:lsdException w:name="List Continue 3" w:semiHidden="1" w:unhideWhenUsed="1"/>
+    <w:lsdException w:name="List Continue 4" w:semiHidden="1" w:unhideWhenUsed="1"/>
+    <w:lsdException w:name="List Continue 5" w:semiHidden="1" w:unhideWhenUsed="1"/>
+    <w:lsdException w:name="Message Header" w:semiHidden="1" w:unhideWhenUsed="1"/>
+    <w:lsdException w:name="Subtitle" w:uiPriority="11" w:qFormat="1"/>
+    <w:lsdException w:name="Salutation" w:semiHidden="1" w:unhideWhenUsed="1"/>
+    <w:lsdException w:name="Date" w:semiHidden="1" w:unhideWhenUsed="1"/>
+    <w:lsdException w:name="Body Text First Indent" w:semiHidden="1" w:unhideWhenUsed="1"/>
+    <w:lsdException w:name="Body Text First Indent 2" w:semiHidden="1" w:unhideWhenUsed="1"/>
+    <w:lsdException w:name="Note Heading" w:semiHidden="1" w:unhideWhenUsed="1"/>
+    <w:lsdException w:name="Body Text 2" w:semiHidden="1" w:unhideWhenUsed="1"/>
+    <w:lsdException w:name="Body Text 3" w:semiHidden="1" w:unhideWhenUsed="1"/>
+    <w:lsdException w:name="Body Text Indent 2" w:semiHidden="1" w:unhideWhenUsed="1"/>
+    <w:lsdException w:name="Body Text Indent 3" w:semiHidden="1" w:unhideWhenUsed="1"/>
+    <w:lsdException w:name="Block Text" w:semiHidden="1" w:unhideWhenUsed="1"/>
+    <w:lsdException w:name="Hyperlink" w:semiHidden="1" w:unhideWhenUsed="1"/>
+    <w:lsdException w:name="FollowedHyperlink" w:semiHidden="1" w:unhideWhenUsed="1"/>
+    <w:lsdException w:name="Strong" w:uiPriority="22" w:qFormat="1"/>
+    <w:lsdException w:name="Emphasis" w:uiPriority="20" w:qFormat="1"/>
+    <w:lsdException w:name="Document Map" w:semiHidden="1" w:unhideWhenUsed="1"/>
+    <w:lsdException w:name="Plain Text" w:semiHidden="1" w:unhideWhenUsed="1"/>
+    <w:lsdException w:name="E-mail Signature" w:semiHidden="1" w:unhideWhenUsed="1"/>
+    <w:lsdException w:name="HTML Top of Form" w:semiHidden="1" w:unhideWhenUsed="1"/>
+    <w:lsdException w:name="HTML Bottom of Form" w:semiHidden="1" w:unhideWhenUsed="1"/>
+    <w:lsdException w:name="Normal (Web)" w:semiHidden="1" w:unhideWhenUsed="1"/>
+    <w:lsdException w:name="HTML Acronym" w:semiHidden="1" w:unhideWhenUsed="1"/>
+    <w:lsdException w:name="HTML Address" w:semiHidden="1" w:unhideWhenUsed="1"/>
+    <w:lsdException w:name="HTML Cite" w:semiHidden="1" w:unhideWhenUsed="1"/>
+    <w:lsdException w:name="HTML Code" w:semiHidden="1" w:unhideWhenUsed="1"/>
+    <w:lsdException w:name="HTML Definition" w:semiHidden="1" w:unhideWhenUsed="1"/>
+    <w:lsdException w:name="HTML Keyboard" w:semiHidden="1" w:unhideWhenUsed="1"/>
+    <w:lsdException w:name="HTML Preformatted" w:semiHidden="1" w:unhideWhenUsed="1"/>
+    <w:lsdException w:name="HTML Sample" w:semiHidden="1" w:unhideWhenUsed="1"/>
+    <w:lsdException w:name="HTML Typewriter" w:semiHidden="1" w:unhideWhenUsed="1"/>
+    <w:lsdException w:name="HTML Variable" w:semiHidden="1" w:unhideWhenUsed="1"/>
+    <w:lsdException w:name="Normal Table" w:semiHidden="1" w:unhideWhenUsed="1"/>
+    <w:lsdException w:name="annotation subject" w:semiHidden="1" w:unhideWhenUsed="1"/>
+    <w:lsdException w:name="No List" w:semiHidden="1" w:unhideWhenUsed="1"/>
+    <w:lsdException w:name="Outline List 1" w:semiHidden="1" w:unhideWhenUsed="1"/>
+    <w:lsdException w:name="Outline List 2" w:semiHidden="1" w:unhideWhenUsed="1"/>
+    <w:lsdException w:name="Outline List 3" w:semiHidden="1" w:unhideWhenUsed="1"/>
+    <w:lsdException w:name="Table Simple 1" w:semiHidden="1" w:unhideWhenUsed="1"/>
+    <w:lsdException w:name="Table Simple 2" w:semiHidden="1" w:unhideWhenUsed="1"/>
+    <w:lsdException w:name="Table Simple 3" w:semiHidden="1" w:unhideWhenUsed="1"/>
+    <w:lsdException w:name="Table Classic 1" w:semiHidden="1" w:unhideWhenUsed="1"/>
+    <w:lsdException w:name="Table Classic 2" w:semiHidden="1" w:unhideWhenUsed="1"/>
+    <w:lsdException w:name="Table Classic 3" w:semiHidden="1" w:unhideWhenUsed="1"/>
+    <w:lsdException w:name="Table Classic 4" w:semiHidden="1" w:unhideWhenUsed="1"/>
+    <w:lsdException w:name="Table Colorful 1" w:semiHidden="1" w:unhideWhenUsed="1"/>
+    <w:lsdException w:name="Table Colorful 2" w:semiHidden="1" w:unhideWhenUsed="1"/>
+    <w:lsdException w:name="Table Colorful 3" w:semiHidden="1" w:unhideWhenUsed="1"/>
+    <w:lsdException w:name="Table Columns 1" w:semiHidden="1" w:unhideWhenUsed="1"/>
+    <w:lsdException w:name="Table Columns 2" w:semiHidden="1" w:unhideWhenUsed="1"/>
+    <w:lsdException w:name="Table Columns 3" w:semiHidden="1" w:unhideWhenUsed="1"/>
+    <w:lsdException w:name="Table Columns 4" w:semiHidden="1" w:unhideWhenUsed="1"/>
+    <w:lsdException w:name="Table Columns 5" w:semiHidden="1" w:unhideWhenUsed="1"/>
+    <w:lsdException w:name="Table Grid 1" w:semiHidden="1" w:unhideWhenUsed="1"/>
+    <w:lsdException w:name="Table Grid 2" w:semiHidden="1" w:unhideWhenUsed="1"/>
+    <w:lsdException w:name="Table Grid 3" w:semiHidden="1" w:unhideWhenUsed="1"/>
+    <w:lsdException w:name="Table Grid 4" w:semiHidden="1" w:unhideWhenUsed="1"/>
+    <w:lsdException w:name="Table Grid 5" w:semiHidden="1" w:unhideWhenUsed="1"/>
+    <w:lsdException w:name="Table Grid 6" w:semiHidden="1" w:unhideWhenUsed="1"/>
+    <w:lsdException w:name="Table Grid 7" w:semiHidden="1" w:unhideWhenUsed="1"/>
+    <w:lsdException w:name="Table Grid 8" w:semiHidden="1" w:unhideWhenUsed="1"/>
+    <w:lsdException w:name="Table List 1" w:semiHidden="1" w:unhideWhenUsed="1"/>
+    <w:lsdException w:name="Table List 2" w:semiHidden="1" w:unhideWhenUsed="1"/>
+    <w:lsdException w:name="Table List 3" w:semiHidden="1" w:unhideWhenUsed="1"/>
+    <w:lsdException w:name="Table List 4" w:semiHidden="1" w:unhideWhenUsed="1"/>
+    <w:lsdException w:name="Table List 5" w:semiHidden="1" w:unhideWhenUsed="1"/>
+    <w:lsdException w:name="Table List 6" w:semiHidden="1" w:unhideWhenUsed="1"/>
+    <w:lsdException w:name="Table List 7" w:semiHidden="1" w:unhideWhenUsed="1"/>
+    <w:lsdException w:name="Table List 8" w:semiHidden="1" w:unhideWhenUsed="1"/>
+    <w:lsdException w:name="Table 3D effects 1" w:semiHidden="1" w:unhideWhenUsed="1"/>
+    <w:lsdException w:name="Table 3D effects 2" w:semiHidden="1" w:unhideWhenUsed="1"/>
+    <w:lsdException w:name="Table 3D effects 3" w:semiHidden="1" w:unhideWhenUsed="1"/>
+    <w:lsdException w:name="Table Contemporary" w:semiHidden="1" w:unhideWhenUsed="1"/>
+    <w:lsdException w:name="Table Elegant" w:semiHidden="1" w:unhideWhenUsed="1"/>
+    <w:lsdException w:name="Table Professional" w:semiHidden="1" w:unhideWhenUsed="1"/>
+    <w:lsdException w:name="Table Subtle 1" w:semiHidden="1" w:unhideWhenUsed="1"/>
+    <w:lsdException w:name="Table Subtle 2" w:semiHidden="1" w:unhideWhenUsed="1"/>
+    <w:lsdException w:name="Table Web 1" w:semiHidden="1" w:unhideWhenUsed="1"/>
+    <w:lsdException w:name="Table Web 2" w:semiHidden="1" w:unhideWhenUsed="1"/>
+    <w:lsdException w:name="Table Web 3" w:semiHidden="1" w:unhideWhenUsed="1"/>
+    <w:lsdException w:name="Balloon Text" w:semiHidden="1" w:unhideWhenUsed="1"/>
+    <w:lsdException w:name="Table Grid" w:uiPriority="59"/>
+    <w:lsdException w:name="Table Theme" w:semiHidden="1" w:unhideWhenUsed="1"/>
+    <w:lsdException w:name="Placeholder Text" w:semiHidden="1"/>
+    <w:lsdException w:name="No Spacing" w:uiPriority="1" w:qFormat="1"/>
+    <w:lsdException w:name="Light Shading" w:uiPriority="60"/>
+    <w:lsdException w:name="Light List" w:uiPriority="61"/>
+    <w:lsdException w:name="Light Grid" w:uiPriority="62"/>
+    <w:lsdException w:name="Medium Shading 1" w:uiPriority="63"/>
+    <w:lsdException w:name="Medium Shading 2" w:uiPriority="64"/>
+    <w:lsdException w:name="Medium List 1" w:uiPriority="65"/>
+    <w:lsdException w:name="Medium List 2" w:uiPriority="66"/>
+    <w:lsdException w:name="Medium Grid 1" w:uiPriority="67"/>
+    <w:lsdException w:name="Medium Grid 2" w:uiPriority="68"/>
+    <w:lsdException w:name="Medium Grid 3" w:uiPriority="69"/>
+    <w:lsdException w:name="Dark List" w:uiPriority="70"/>
+    <w:lsdException w:name="Colorful Shading" w:uiPriority="71"/>
+    <w:lsdException w:name="Colorful List" w:uiPriority="72"/>
+    <w:lsdException w:name="Colorful Grid" w:uiPriority="73"/>
+    <w:lsdException w:name="Light Shading Accent 1" w:uiPriority="60"/>
+    <w:lsdException w:name="Light List Accent 1" w:uiPriority="61"/>
+    <w:lsdException w:name="Light Grid Accent 1" w:uiPriority="62"/>
+    <w:lsdException w:name="Medium Shading 1 Accent 1" w:uiPriority="63"/>
+    <w:lsdException w:name="Medium Shading 2 Accent 1" w:uiPriority="64"/>
+    <w:lsdException w:name="Medium List 1 Accent 1" w:uiPriority="65"/>
+    <w:lsdException w:name="Revision" w:semiHidden="1"/>
+    <w:lsdException w:name="List Paragraph" w:uiPriority="34" w:qFormat="1"/>
+    <w:lsdException w:name="Quote" w:uiPriority="29" w:qFormat="1"/>
+    <w:lsdException w:name="Intense Quote" w:uiPriority="30" w:qFormat="1"/>
+    <w:lsdException w:name="Medium List 2 Accent 1" w:uiPriority="66"/>
+    <w:lsdException w:name="Medium Grid 1 Accent 1" w:uiPriority="67"/>
+    <w:lsdException w:name="Medium Grid 2 Accent 1" w:uiPriority="68"/>
+    <w:lsdException w:name="Medium Grid 3 Accent 1" w:uiPriority="69"/>
+    <w:lsdException w:name="Dark List Accent 1" w:uiPriority="70"/>
+    <w:lsdException w:name="Colorful Shading Accent 1" w:uiPriority="71"/>
+    <w:lsdException w:name="Colorful List Accent 1" w:uiPriority="72"/>
+    <w:lsdException w:name="Colorful Grid Accent 1" w:uiPriority="73"/>
+    <w:lsdException w:name="Light Shading Accent 2" w:uiPriority="60"/>
+    <w:lsdException w:name="Light List Accent 2" w:uiPriority="61"/>
+    <w:lsdException w:name="Light Grid Accent 2" w:uiPriority="62"/>
+    <w:lsdException w:name="Medium Shading 1 Accent 2" w:uiPriority="63"/>
+    <w:lsdException w:name="Medium Shading 2 Accent 2" w:uiPriority="64"/>
+    <w:lsdException w:name="Medium List 1 Accent 2" w:uiPriority="65"/>
+    <w:lsdException w:name="Medium List 2 Accent 2" w:uiPriority="66"/>
+    <w:lsdException w:name="Medium Grid 1 Accent 2" w:uiPriority="67"/>
+    <w:lsdException w:name="Medium Grid 2 Accent 2" w:uiPriority="68"/>
+    <w:lsdException w:name="Medium Grid 3 Accent 2" w:uiPriority="69"/>
+    <w:lsdException w:name="Dark List Accent 2" w:uiPriority="70"/>
+    <w:lsdException w:name="Colorful Shading Accent 2" w:uiPriority="71"/>
+    <w:lsdException w:name="Colorful List Accent 2" w:uiPriority="72"/>
+    <w:lsdException w:name="Colorful Grid Accent 2" w:uiPriority="73"/>
+    <w:lsdException w:name="Light Shading Accent 3" w:uiPriority="60"/>
+    <w:lsdException w:name="Light List Accent 3" w:uiPriority="61"/>
+    <w:lsdException w:name="Light Grid Accent 3" w:uiPriority="62"/>
+    <w:lsdException w:name="Medium Shading 1 Accent 3" w:uiPriority="63"/>
+    <w:lsdException w:name="Medium Shading 2 Accent 3" w:uiPriority="64"/>
+    <w:lsdException w:name="Medium List 1 Accent 3" w:uiPriority="65"/>
+    <w:lsdException w:name="Medium List 2 Accent 3" w:uiPriority="66"/>
+    <w:lsdException w:name="Medium Grid 1 Accent 3" w:uiPriority="67"/>
+    <w:lsdException w:name="Medium Grid 2 Accent 3" w:uiPriority="68"/>
+    <w:lsdException w:name="Medium Grid 3 Accent 3" w:uiPriority="69"/>
+    <w:lsdException w:name="Dark List Accent 3" w:uiPriority="70"/>
+    <w:lsdException w:name="Colorful Shading Accent 3" w:uiPriority="71"/>
+    <w:lsdException w:name="Colorful List Accent 3" w:uiPriority="72"/>
+    <w:lsdException w:name="Colorful Grid Accent 3" w:uiPriority="73"/>
+    <w:lsdException w:name="Light Shading Accent 4" w:uiPriority="60"/>
+    <w:lsdException w:name="Light List Accent 4" w:uiPriority="61"/>
+    <w:lsdException w:name="Light Grid Accent 4" w:uiPriority="62"/>
+    <w:lsdException w:name="Medium Shading 1 Accent 4" w:uiPriority="63"/>
+    <w:lsdException w:name="Medium Shading 2 Accent 4" w:uiPriority="64"/>
+    <w:lsdException w:name="Medium List 1 Accent 4" w:uiPriority="65"/>
+    <w:lsdException w:name="Medium List 2 Accent 4" w:uiPriority="66"/>
+    <w:lsdException w:name="Medium Grid 1 Accent 4" w:uiPriority="67"/>
+    <w:lsdException w:name="Medium Grid 2 Accent 4" w:uiPriority="68"/>
+    <w:lsdException w:name="Medium Grid 3 Accent 4" w:uiPriority="69"/>
+    <w:lsdException w:name="Dark List Accent 4" w:uiPriority="70"/>
+    <w:lsdException w:name="Colorful Shading Accent 4" w:uiPriority="71"/>
+    <w:lsdException w:name="Colorful List Accent 4" w:uiPriority="72"/>
+    <w:lsdException w:name="Colorful Grid Accent 4" w:uiPriority="73"/>
+    <w:lsdException w:name="Light Shading Accent 5" w:uiPriority="60"/>
+    <w:lsdException w:name="Light List Accent 5" w:uiPriority="61"/>
+    <w:lsdException w:name="Light Grid Accent 5" w:uiPriority="62"/>
+    <w:lsdException w:name="Medium Shading 1 Accent 5" w:uiPriority="63"/>
+    <w:lsdException w:name="Medium Shading 2 Accent 5" w:uiPriority="64"/>
+    <w:lsdException w:name="Medium List 1 Accent 5" w:uiPriority="65"/>
+    <w:lsdException w:name="Medium List 2 Accent 5" w:uiPriority="66"/>
+    <w:lsdException w:name="Medium Grid 1 Accent 5" w:uiPriority="67"/>
+    <w:lsdException w:name="Medium Grid 2 Accent 5" w:uiPriority="68"/>
+    <w:lsdException w:name="Medium Grid 3 Accent 5" w:uiPriority="69"/>
+    <w:lsdException w:name="Dark List Accent 5" w:uiPriority="70"/>
+    <w:lsdException w:name="Colorful Shading Accent 5" w:uiPriority="71"/>
+    <w:lsdException w:name="Colorful List Accent 5" w:uiPriority="72"/>
+    <w:lsdException w:name="Colorful Grid Accent 5" w:uiPriority="73"/>
+    <w:lsdException w:name="Light Shading Accent 6" w:uiPriority="60"/>
+    <w:lsdException w:name="Light List Accent 6" w:uiPriority="61"/>
+    <w:lsdException w:name="Light Grid Accent 6" w:uiPriority="62"/>
+    <w:lsdException w:name="Medium Shading 1 Accent 6" w:uiPriority="63"/>
+    <w:lsdException w:name="Medium Shading 2 Accent 6" w:uiPriority="64"/>
+    <w:lsdException w:name="Medium List 1 Accent 6" w:uiPriority="65"/>
+    <w:lsdException w:name="Medium List 2 Accent 6" w:uiPriority="66"/>
+    <w:lsdException w:name="Medium Grid 1 Accent 6" w:uiPriority="67"/>
+    <w:lsdException w:name="Medium Grid 2 Accent 6" w:uiPriority="68"/>
+    <w:lsdException w:name="Medium Grid 3 Accent 6" w:uiPriority="69"/>
+    <w:lsdException w:name="Dark List Accent 6" w:uiPriority="70"/>
+    <w:lsdException w:name="Colorful Shading Accent 6" w:uiPriority="71"/>
+    <w:lsdException w:name="Colorful List Accent 6" w:uiPriority="72"/>
+    <w:lsdException w:name="Colorful Grid Accent 6" w:uiPriority="73"/>
+    <w:lsdException w:name="Subtle Emphasis" w:uiPriority="19" w:qFormat="1"/>
+    <w:lsdException w:name="Intense Emphasis" w:uiPriority="21" w:qFormat="1"/>
+    <w:lsdException w:name="Subtle Reference" w:uiPriority="31" w:qFormat="1"/>
+    <w:lsdException w:name="Intense Reference" w:uiPriority="32" w:qFormat="1"/>
+    <w:lsdException w:name="Book Title" w:uiPriority="33" w:qFormat="1"/>
+    <w:lsdException w:name="Bibliography" w:semiHidden="1" w:uiPriority="37" w:unhideWhenUsed="1"/>
+    <w:lsdException w:name="TOC Heading" w:semiHidden="1" w:uiPriority="39" w:unhideWhenUsed="1" w:qFormat="1"/>
+    <w:lsdException w:name="Plain Table 1" w:uiPriority="41"/>
+    <w:lsdException w:name="Plain Table 2" w:uiPriority="42"/>
+    <w:lsdException w:name="Plain Table 3" w:uiPriority="43"/>
+    <w:lsdException w:name="Plain Table 4" w:uiPriority="44"/>
+    <w:lsdException w:name="Plain Table 5" w:uiPriority="45"/>
+    <w:lsdException w:name="Grid Table Light" w:uiPriority="40"/>
+    <w:lsdException w:name="Grid Table 1 Light" w:uiPriority="46"/>
+    <w:lsdException w:name="Grid Table 2" w:uiPriority="47"/>
+    <w:lsdException w:name="Grid Table 3" w:uiPriority="48"/>
+    <w:lsdException w:name="Grid Table 4" w:uiPriority="49"/>
+    <w:lsdException w:name="Grid Table 5 Dark" w:uiPriority="50"/>
+    <w:lsdException w:name="Grid Table 6 Colorful" w:uiPriority="51"/>
+    <w:lsdException w:name="Grid Table 7 Colorful" w:uiPriority="52"/>
+    <w:lsdException w:name="Grid Table 1 Light Accent 1" w:uiPriority="46"/>
+    <w:lsdException w:name="Grid Table 2 Accent 1" w:uiPriority="47"/>
+    <w:lsdException w:name="Grid Table 3 Accent 1" w:uiPriority="48"/>
+    <w:lsdException w:name="Grid Table 4 Accent 1" w:uiPriority="49"/>
+    <w:lsdException w:name="Grid Table 5 Dark Accent 1" w:uiPriority="50"/>
+    <w:lsdException w:name="Grid Table 6 Colorful Accent 1" w:uiPriority="51"/>
+    <w:lsdException w:name="Grid Table 7 Colorful Accent 1" w:uiPriority="52"/>
+    <w:lsdException w:name="Grid Table 1 Light Accent 2" w:uiPriority="46"/>
+    <w:lsdException w:name="Grid Table 2 Accent 2" w:uiPriority="47"/>
+    <w:lsdException w:name="Grid Table 3 Accent 2" w:uiPriority="48"/>
+    <w:lsdException w:name="Grid Table 4 Accent 2" w:uiPriority="49"/>
+    <w:lsdException w:name="Grid Table 5 Dark Accent 2" w:uiPriority="50"/>
+    <w:lsdException w:name="Grid Table 6 Colorful Accent 2" w:uiPriority="51"/>
+    <w:lsdException w:name="Grid Table 7 Colorful Accent 2" w:uiPriority="52"/>
+    <w:lsdException w:name="Grid Table 1 Light Accent 3" w:uiPriority="46"/>
+    <w:lsdException w:name="Grid Table 2 Accent 3" w:uiPriority="47"/>
+    <w:lsdException w:name="Grid Table 3 Accent 3" w:uiPriority="48"/>
+    <w:lsdException w:name="Grid Table 4 Accent 3" w:uiPriority="49"/>
+    <w:lsdException w:name="Grid Table 5 Dark Accent 3" w:uiPriority="50"/>
+    <w:lsdException w:name="Grid Table 6 Colorful Accent 3" w:uiPriority="51"/>
+    <w:lsdException w:name="Grid Table 7 Colorful Accent 3" w:uiPriority="52"/>
+    <w:lsdException w:name="Grid Table 1 Light Accent 4" w:uiPriority="46"/>
+    <w:lsdException w:name="Grid Table 2 Accent 4" w:uiPriority="47"/>
+    <w:lsdException w:name="Grid Table 3 Accent 4" w:uiPriority="48"/>
+    <w:lsdException w:name="Grid Table 4 Accent 4" w:uiPriority="49"/>
+    <w:lsdException w:name="Grid Table 5 Dark Accent 4" w:uiPriority="50"/>
+    <w:lsdException w:name="Grid Table 6 Colorful Accent 4" w:uiPriority="51"/>
+    <w:lsdException w:name="Grid Table 7 Colorful Accent 4" w:uiPriority="52"/>
+    <w:lsdException w:name="Grid Table 1 Light Accent 5" w:uiPriority="46"/>
+    <w:lsdException w:name="Grid Table 2 Accent 5" w:uiPriority="47"/>
+    <w:lsdException w:name="Grid Table 3 Accent 5" w:uiPriority="48"/>
+    <w:lsdException w:name="Grid Table 4 Accent 5" w:uiPriority="49"/>
+    <w:lsdException w:name="Grid Table 5 Dark Accent 5" w:uiPriority="50"/>
+    <w:lsdException w:name="Grid Table 6 Colorful Accent 5" w:uiPriority="51"/>
+    <w:lsdException w:name="Grid Table 7 Colorful Accent 5" w:uiPriority="52"/>
+    <w:lsdException w:name="Grid Table 1 Light Accent 6" w:uiPriority="46"/>
+    <w:lsdException w:name="Grid Table 2 Accent 6" w:uiPriority="47"/>
+    <w:lsdException w:name="Grid Table 3 Accent 6" w:uiPriority="48"/>
+    <w:lsdException w:name="Grid Table 4 Accent 6" w:uiPriority="49"/>
+    <w:lsdException w:name="Grid Table 5 Dark Accent 6" w:uiPriority="50"/>
+    <w:lsdException w:name="Grid Table 6 Colorful Accent 6" w:uiPriority="51"/>
+    <w:lsdException w:name="Grid Table 7 Colorful Accent 6" w:uiPriority="52"/>
+    <w:lsdException w:name="List Table 1 Light" w:uiPriority="46"/>
+    <w:lsdException w:name="List Table 2" w:uiPriority="47"/>
+    <w:lsdException w:name="List Table 3" w:uiPriority="48"/>
+    <w:lsdException w:name="List Table 4" w:uiPriority="49"/>
+    <w:lsdException w:name="List Table 5 Dark" w:uiPriority="50"/>
+    <w:lsdException w:name="List Table 6 Colorful" w:uiPriority="51"/>
+    <w:lsdException w:name="List Table 7 Colorful" w:uiPriority="52"/>
+    <w:lsdException w:name="List Table 1 Light Accent 1" w:uiPriority="46"/>
+    <w:lsdException w:name="List Table 2 Accent 1" w:uiPriority="47"/>
+    <w:lsdException w:name="List Table 3 Accent 1" w:uiPriority="48"/>
+    <w:lsdException w:name="List Table 4 Accent 1" w:uiPriority="49"/>
+    <w:lsdException w:name="List Table 5 Dark Accent 1" w:uiPriority="50"/>
+    <w:lsdException w:name="List Table 6 Colorful Accent 1" w:uiPriority="51"/>
+    <w:lsdException w:name="List Table 7 Colorful Accent 1" w:uiPriority="52"/>
+    <w:lsdException w:name="List Table 1 Light Accent 2" w:uiPriority="46"/>
+    <w:lsdException w:name="List Table 2 Accent 2" w:uiPriority="47"/>
+    <w:lsdException w:name="List Table 3 Accent 2" w:uiPriority="48"/>
+    <w:lsdException w:name="List Table 4 Accent 2" w:uiPriority="49"/>
+    <w:lsdException w:name="List Table 5 Dark Accent 2" w:uiPriority="50"/>
+    <w:lsdException w:name="List Table 6 Colorful Accent 2" w:uiPriority="51"/>
+    <w:lsdException w:name="List Table 7 Colorful Accent 2" w:uiPriority="52"/>
+    <w:lsdException w:name="List Table 1 Light Accent 3" w:uiPriority="46"/>
+    <w:lsdException w:name="List Table 2 Accent 3" w:uiPriority="47"/>
+    <w:lsdException w:name="List Table 3 Accent 3" w:uiPriority="48"/>
+    <w:lsdException w:name="List Table 4 Accent 3" w:uiPriority="49"/>
+    <w:lsdException w:name="List Table 5 Dark Accent 3" w:uiPriority="50"/>
+    <w:lsdException w:name="List Table 6 Colorful Accent 3" w:uiPriority="51"/>
+    <w:lsdException w:name="List Table 7 Colorful Accent 3" w:uiPriority="52"/>
+    <w:lsdException w:name="List Table 1 Light Accent 4" w:uiPriority="46"/>
+    <w:lsdException w:name="List Table 2 Accent 4" w:uiPriority="47"/>
+    <w:lsdException w:name="List Table 3 Accent 4" w:uiPriority="48"/>
+    <w:lsdException w:name="List Table 4 Accent 4" w:uiPriority="49"/>
+    <w:lsdException w:name="List Table 5 Dark Accent 4" w:uiPriority="50"/>
+    <w:lsdException w:name="List Table 6 Colorful Accent 4" w:uiPriority="51"/>
+    <w:lsdException w:name="List Table 7 Colorful Accent 4" w:uiPriority="52"/>
+    <w:lsdException w:name="List Table 1 Light Accent 5" w:uiPriority="46"/>
+    <w:lsdException w:name="List Table 2 Accent 5" w:uiPriority="47"/>
+    <w:lsdException w:name="List Table 3 Accent 5" w:uiPriority="48"/>
+    <w:lsdException w:name="List Table 4 Accent 5" w:uiPriority="49"/>
+    <w:lsdException w:name="List Table 5 Dark Accent 5" w:uiPriority="50"/>
+    <w:lsdException w:name="List Table 6 Colorful Accent 5" w:uiPriority="51"/>
+    <w:lsdException w:name="List Table 7 Colorful Accent 5" w:uiPriority="52"/>
+    <w:lsdException w:name="List Table 1 Light Accent 6" w:uiPriority="46"/>
+    <w:lsdException w:name="List Table 2 Accent 6" w:uiPriority="47"/>
+    <w:lsdException w:name="List Table 3 Accent 6" w:uiPriority="48"/>
+    <w:lsdException w:name="List Table 4 Accent 6" w:uiPriority="49"/>
+    <w:lsdException w:name="List Table 5 Dark Accent 6" w:uiPriority="50"/>
+    <w:lsdException w:name="List Table 6 Colorful Accent 6" w:uiPriority="51"/>
+    <w:lsdException w:name="List Table 7 Colorful Accent 6" w:uiPriority="52"/>
   </w:latentStyles>
   <w:style w:type="paragraph" w:default="1" w:styleId="Normal">
     <w:name w:val="Normal"/>
     <w:qFormat/>
     <w:rsid w:val="00345E81"/>
   </w:style>
-  <w:style w:type="paragraph" w:styleId="Heading1">
+  <w:style w:type="paragraph" w:styleId="Cabealho1">
     <w:name w:val="heading 1"/>
     <w:basedOn w:val="Normal"/>
     <w:next w:val="Normal"/>
-    <w:link w:val="Heading1Char"/>
+    <w:link w:val="Cabealho1Carter"/>
     <w:uiPriority w:val="9"/>
     <w:qFormat/>
     <w:rsid w:val="00906D0A"/>
@@ -7040,11 +7057,11 @@
       <w:szCs w:val="28"/>
     </w:rPr>
   </w:style>
-  <w:style w:type="paragraph" w:styleId="Heading2">
+  <w:style w:type="paragraph" w:styleId="Cabealho2">
     <w:name w:val="heading 2"/>
     <w:basedOn w:val="Normal"/>
     <w:next w:val="Normal"/>
-    <w:link w:val="Heading2Char"/>
+    <w:link w:val="Cabealho2Carter"/>
     <w:uiPriority w:val="9"/>
     <w:unhideWhenUsed/>
     <w:qFormat/>
@@ -7064,13 +7081,13 @@
       <w:szCs w:val="26"/>
     </w:rPr>
   </w:style>
-  <w:style w:type="character" w:default="1" w:styleId="DefaultParagraphFont">
+  <w:style w:type="character" w:default="1" w:styleId="Tipodeletrapredefinidodopargrafo">
     <w:name w:val="Default Paragraph Font"/>
     <w:uiPriority w:val="1"/>
     <w:semiHidden/>
     <w:unhideWhenUsed/>
   </w:style>
-  <w:style w:type="table" w:default="1" w:styleId="TableNormal">
+  <w:style w:type="table" w:default="1" w:styleId="Tabelanormal">
     <w:name w:val="Normal Table"/>
     <w:uiPriority w:val="99"/>
     <w:semiHidden/>
@@ -7085,16 +7102,16 @@
       </w:tblCellMar>
     </w:tblPr>
   </w:style>
-  <w:style w:type="numbering" w:default="1" w:styleId="NoList">
+  <w:style w:type="numbering" w:default="1" w:styleId="Semlista">
     <w:name w:val="No List"/>
     <w:uiPriority w:val="99"/>
     <w:semiHidden/>
     <w:unhideWhenUsed/>
   </w:style>
-  <w:style w:type="paragraph" w:styleId="Header">
+  <w:style w:type="paragraph" w:styleId="Cabealho">
     <w:name w:val="header"/>
     <w:basedOn w:val="Normal"/>
-    <w:link w:val="HeaderChar"/>
+    <w:link w:val="CabealhoCarter"/>
     <w:uiPriority w:val="99"/>
     <w:unhideWhenUsed/>
     <w:rsid w:val="00042081"/>
@@ -7106,17 +7123,17 @@
       <w:spacing w:after="0" w:line="240" w:lineRule="auto"/>
     </w:pPr>
   </w:style>
-  <w:style w:type="character" w:customStyle="1" w:styleId="HeaderChar">
-    <w:name w:val="Header Char"/>
-    <w:basedOn w:val="DefaultParagraphFont"/>
-    <w:link w:val="Header"/>
+  <w:style w:type="character" w:customStyle="1" w:styleId="CabealhoCarter">
+    <w:name w:val="Cabeçalho Caráter"/>
+    <w:basedOn w:val="Tipodeletrapredefinidodopargrafo"/>
+    <w:link w:val="Cabealho"/>
     <w:uiPriority w:val="99"/>
     <w:rsid w:val="00042081"/>
   </w:style>
-  <w:style w:type="paragraph" w:styleId="Footer">
+  <w:style w:type="paragraph" w:styleId="Rodap">
     <w:name w:val="footer"/>
     <w:basedOn w:val="Normal"/>
-    <w:link w:val="FooterChar"/>
+    <w:link w:val="RodapCarter"/>
     <w:uiPriority w:val="99"/>
     <w:unhideWhenUsed/>
     <w:rsid w:val="00042081"/>
@@ -7128,16 +7145,16 @@
       <w:spacing w:after="0" w:line="240" w:lineRule="auto"/>
     </w:pPr>
   </w:style>
-  <w:style w:type="character" w:customStyle="1" w:styleId="FooterChar">
-    <w:name w:val="Footer Char"/>
-    <w:basedOn w:val="DefaultParagraphFont"/>
-    <w:link w:val="Footer"/>
+  <w:style w:type="character" w:customStyle="1" w:styleId="RodapCarter">
+    <w:name w:val="Rodapé Caráter"/>
+    <w:basedOn w:val="Tipodeletrapredefinidodopargrafo"/>
+    <w:link w:val="Rodap"/>
     <w:uiPriority w:val="99"/>
     <w:rsid w:val="00042081"/>
   </w:style>
-  <w:style w:type="character" w:styleId="PlaceholderText">
+  <w:style w:type="character" w:styleId="TextodoMarcadordePosio">
     <w:name w:val="Placeholder Text"/>
-    <w:basedOn w:val="DefaultParagraphFont"/>
+    <w:basedOn w:val="Tipodeletrapredefinidodopargrafo"/>
     <w:uiPriority w:val="99"/>
     <w:semiHidden/>
     <w:rsid w:val="009553EC"/>
@@ -7145,10 +7162,10 @@
       <w:color w:val="808080"/>
     </w:rPr>
   </w:style>
-  <w:style w:type="paragraph" w:styleId="BalloonText">
+  <w:style w:type="paragraph" w:styleId="Textodebalo">
     <w:name w:val="Balloon Text"/>
     <w:basedOn w:val="Normal"/>
-    <w:link w:val="BalloonTextChar"/>
+    <w:link w:val="TextodebaloCarter"/>
     <w:uiPriority w:val="99"/>
     <w:semiHidden/>
     <w:unhideWhenUsed/>
@@ -7162,10 +7179,10 @@
       <w:szCs w:val="16"/>
     </w:rPr>
   </w:style>
-  <w:style w:type="character" w:customStyle="1" w:styleId="BalloonTextChar">
-    <w:name w:val="Balloon Text Char"/>
-    <w:basedOn w:val="DefaultParagraphFont"/>
-    <w:link w:val="BalloonText"/>
+  <w:style w:type="character" w:customStyle="1" w:styleId="TextodebaloCarter">
+    <w:name w:val="Texto de balão Caráter"/>
+    <w:basedOn w:val="Tipodeletrapredefinidodopargrafo"/>
+    <w:link w:val="Textodebalo"/>
     <w:uiPriority w:val="99"/>
     <w:semiHidden/>
     <w:rsid w:val="009553EC"/>
@@ -7175,9 +7192,9 @@
       <w:szCs w:val="16"/>
     </w:rPr>
   </w:style>
-  <w:style w:type="paragraph" w:styleId="NoSpacing">
+  <w:style w:type="paragraph" w:styleId="SemEspaamento">
     <w:name w:val="No Spacing"/>
-    <w:link w:val="NoSpacingChar"/>
+    <w:link w:val="SemEspaamentoCarter"/>
     <w:uiPriority w:val="1"/>
     <w:qFormat/>
     <w:rsid w:val="00906D0A"/>
@@ -7188,19 +7205,19 @@
       <w:rFonts w:eastAsiaTheme="minorEastAsia"/>
     </w:rPr>
   </w:style>
-  <w:style w:type="character" w:customStyle="1" w:styleId="NoSpacingChar">
-    <w:name w:val="No Spacing Char"/>
-    <w:basedOn w:val="DefaultParagraphFont"/>
-    <w:link w:val="NoSpacing"/>
+  <w:style w:type="character" w:customStyle="1" w:styleId="SemEspaamentoCarter">
+    <w:name w:val="Sem Espaçamento Caráter"/>
+    <w:basedOn w:val="Tipodeletrapredefinidodopargrafo"/>
+    <w:link w:val="SemEspaamento"/>
     <w:uiPriority w:val="1"/>
     <w:rsid w:val="00906D0A"/>
     <w:rPr>
       <w:rFonts w:eastAsiaTheme="minorEastAsia"/>
     </w:rPr>
   </w:style>
-  <w:style w:type="table" w:styleId="TableGrid">
+  <w:style w:type="table" w:styleId="Tabelacomgrelha">
     <w:name w:val="Table Grid"/>
-    <w:basedOn w:val="TableNormal"/>
+    <w:basedOn w:val="Tabelanormal"/>
     <w:uiPriority w:val="59"/>
     <w:rsid w:val="00906D0A"/>
     <w:pPr>
@@ -7224,10 +7241,10 @@
       </w:tblCellMar>
     </w:tblPr>
   </w:style>
-  <w:style w:type="character" w:customStyle="1" w:styleId="Heading1Char">
-    <w:name w:val="Heading 1 Char"/>
-    <w:basedOn w:val="DefaultParagraphFont"/>
-    <w:link w:val="Heading1"/>
+  <w:style w:type="character" w:customStyle="1" w:styleId="Cabealho1Carter">
+    <w:name w:val="Cabeçalho 1 Caráter"/>
+    <w:basedOn w:val="Tipodeletrapredefinidodopargrafo"/>
+    <w:link w:val="Cabealho1"/>
     <w:uiPriority w:val="9"/>
     <w:rsid w:val="00906D0A"/>
     <w:rPr>
@@ -7239,9 +7256,9 @@
       <w:szCs w:val="28"/>
     </w:rPr>
   </w:style>
-  <w:style w:type="paragraph" w:styleId="TOCHeading">
+  <w:style w:type="paragraph" w:styleId="Cabealhodondice">
     <w:name w:val="TOC Heading"/>
-    <w:basedOn w:val="Heading1"/>
+    <w:basedOn w:val="Cabealho1"/>
     <w:next w:val="Normal"/>
     <w:uiPriority w:val="39"/>
     <w:semiHidden/>
@@ -7252,7 +7269,7 @@
       <w:outlineLvl w:val="9"/>
     </w:pPr>
   </w:style>
-  <w:style w:type="paragraph" w:styleId="ListParagraph">
+  <w:style w:type="paragraph" w:styleId="PargrafodaLista">
     <w:name w:val="List Paragraph"/>
     <w:basedOn w:val="Normal"/>
     <w:uiPriority w:val="34"/>
@@ -7263,7 +7280,7 @@
       <w:contextualSpacing/>
     </w:pPr>
   </w:style>
-  <w:style w:type="paragraph" w:styleId="TOC1">
+  <w:style w:type="paragraph" w:styleId="ndice1">
     <w:name w:val="toc 1"/>
     <w:basedOn w:val="Normal"/>
     <w:next w:val="Normal"/>
@@ -7275,9 +7292,9 @@
       <w:spacing w:after="100"/>
     </w:pPr>
   </w:style>
-  <w:style w:type="character" w:styleId="Hyperlink">
+  <w:style w:type="character" w:styleId="Hiperligao">
     <w:name w:val="Hyperlink"/>
-    <w:basedOn w:val="DefaultParagraphFont"/>
+    <w:basedOn w:val="Tipodeletrapredefinidodopargrafo"/>
     <w:uiPriority w:val="99"/>
     <w:unhideWhenUsed/>
     <w:rsid w:val="00BE20D4"/>
@@ -7286,7 +7303,7 @@
       <w:u w:val="single"/>
     </w:rPr>
   </w:style>
-  <w:style w:type="paragraph" w:styleId="Caption">
+  <w:style w:type="paragraph" w:styleId="Legenda">
     <w:name w:val="caption"/>
     <w:basedOn w:val="Normal"/>
     <w:next w:val="Normal"/>
@@ -7305,7 +7322,7 @@
       <w:szCs w:val="18"/>
     </w:rPr>
   </w:style>
-  <w:style w:type="paragraph" w:styleId="TableofFigures">
+  <w:style w:type="paragraph" w:styleId="ndicedeilustraes">
     <w:name w:val="table of figures"/>
     <w:basedOn w:val="Normal"/>
     <w:next w:val="Normal"/>
@@ -7316,10 +7333,10 @@
       <w:spacing w:after="0"/>
     </w:pPr>
   </w:style>
-  <w:style w:type="character" w:customStyle="1" w:styleId="Heading2Char">
-    <w:name w:val="Heading 2 Char"/>
-    <w:basedOn w:val="DefaultParagraphFont"/>
-    <w:link w:val="Heading2"/>
+  <w:style w:type="character" w:customStyle="1" w:styleId="Cabealho2Carter">
+    <w:name w:val="Cabeçalho 2 Caráter"/>
+    <w:basedOn w:val="Tipodeletrapredefinidodopargrafo"/>
+    <w:link w:val="Cabealho2"/>
     <w:uiPriority w:val="9"/>
     <w:rsid w:val="00BE20D4"/>
     <w:rPr>
@@ -7331,9 +7348,9 @@
       <w:szCs w:val="26"/>
     </w:rPr>
   </w:style>
-  <w:style w:type="character" w:styleId="CommentReference">
+  <w:style w:type="character" w:styleId="Refdecomentrio">
     <w:name w:val="annotation reference"/>
-    <w:basedOn w:val="DefaultParagraphFont"/>
+    <w:basedOn w:val="Tipodeletrapredefinidodopargrafo"/>
     <w:uiPriority w:val="99"/>
     <w:semiHidden/>
     <w:unhideWhenUsed/>
@@ -7343,10 +7360,10 @@
       <w:szCs w:val="16"/>
     </w:rPr>
   </w:style>
-  <w:style w:type="paragraph" w:styleId="CommentText">
+  <w:style w:type="paragraph" w:styleId="Textodecomentrio">
     <w:name w:val="annotation text"/>
     <w:basedOn w:val="Normal"/>
-    <w:link w:val="CommentTextChar"/>
+    <w:link w:val="TextodecomentrioCarter"/>
     <w:uiPriority w:val="99"/>
     <w:semiHidden/>
     <w:unhideWhenUsed/>
@@ -7359,10 +7376,10 @@
       <w:szCs w:val="20"/>
     </w:rPr>
   </w:style>
-  <w:style w:type="character" w:customStyle="1" w:styleId="CommentTextChar">
-    <w:name w:val="Comment Text Char"/>
-    <w:basedOn w:val="DefaultParagraphFont"/>
-    <w:link w:val="CommentText"/>
+  <w:style w:type="character" w:customStyle="1" w:styleId="TextodecomentrioCarter">
+    <w:name w:val="Texto de comentário Caráter"/>
+    <w:basedOn w:val="Tipodeletrapredefinidodopargrafo"/>
+    <w:link w:val="Textodecomentrio"/>
     <w:uiPriority w:val="99"/>
     <w:semiHidden/>
     <w:rsid w:val="00554CAA"/>
@@ -7371,11 +7388,11 @@
       <w:szCs w:val="20"/>
     </w:rPr>
   </w:style>
-  <w:style w:type="paragraph" w:styleId="CommentSubject">
+  <w:style w:type="paragraph" w:styleId="Assuntodecomentrio">
     <w:name w:val="annotation subject"/>
-    <w:basedOn w:val="CommentText"/>
-    <w:next w:val="CommentText"/>
-    <w:link w:val="CommentSubjectChar"/>
+    <w:basedOn w:val="Textodecomentrio"/>
+    <w:next w:val="Textodecomentrio"/>
+    <w:link w:val="AssuntodecomentrioCarter"/>
     <w:uiPriority w:val="99"/>
     <w:semiHidden/>
     <w:unhideWhenUsed/>
@@ -7385,10 +7402,10 @@
       <w:bCs/>
     </w:rPr>
   </w:style>
-  <w:style w:type="character" w:customStyle="1" w:styleId="CommentSubjectChar">
-    <w:name w:val="Comment Subject Char"/>
-    <w:basedOn w:val="CommentTextChar"/>
-    <w:link w:val="CommentSubject"/>
+  <w:style w:type="character" w:customStyle="1" w:styleId="AssuntodecomentrioCarter">
+    <w:name w:val="Assunto de comentário Caráter"/>
+    <w:basedOn w:val="TextodecomentrioCarter"/>
+    <w:link w:val="Assuntodecomentrio"/>
     <w:uiPriority w:val="99"/>
     <w:semiHidden/>
     <w:rsid w:val="00554CAA"/>
@@ -7398,196 +7415,6 @@
       <w:sz w:val="20"/>
       <w:szCs w:val="20"/>
     </w:rPr>
-  </w:style>
-</w:styles>
-</file>
-
-<file path=word/stylesWithEffects.xml><?xml version="1.0" encoding="utf-8"?>
-<w:styles xmlns:wpc="http://schemas.microsoft.com/office/word/2010/wordprocessingCanvas" xmlns:mc="http://schemas.openxmlformats.org/markup-compatibility/2006" xmlns:o="urn:schemas-microsoft-com:office:office" xmlns:r="http://schemas.openxmlformats.org/officeDocument/2006/relationships" xmlns:m="http://schemas.openxmlformats.org/officeDocument/2006/math" xmlns:v="urn:schemas-microsoft-com:vml" xmlns:wp14="http://schemas.microsoft.com/office/word/2010/wordprocessingDrawing" xmlns:wp="http://schemas.openxmlformats.org/drawingml/2006/wordprocessingDrawing" xmlns:w10="urn:schemas-microsoft-com:office:word" xmlns:w="http://schemas.openxmlformats.org/wordprocessingml/2006/main" xmlns:w14="http://schemas.microsoft.com/office/word/2010/wordml" xmlns:wpg="http://schemas.microsoft.com/office/word/2010/wordprocessingGroup" xmlns:wpi="http://schemas.microsoft.com/office/word/2010/wordprocessingInk" xmlns:wne="http://schemas.microsoft.com/office/word/2006/wordml" xmlns:wps="http://schemas.microsoft.com/office/word/2010/wordprocessingShape" mc:Ignorable="w14 wp14">
-  <w:docDefaults>
-    <w:rPrDefault>
-      <w:rPr>
-        <w:rFonts w:asciiTheme="minorHAnsi" w:eastAsiaTheme="minorEastAsia" w:hAnsiTheme="minorHAnsi" w:cstheme="minorBidi"/>
-        <w:sz w:val="22"/>
-        <w:szCs w:val="22"/>
-        <w:lang w:val="en-US" w:eastAsia="en-US" w:bidi="ar-SA"/>
-      </w:rPr>
-    </w:rPrDefault>
-    <w:pPrDefault>
-      <w:pPr>
-        <w:spacing w:after="200" w:line="276" w:lineRule="auto"/>
-      </w:pPr>
-    </w:pPrDefault>
-  </w:docDefaults>
-  <w:latentStyles w:defLockedState="0" w:defUIPriority="99" w:defSemiHidden="1" w:defUnhideWhenUsed="1" w:defQFormat="0" w:count="267">
-    <w:lsdException w:name="Normal" w:semiHidden="0" w:uiPriority="0" w:unhideWhenUsed="0" w:qFormat="1"/>
-    <w:lsdException w:name="heading 1" w:semiHidden="0" w:uiPriority="9" w:unhideWhenUsed="0" w:qFormat="1"/>
-    <w:lsdException w:name="heading 2" w:uiPriority="9" w:qFormat="1"/>
-    <w:lsdException w:name="heading 3" w:uiPriority="9" w:qFormat="1"/>
-    <w:lsdException w:name="heading 4" w:uiPriority="9" w:qFormat="1"/>
-    <w:lsdException w:name="heading 5" w:uiPriority="9" w:qFormat="1"/>
-    <w:lsdException w:name="heading 6" w:uiPriority="9" w:qFormat="1"/>
-    <w:lsdException w:name="heading 7" w:uiPriority="9" w:qFormat="1"/>
-    <w:lsdException w:name="heading 8" w:uiPriority="9" w:qFormat="1"/>
-    <w:lsdException w:name="heading 9" w:uiPriority="9" w:qFormat="1"/>
-    <w:lsdException w:name="toc 1" w:uiPriority="39"/>
-    <w:lsdException w:name="toc 2" w:uiPriority="39"/>
-    <w:lsdException w:name="toc 3" w:uiPriority="39"/>
-    <w:lsdException w:name="toc 4" w:uiPriority="39"/>
-    <w:lsdException w:name="toc 5" w:uiPriority="39"/>
-    <w:lsdException w:name="toc 6" w:uiPriority="39"/>
-    <w:lsdException w:name="toc 7" w:uiPriority="39"/>
-    <w:lsdException w:name="toc 8" w:uiPriority="39"/>
-    <w:lsdException w:name="toc 9" w:uiPriority="39"/>
-    <w:lsdException w:name="caption" w:uiPriority="35" w:qFormat="1"/>
-    <w:lsdException w:name="Title" w:semiHidden="0" w:uiPriority="10" w:unhideWhenUsed="0" w:qFormat="1"/>
-    <w:lsdException w:name="Default Paragraph Font" w:uiPriority="1"/>
-    <w:lsdException w:name="Subtitle" w:semiHidden="0" w:uiPriority="11" w:unhideWhenUsed="0" w:qFormat="1"/>
-    <w:lsdException w:name="Strong" w:semiHidden="0" w:uiPriority="22" w:unhideWhenUsed="0" w:qFormat="1"/>
-    <w:lsdException w:name="Emphasis" w:semiHidden="0" w:uiPriority="20" w:unhideWhenUsed="0" w:qFormat="1"/>
-    <w:lsdException w:name="Table Grid" w:semiHidden="0" w:uiPriority="59" w:unhideWhenUsed="0"/>
-    <w:lsdException w:name="Placeholder Text" w:unhideWhenUsed="0"/>
-    <w:lsdException w:name="No Spacing" w:semiHidden="0" w:uiPriority="1" w:unhideWhenUsed="0" w:qFormat="1"/>
-    <w:lsdException w:name="Light Shading" w:semiHidden="0" w:uiPriority="60" w:unhideWhenUsed="0"/>
-    <w:lsdException w:name="Light List" w:semiHidden="0" w:uiPriority="61" w:unhideWhenUsed="0"/>
-    <w:lsdException w:name="Light Grid" w:semiHidden="0" w:uiPriority="62" w:unhideWhenUsed="0"/>
-    <w:lsdException w:name="Medium Shading 1" w:semiHidden="0" w:uiPriority="63" w:unhideWhenUsed="0"/>
-    <w:lsdException w:name="Medium Shading 2" w:semiHidden="0" w:uiPriority="64" w:unhideWhenUsed="0"/>
-    <w:lsdException w:name="Medium List 1" w:semiHidden="0" w:uiPriority="65" w:unhideWhenUsed="0"/>
-    <w:lsdException w:name="Medium List 2" w:semiHidden="0" w:uiPriority="66" w:unhideWhenUsed="0"/>
-    <w:lsdException w:name="Medium Grid 1" w:semiHidden="0" w:uiPriority="67" w:unhideWhenUsed="0"/>
-    <w:lsdException w:name="Medium Grid 2" w:semiHidden="0" w:uiPriority="68" w:unhideWhenUsed="0"/>
-    <w:lsdException w:name="Medium Grid 3" w:semiHidden="0" w:uiPriority="69" w:unhideWhenUsed="0"/>
-    <w:lsdException w:name="Dark List" w:semiHidden="0" w:uiPriority="70" w:unhideWhenUsed="0"/>
-    <w:lsdException w:name="Colorful Shading" w:semiHidden="0" w:uiPriority="71" w:unhideWhenUsed="0"/>
-    <w:lsdException w:name="Colorful List" w:semiHidden="0" w:uiPriority="72" w:unhideWhenUsed="0"/>
-    <w:lsdException w:name="Colorful Grid" w:semiHidden="0" w:uiPriority="73" w:unhideWhenUsed="0"/>
-    <w:lsdException w:name="Light Shading Accent 1" w:semiHidden="0" w:uiPriority="60" w:unhideWhenUsed="0"/>
-    <w:lsdException w:name="Light List Accent 1" w:semiHidden="0" w:uiPriority="61" w:unhideWhenUsed="0"/>
-    <w:lsdException w:name="Light Grid Accent 1" w:semiHidden="0" w:uiPriority="62" w:unhideWhenUsed="0"/>
-    <w:lsdException w:name="Medium Shading 1 Accent 1" w:semiHidden="0" w:uiPriority="63" w:unhideWhenUsed="0"/>
-    <w:lsdException w:name="Medium Shading 2 Accent 1" w:semiHidden="0" w:uiPriority="64" w:unhideWhenUsed="0"/>
-    <w:lsdException w:name="Medium List 1 Accent 1" w:semiHidden="0" w:uiPriority="65" w:unhideWhenUsed="0"/>
-    <w:lsdException w:name="Revision" w:unhideWhenUsed="0"/>
-    <w:lsdException w:name="List Paragraph" w:semiHidden="0" w:uiPriority="34" w:unhideWhenUsed="0" w:qFormat="1"/>
-    <w:lsdException w:name="Quote" w:semiHidden="0" w:uiPriority="29" w:unhideWhenUsed="0" w:qFormat="1"/>
-    <w:lsdException w:name="Intense Quote" w:semiHidden="0" w:uiPriority="30" w:unhideWhenUsed="0" w:qFormat="1"/>
-    <w:lsdException w:name="Medium List 2 Accent 1" w:semiHidden="0" w:uiPriority="66" w:unhideWhenUsed="0"/>
-    <w:lsdException w:name="Medium Grid 1 Accent 1" w:semiHidden="0" w:uiPriority="67" w:unhideWhenUsed="0"/>
-    <w:lsdException w:name="Medium Grid 2 Accent 1" w:semiHidden="0" w:uiPriority="68" w:unhideWhenUsed="0"/>
-    <w:lsdException w:name="Medium Grid 3 Accent 1" w:semiHidden="0" w:uiPriority="69" w:unhideWhenUsed="0"/>
-    <w:lsdException w:name="Dark List Accent 1" w:semiHidden="0" w:uiPriority="70" w:unhideWhenUsed="0"/>
-    <w:lsdException w:name="Colorful Shading Accent 1" w:semiHidden="0" w:uiPriority="71" w:unhideWhenUsed="0"/>
-    <w:lsdException w:name="Colorful List Accent 1" w:semiHidden="0" w:uiPriority="72" w:unhideWhenUsed="0"/>
-    <w:lsdException w:name="Colorful Grid Accent 1" w:semiHidden="0" w:uiPriority="73" w:unhideWhenUsed="0"/>
-    <w:lsdException w:name="Light Shading Accent 2" w:semiHidden="0" w:uiPriority="60" w:unhideWhenUsed="0"/>
-    <w:lsdException w:name="Light List Accent 2" w:semiHidden="0" w:uiPriority="61" w:unhideWhenUsed="0"/>
-    <w:lsdException w:name="Light Grid Accent 2" w:semiHidden="0" w:uiPriority="62" w:unhideWhenUsed="0"/>
-    <w:lsdException w:name="Medium Shading 1 Accent 2" w:semiHidden="0" w:uiPriority="63" w:unhideWhenUsed="0"/>
-    <w:lsdException w:name="Medium Shading 2 Accent 2" w:semiHidden="0" w:uiPriority="64" w:unhideWhenUsed="0"/>
-    <w:lsdException w:name="Medium List 1 Accent 2" w:semiHidden="0" w:uiPriority="65" w:unhideWhenUsed="0"/>
-    <w:lsdException w:name="Medium List 2 Accent 2" w:semiHidden="0" w:uiPriority="66" w:unhideWhenUsed="0"/>
-    <w:lsdException w:name="Medium Grid 1 Accent 2" w:semiHidden="0" w:uiPriority="67" w:unhideWhenUsed="0"/>
-    <w:lsdException w:name="Medium Grid 2 Accent 2" w:semiHidden="0" w:uiPriority="68" w:unhideWhenUsed="0"/>
-    <w:lsdException w:name="Medium Grid 3 Accent 2" w:semiHidden="0" w:uiPriority="69" w:unhideWhenUsed="0"/>
-    <w:lsdException w:name="Dark List Accent 2" w:semiHidden="0" w:uiPriority="70" w:unhideWhenUsed="0"/>
-    <w:lsdException w:name="Colorful Shading Accent 2" w:semiHidden="0" w:uiPriority="71" w:unhideWhenUsed="0"/>
-    <w:lsdException w:name="Colorful List Accent 2" w:semiHidden="0" w:uiPriority="72" w:unhideWhenUsed="0"/>
-    <w:lsdException w:name="Colorful Grid Accent 2" w:semiHidden="0" w:uiPriority="73" w:unhideWhenUsed="0"/>
-    <w:lsdException w:name="Light Shading Accent 3" w:semiHidden="0" w:uiPriority="60" w:unhideWhenUsed="0"/>
-    <w:lsdException w:name="Light List Accent 3" w:semiHidden="0" w:uiPriority="61" w:unhideWhenUsed="0"/>
-    <w:lsdException w:name="Light Grid Accent 3" w:semiHidden="0" w:uiPriority="62" w:unhideWhenUsed="0"/>
-    <w:lsdException w:name="Medium Shading 1 Accent 3" w:semiHidden="0" w:uiPriority="63" w:unhideWhenUsed="0"/>
-    <w:lsdException w:name="Medium Shading 2 Accent 3" w:semiHidden="0" w:uiPriority="64" w:unhideWhenUsed="0"/>
-    <w:lsdException w:name="Medium List 1 Accent 3" w:semiHidden="0" w:uiPriority="65" w:unhideWhenUsed="0"/>
-    <w:lsdException w:name="Medium List 2 Accent 3" w:semiHidden="0" w:uiPriority="66" w:unhideWhenUsed="0"/>
-    <w:lsdException w:name="Medium Grid 1 Accent 3" w:semiHidden="0" w:uiPriority="67" w:unhideWhenUsed="0"/>
-    <w:lsdException w:name="Medium Grid 2 Accent 3" w:semiHidden="0" w:uiPriority="68" w:unhideWhenUsed="0"/>
-    <w:lsdException w:name="Medium Grid 3 Accent 3" w:semiHidden="0" w:uiPriority="69" w:unhideWhenUsed="0"/>
-    <w:lsdException w:name="Dark List Accent 3" w:semiHidden="0" w:uiPriority="70" w:unhideWhenUsed="0"/>
-    <w:lsdException w:name="Colorful Shading Accent 3" w:semiHidden="0" w:uiPriority="71" w:unhideWhenUsed="0"/>
-    <w:lsdException w:name="Colorful List Accent 3" w:semiHidden="0" w:uiPriority="72" w:unhideWhenUsed="0"/>
-    <w:lsdException w:name="Colorful Grid Accent 3" w:semiHidden="0" w:uiPriority="73" w:unhideWhenUsed="0"/>
-    <w:lsdException w:name="Light Shading Accent 4" w:semiHidden="0" w:uiPriority="60" w:unhideWhenUsed="0"/>
-    <w:lsdException w:name="Light List Accent 4" w:semiHidden="0" w:uiPriority="61" w:unhideWhenUsed="0"/>
-    <w:lsdException w:name="Light Grid Accent 4" w:semiHidden="0" w:uiPriority="62" w:unhideWhenUsed="0"/>
-    <w:lsdException w:name="Medium Shading 1 Accent 4" w:semiHidden="0" w:uiPriority="63" w:unhideWhenUsed="0"/>
-    <w:lsdException w:name="Medium Shading 2 Accent 4" w:semiHidden="0" w:uiPriority="64" w:unhideWhenUsed="0"/>
-    <w:lsdException w:name="Medium List 1 Accent 4" w:semiHidden="0" w:uiPriority="65" w:unhideWhenUsed="0"/>
-    <w:lsdException w:name="Medium List 2 Accent 4" w:semiHidden="0" w:uiPriority="66" w:unhideWhenUsed="0"/>
-    <w:lsdException w:name="Medium Grid 1 Accent 4" w:semiHidden="0" w:uiPriority="67" w:unhideWhenUsed="0"/>
-    <w:lsdException w:name="Medium Grid 2 Accent 4" w:semiHidden="0" w:uiPriority="68" w:unhideWhenUsed="0"/>
-    <w:lsdException w:name="Medium Grid 3 Accent 4" w:semiHidden="0" w:uiPriority="69" w:unhideWhenUsed="0"/>
-    <w:lsdException w:name="Dark List Accent 4" w:semiHidden="0" w:uiPriority="70" w:unhideWhenUsed="0"/>
-    <w:lsdException w:name="Colorful Shading Accent 4" w:semiHidden="0" w:uiPriority="71" w:unhideWhenUsed="0"/>
-    <w:lsdException w:name="Colorful List Accent 4" w:semiHidden="0" w:uiPriority="72" w:unhideWhenUsed="0"/>
-    <w:lsdException w:name="Colorful Grid Accent 4" w:semiHidden="0" w:uiPriority="73" w:unhideWhenUsed="0"/>
-    <w:lsdException w:name="Light Shading Accent 5" w:semiHidden="0" w:uiPriority="60" w:unhideWhenUsed="0"/>
-    <w:lsdException w:name="Light List Accent 5" w:semiHidden="0" w:uiPriority="61" w:unhideWhenUsed="0"/>
-    <w:lsdException w:name="Light Grid Accent 5" w:semiHidden="0" w:uiPriority="62" w:unhideWhenUsed="0"/>
-    <w:lsdException w:name="Medium Shading 1 Accent 5" w:semiHidden="0" w:uiPriority="63" w:unhideWhenUsed="0"/>
-    <w:lsdException w:name="Medium Shading 2 Accent 5" w:semiHidden="0" w:uiPriority="64" w:unhideWhenUsed="0"/>
-    <w:lsdException w:name="Medium List 1 Accent 5" w:semiHidden="0" w:uiPriority="65" w:unhideWhenUsed="0"/>
-    <w:lsdException w:name="Medium List 2 Accent 5" w:semiHidden="0" w:uiPriority="66" w:unhideWhenUsed="0"/>
-    <w:lsdException w:name="Medium Grid 1 Accent 5" w:semiHidden="0" w:uiPriority="67" w:unhideWhenUsed="0"/>
-    <w:lsdException w:name="Medium Grid 2 Accent 5" w:semiHidden="0" w:uiPriority="68" w:unhideWhenUsed="0"/>
-    <w:lsdException w:name="Medium Grid 3 Accent 5" w:semiHidden="0" w:uiPriority="69" w:unhideWhenUsed="0"/>
-    <w:lsdException w:name="Dark List Accent 5" w:semiHidden="0" w:uiPriority="70" w:unhideWhenUsed="0"/>
-    <w:lsdException w:name="Colorful Shading Accent 5" w:semiHidden="0" w:uiPriority="71" w:unhideWhenUsed="0"/>
-    <w:lsdException w:name="Colorful List Accent 5" w:semiHidden="0" w:uiPriority="72" w:unhideWhenUsed="0"/>
-    <w:lsdException w:name="Colorful Grid Accent 5" w:semiHidden="0" w:uiPriority="73" w:unhideWhenUsed="0"/>
-    <w:lsdException w:name="Light Shading Accent 6" w:semiHidden="0" w:uiPriority="60" w:unhideWhenUsed="0"/>
-    <w:lsdException w:name="Light List Accent 6" w:semiHidden="0" w:uiPriority="61" w:unhideWhenUsed="0"/>
-    <w:lsdException w:name="Light Grid Accent 6" w:semiHidden="0" w:uiPriority="62" w:unhideWhenUsed="0"/>
-    <w:lsdException w:name="Medium Shading 1 Accent 6" w:semiHidden="0" w:uiPriority="63" w:unhideWhenUsed="0"/>
-    <w:lsdException w:name="Medium Shading 2 Accent 6" w:semiHidden="0" w:uiPriority="64" w:unhideWhenUsed="0"/>
-    <w:lsdException w:name="Medium List 1 Accent 6" w:semiHidden="0" w:uiPriority="65" w:unhideWhenUsed="0"/>
-    <w:lsdException w:name="Medium List 2 Accent 6" w:semiHidden="0" w:uiPriority="66" w:unhideWhenUsed="0"/>
-    <w:lsdException w:name="Medium Grid 1 Accent 6" w:semiHidden="0" w:uiPriority="67" w:unhideWhenUsed="0"/>
-    <w:lsdException w:name="Medium Grid 2 Accent 6" w:semiHidden="0" w:uiPriority="68" w:unhideWhenUsed="0"/>
-    <w:lsdException w:name="Medium Grid 3 Accent 6" w:semiHidden="0" w:uiPriority="69" w:unhideWhenUsed="0"/>
-    <w:lsdException w:name="Dark List Accent 6" w:semiHidden="0" w:uiPriority="70" w:unhideWhenUsed="0"/>
-    <w:lsdException w:name="Colorful Shading Accent 6" w:semiHidden="0" w:uiPriority="71" w:unhideWhenUsed="0"/>
-    <w:lsdException w:name="Colorful List Accent 6" w:semiHidden="0" w:uiPriority="72" w:unhideWhenUsed="0"/>
-    <w:lsdException w:name="Colorful Grid Accent 6" w:semiHidden="0" w:uiPriority="73" w:unhideWhenUsed="0"/>
-    <w:lsdException w:name="Subtle Emphasis" w:semiHidden="0" w:uiPriority="19" w:unhideWhenUsed="0" w:qFormat="1"/>
-    <w:lsdException w:name="Intense Emphasis" w:semiHidden="0" w:uiPriority="21" w:unhideWhenUsed="0" w:qFormat="1"/>
-    <w:lsdException w:name="Subtle Reference" w:semiHidden="0" w:uiPriority="31" w:unhideWhenUsed="0" w:qFormat="1"/>
-    <w:lsdException w:name="Intense Reference" w:semiHidden="0" w:uiPriority="32" w:unhideWhenUsed="0" w:qFormat="1"/>
-    <w:lsdException w:name="Book Title" w:semiHidden="0" w:uiPriority="33" w:unhideWhenUsed="0" w:qFormat="1"/>
-    <w:lsdException w:name="Bibliography" w:uiPriority="37"/>
-    <w:lsdException w:name="TOC Heading" w:uiPriority="39" w:qFormat="1"/>
-  </w:latentStyles>
-  <w:style w:type="paragraph" w:default="1" w:styleId="Normal">
-    <w:name w:val="Normal"/>
-    <w:qFormat/>
-  </w:style>
-  <w:style w:type="character" w:default="1" w:styleId="DefaultParagraphFont">
-    <w:name w:val="Default Paragraph Font"/>
-    <w:uiPriority w:val="1"/>
-    <w:semiHidden/>
-    <w:unhideWhenUsed/>
-  </w:style>
-  <w:style w:type="table" w:default="1" w:styleId="TableNormal">
-    <w:name w:val="Normal Table"/>
-    <w:uiPriority w:val="99"/>
-    <w:semiHidden/>
-    <w:unhideWhenUsed/>
-    <w:tblPr>
-      <w:tblInd w:w="0" w:type="dxa"/>
-      <w:tblCellMar>
-        <w:top w:w="0" w:type="dxa"/>
-        <w:left w:w="108" w:type="dxa"/>
-        <w:bottom w:w="0" w:type="dxa"/>
-        <w:right w:w="108" w:type="dxa"/>
-      </w:tblCellMar>
-    </w:tblPr>
-  </w:style>
-  <w:style w:type="numbering" w:default="1" w:styleId="NoList">
-    <w:name w:val="No List"/>
-    <w:uiPriority w:val="99"/>
-    <w:semiHidden/>
-    <w:unhideWhenUsed/>
   </w:style>
 </w:styles>
 </file>
@@ -7899,7 +7726,7 @@
 </file>
 
 <file path=customXml/itemProps2.xml><?xml version="1.0" encoding="utf-8"?>
-<ds:datastoreItem xmlns:ds="http://schemas.openxmlformats.org/officeDocument/2006/customXml" ds:itemID="{656C2C78-265C-457E-843F-890ED8AB345F}">
+<ds:datastoreItem xmlns:ds="http://schemas.openxmlformats.org/officeDocument/2006/customXml" ds:itemID="{C972DAD6-3DD4-4C97-A5E4-7C8C9F537322}">
   <ds:schemaRefs>
     <ds:schemaRef ds:uri="http://schemas.openxmlformats.org/officeDocument/2006/bibliography"/>
   </ds:schemaRefs>

</xml_diff>

<commit_message>
Corrections to Project Planning Process.docx
</commit_message>
<xml_diff>
--- a/Docs/Processes/Project Planning Process.docx
+++ b/Docs/Processes/Project Planning Process.docx
@@ -218,17 +218,8 @@
                         <w:color w:val="4F81BD" w:themeColor="accent1"/>
                         <w:lang w:val="en-US"/>
                       </w:rPr>
-                      <w:t xml:space="preserve">Filipe </w:t>
+                      <w:t>Filipe Brandão</w:t>
                     </w:r>
-                    <w:proofErr w:type="spellStart"/>
-                    <w:r>
-                      <w:rPr>
-                        <w:color w:val="4F81BD" w:themeColor="accent1"/>
-                        <w:lang w:val="en-US"/>
-                      </w:rPr>
-                      <w:t>Brandão</w:t>
-                    </w:r>
-                    <w:proofErr w:type="spellEnd"/>
                   </w:p>
                 </w:sdtContent>
               </w:sdt>
@@ -335,11 +326,9 @@
           <w:pPr>
             <w:pStyle w:val="Cabealhodondice"/>
           </w:pPr>
-          <w:proofErr w:type="spellStart"/>
           <w:r>
             <w:t>Content</w:t>
           </w:r>
-          <w:proofErr w:type="spellEnd"/>
         </w:p>
         <w:p>
           <w:pPr>
@@ -1071,7 +1060,6 @@
       </w:sdtContent>
     </w:sdt>
     <w:p>
-      <w:proofErr w:type="spellStart"/>
       <w:r>
         <w:rPr>
           <w:rFonts w:asciiTheme="majorHAnsi" w:eastAsiaTheme="majorEastAsia" w:hAnsiTheme="majorHAnsi" w:cstheme="majorBidi"/>
@@ -1083,7 +1071,6 @@
         </w:rPr>
         <w:t>Images</w:t>
       </w:r>
-      <w:proofErr w:type="spellEnd"/>
     </w:p>
     <w:p>
       <w:r>
@@ -1117,7 +1104,6 @@
       </w:r>
     </w:p>
     <w:p>
-      <w:proofErr w:type="spellStart"/>
       <w:r>
         <w:rPr>
           <w:rFonts w:asciiTheme="majorHAnsi" w:eastAsiaTheme="majorEastAsia" w:hAnsiTheme="majorHAnsi" w:cstheme="majorBidi"/>
@@ -1129,7 +1115,6 @@
         </w:rPr>
         <w:t>Tables</w:t>
       </w:r>
-      <w:proofErr w:type="spellEnd"/>
     </w:p>
     <w:p>
       <w:pPr>
@@ -1502,16 +1487,8 @@
               <w:rPr>
                 <w:lang w:val="en-US"/>
               </w:rPr>
-              <w:t xml:space="preserve">Filipe </w:t>
-            </w:r>
-            <w:proofErr w:type="spellStart"/>
-            <w:r>
-              <w:rPr>
-                <w:lang w:val="en-US"/>
-              </w:rPr>
-              <w:t>Brandão</w:t>
-            </w:r>
-            <w:proofErr w:type="spellEnd"/>
+              <w:t>Filipe Brandão</w:t>
+            </w:r>
           </w:p>
         </w:tc>
         <w:tc>
@@ -1606,19 +1583,11 @@
                 <w:lang w:val="en-US"/>
               </w:rPr>
             </w:pPr>
-            <w:proofErr w:type="spellStart"/>
-            <w:r>
-              <w:rPr>
-                <w:lang w:val="en-US"/>
-              </w:rPr>
-              <w:t>João</w:t>
-            </w:r>
-            <w:proofErr w:type="spellEnd"/>
-            <w:r>
-              <w:rPr>
-                <w:lang w:val="en-US"/>
-              </w:rPr>
-              <w:t xml:space="preserve"> Martins</w:t>
+            <w:r>
+              <w:rPr>
+                <w:lang w:val="en-US"/>
+              </w:rPr>
+              <w:t>João Martins</w:t>
             </w:r>
           </w:p>
         </w:tc>
@@ -2026,61 +1995,22 @@
       <w:pPr>
         <w:pStyle w:val="Legenda"/>
       </w:pPr>
-      <w:bookmarkStart w:id="30" w:name="_Toc350592681"/>
-      <w:proofErr w:type="spellStart"/>
-      <w:r>
-        <w:t>Table</w:t>
-      </w:r>
-      <w:proofErr w:type="spellEnd"/>
-      <w:r>
-        <w:t xml:space="preserve"> </w:t>
-      </w:r>
-      <w:r>
-        <w:fldChar w:fldCharType="begin"/>
-      </w:r>
-      <w:r>
-        <w:instrText xml:space="preserve"> SEQ Table \* ARABIC </w:instrText>
-      </w:r>
-      <w:r>
-        <w:fldChar w:fldCharType="separate"/>
-      </w:r>
-      <w:r>
-        <w:rPr>
-          <w:noProof/>
-        </w:rPr>
-        <w:t>1</w:t>
-      </w:r>
-      <w:r>
-        <w:rPr>
-          <w:noProof/>
-        </w:rPr>
-        <w:fldChar w:fldCharType="end"/>
-      </w:r>
-      <w:r>
-        <w:t xml:space="preserve">: </w:t>
-      </w:r>
-      <w:proofErr w:type="spellStart"/>
-      <w:r>
-        <w:t>List</w:t>
-      </w:r>
-      <w:proofErr w:type="spellEnd"/>
-      <w:r>
-        <w:t xml:space="preserve"> </w:t>
-      </w:r>
-      <w:proofErr w:type="spellStart"/>
-      <w:r>
-        <w:t>of</w:t>
-      </w:r>
-      <w:proofErr w:type="spellEnd"/>
-      <w:r>
-        <w:t xml:space="preserve"> </w:t>
-      </w:r>
-      <w:proofErr w:type="spellStart"/>
-      <w:r>
-        <w:t>Contribuitors</w:t>
-      </w:r>
-      <w:bookmarkEnd w:id="30"/>
-      <w:proofErr w:type="spellEnd"/>
+      <w:bookmarkStart w:id="28" w:name="_Toc350592681"/>
+      <w:r>
+        <w:t xml:space="preserve">Table </w:t>
+      </w:r>
+      <w:fldSimple w:instr=" SEQ Table \* ARABIC ">
+        <w:r>
+          <w:rPr>
+            <w:noProof/>
+          </w:rPr>
+          <w:t>1</w:t>
+        </w:r>
+      </w:fldSimple>
+      <w:r>
+        <w:t>: List of Contribuitors</w:t>
+      </w:r>
+      <w:bookmarkEnd w:id="28"/>
     </w:p>
     <w:p/>
     <w:tbl>
@@ -2092,10 +2022,10 @@
       <w:tblGrid>
         <w:gridCol w:w="1726"/>
         <w:gridCol w:w="2199"/>
-        <w:gridCol w:w="1728"/>
+        <w:gridCol w:w="1727"/>
         <w:gridCol w:w="977"/>
         <w:gridCol w:w="1249"/>
-        <w:gridCol w:w="1728"/>
+        <w:gridCol w:w="1729"/>
       </w:tblGrid>
       <w:tr>
         <w:tc>
@@ -2358,35 +2288,7 @@
               <w:rPr>
                 <w:lang w:val="en-US"/>
               </w:rPr>
-              <w:t xml:space="preserve">Filipe </w:t>
-            </w:r>
-            <w:proofErr w:type="spellStart"/>
-            <w:r>
-              <w:rPr>
-                <w:lang w:val="en-US"/>
-              </w:rPr>
-              <w:t>Brandão</w:t>
-            </w:r>
-            <w:proofErr w:type="spellEnd"/>
-            <w:r>
-              <w:rPr>
-                <w:lang w:val="en-US"/>
-              </w:rPr>
-              <w:t xml:space="preserve"> &amp; </w:t>
-            </w:r>
-            <w:proofErr w:type="spellStart"/>
-            <w:r>
-              <w:rPr>
-                <w:lang w:val="en-US"/>
-              </w:rPr>
-              <w:t>João</w:t>
-            </w:r>
-            <w:proofErr w:type="spellEnd"/>
-            <w:r>
-              <w:rPr>
-                <w:lang w:val="en-US"/>
-              </w:rPr>
-              <w:t xml:space="preserve"> Martins</w:t>
+              <w:t>Filipe Brandão &amp; João Martins</w:t>
             </w:r>
           </w:p>
         </w:tc>
@@ -2500,35 +2402,7 @@
               <w:rPr>
                 <w:lang w:val="en-US"/>
               </w:rPr>
-              <w:t xml:space="preserve">Filipe </w:t>
-            </w:r>
-            <w:proofErr w:type="spellStart"/>
-            <w:r>
-              <w:rPr>
-                <w:lang w:val="en-US"/>
-              </w:rPr>
-              <w:t>Brandão</w:t>
-            </w:r>
-            <w:proofErr w:type="spellEnd"/>
-            <w:r>
-              <w:rPr>
-                <w:lang w:val="en-US"/>
-              </w:rPr>
-              <w:t xml:space="preserve"> &amp; </w:t>
-            </w:r>
-            <w:proofErr w:type="spellStart"/>
-            <w:r>
-              <w:rPr>
-                <w:lang w:val="en-US"/>
-              </w:rPr>
-              <w:t>João</w:t>
-            </w:r>
-            <w:proofErr w:type="spellEnd"/>
-            <w:r>
-              <w:rPr>
-                <w:lang w:val="en-US"/>
-              </w:rPr>
-              <w:t xml:space="preserve"> Martins</w:t>
+              <w:t>Filipe Brandão &amp; João Martins</w:t>
             </w:r>
           </w:p>
         </w:tc>
@@ -2582,8 +2456,24 @@
               <w:rPr>
                 <w:lang w:val="en-US"/>
               </w:rPr>
-              <w:t>Ready for Review</w:t>
-            </w:r>
+              <w:t>Ready for Revi</w:t>
+            </w:r>
+            <w:ins w:id="29" w:author="Filipe" w:date="2013-03-23T09:32:00Z">
+              <w:r>
+                <w:rPr>
+                  <w:lang w:val="en-US"/>
+                </w:rPr>
+                <w:t>sion</w:t>
+              </w:r>
+            </w:ins>
+            <w:del w:id="30" w:author="Filipe" w:date="2013-03-23T09:32:00Z">
+              <w:r>
+                <w:rPr>
+                  <w:lang w:val="en-US"/>
+                </w:rPr>
+                <w:delText>ew</w:delText>
+              </w:r>
+            </w:del>
           </w:p>
         </w:tc>
       </w:tr>
@@ -2712,12 +2602,22 @@
                 <w:lang w:val="en-US"/>
               </w:rPr>
             </w:pPr>
-            <w:r>
-              <w:rPr>
-                <w:lang w:val="en-US"/>
-              </w:rPr>
-              <w:t>Ready for Review</w:t>
-            </w:r>
+            <w:ins w:id="31" w:author="Filipe" w:date="2013-03-23T09:32:00Z">
+              <w:r>
+                <w:rPr>
+                  <w:lang w:val="en-US"/>
+                </w:rPr>
+                <w:t>Ready for Revision</w:t>
+              </w:r>
+            </w:ins>
+            <w:del w:id="32" w:author="Filipe" w:date="2013-03-23T09:32:00Z">
+              <w:r>
+                <w:rPr>
+                  <w:lang w:val="en-US"/>
+                </w:rPr>
+                <w:delText>Ready for Review</w:delText>
+              </w:r>
+            </w:del>
           </w:p>
         </w:tc>
       </w:tr>
@@ -2736,7 +2636,7 @@
                 <w:lang w:val="en-US"/>
               </w:rPr>
             </w:pPr>
-            <w:ins w:id="31" w:author="Filipe" w:date="2013-03-15T21:14:00Z">
+            <w:ins w:id="33" w:author="Filipe" w:date="2013-03-15T21:14:00Z">
               <w:r>
                 <w:rPr>
                   <w:rFonts w:eastAsiaTheme="minorHAnsi"/>
@@ -2759,7 +2659,7 @@
                 <w:lang w:val="en-US"/>
               </w:rPr>
             </w:pPr>
-            <w:ins w:id="32" w:author="Filipe" w:date="2013-03-15T21:14:00Z">
+            <w:ins w:id="34" w:author="Filipe" w:date="2013-03-15T21:14:00Z">
               <w:r>
                 <w:rPr>
                   <w:lang w:val="en-US"/>
@@ -2767,7 +2667,7 @@
                 <w:t xml:space="preserve">Corrected </w:t>
               </w:r>
             </w:ins>
-            <w:ins w:id="33" w:author="Filipe" w:date="2013-03-15T21:15:00Z">
+            <w:ins w:id="35" w:author="Filipe" w:date="2013-03-15T21:15:00Z">
               <w:r>
                 <w:rPr>
                   <w:lang w:val="en-US"/>
@@ -2775,7 +2675,7 @@
                 <w:t>defect</w:t>
               </w:r>
             </w:ins>
-            <w:ins w:id="34" w:author="Filipe" w:date="2013-03-15T21:14:00Z">
+            <w:ins w:id="36" w:author="Filipe" w:date="2013-03-15T21:14:00Z">
               <w:r>
                 <w:rPr>
                   <w:lang w:val="en-US"/>
@@ -2783,7 +2683,7 @@
                 <w:t xml:space="preserve">s found in revision and </w:t>
               </w:r>
             </w:ins>
-            <w:ins w:id="35" w:author="Filipe" w:date="2013-03-15T21:15:00Z">
+            <w:ins w:id="37" w:author="Filipe" w:date="2013-03-15T21:15:00Z">
               <w:r>
                 <w:rPr>
                   <w:lang w:val="en-US"/>
@@ -2805,22 +2705,14 @@
                 <w:lang w:val="en-US"/>
               </w:rPr>
             </w:pPr>
-            <w:ins w:id="36" w:author="Filipe" w:date="2013-03-15T21:15:00Z">
+            <w:ins w:id="38" w:author="Filipe" w:date="2013-03-15T21:15:00Z">
               <w:r>
                 <w:rPr>
                   <w:lang w:val="en-US"/>
                 </w:rPr>
-                <w:t xml:space="preserve">Filipe </w:t>
-              </w:r>
-              <w:proofErr w:type="spellStart"/>
-              <w:r>
-                <w:rPr>
-                  <w:lang w:val="en-US"/>
-                </w:rPr>
-                <w:t>Brandão</w:t>
+                <w:t>Filipe Brandão</w:t>
               </w:r>
             </w:ins>
-            <w:proofErr w:type="spellEnd"/>
           </w:p>
         </w:tc>
         <w:tc>
@@ -2835,7 +2727,7 @@
                 <w:lang w:val="en-US"/>
               </w:rPr>
             </w:pPr>
-            <w:ins w:id="37" w:author="Filipe" w:date="2013-03-15T21:15:00Z">
+            <w:ins w:id="39" w:author="Filipe" w:date="2013-03-15T21:15:00Z">
               <w:r>
                 <w:rPr>
                   <w:lang w:val="en-US"/>
@@ -2872,7 +2764,7 @@
                 <w:lang w:val="en-US"/>
               </w:rPr>
             </w:pPr>
-            <w:ins w:id="38" w:author="Filipe" w:date="2013-03-15T21:15:00Z">
+            <w:ins w:id="40" w:author="Filipe" w:date="2013-03-15T21:15:00Z">
               <w:r>
                 <w:rPr>
                   <w:lang w:val="en-US"/>
@@ -2898,7 +2790,7 @@
                 <w:lang w:val="en-US"/>
               </w:rPr>
             </w:pPr>
-            <w:ins w:id="39" w:author="João Martins" w:date="2013-03-16T10:12:00Z">
+            <w:ins w:id="41" w:author="João Martins" w:date="2013-03-16T10:12:00Z">
               <w:r>
                 <w:rPr>
                   <w:rFonts w:eastAsiaTheme="minorHAnsi"/>
@@ -2921,7 +2813,7 @@
                 <w:lang w:val="en-US"/>
               </w:rPr>
             </w:pPr>
-            <w:ins w:id="40" w:author="João Martins" w:date="2013-03-16T10:12:00Z">
+            <w:ins w:id="42" w:author="João Martins" w:date="2013-03-16T10:12:00Z">
               <w:r>
                 <w:rPr>
                   <w:lang w:val="en-US"/>
@@ -2940,51 +2832,35 @@
             <w:pPr>
               <w:jc w:val="center"/>
               <w:rPr>
-                <w:ins w:id="41" w:author="João Martins" w:date="2013-03-16T10:13:00Z"/>
-                <w:lang w:val="en-US"/>
-              </w:rPr>
-            </w:pPr>
-            <w:proofErr w:type="spellStart"/>
-            <w:ins w:id="42" w:author="João Martins" w:date="2013-03-16T10:13:00Z">
+                <w:ins w:id="43" w:author="João Martins" w:date="2013-03-16T10:13:00Z"/>
+                <w:lang w:val="en-US"/>
+              </w:rPr>
+            </w:pPr>
+            <w:ins w:id="44" w:author="João Martins" w:date="2013-03-16T10:13:00Z">
               <w:r>
                 <w:rPr>
                   <w:lang w:val="en-US"/>
                 </w:rPr>
-                <w:t>João</w:t>
+                <w:t>João Martins</w:t>
               </w:r>
-              <w:proofErr w:type="spellEnd"/>
+            </w:ins>
+          </w:p>
+          <w:p>
+            <w:pPr>
+              <w:jc w:val="center"/>
+              <w:rPr>
+                <w:lang w:val="en-US"/>
+              </w:rPr>
+            </w:pPr>
+            <w:ins w:id="45" w:author="João Martins" w:date="2013-03-16T10:13:00Z">
               <w:r>
                 <w:rPr>
                   <w:lang w:val="en-US"/>
                 </w:rPr>
-                <w:t xml:space="preserve"> Martins</w:t>
+                <w:t>&amp; Filipe Brandão</w:t>
               </w:r>
             </w:ins>
           </w:p>
-          <w:p>
-            <w:pPr>
-              <w:jc w:val="center"/>
-              <w:rPr>
-                <w:lang w:val="en-US"/>
-              </w:rPr>
-            </w:pPr>
-            <w:ins w:id="43" w:author="João Martins" w:date="2013-03-16T10:13:00Z">
-              <w:r>
-                <w:rPr>
-                  <w:lang w:val="en-US"/>
-                </w:rPr>
-                <w:t xml:space="preserve">&amp; Filipe </w:t>
-              </w:r>
-              <w:proofErr w:type="spellStart"/>
-              <w:r>
-                <w:rPr>
-                  <w:lang w:val="en-US"/>
-                </w:rPr>
-                <w:t>Brandão</w:t>
-              </w:r>
-            </w:ins>
-            <w:proofErr w:type="spellEnd"/>
-          </w:p>
         </w:tc>
         <w:tc>
           <w:tcPr>
@@ -2998,7 +2874,7 @@
                 <w:lang w:val="en-US"/>
               </w:rPr>
             </w:pPr>
-            <w:ins w:id="44" w:author="João Martins" w:date="2013-03-16T10:13:00Z">
+            <w:ins w:id="46" w:author="João Martins" w:date="2013-03-16T10:13:00Z">
               <w:r>
                 <w:rPr>
                   <w:lang w:val="en-US"/>
@@ -3035,14 +2911,24 @@
                 <w:lang w:val="en-US"/>
               </w:rPr>
             </w:pPr>
-            <w:ins w:id="45" w:author="João Martins" w:date="2013-03-16T10:13:00Z">
+            <w:ins w:id="47" w:author="Filipe" w:date="2013-03-23T09:32:00Z">
               <w:r>
                 <w:rPr>
                   <w:lang w:val="en-US"/>
                 </w:rPr>
-                <w:t>Ready for Review</w:t>
+                <w:t>Ready for Revision</w:t>
               </w:r>
             </w:ins>
+            <w:ins w:id="48" w:author="João Martins" w:date="2013-03-16T10:13:00Z">
+              <w:del w:id="49" w:author="Filipe" w:date="2013-03-23T09:32:00Z">
+                <w:r>
+                  <w:rPr>
+                    <w:lang w:val="en-US"/>
+                  </w:rPr>
+                  <w:delText>Ready for Review</w:delText>
+                </w:r>
+              </w:del>
+            </w:ins>
           </w:p>
         </w:tc>
       </w:tr>
@@ -3061,7 +2947,7 @@
                 <w:lang w:val="en-US"/>
               </w:rPr>
             </w:pPr>
-            <w:ins w:id="46" w:author="Mário Oliveira" w:date="2013-03-16T20:03:00Z">
+            <w:ins w:id="50" w:author="Mário Oliveira" w:date="2013-03-16T20:03:00Z">
               <w:r>
                 <w:rPr>
                   <w:rFonts w:eastAsiaTheme="minorHAnsi"/>
@@ -3084,7 +2970,7 @@
                 <w:lang w:val="en-US"/>
               </w:rPr>
             </w:pPr>
-            <w:ins w:id="47" w:author="Mário Oliveira" w:date="2013-03-16T20:03:00Z">
+            <w:ins w:id="51" w:author="Mário Oliveira" w:date="2013-03-16T20:03:00Z">
               <w:r>
                 <w:rPr>
                   <w:lang w:val="en-US"/>
@@ -3106,7 +2992,7 @@
                 <w:lang w:val="en-US"/>
               </w:rPr>
             </w:pPr>
-            <w:ins w:id="48" w:author="Mário Oliveira" w:date="2013-03-16T20:03:00Z">
+            <w:ins w:id="52" w:author="Mário Oliveira" w:date="2013-03-16T20:03:00Z">
               <w:r>
                 <w:rPr>
                   <w:lang w:val="en-US"/>
@@ -3128,7 +3014,7 @@
                 <w:lang w:val="en-US"/>
               </w:rPr>
             </w:pPr>
-            <w:ins w:id="49" w:author="Mário Oliveira" w:date="2013-03-16T20:03:00Z">
+            <w:ins w:id="53" w:author="Mário Oliveira" w:date="2013-03-16T20:03:00Z">
               <w:r>
                 <w:rPr>
                   <w:lang w:val="en-US"/>
@@ -3165,7 +3051,7 @@
                 <w:lang w:val="en-US"/>
               </w:rPr>
             </w:pPr>
-            <w:ins w:id="50" w:author="Mário Oliveira" w:date="2013-03-16T20:03:00Z">
+            <w:ins w:id="54" w:author="Filipe" w:date="2013-03-23T09:32:00Z">
               <w:r>
                 <w:rPr>
                   <w:lang w:val="en-US"/>
@@ -3173,6 +3059,16 @@
                 <w:t>Ready for Revision</w:t>
               </w:r>
             </w:ins>
+            <w:ins w:id="55" w:author="Mário Oliveira" w:date="2013-03-16T20:03:00Z">
+              <w:del w:id="56" w:author="Filipe" w:date="2013-03-23T09:32:00Z">
+                <w:r>
+                  <w:rPr>
+                    <w:lang w:val="en-US"/>
+                  </w:rPr>
+                  <w:delText>Ready for Revision</w:delText>
+                </w:r>
+              </w:del>
+            </w:ins>
           </w:p>
         </w:tc>
       </w:tr>
@@ -3191,7 +3087,7 @@
                 <w:lang w:val="en-US"/>
               </w:rPr>
             </w:pPr>
-            <w:ins w:id="51" w:author="Filipe" w:date="2013-03-17T17:11:00Z">
+            <w:ins w:id="57" w:author="Filipe" w:date="2013-03-17T17:11:00Z">
               <w:r>
                 <w:rPr>
                   <w:rFonts w:eastAsiaTheme="minorHAnsi"/>
@@ -3214,7 +3110,7 @@
                 <w:lang w:val="en-US"/>
               </w:rPr>
             </w:pPr>
-            <w:ins w:id="52" w:author="Filipe" w:date="2013-03-17T17:11:00Z">
+            <w:ins w:id="58" w:author="Filipe" w:date="2013-03-17T17:11:00Z">
               <w:r>
                 <w:rPr>
                   <w:lang w:val="en-US"/>
@@ -3236,22 +3132,14 @@
                 <w:lang w:val="en-US"/>
               </w:rPr>
             </w:pPr>
-            <w:ins w:id="53" w:author="Filipe" w:date="2013-03-17T17:11:00Z">
+            <w:ins w:id="59" w:author="Filipe" w:date="2013-03-17T17:11:00Z">
               <w:r>
                 <w:rPr>
                   <w:lang w:val="en-US"/>
                 </w:rPr>
-                <w:t xml:space="preserve">Filipe  </w:t>
-              </w:r>
-              <w:proofErr w:type="spellStart"/>
-              <w:r>
-                <w:rPr>
-                  <w:lang w:val="en-US"/>
-                </w:rPr>
-                <w:t>Brandão</w:t>
+                <w:t>Filipe  Brandão</w:t>
               </w:r>
             </w:ins>
-            <w:proofErr w:type="spellEnd"/>
           </w:p>
         </w:tc>
         <w:tc>
@@ -3265,14 +3153,14 @@
               <w:rPr>
                 <w:u w:val="single"/>
                 <w:lang w:val="en-US"/>
-                <w:rPrChange w:id="54" w:author="Filipe" w:date="2013-03-18T17:05:00Z">
+                <w:rPrChange w:id="60" w:author="Filipe" w:date="2013-03-18T17:05:00Z">
                   <w:rPr>
                     <w:lang w:val="en-US"/>
                   </w:rPr>
                 </w:rPrChange>
               </w:rPr>
             </w:pPr>
-            <w:ins w:id="55" w:author="Filipe" w:date="2013-03-18T17:05:00Z">
+            <w:ins w:id="61" w:author="Filipe" w:date="2013-03-18T17:05:00Z">
               <w:r>
                 <w:rPr>
                   <w:lang w:val="en-US"/>
@@ -3309,7 +3197,7 @@
                 <w:lang w:val="en-US"/>
               </w:rPr>
             </w:pPr>
-            <w:ins w:id="56" w:author="Filipe" w:date="2013-03-17T17:11:00Z">
+            <w:ins w:id="62" w:author="Filipe" w:date="2013-03-17T17:11:00Z">
               <w:r>
                 <w:rPr>
                   <w:lang w:val="en-US"/>
@@ -3335,7 +3223,7 @@
                 <w:lang w:val="en-US"/>
               </w:rPr>
             </w:pPr>
-            <w:ins w:id="57" w:author="João Martins" w:date="2013-03-20T20:21:00Z">
+            <w:ins w:id="63" w:author="João Martins" w:date="2013-03-20T20:21:00Z">
               <w:r>
                 <w:rPr>
                   <w:rFonts w:eastAsiaTheme="minorHAnsi"/>
@@ -3358,7 +3246,7 @@
                 <w:lang w:val="en-US"/>
               </w:rPr>
             </w:pPr>
-            <w:ins w:id="58" w:author="João Martins" w:date="2013-03-20T20:21:00Z">
+            <w:ins w:id="64" w:author="João Martins" w:date="2013-03-20T20:21:00Z">
               <w:r>
                 <w:rPr>
                   <w:lang w:val="en-US"/>
@@ -3380,20 +3268,12 @@
                 <w:lang w:val="en-US"/>
               </w:rPr>
             </w:pPr>
-            <w:proofErr w:type="spellStart"/>
-            <w:ins w:id="59" w:author="João Martins" w:date="2013-03-20T20:21:00Z">
+            <w:ins w:id="65" w:author="João Martins" w:date="2013-03-20T20:21:00Z">
               <w:r>
                 <w:rPr>
                   <w:lang w:val="en-US"/>
                 </w:rPr>
-                <w:t>João</w:t>
-              </w:r>
-              <w:proofErr w:type="spellEnd"/>
-              <w:r>
-                <w:rPr>
-                  <w:lang w:val="en-US"/>
-                </w:rPr>
-                <w:t xml:space="preserve"> Martins</w:t>
+                <w:t>João Martins</w:t>
               </w:r>
             </w:ins>
           </w:p>
@@ -3410,7 +3290,7 @@
                 <w:lang w:val="en-US"/>
               </w:rPr>
             </w:pPr>
-            <w:ins w:id="60" w:author="João Martins" w:date="2013-03-20T20:22:00Z">
+            <w:ins w:id="66" w:author="João Martins" w:date="2013-03-20T20:22:00Z">
               <w:r>
                 <w:rPr>
                   <w:lang w:val="en-US"/>
@@ -3447,28 +3327,26 @@
                 <w:lang w:val="en-US"/>
               </w:rPr>
             </w:pPr>
-            <w:ins w:id="61" w:author="João Martins" w:date="2013-03-20T20:22:00Z">
+            <w:ins w:id="67" w:author="Filipe" w:date="2013-03-23T09:32:00Z">
               <w:r>
                 <w:rPr>
                   <w:lang w:val="en-US"/>
                 </w:rPr>
-                <w:t xml:space="preserve">Ready for </w:t>
-              </w:r>
-              <w:commentRangeStart w:id="62"/>
-              <w:r>
-                <w:rPr>
-                  <w:lang w:val="en-US"/>
-                </w:rPr>
-                <w:t>Review</w:t>
+                <w:t>Ready for Revision</w:t>
               </w:r>
             </w:ins>
-            <w:commentRangeEnd w:id="62"/>
-            <w:r>
-              <w:rPr>
-                <w:rStyle w:val="Refdecomentrio"/>
-              </w:rPr>
-              <w:commentReference w:id="62"/>
-            </w:r>
+            <w:ins w:id="68" w:author="João Martins" w:date="2013-03-20T20:22:00Z">
+              <w:del w:id="69" w:author="Filipe" w:date="2013-03-23T09:32:00Z">
+                <w:r>
+                  <w:rPr>
+                    <w:lang w:val="en-US"/>
+                  </w:rPr>
+                  <w:delText>Ready for Review</w:delText>
+                </w:r>
+              </w:del>
+            </w:ins>
+            <w:bookmarkStart w:id="70" w:name="_GoBack"/>
+            <w:bookmarkEnd w:id="70"/>
           </w:p>
         </w:tc>
       </w:tr>
@@ -3487,7 +3365,7 @@
                 <w:lang w:val="en-US"/>
               </w:rPr>
             </w:pPr>
-            <w:ins w:id="63" w:author="Mário Oliveira" w:date="2013-03-22T18:32:00Z">
+            <w:ins w:id="71" w:author="Mário Oliveira" w:date="2013-03-22T18:32:00Z">
               <w:r>
                 <w:rPr>
                   <w:rFonts w:eastAsiaTheme="minorHAnsi"/>
@@ -3510,7 +3388,7 @@
                 <w:lang w:val="en-US"/>
               </w:rPr>
             </w:pPr>
-            <w:ins w:id="64" w:author="Mário Oliveira" w:date="2013-03-22T18:32:00Z">
+            <w:ins w:id="72" w:author="Mário Oliveira" w:date="2013-03-22T18:32:00Z">
               <w:r>
                 <w:rPr>
                   <w:lang w:val="en-US"/>
@@ -3532,7 +3410,7 @@
                 <w:lang w:val="en-US"/>
               </w:rPr>
             </w:pPr>
-            <w:ins w:id="65" w:author="Mário Oliveira" w:date="2013-03-22T18:32:00Z">
+            <w:ins w:id="73" w:author="Mário Oliveira" w:date="2013-03-22T18:32:00Z">
               <w:r>
                 <w:rPr>
                   <w:lang w:val="en-US"/>
@@ -3554,7 +3432,7 @@
                 <w:lang w:val="en-US"/>
               </w:rPr>
             </w:pPr>
-            <w:ins w:id="66" w:author="Mário Oliveira" w:date="2013-03-22T18:32:00Z">
+            <w:ins w:id="74" w:author="Mário Oliveira" w:date="2013-03-22T18:32:00Z">
               <w:r>
                 <w:rPr>
                   <w:lang w:val="en-US"/>
@@ -3591,7 +3469,7 @@
                 <w:lang w:val="en-US"/>
               </w:rPr>
             </w:pPr>
-            <w:ins w:id="67" w:author="Mário Oliveira" w:date="2013-03-22T18:32:00Z">
+            <w:ins w:id="75" w:author="Filipe" w:date="2013-03-23T09:32:00Z">
               <w:r>
                 <w:rPr>
                   <w:lang w:val="en-US"/>
@@ -3599,6 +3477,16 @@
                 <w:t>Ready for Revision</w:t>
               </w:r>
             </w:ins>
+            <w:ins w:id="76" w:author="Mário Oliveira" w:date="2013-03-22T18:32:00Z">
+              <w:del w:id="77" w:author="Filipe" w:date="2013-03-23T09:32:00Z">
+                <w:r>
+                  <w:rPr>
+                    <w:lang w:val="en-US"/>
+                  </w:rPr>
+                  <w:delText>Ready for Revision</w:delText>
+                </w:r>
+              </w:del>
+            </w:ins>
           </w:p>
         </w:tc>
       </w:tr>
@@ -3617,6 +3505,15 @@
                 <w:lang w:val="en-US"/>
               </w:rPr>
             </w:pPr>
+            <w:ins w:id="78" w:author="Filipe" w:date="2013-03-23T09:41:00Z">
+              <w:r>
+                <w:rPr>
+                  <w:rFonts w:eastAsiaTheme="minorHAnsi"/>
+                  <w:lang w:val="en-US"/>
+                </w:rPr>
+                <w:t>23-03-2013</w:t>
+              </w:r>
+            </w:ins>
           </w:p>
         </w:tc>
         <w:tc>
@@ -3631,6 +3528,14 @@
                 <w:lang w:val="en-US"/>
               </w:rPr>
             </w:pPr>
+            <w:ins w:id="79" w:author="Filipe" w:date="2013-03-23T09:41:00Z">
+              <w:r>
+                <w:rPr>
+                  <w:lang w:val="en-US"/>
+                </w:rPr>
+                <w:t>Corrections</w:t>
+              </w:r>
+            </w:ins>
           </w:p>
         </w:tc>
         <w:tc>
@@ -3645,6 +3550,14 @@
                 <w:lang w:val="en-US"/>
               </w:rPr>
             </w:pPr>
+            <w:ins w:id="80" w:author="Filipe" w:date="2013-03-23T09:41:00Z">
+              <w:r>
+                <w:rPr>
+                  <w:lang w:val="en-US"/>
+                </w:rPr>
+                <w:t>Filipe Brandão</w:t>
+              </w:r>
+            </w:ins>
           </w:p>
         </w:tc>
         <w:tc>
@@ -3659,6 +3572,14 @@
                 <w:lang w:val="en-US"/>
               </w:rPr>
             </w:pPr>
+            <w:ins w:id="81" w:author="Filipe" w:date="2013-03-23T09:41:00Z">
+              <w:r>
+                <w:rPr>
+                  <w:lang w:val="en-US"/>
+                </w:rPr>
+                <w:t>0.4</w:t>
+              </w:r>
+            </w:ins>
           </w:p>
         </w:tc>
         <w:tc>
@@ -3688,6 +3609,14 @@
                 <w:lang w:val="en-US"/>
               </w:rPr>
             </w:pPr>
+            <w:ins w:id="82" w:author="Filipe" w:date="2013-03-23T09:41:00Z">
+              <w:r>
+                <w:rPr>
+                  <w:lang w:val="en-US"/>
+                </w:rPr>
+                <w:t>Draft</w:t>
+              </w:r>
+            </w:ins>
           </w:p>
         </w:tc>
       </w:tr>
@@ -3706,6 +3635,15 @@
                 <w:lang w:val="en-US"/>
               </w:rPr>
             </w:pPr>
+            <w:ins w:id="83" w:author="Filipe" w:date="2013-03-23T09:41:00Z">
+              <w:r>
+                <w:rPr>
+                  <w:rFonts w:eastAsiaTheme="minorHAnsi"/>
+                  <w:lang w:val="en-US"/>
+                </w:rPr>
+                <w:t>23-03-2013</w:t>
+              </w:r>
+            </w:ins>
           </w:p>
         </w:tc>
         <w:tc>
@@ -3720,6 +3658,14 @@
                 <w:lang w:val="en-US"/>
               </w:rPr>
             </w:pPr>
+            <w:ins w:id="84" w:author="Filipe" w:date="2013-03-23T09:41:00Z">
+              <w:r>
+                <w:rPr>
+                  <w:lang w:val="en-US"/>
+                </w:rPr>
+                <w:t>Changing State</w:t>
+              </w:r>
+            </w:ins>
           </w:p>
         </w:tc>
         <w:tc>
@@ -3734,6 +3680,14 @@
                 <w:lang w:val="en-US"/>
               </w:rPr>
             </w:pPr>
+            <w:ins w:id="85" w:author="Filipe" w:date="2013-03-23T09:41:00Z">
+              <w:r>
+                <w:rPr>
+                  <w:lang w:val="en-US"/>
+                </w:rPr>
+                <w:t>Filipe Brandão</w:t>
+              </w:r>
+            </w:ins>
           </w:p>
         </w:tc>
         <w:tc>
@@ -3748,6 +3702,14 @@
                 <w:lang w:val="en-US"/>
               </w:rPr>
             </w:pPr>
+            <w:ins w:id="86" w:author="Filipe" w:date="2013-03-23T09:41:00Z">
+              <w:r>
+                <w:rPr>
+                  <w:lang w:val="en-US"/>
+                </w:rPr>
+                <w:t>0.4</w:t>
+              </w:r>
+            </w:ins>
           </w:p>
         </w:tc>
         <w:tc>
@@ -3777,6 +3739,14 @@
                 <w:lang w:val="en-US"/>
               </w:rPr>
             </w:pPr>
+            <w:ins w:id="87" w:author="Filipe" w:date="2013-03-23T09:41:00Z">
+              <w:r>
+                <w:rPr>
+                  <w:lang w:val="en-US"/>
+                </w:rPr>
+                <w:t>Ready for Revision</w:t>
+              </w:r>
+            </w:ins>
           </w:p>
         </w:tc>
       </w:tr>
@@ -3788,7 +3758,7 @@
           <w:lang w:val="en-US"/>
         </w:rPr>
       </w:pPr>
-      <w:bookmarkStart w:id="68" w:name="_Toc350592682"/>
+      <w:bookmarkStart w:id="88" w:name="_Toc350592682"/>
       <w:r>
         <w:rPr>
           <w:lang w:val="en-US"/>
@@ -3826,7 +3796,7 @@
         </w:rPr>
         <w:t>: Version history</w:t>
       </w:r>
-      <w:bookmarkEnd w:id="68"/>
+      <w:bookmarkEnd w:id="88"/>
     </w:p>
     <w:p>
       <w:pPr>
@@ -3834,7 +3804,7 @@
           <w:lang w:val="en-US"/>
         </w:rPr>
         <w:sectPr>
-          <w:footerReference w:type="default" r:id="rId15"/>
+          <w:footerReference w:type="default" r:id="rId13"/>
           <w:pgSz w:w="11906" w:h="16838"/>
           <w:pgMar w:top="1417" w:right="1701" w:bottom="1417" w:left="1701" w:header="708" w:footer="708" w:gutter="0"/>
           <w:pgNumType w:fmt="lowerRoman" w:start="1"/>
@@ -3854,7 +3824,7 @@
           <w:lang w:val="en-US"/>
         </w:rPr>
       </w:pPr>
-      <w:bookmarkStart w:id="76" w:name="_Toc350593119"/>
+      <w:bookmarkStart w:id="95" w:name="_Toc350593119"/>
       <w:r>
         <w:rPr>
           <w:lang w:val="en-US"/>
@@ -3862,7 +3832,7 @@
         <w:lastRenderedPageBreak/>
         <w:t>Purpose</w:t>
       </w:r>
-      <w:bookmarkEnd w:id="76"/>
+      <w:bookmarkEnd w:id="95"/>
     </w:p>
     <w:p>
       <w:pPr>
@@ -3937,14 +3907,14 @@
           <w:lang w:val="en-US"/>
         </w:rPr>
       </w:pPr>
-      <w:bookmarkStart w:id="77" w:name="_Toc350593120"/>
+      <w:bookmarkStart w:id="96" w:name="_Toc350593120"/>
       <w:r>
         <w:rPr>
           <w:lang w:val="en-US"/>
         </w:rPr>
         <w:t>Inputs and Outputs</w:t>
       </w:r>
-      <w:bookmarkEnd w:id="77"/>
+      <w:bookmarkEnd w:id="96"/>
     </w:p>
     <w:p>
       <w:pPr>
@@ -3957,20 +3927,20 @@
           <w:lang w:val="en-US"/>
         </w:rPr>
       </w:pPr>
-      <w:bookmarkStart w:id="78" w:name="_Toc350593121"/>
+      <w:bookmarkStart w:id="97" w:name="_Toc350593121"/>
       <w:r>
         <w:rPr>
           <w:lang w:val="en-US"/>
         </w:rPr>
         <w:t>Inputs</w:t>
       </w:r>
-      <w:bookmarkEnd w:id="78"/>
+      <w:bookmarkEnd w:id="97"/>
     </w:p>
     <w:p>
       <w:pPr>
         <w:ind w:firstLine="708"/>
         <w:rPr>
-          <w:ins w:id="79" w:author="Filipe" w:date="2013-03-09T11:36:00Z"/>
+          <w:ins w:id="98" w:author="Filipe" w:date="2013-03-09T11:36:00Z"/>
           <w:lang w:val="en-US"/>
         </w:rPr>
       </w:pPr>
@@ -3981,18 +3951,13 @@
         <w:rPr>
           <w:lang w:val="en-US"/>
         </w:rPr>
-        <w:pPrChange w:id="80" w:author="Filipe" w:date="2013-03-09T11:49:00Z">
-          <w:pPr/>
-        </w:pPrChange>
-      </w:pPr>
-      <w:ins w:id="81" w:author="Filipe" w:date="2013-03-15T20:40:00Z">
-        <w:r>
-          <w:rPr>
-            <w:lang w:val="en-US"/>
-          </w:rPr>
-          <w:t>The Vision and Scope Document.</w:t>
-        </w:r>
-      </w:ins>
+      </w:pPr>
+      <w:r>
+        <w:rPr>
+          <w:lang w:val="en-US"/>
+        </w:rPr>
+        <w:t>The Vision and Scope Document.</w:t>
+      </w:r>
     </w:p>
     <w:p>
       <w:pPr>
@@ -4005,14 +3970,14 @@
           <w:lang w:val="en-US"/>
         </w:rPr>
       </w:pPr>
-      <w:bookmarkStart w:id="82" w:name="_Toc350593122"/>
+      <w:bookmarkStart w:id="99" w:name="_Toc350593122"/>
       <w:r>
         <w:rPr>
           <w:lang w:val="en-US"/>
         </w:rPr>
         <w:t>Outputs</w:t>
       </w:r>
-      <w:bookmarkEnd w:id="82"/>
+      <w:bookmarkEnd w:id="99"/>
     </w:p>
     <w:p>
       <w:pPr>
@@ -4025,10 +3990,10 @@
       <w:pPr>
         <w:ind w:firstLine="360"/>
         <w:rPr>
-          <w:lang w:val="en-US"/>
-        </w:rPr>
-      </w:pPr>
-      <w:commentRangeStart w:id="83"/>
+          <w:ins w:id="100" w:author="Filipe" w:date="2013-03-23T09:33:00Z"/>
+          <w:lang w:val="en-US"/>
+        </w:rPr>
+      </w:pPr>
       <w:r>
         <w:rPr>
           <w:lang w:val="en-US"/>
@@ -4053,13 +4018,49 @@
         </w:rPr>
         <w:t>.</w:t>
       </w:r>
-      <w:commentRangeEnd w:id="83"/>
-      <w:r>
-        <w:rPr>
-          <w:rStyle w:val="Refdecomentrio"/>
-        </w:rPr>
-        <w:commentReference w:id="83"/>
-      </w:r>
+    </w:p>
+    <w:p>
+      <w:pPr>
+        <w:ind w:firstLine="360"/>
+        <w:rPr>
+          <w:ins w:id="101" w:author="Filipe" w:date="2013-03-23T09:34:00Z"/>
+          <w:lang w:val="en-US"/>
+        </w:rPr>
+      </w:pPr>
+      <w:ins w:id="102" w:author="Filipe" w:date="2013-03-23T09:34:00Z">
+        <w:r>
+          <w:rPr>
+            <w:lang w:val="en-US"/>
+          </w:rPr>
+          <w:t>A Quality Plan.</w:t>
+        </w:r>
+      </w:ins>
+    </w:p>
+    <w:p>
+      <w:pPr>
+        <w:ind w:firstLine="360"/>
+        <w:rPr>
+          <w:ins w:id="103" w:author="Filipe" w:date="2013-03-23T09:34:00Z"/>
+          <w:lang w:val="en-US"/>
+        </w:rPr>
+      </w:pPr>
+      <w:ins w:id="104" w:author="Filipe" w:date="2013-03-23T09:34:00Z">
+        <w:r>
+          <w:rPr>
+            <w:lang w:val="en-US"/>
+          </w:rPr>
+          <w:t>An Earned Value chart.</w:t>
+        </w:r>
+      </w:ins>
+    </w:p>
+    <w:p>
+      <w:pPr>
+        <w:ind w:firstLine="360"/>
+        <w:rPr>
+          <w:del w:id="105" w:author="Filipe" w:date="2013-03-23T09:34:00Z"/>
+          <w:lang w:val="en-US"/>
+        </w:rPr>
+      </w:pPr>
     </w:p>
     <w:p>
       <w:pPr>
@@ -4079,14 +4080,14 @@
           <w:lang w:val="en-US"/>
         </w:rPr>
       </w:pPr>
-      <w:bookmarkStart w:id="84" w:name="_Toc350593123"/>
+      <w:bookmarkStart w:id="106" w:name="_Toc350593123"/>
       <w:r>
         <w:rPr>
           <w:lang w:val="en-US"/>
         </w:rPr>
         <w:t>Activities</w:t>
       </w:r>
-      <w:bookmarkEnd w:id="84"/>
+      <w:bookmarkEnd w:id="106"/>
     </w:p>
     <w:p>
       <w:pPr>
@@ -4335,22 +4336,12 @@
         </w:rPr>
         <w:t xml:space="preserve">. </w:t>
       </w:r>
-      <w:del w:id="85" w:author="Filipe" w:date="2013-03-15T20:43:00Z">
-        <w:r>
-          <w:rPr>
-            <w:lang w:val="en-US"/>
-          </w:rPr>
-          <w:delText>Poker planning</w:delText>
-        </w:r>
-      </w:del>
-      <w:ins w:id="86" w:author="Filipe" w:date="2013-03-15T20:43:00Z">
-        <w:r>
-          <w:rPr>
-            <w:lang w:val="en-US"/>
-          </w:rPr>
-          <w:t>Planning Poker</w:t>
-        </w:r>
-      </w:ins>
+      <w:r>
+        <w:rPr>
+          <w:lang w:val="en-US"/>
+        </w:rPr>
+        <w:t>Planning Poker</w:t>
+      </w:r>
       <w:r>
         <w:rPr>
           <w:lang w:val="en-US"/>
@@ -4368,9 +4359,6 @@
         <w:rPr>
           <w:lang w:val="en-US"/>
         </w:rPr>
-        <w:pPrChange w:id="87" w:author="Filipe" w:date="2013-03-09T11:49:00Z">
-          <w:pPr/>
-        </w:pPrChange>
       </w:pPr>
       <w:r>
         <w:rPr>
@@ -4388,70 +4376,26 @@
         <w:rPr>
           <w:lang w:val="en-US"/>
         </w:rPr>
-        <w:t xml:space="preserve"> </w:t>
-      </w:r>
-      <w:commentRangeStart w:id="88"/>
-      <w:r>
-        <w:rPr>
-          <w:lang w:val="en-US"/>
-        </w:rPr>
-        <w:t>identified</w:t>
-      </w:r>
-      <w:commentRangeEnd w:id="88"/>
-      <w:r>
-        <w:rPr>
-          <w:rStyle w:val="Refdecomentrio"/>
-        </w:rPr>
-        <w:commentReference w:id="88"/>
-      </w:r>
-      <w:ins w:id="89" w:author="Filipe" w:date="2013-03-15T20:42:00Z">
-        <w:r>
-          <w:rPr>
-            <w:lang w:val="en-US"/>
-          </w:rPr>
-          <w:t xml:space="preserve"> randomly.</w:t>
-        </w:r>
-      </w:ins>
-      <w:ins w:id="90" w:author="Filipe" w:date="2013-03-15T20:43:00Z">
-        <w:r>
-          <w:rPr>
-            <w:lang w:val="en-US"/>
-          </w:rPr>
-          <w:t xml:space="preserve"> </w:t>
-        </w:r>
-      </w:ins>
-      <w:ins w:id="91" w:author="Filipe" w:date="2013-03-15T20:47:00Z">
-        <w:r>
-          <w:rPr>
-            <w:lang w:val="en-US"/>
-          </w:rPr>
-          <w:t>Besides moderating, h</w:t>
-        </w:r>
-      </w:ins>
-      <w:ins w:id="92" w:author="Filipe" w:date="2013-03-15T20:46:00Z">
-        <w:r>
-          <w:rPr>
-            <w:lang w:val="en-US"/>
-          </w:rPr>
-          <w:t>e</w:t>
-        </w:r>
-      </w:ins>
-      <w:ins w:id="93" w:author="Filipe" w:date="2013-03-15T20:43:00Z">
-        <w:r>
-          <w:rPr>
-            <w:lang w:val="en-US"/>
-          </w:rPr>
-          <w:t xml:space="preserve"> also </w:t>
-        </w:r>
-      </w:ins>
-      <w:ins w:id="94" w:author="Filipe" w:date="2013-03-15T20:44:00Z">
-        <w:r>
-          <w:rPr>
-            <w:lang w:val="en-US"/>
-          </w:rPr>
-          <w:t>participates in the estimation</w:t>
-        </w:r>
-      </w:ins>
+        <w:t xml:space="preserve"> identified</w:t>
+      </w:r>
+      <w:r>
+        <w:rPr>
+          <w:lang w:val="en-US"/>
+        </w:rPr>
+        <w:t xml:space="preserve"> randomly. </w:t>
+      </w:r>
+      <w:r>
+        <w:rPr>
+          <w:lang w:val="en-US"/>
+        </w:rPr>
+        <w:t>Besides moderating, he</w:t>
+      </w:r>
+      <w:r>
+        <w:rPr>
+          <w:lang w:val="en-US"/>
+        </w:rPr>
+        <w:t xml:space="preserve"> also participates in the estimation</w:t>
+      </w:r>
       <w:r>
         <w:rPr>
           <w:lang w:val="en-US"/>
@@ -4469,9 +4413,6 @@
         <w:rPr>
           <w:lang w:val="en-US"/>
         </w:rPr>
-        <w:pPrChange w:id="95" w:author="Filipe" w:date="2013-03-09T11:49:00Z">
-          <w:pPr/>
-        </w:pPrChange>
       </w:pPr>
       <w:r>
         <w:rPr>
@@ -4479,52 +4420,18 @@
         </w:rPr>
         <w:t xml:space="preserve">Each team member has these cards: 1, 2, 3, 5, 8, </w:t>
       </w:r>
-      <w:commentRangeStart w:id="96"/>
       <w:r>
         <w:rPr>
           <w:lang w:val="en-US"/>
         </w:rPr>
         <w:t>13</w:t>
       </w:r>
-      <w:commentRangeEnd w:id="96"/>
-      <w:r>
-        <w:rPr>
-          <w:rStyle w:val="Refdecomentrio"/>
-        </w:rPr>
-        <w:commentReference w:id="96"/>
-      </w:r>
-      <w:ins w:id="97" w:author="Filipe" w:date="2013-03-15T20:47:00Z">
-        <w:r>
-          <w:rPr>
-            <w:lang w:val="en-US"/>
-          </w:rPr>
-          <w:t xml:space="preserve"> (</w:t>
-        </w:r>
-      </w:ins>
-      <w:ins w:id="98" w:author="Filipe" w:date="2013-03-15T20:48:00Z">
-        <w:r>
-          <w:rPr>
-            <w:lang w:val="en-US"/>
-          </w:rPr>
-          <w:t xml:space="preserve">unit is </w:t>
-        </w:r>
-      </w:ins>
-      <w:ins w:id="99" w:author="Filipe" w:date="2013-03-15T21:05:00Z">
-        <w:r>
-          <w:rPr>
-            <w:lang w:val="en-US"/>
-          </w:rPr>
-          <w:t>effort hours</w:t>
-        </w:r>
-      </w:ins>
-      <w:ins w:id="100" w:author="Filipe" w:date="2013-03-15T20:47:00Z">
-        <w:r>
-          <w:rPr>
-            <w:lang w:val="en-US"/>
-          </w:rPr>
-          <w:t>)</w:t>
-        </w:r>
-      </w:ins>
+      <w:r>
+        <w:rPr>
+          <w:lang w:val="en-US"/>
+        </w:rPr>
+        <w:t xml:space="preserve"> (unit is effort hours)</w:t>
+      </w:r>
       <w:r>
         <w:rPr>
           <w:lang w:val="en-US"/>
@@ -4542,9 +4449,6 @@
         <w:rPr>
           <w:lang w:val="en-US"/>
         </w:rPr>
-        <w:pPrChange w:id="101" w:author="Filipe" w:date="2013-03-09T11:49:00Z">
-          <w:pPr/>
-        </w:pPrChange>
       </w:pPr>
       <w:r>
         <w:rPr>
@@ -4567,7 +4471,7 @@
       <w:r>
         <w:rPr>
           <w:lang w:val="en-US"/>
-          <w:rPrChange w:id="102" w:author="Filipe" w:date="2013-03-09T11:33:00Z">
+          <w:rPrChange w:id="107" w:author="Filipe" w:date="2013-03-09T11:33:00Z">
             <w:rPr/>
           </w:rPrChange>
         </w:rPr>
@@ -4584,14 +4488,12 @@
         <w:rPr>
           <w:lang w:val="en-US"/>
         </w:rPr>
-        <w:pPrChange w:id="103" w:author="Filipe" w:date="2013-03-09T11:49:00Z">
-          <w:pPr/>
-        </w:pPrChange>
-      </w:pPr>
-      <w:r>
-        <w:rPr>
-          <w:lang w:val="en-US"/>
-        </w:rPr>
+      </w:pPr>
+      <w:r>
+        <w:rPr>
+          <w:lang w:val="en-US"/>
+        </w:rPr>
+        <w:lastRenderedPageBreak/>
         <w:t>Every estimator selects an estimate card and places it face down on the table. After all estimates are in, the cards are flipped over</w:t>
       </w:r>
       <w:r>
@@ -4611,9 +4513,6 @@
         <w:rPr>
           <w:lang w:val="en-US"/>
         </w:rPr>
-        <w:pPrChange w:id="104" w:author="Filipe" w:date="2013-03-09T11:49:00Z">
-          <w:pPr/>
-        </w:pPrChange>
       </w:pPr>
       <w:r>
         <w:rPr>
@@ -4650,7 +4549,7 @@
         <w:rPr>
           <w:lang w:val="en-US"/>
         </w:rPr>
-        <w:pPrChange w:id="105" w:author="Filipe" w:date="2013-03-09T11:49:00Z">
+        <w:pPrChange w:id="108" w:author="Filipe" w:date="2013-03-09T11:49:00Z">
           <w:pPr/>
         </w:pPrChange>
       </w:pPr>
@@ -4675,10 +4574,10 @@
           <w:numId w:val="4"/>
         </w:numPr>
         <w:rPr>
-          <w:ins w:id="106" w:author="Filipe" w:date="2013-03-15T20:57:00Z"/>
-          <w:lang w:val="en-US"/>
-        </w:rPr>
-        <w:pPrChange w:id="107" w:author="Filipe" w:date="2013-03-09T11:49:00Z">
+          <w:ins w:id="109" w:author="Filipe" w:date="2013-03-15T20:57:00Z"/>
+          <w:lang w:val="en-US"/>
+        </w:rPr>
+        <w:pPrChange w:id="110" w:author="Filipe" w:date="2013-03-09T11:49:00Z">
           <w:pPr/>
         </w:pPrChange>
       </w:pPr>
@@ -4686,7 +4585,6 @@
         <w:rPr>
           <w:lang w:val="en-US"/>
         </w:rPr>
-        <w:lastRenderedPageBreak/>
         <w:t>Create a Gantt diagram</w:t>
       </w:r>
       <w:r>
@@ -4710,21 +4608,18 @@
           <w:numId w:val="4"/>
         </w:numPr>
         <w:rPr>
-          <w:ins w:id="108" w:author="João Martins" w:date="2013-03-16T10:14:00Z"/>
-          <w:lang w:val="en-US"/>
-        </w:rPr>
-        <w:pPrChange w:id="109" w:author="Filipe" w:date="2013-03-09T11:49:00Z">
+          <w:lang w:val="en-US"/>
+        </w:rPr>
+        <w:pPrChange w:id="111" w:author="Filipe" w:date="2013-03-09T11:49:00Z">
           <w:pPr/>
         </w:pPrChange>
       </w:pPr>
-      <w:ins w:id="110" w:author="João Martins" w:date="2013-03-16T10:14:00Z">
-        <w:r>
-          <w:rPr>
-            <w:lang w:val="en-US"/>
-          </w:rPr>
-          <w:t>Define how project is going to be controlled:</w:t>
-        </w:r>
-      </w:ins>
+      <w:r>
+        <w:rPr>
+          <w:lang w:val="en-US"/>
+        </w:rPr>
+        <w:t>Define how project is going to be controlled:</w:t>
+      </w:r>
     </w:p>
     <w:p>
       <w:pPr>
@@ -4734,45 +4629,32 @@
           <w:numId w:val="4"/>
         </w:numPr>
         <w:rPr>
-          <w:ins w:id="111" w:author="João Martins" w:date="2013-03-16T10:11:00Z"/>
           <w:lang w:val="en-US"/>
         </w:rPr>
         <w:pPrChange w:id="112" w:author="João Martins" w:date="2013-03-16T10:15:00Z">
           <w:pPr/>
         </w:pPrChange>
       </w:pPr>
-      <w:ins w:id="113" w:author="Filipe" w:date="2013-03-15T20:58:00Z">
+      <w:r>
+        <w:rPr>
+          <w:lang w:val="en-US"/>
+        </w:rPr>
+        <w:t>Prepare an Earned Value graph</w:t>
+      </w:r>
+      <w:del w:id="113" w:author="João Martins" w:date="2013-03-16T10:11:00Z">
         <w:r>
           <w:rPr>
             <w:lang w:val="en-US"/>
           </w:rPr>
-          <w:t>Prepare</w:t>
+          <w:delText xml:space="preserve"> </w:delText>
         </w:r>
-      </w:ins>
-      <w:ins w:id="114" w:author="Filipe" w:date="2013-03-15T20:57:00Z">
-        <w:r>
-          <w:rPr>
-            <w:lang w:val="en-US"/>
-          </w:rPr>
-          <w:t xml:space="preserve"> an Earned Value graph</w:t>
-        </w:r>
-        <w:del w:id="115" w:author="João Martins" w:date="2013-03-16T10:11:00Z">
-          <w:r>
-            <w:rPr>
-              <w:lang w:val="en-US"/>
-            </w:rPr>
-            <w:delText xml:space="preserve"> </w:delText>
-          </w:r>
-        </w:del>
-      </w:ins>
-      <w:ins w:id="116" w:author="João Martins" w:date="2013-03-16T10:11:00Z">
-        <w:r>
-          <w:rPr>
-            <w:lang w:val="en-US"/>
-          </w:rPr>
-          <w:t>;</w:t>
-        </w:r>
-      </w:ins>
+      </w:del>
+      <w:r>
+        <w:rPr>
+          <w:lang w:val="en-US"/>
+        </w:rPr>
+        <w:t>;</w:t>
+      </w:r>
     </w:p>
     <w:p>
       <w:pPr>
@@ -4784,34 +4666,28 @@
         <w:rPr>
           <w:lang w:val="en-US"/>
         </w:rPr>
-        <w:pPrChange w:id="117" w:author="João Martins" w:date="2013-03-16T10:15:00Z">
+        <w:pPrChange w:id="114" w:author="João Martins" w:date="2013-03-16T10:15:00Z">
           <w:pPr/>
         </w:pPrChange>
       </w:pPr>
-      <w:ins w:id="118" w:author="João Martins" w:date="2013-03-16T10:11:00Z">
-        <w:r>
-          <w:rPr>
-            <w:lang w:val="en-US"/>
-          </w:rPr>
-          <w:t xml:space="preserve">Define a critical deviation </w:t>
-        </w:r>
-      </w:ins>
-      <w:ins w:id="119" w:author="João Martins" w:date="2013-03-16T10:15:00Z">
-        <w:r>
-          <w:rPr>
-            <w:lang w:val="en-US"/>
-          </w:rPr>
-          <w:t xml:space="preserve">value </w:t>
-        </w:r>
-      </w:ins>
-      <w:ins w:id="120" w:author="João Martins" w:date="2013-03-16T10:11:00Z">
-        <w:r>
-          <w:rPr>
-            <w:lang w:val="en-US"/>
-          </w:rPr>
-          <w:t>to control project progress;</w:t>
-        </w:r>
-      </w:ins>
+      <w:r>
+        <w:rPr>
+          <w:lang w:val="en-US"/>
+        </w:rPr>
+        <w:t xml:space="preserve">Define a critical deviation </w:t>
+      </w:r>
+      <w:r>
+        <w:rPr>
+          <w:lang w:val="en-US"/>
+        </w:rPr>
+        <w:t xml:space="preserve">value </w:t>
+      </w:r>
+      <w:r>
+        <w:rPr>
+          <w:lang w:val="en-US"/>
+        </w:rPr>
+        <w:t>to control project progress;</w:t>
+      </w:r>
     </w:p>
     <w:p>
       <w:pPr>
@@ -4821,10 +4697,9 @@
           <w:numId w:val="4"/>
         </w:numPr>
         <w:rPr>
-          <w:ins w:id="121" w:author="Filipe" w:date="2013-03-15T20:51:00Z"/>
-          <w:lang w:val="en-US"/>
-        </w:rPr>
-        <w:pPrChange w:id="122" w:author="Filipe" w:date="2013-03-09T11:49:00Z">
+          <w:lang w:val="en-US"/>
+        </w:rPr>
+        <w:pPrChange w:id="115" w:author="Filipe" w:date="2013-03-09T11:49:00Z">
           <w:pPr/>
         </w:pPrChange>
       </w:pPr>
@@ -4834,14 +4709,12 @@
         </w:rPr>
         <w:t xml:space="preserve">Define </w:t>
       </w:r>
-      <w:ins w:id="123" w:author="Filipe" w:date="2013-03-15T20:51:00Z">
-        <w:r>
-          <w:rPr>
-            <w:lang w:val="en-US"/>
-          </w:rPr>
-          <w:t>a quality plan:</w:t>
-        </w:r>
-      </w:ins>
+      <w:r>
+        <w:rPr>
+          <w:lang w:val="en-US"/>
+        </w:rPr>
+        <w:t>a quality plan:</w:t>
+      </w:r>
     </w:p>
     <w:p>
       <w:pPr>
@@ -4851,29 +4724,18 @@
           <w:numId w:val="4"/>
         </w:numPr>
         <w:rPr>
-          <w:ins w:id="124" w:author="Filipe" w:date="2013-03-15T20:51:00Z"/>
-          <w:lang w:val="en-US"/>
-        </w:rPr>
-        <w:pPrChange w:id="125" w:author="Filipe" w:date="2013-03-15T20:51:00Z">
+          <w:lang w:val="en-US"/>
+        </w:rPr>
+        <w:pPrChange w:id="116" w:author="Filipe" w:date="2013-03-15T20:51:00Z">
           <w:pPr/>
         </w:pPrChange>
       </w:pPr>
-      <w:ins w:id="126" w:author="Filipe" w:date="2013-03-15T20:51:00Z">
-        <w:r>
-          <w:rPr>
-            <w:lang w:val="en-US"/>
-          </w:rPr>
-          <w:t xml:space="preserve">Identify </w:t>
-        </w:r>
-      </w:ins>
-      <w:ins w:id="127" w:author="Filipe" w:date="2013-03-15T21:14:00Z">
-        <w:r>
-          <w:rPr>
-            <w:lang w:val="en-US"/>
-          </w:rPr>
-          <w:t xml:space="preserve">the main </w:t>
-        </w:r>
-      </w:ins>
+      <w:r>
+        <w:rPr>
+          <w:lang w:val="en-US"/>
+        </w:rPr>
+        <w:t xml:space="preserve">Identify the main </w:t>
+      </w:r>
       <w:r>
         <w:rPr>
           <w:lang w:val="en-US"/>
@@ -4895,29 +4757,18 @@
           <w:numId w:val="4"/>
         </w:numPr>
         <w:rPr>
-          <w:ins w:id="128" w:author="Filipe" w:date="2013-03-15T20:52:00Z"/>
-          <w:lang w:val="en-US"/>
-        </w:rPr>
-        <w:pPrChange w:id="129" w:author="Filipe" w:date="2013-03-15T20:51:00Z">
+          <w:lang w:val="en-US"/>
+        </w:rPr>
+        <w:pPrChange w:id="117" w:author="Filipe" w:date="2013-03-15T20:51:00Z">
           <w:pPr/>
         </w:pPrChange>
       </w:pPr>
-      <w:ins w:id="130" w:author="Filipe" w:date="2013-03-15T20:51:00Z">
-        <w:r>
-          <w:rPr>
-            <w:lang w:val="en-US"/>
-          </w:rPr>
-          <w:t>Define how th</w:t>
-        </w:r>
-      </w:ins>
-      <w:ins w:id="131" w:author="Filipe" w:date="2013-03-15T20:52:00Z">
-        <w:r>
-          <w:rPr>
-            <w:lang w:val="en-US"/>
-          </w:rPr>
-          <w:t>ose objectives will be assured;</w:t>
-        </w:r>
-      </w:ins>
+      <w:r>
+        <w:rPr>
+          <w:lang w:val="en-US"/>
+        </w:rPr>
+        <w:t>Define how those objectives will be assured;</w:t>
+      </w:r>
     </w:p>
     <w:p>
       <w:pPr>
@@ -4927,21 +4778,18 @@
           <w:numId w:val="4"/>
         </w:numPr>
         <w:rPr>
-          <w:ins w:id="132" w:author="João Martins" w:date="2013-03-20T16:35:00Z"/>
-          <w:lang w:val="en-US"/>
-        </w:rPr>
-        <w:pPrChange w:id="133" w:author="Filipe" w:date="2013-03-15T20:51:00Z">
+          <w:lang w:val="en-US"/>
+        </w:rPr>
+        <w:pPrChange w:id="118" w:author="Filipe" w:date="2013-03-15T20:51:00Z">
           <w:pPr/>
         </w:pPrChange>
       </w:pPr>
-      <w:ins w:id="134" w:author="Filipe" w:date="2013-03-15T20:52:00Z">
-        <w:r>
-          <w:rPr>
-            <w:lang w:val="en-US"/>
-          </w:rPr>
-          <w:t>Define coding standards.</w:t>
-        </w:r>
-      </w:ins>
+      <w:r>
+        <w:rPr>
+          <w:lang w:val="en-US"/>
+        </w:rPr>
+        <w:t>Define coding standards.</w:t>
+      </w:r>
     </w:p>
     <w:p>
       <w:pPr>
@@ -4953,27 +4801,331 @@
         <w:rPr>
           <w:lang w:val="en-US"/>
         </w:rPr>
-        <w:pPrChange w:id="135" w:author="Filipe" w:date="2013-03-15T20:51:00Z">
+        <w:pPrChange w:id="119" w:author="Filipe" w:date="2013-03-15T20:51:00Z">
           <w:pPr/>
         </w:pPrChange>
       </w:pPr>
-      <w:ins w:id="136" w:author="João Martins" w:date="2013-03-20T16:35:00Z">
+      <w:r>
+        <w:rPr>
+          <w:lang w:val="en-US"/>
+        </w:rPr>
+        <w:t>Reviews will be planned</w:t>
+      </w:r>
+      <w:r>
+        <w:rPr>
+          <w:lang w:val="en-US"/>
+        </w:rPr>
+        <w:t xml:space="preserve"> in quality plan</w:t>
+      </w:r>
+      <w:r>
+        <w:rPr>
+          <w:lang w:val="en-US"/>
+        </w:rPr>
+        <w:t>.</w:t>
+      </w:r>
+    </w:p>
+    <w:p>
+      <w:pPr>
+        <w:pStyle w:val="PargrafodaLista"/>
+        <w:numPr>
+          <w:ilvl w:val="0"/>
+          <w:numId w:val="4"/>
+        </w:numPr>
+        <w:rPr>
+          <w:lang w:val="en-US"/>
+        </w:rPr>
+        <w:pPrChange w:id="120" w:author="Filipe" w:date="2013-03-09T11:49:00Z">
+          <w:pPr/>
+        </w:pPrChange>
+      </w:pPr>
+      <w:r>
+        <w:rPr>
+          <w:lang w:val="en-US"/>
+        </w:rPr>
+        <w:t>Identify supporting p</w:t>
+      </w:r>
+      <w:r>
+        <w:rPr>
+          <w:lang w:val="en-US"/>
+        </w:rPr>
+        <w:t>rocesses/plans</w:t>
+      </w:r>
+      <w:r>
+        <w:rPr>
+          <w:lang w:val="en-US"/>
+        </w:rPr>
+        <w:t>;</w:t>
+      </w:r>
+    </w:p>
+    <w:p>
+      <w:pPr>
+        <w:rPr>
+          <w:lang w:val="en-US"/>
+        </w:rPr>
+      </w:pPr>
+    </w:p>
+    <w:p>
+      <w:pPr>
+        <w:pStyle w:val="Cabealho1"/>
+        <w:numPr>
+          <w:ilvl w:val="0"/>
+          <w:numId w:val="3"/>
+        </w:numPr>
+        <w:rPr>
+          <w:lang w:val="en-US"/>
+        </w:rPr>
+      </w:pPr>
+      <w:bookmarkStart w:id="121" w:name="_Toc350593124"/>
+      <w:r>
+        <w:rPr>
+          <w:lang w:val="en-US"/>
+        </w:rPr>
+        <w:t>Tools</w:t>
+      </w:r>
+      <w:bookmarkEnd w:id="121"/>
+    </w:p>
+    <w:p>
+      <w:pPr>
+        <w:ind w:firstLine="360"/>
+        <w:rPr>
+          <w:lang w:val="en-US"/>
+        </w:rPr>
+        <w:pPrChange w:id="122" w:author="Filipe" w:date="2013-03-09T11:49:00Z">
+          <w:pPr/>
+        </w:pPrChange>
+      </w:pPr>
+    </w:p>
+    <w:p>
+      <w:pPr>
+        <w:rPr>
+          <w:lang w:val="en-US"/>
+        </w:rPr>
+      </w:pPr>
+      <w:r>
+        <w:rPr>
+          <w:lang w:val="en-US"/>
+        </w:rPr>
+        <w:t xml:space="preserve">Microsoft Project </w:t>
+      </w:r>
+      <w:r>
+        <w:rPr>
+          <w:lang w:val="en-US"/>
+        </w:rPr>
+        <w:t>will be used to create Gantt Diagram.</w:t>
+      </w:r>
+    </w:p>
+    <w:p>
+      <w:pPr>
+        <w:rPr>
+          <w:lang w:val="en-US"/>
+        </w:rPr>
+      </w:pPr>
+      <w:r>
+        <w:rPr>
+          <w:lang w:val="en-US"/>
+        </w:rPr>
+        <w:t>Planning Poker</w:t>
+      </w:r>
+      <w:r>
+        <w:rPr>
+          <w:lang w:val="en-US"/>
+        </w:rPr>
+        <w:t xml:space="preserve"> estimation with a deck of cards.</w:t>
+      </w:r>
+    </w:p>
+    <w:p>
+      <w:pPr>
+        <w:pStyle w:val="Cabealho1"/>
+        <w:numPr>
+          <w:ilvl w:val="0"/>
+          <w:numId w:val="3"/>
+        </w:numPr>
+        <w:rPr>
+          <w:lang w:val="en-US"/>
+        </w:rPr>
+      </w:pPr>
+      <w:bookmarkStart w:id="123" w:name="_Toc350593125"/>
+      <w:r>
+        <w:rPr>
+          <w:lang w:val="en-US"/>
+        </w:rPr>
+        <w:t>Related Processes</w:t>
+      </w:r>
+      <w:bookmarkEnd w:id="123"/>
+    </w:p>
+    <w:p>
+      <w:pPr>
+        <w:rPr>
+          <w:ins w:id="124" w:author="Filipe" w:date="2013-03-23T09:36:00Z"/>
+          <w:lang w:val="en-US"/>
+        </w:rPr>
+      </w:pPr>
+    </w:p>
+    <w:p>
+      <w:pPr>
+        <w:rPr>
+          <w:lang w:val="en-US"/>
+        </w:rPr>
+      </w:pPr>
+      <w:r>
+        <w:rPr>
+          <w:lang w:val="en-US"/>
+        </w:rPr>
+        <w:t>Review Process</w:t>
+      </w:r>
+      <w:r>
+        <w:rPr>
+          <w:lang w:val="en-US"/>
+        </w:rPr>
+        <w:t>.</w:t>
+      </w:r>
+    </w:p>
+    <w:p>
+      <w:pPr>
+        <w:rPr>
+          <w:del w:id="125" w:author="Filipe" w:date="2013-03-09T11:49:00Z"/>
+          <w:lang w:val="en-US"/>
+        </w:rPr>
+      </w:pPr>
+      <w:r>
+        <w:rPr>
+          <w:lang w:val="en-US"/>
+        </w:rPr>
+        <w:t xml:space="preserve">Project </w:t>
+      </w:r>
+      <w:r>
+        <w:rPr>
+          <w:lang w:val="en-US"/>
+        </w:rPr>
+        <w:t>Assessment</w:t>
+      </w:r>
+      <w:r>
+        <w:rPr>
+          <w:lang w:val="en-US"/>
+        </w:rPr>
+        <w:t xml:space="preserve"> and Control Process</w:t>
+      </w:r>
+      <w:r>
+        <w:rPr>
+          <w:lang w:val="en-US"/>
+        </w:rPr>
+        <w:t>.</w:t>
+      </w:r>
+    </w:p>
+    <w:p>
+      <w:pPr>
+        <w:rPr>
+          <w:lang w:val="en-US"/>
+        </w:rPr>
+      </w:pPr>
+    </w:p>
+    <w:p>
+      <w:pPr>
+        <w:pStyle w:val="Cabealho1"/>
+        <w:numPr>
+          <w:ilvl w:val="0"/>
+          <w:numId w:val="3"/>
+        </w:numPr>
+        <w:rPr>
+          <w:lang w:val="en-US"/>
+        </w:rPr>
+      </w:pPr>
+      <w:bookmarkStart w:id="126" w:name="_Toc350593126"/>
+      <w:r>
+        <w:rPr>
+          <w:lang w:val="en-US"/>
+        </w:rPr>
+        <w:t>Measures</w:t>
+      </w:r>
+      <w:bookmarkEnd w:id="126"/>
+    </w:p>
+    <w:p>
+      <w:pPr>
+        <w:spacing w:line="360" w:lineRule="auto"/>
+        <w:rPr>
+          <w:lang w:val="en-US"/>
+        </w:rPr>
+        <w:pPrChange w:id="127" w:author="Filipe" w:date="2013-03-09T11:49:00Z">
+          <w:pPr/>
+        </w:pPrChange>
+      </w:pPr>
+    </w:p>
+    <w:p>
+      <w:pPr>
+        <w:spacing w:line="360" w:lineRule="auto"/>
+        <w:rPr>
+          <w:lang w:val="en-US"/>
+        </w:rPr>
+        <w:pPrChange w:id="128" w:author="Filipe" w:date="2013-03-09T11:49:00Z">
+          <w:pPr/>
+        </w:pPrChange>
+      </w:pPr>
+      <w:r>
+        <w:rPr>
+          <w:lang w:val="en-US"/>
+        </w:rPr>
+        <w:t>The measures to take into account as far as documents are:</w:t>
+      </w:r>
+    </w:p>
+    <w:p>
+      <w:pPr>
+        <w:pStyle w:val="PargrafodaLista"/>
+        <w:numPr>
+          <w:ilvl w:val="0"/>
+          <w:numId w:val="6"/>
+        </w:numPr>
+        <w:rPr>
+          <w:ins w:id="129" w:author="João Martins" w:date="2013-03-20T16:30:00Z"/>
+          <w:lang w:val="en-US"/>
+        </w:rPr>
+      </w:pPr>
+      <w:ins w:id="130" w:author="Filipe" w:date="2013-03-15T21:29:00Z">
         <w:r>
           <w:rPr>
             <w:lang w:val="en-US"/>
           </w:rPr>
-          <w:t>Reviews will be planned</w:t>
+          <w:t>Deviation from the defined scope;</w:t>
         </w:r>
       </w:ins>
-      <w:ins w:id="137" w:author="João Martins" w:date="2013-03-20T20:24:00Z">
+    </w:p>
+    <w:p>
+      <w:pPr>
+        <w:pStyle w:val="PargrafodaLista"/>
+        <w:numPr>
+          <w:ilvl w:val="1"/>
+          <w:numId w:val="6"/>
+        </w:numPr>
+        <w:rPr>
+          <w:ins w:id="131" w:author="Filipe" w:date="2013-03-15T21:29:00Z"/>
+          <w:lang w:val="en-US"/>
+        </w:rPr>
+        <w:pPrChange w:id="132" w:author="João Martins" w:date="2013-03-20T16:31:00Z">
+          <w:pPr>
+            <w:pStyle w:val="PargrafodaLista"/>
+            <w:numPr>
+              <w:numId w:val="6"/>
+            </w:numPr>
+            <w:ind w:left="1080" w:hanging="360"/>
+          </w:pPr>
+        </w:pPrChange>
+      </w:pPr>
+      <w:ins w:id="133" w:author="João Martins" w:date="2013-03-20T16:32:00Z">
         <w:r>
           <w:rPr>
             <w:lang w:val="en-US"/>
           </w:rPr>
-          <w:t xml:space="preserve"> in quality plan</w:t>
+          <w:t>The number of completed requirements will be counted</w:t>
         </w:r>
       </w:ins>
-      <w:ins w:id="138" w:author="João Martins" w:date="2013-03-20T16:35:00Z">
+      <w:ins w:id="134" w:author="João Martins" w:date="2013-03-20T16:36:00Z">
+        <w:r>
+          <w:rPr>
+            <w:lang w:val="en-US"/>
+          </w:rPr>
+          <w:t xml:space="preserve"> and deviation will be the requirements that aren’t completed</w:t>
+        </w:r>
+      </w:ins>
+      <w:ins w:id="135" w:author="João Martins" w:date="2013-03-20T16:32:00Z">
         <w:r>
           <w:rPr>
             <w:lang w:val="en-US"/>
@@ -4987,427 +5139,14 @@
         <w:pStyle w:val="PargrafodaLista"/>
         <w:numPr>
           <w:ilvl w:val="0"/>
-          <w:numId w:val="4"/>
-        </w:numPr>
-        <w:rPr>
-          <w:lang w:val="en-US"/>
-        </w:rPr>
-        <w:pPrChange w:id="139" w:author="Filipe" w:date="2013-03-09T11:49:00Z">
-          <w:pPr/>
-        </w:pPrChange>
-      </w:pPr>
-      <w:r>
-        <w:rPr>
-          <w:lang w:val="en-US"/>
-        </w:rPr>
-        <w:t>Identify supporting p</w:t>
-      </w:r>
-      <w:ins w:id="140" w:author="Filipe" w:date="2013-03-15T20:54:00Z">
-        <w:r>
-          <w:rPr>
-            <w:lang w:val="en-US"/>
-          </w:rPr>
-          <w:t>rocesses</w:t>
-        </w:r>
-      </w:ins>
-      <w:del w:id="141" w:author="Filipe" w:date="2013-03-15T20:54:00Z">
-        <w:r>
-          <w:rPr>
-            <w:lang w:val="en-US"/>
-          </w:rPr>
-          <w:delText>lans</w:delText>
-        </w:r>
-      </w:del>
-      <w:ins w:id="142" w:author="Filipe" w:date="2013-03-15T20:55:00Z">
-        <w:r>
-          <w:rPr>
-            <w:lang w:val="en-US"/>
-          </w:rPr>
-          <w:t>/plans</w:t>
-        </w:r>
-      </w:ins>
-      <w:r>
-        <w:rPr>
-          <w:lang w:val="en-US"/>
-        </w:rPr>
-        <w:t>;</w:t>
-      </w:r>
-    </w:p>
-    <w:p>
-      <w:pPr>
-        <w:rPr>
-          <w:lang w:val="en-US"/>
-        </w:rPr>
-      </w:pPr>
-    </w:p>
-    <w:p>
-      <w:pPr>
-        <w:pStyle w:val="Cabealho1"/>
-        <w:numPr>
-          <w:ilvl w:val="0"/>
-          <w:numId w:val="3"/>
-        </w:numPr>
-        <w:rPr>
-          <w:lang w:val="en-US"/>
-        </w:rPr>
-      </w:pPr>
-      <w:bookmarkStart w:id="143" w:name="_Toc350593124"/>
-      <w:r>
-        <w:rPr>
-          <w:lang w:val="en-US"/>
-        </w:rPr>
-        <w:t>Tools</w:t>
-      </w:r>
-      <w:bookmarkEnd w:id="143"/>
-    </w:p>
-    <w:p>
-      <w:pPr>
-        <w:ind w:firstLine="360"/>
-        <w:rPr>
-          <w:lang w:val="en-US"/>
-        </w:rPr>
-        <w:pPrChange w:id="144" w:author="Filipe" w:date="2013-03-09T11:49:00Z">
-          <w:pPr/>
-        </w:pPrChange>
-      </w:pPr>
-    </w:p>
-    <w:p>
-      <w:pPr>
-        <w:rPr>
-          <w:lang w:val="en-US"/>
-        </w:rPr>
-      </w:pPr>
-      <w:del w:id="145" w:author="João Martins" w:date="2013-03-16T09:48:00Z">
-        <w:r>
-          <w:rPr>
-            <w:lang w:val="en-US"/>
-          </w:rPr>
-          <w:delText xml:space="preserve">SmartDraw </w:delText>
-        </w:r>
-      </w:del>
-      <w:ins w:id="146" w:author="João Martins" w:date="2013-03-16T09:48:00Z">
-        <w:r>
-          <w:rPr>
-            <w:lang w:val="en-US"/>
-          </w:rPr>
-          <w:t xml:space="preserve">Microsoft Project </w:t>
-        </w:r>
-      </w:ins>
-      <w:r>
-        <w:rPr>
-          <w:lang w:val="en-US"/>
-        </w:rPr>
-        <w:t>will be used to create Gantt Diagram.</w:t>
-      </w:r>
-    </w:p>
-    <w:p>
-      <w:pPr>
-        <w:rPr>
-          <w:lang w:val="en-US"/>
-        </w:rPr>
-      </w:pPr>
-      <w:del w:id="147" w:author="Filipe" w:date="2013-03-15T21:11:00Z">
-        <w:r>
-          <w:rPr>
-            <w:lang w:val="en-US"/>
-          </w:rPr>
-          <w:delText>Poker Planning</w:delText>
-        </w:r>
-      </w:del>
-      <w:ins w:id="148" w:author="Filipe" w:date="2013-03-15T21:11:00Z">
-        <w:r>
-          <w:rPr>
-            <w:lang w:val="en-US"/>
-          </w:rPr>
-          <w:t>Planning Poker</w:t>
-        </w:r>
-      </w:ins>
-      <w:r>
-        <w:rPr>
-          <w:lang w:val="en-US"/>
-        </w:rPr>
-        <w:t xml:space="preserve"> estimation with a deck of cards.</w:t>
-      </w:r>
-    </w:p>
-    <w:p>
-      <w:pPr>
-        <w:pStyle w:val="Cabealho1"/>
-        <w:numPr>
-          <w:ilvl w:val="0"/>
-          <w:numId w:val="3"/>
-        </w:numPr>
-        <w:rPr>
-          <w:lang w:val="en-US"/>
-        </w:rPr>
-      </w:pPr>
-      <w:bookmarkStart w:id="149" w:name="_Toc350593125"/>
-      <w:r>
-        <w:rPr>
-          <w:lang w:val="en-US"/>
-        </w:rPr>
-        <w:t>Related Processes</w:t>
-      </w:r>
-      <w:bookmarkEnd w:id="149"/>
-    </w:p>
-    <w:p>
-      <w:pPr>
-        <w:ind w:left="360"/>
-        <w:rPr>
-          <w:lang w:val="en-US"/>
-        </w:rPr>
-        <w:pPrChange w:id="150" w:author="Filipe" w:date="2013-03-09T11:36:00Z">
-          <w:pPr/>
-        </w:pPrChange>
-      </w:pPr>
-    </w:p>
-    <w:p>
-      <w:pPr>
-        <w:rPr>
-          <w:lang w:val="en-US"/>
-        </w:rPr>
-      </w:pPr>
-      <w:commentRangeStart w:id="151"/>
-      <w:r>
-        <w:rPr>
-          <w:lang w:val="en-US"/>
-        </w:rPr>
-        <w:t>Risk Management Process</w:t>
-      </w:r>
-      <w:r>
-        <w:rPr>
-          <w:lang w:val="en-US"/>
-        </w:rPr>
-        <w:t>.</w:t>
-      </w:r>
-      <w:commentRangeEnd w:id="151"/>
-      <w:r>
-        <w:rPr>
-          <w:rStyle w:val="Refdecomentrio"/>
-        </w:rPr>
-        <w:commentReference w:id="151"/>
-      </w:r>
-    </w:p>
-    <w:p>
-      <w:pPr>
-        <w:rPr>
-          <w:lang w:val="en-US"/>
-        </w:rPr>
-      </w:pPr>
-      <w:r>
-        <w:rPr>
-          <w:lang w:val="en-US"/>
-        </w:rPr>
-        <w:t>Review Process</w:t>
-      </w:r>
-      <w:r>
-        <w:rPr>
-          <w:lang w:val="en-US"/>
-        </w:rPr>
-        <w:t>.</w:t>
-      </w:r>
-    </w:p>
-    <w:p>
-      <w:pPr>
-        <w:rPr>
-          <w:del w:id="152" w:author="Filipe" w:date="2013-03-09T11:49:00Z"/>
-          <w:lang w:val="en-US"/>
-        </w:rPr>
-      </w:pPr>
-      <w:r>
-        <w:rPr>
-          <w:lang w:val="en-US"/>
-        </w:rPr>
-        <w:t xml:space="preserve">Project </w:t>
-      </w:r>
-      <w:r>
-        <w:rPr>
-          <w:lang w:val="en-US"/>
-        </w:rPr>
-        <w:t>Assessment</w:t>
-      </w:r>
-      <w:r>
-        <w:rPr>
-          <w:lang w:val="en-US"/>
-        </w:rPr>
-        <w:t xml:space="preserve"> and Control Process</w:t>
-      </w:r>
-      <w:r>
-        <w:rPr>
-          <w:lang w:val="en-US"/>
-        </w:rPr>
-        <w:t>.</w:t>
-      </w:r>
-    </w:p>
-    <w:p>
-      <w:pPr>
-        <w:rPr>
-          <w:lang w:val="en-US"/>
-        </w:rPr>
-      </w:pPr>
-    </w:p>
-    <w:p>
-      <w:pPr>
-        <w:pStyle w:val="Cabealho1"/>
-        <w:numPr>
-          <w:ilvl w:val="0"/>
-          <w:numId w:val="3"/>
-        </w:numPr>
-        <w:rPr>
-          <w:lang w:val="en-US"/>
-        </w:rPr>
-      </w:pPr>
-      <w:bookmarkStart w:id="153" w:name="_Toc350593126"/>
-      <w:r>
-        <w:rPr>
-          <w:lang w:val="en-US"/>
-        </w:rPr>
-        <w:t>Measures</w:t>
-      </w:r>
-      <w:bookmarkEnd w:id="153"/>
-    </w:p>
-    <w:p>
-      <w:pPr>
-        <w:spacing w:line="360" w:lineRule="auto"/>
-        <w:rPr>
-          <w:lang w:val="en-US"/>
-        </w:rPr>
-        <w:pPrChange w:id="154" w:author="Filipe" w:date="2013-03-09T11:49:00Z">
-          <w:pPr/>
-        </w:pPrChange>
-      </w:pPr>
-    </w:p>
-    <w:p>
-      <w:pPr>
-        <w:spacing w:line="360" w:lineRule="auto"/>
-        <w:rPr>
-          <w:lang w:val="en-US"/>
-        </w:rPr>
-        <w:pPrChange w:id="155" w:author="Filipe" w:date="2013-03-09T11:49:00Z">
-          <w:pPr/>
-        </w:pPrChange>
-      </w:pPr>
-      <w:r>
-        <w:rPr>
-          <w:lang w:val="en-US"/>
-        </w:rPr>
-        <w:t>The measures to take into account as far as documents are:</w:t>
-      </w:r>
-    </w:p>
-    <w:p>
-      <w:pPr>
-        <w:pStyle w:val="PargrafodaLista"/>
-        <w:numPr>
-          <w:ilvl w:val="0"/>
           <w:numId w:val="6"/>
         </w:numPr>
         <w:rPr>
-          <w:ins w:id="156" w:author="João Martins" w:date="2013-03-20T16:30:00Z"/>
-          <w:lang w:val="en-US"/>
-        </w:rPr>
-      </w:pPr>
-      <w:del w:id="157" w:author="Filipe" w:date="2013-03-15T21:29:00Z">
-        <w:r>
-          <w:rPr>
-            <w:lang w:val="en-US"/>
-          </w:rPr>
-          <w:delText>The number of failed Milestones.</w:delText>
-        </w:r>
-        <w:r>
-          <w:rPr>
-            <w:lang w:val="en-US"/>
-          </w:rPr>
-          <w:delText xml:space="preserve"> </w:delText>
-        </w:r>
-      </w:del>
-      <w:ins w:id="158" w:author="Filipe" w:date="2013-03-15T21:29:00Z">
-        <w:r>
-          <w:rPr>
-            <w:lang w:val="en-US"/>
-          </w:rPr>
-          <w:t>Deviation from the defined scope;</w:t>
-        </w:r>
-      </w:ins>
-    </w:p>
-    <w:p>
-      <w:pPr>
-        <w:pStyle w:val="PargrafodaLista"/>
-        <w:numPr>
-          <w:ilvl w:val="1"/>
-          <w:numId w:val="6"/>
-        </w:numPr>
-        <w:rPr>
-          <w:ins w:id="159" w:author="Filipe" w:date="2013-03-15T21:29:00Z"/>
-          <w:lang w:val="en-US"/>
-        </w:rPr>
-        <w:pPrChange w:id="160" w:author="João Martins" w:date="2013-03-20T16:31:00Z">
-          <w:pPr>
-            <w:pStyle w:val="PargrafodaLista"/>
-            <w:numPr>
-              <w:numId w:val="6"/>
-            </w:numPr>
-            <w:ind w:left="1080" w:hanging="360"/>
-          </w:pPr>
-        </w:pPrChange>
-      </w:pPr>
-      <w:ins w:id="161" w:author="João Martins" w:date="2013-03-20T16:32:00Z">
-        <w:r>
-          <w:rPr>
-            <w:lang w:val="en-US"/>
-          </w:rPr>
-          <w:t>The number of completed requirements will be counted</w:t>
-        </w:r>
-      </w:ins>
-      <w:ins w:id="162" w:author="João Martins" w:date="2013-03-20T16:36:00Z">
-        <w:r>
-          <w:rPr>
-            <w:lang w:val="en-US"/>
-          </w:rPr>
-          <w:t xml:space="preserve"> and deviation will be the </w:t>
-        </w:r>
-        <w:commentRangeStart w:id="163"/>
-        <w:r>
-          <w:rPr>
-            <w:lang w:val="en-US"/>
-          </w:rPr>
-          <w:t>requirements</w:t>
-        </w:r>
-      </w:ins>
-      <w:commentRangeEnd w:id="163"/>
-      <w:r>
-        <w:rPr>
-          <w:rStyle w:val="Refdecomentrio"/>
-        </w:rPr>
-        <w:commentReference w:id="163"/>
-      </w:r>
-      <w:ins w:id="164" w:author="João Martins" w:date="2013-03-20T16:36:00Z">
-        <w:r>
-          <w:rPr>
-            <w:lang w:val="en-US"/>
-          </w:rPr>
-          <w:t xml:space="preserve"> that aren’t completed</w:t>
-        </w:r>
-      </w:ins>
-      <w:ins w:id="165" w:author="João Martins" w:date="2013-03-20T16:32:00Z">
-        <w:r>
-          <w:rPr>
-            <w:lang w:val="en-US"/>
-          </w:rPr>
-          <w:t>.</w:t>
-        </w:r>
-      </w:ins>
-    </w:p>
-    <w:p>
-      <w:pPr>
-        <w:pStyle w:val="PargrafodaLista"/>
-        <w:numPr>
-          <w:ilvl w:val="0"/>
-          <w:numId w:val="6"/>
-        </w:numPr>
-        <w:rPr>
-          <w:lang w:val="en-US"/>
-        </w:rPr>
-      </w:pPr>
-      <w:ins w:id="166" w:author="Filipe" w:date="2013-03-15T21:29:00Z">
+          <w:ins w:id="136" w:author="Filipe" w:date="2013-03-23T09:37:00Z"/>
+          <w:lang w:val="en-US"/>
+        </w:rPr>
+      </w:pPr>
+      <w:ins w:id="137" w:author="Filipe" w:date="2013-03-15T21:29:00Z">
         <w:r>
           <w:rPr>
             <w:lang w:val="en-US"/>
@@ -5415,7 +5154,7 @@
           <w:t xml:space="preserve">Deviation </w:t>
         </w:r>
       </w:ins>
-      <w:ins w:id="167" w:author="Filipe" w:date="2013-03-15T21:31:00Z">
+      <w:ins w:id="138" w:author="Filipe" w:date="2013-03-15T21:31:00Z">
         <w:r>
           <w:rPr>
             <w:lang w:val="en-US"/>
@@ -5428,113 +5167,81 @@
       <w:pPr>
         <w:pStyle w:val="PargrafodaLista"/>
         <w:numPr>
-          <w:ilvl w:val="0"/>
+          <w:ilvl w:val="1"/>
           <w:numId w:val="6"/>
         </w:numPr>
         <w:rPr>
           <w:lang w:val="en-US"/>
         </w:rPr>
-      </w:pPr>
-      <w:bookmarkStart w:id="168" w:name="_GoBack"/>
-      <w:r>
-        <w:rPr>
-          <w:lang w:val="en-US"/>
-        </w:rPr>
-        <w:t>The number of delayed tasks.</w:t>
-      </w:r>
-    </w:p>
-    <w:bookmarkEnd w:id="168"/>
-    <w:p>
-      <w:pPr>
-        <w:spacing w:line="360" w:lineRule="auto"/>
-        <w:rPr>
-          <w:lang w:val="en-US"/>
-        </w:rPr>
-        <w:pPrChange w:id="169" w:author="Filipe" w:date="2013-03-09T11:48:00Z">
-          <w:pPr/>
+        <w:pPrChange w:id="139" w:author="Filipe" w:date="2013-03-23T09:37:00Z">
+          <w:pPr>
+            <w:pStyle w:val="PargrafodaLista"/>
+            <w:numPr>
+              <w:numId w:val="6"/>
+            </w:numPr>
+            <w:ind w:left="1080" w:hanging="360"/>
+          </w:pPr>
         </w:pPrChange>
       </w:pPr>
-      <w:r>
-        <w:rPr>
-          <w:lang w:val="en-US"/>
-        </w:rPr>
-        <w:t>T</w:t>
-      </w:r>
-      <w:r>
-        <w:rPr>
-          <w:lang w:val="en-US"/>
-        </w:rPr>
-        <w:t xml:space="preserve">hese measures </w:t>
-      </w:r>
-      <w:ins w:id="170" w:author="Filipe" w:date="2013-03-15T21:32:00Z">
+      <w:ins w:id="140" w:author="Filipe" w:date="2013-03-23T09:37:00Z">
         <w:r>
           <w:rPr>
             <w:lang w:val="en-US"/>
           </w:rPr>
-          <w:t xml:space="preserve">aren’t meant to be updated in a regular basis but </w:t>
-        </w:r>
-      </w:ins>
-      <w:ins w:id="171" w:author="Filipe" w:date="2013-03-15T21:33:00Z">
-        <w:r>
-          <w:rPr>
-            <w:lang w:val="en-US"/>
-          </w:rPr>
-          <w:t>to be analyzed in</w:t>
-        </w:r>
-      </w:ins>
-      <w:ins w:id="172" w:author="Filipe" w:date="2013-03-15T21:32:00Z">
-        <w:r>
-          <w:rPr>
-            <w:lang w:val="en-US"/>
-          </w:rPr>
-          <w:t xml:space="preserve"> the end of the project. </w:t>
-        </w:r>
-      </w:ins>
-      <w:del w:id="173" w:author="Filipe" w:date="2013-03-15T21:33:00Z">
-        <w:r>
-          <w:rPr>
-            <w:lang w:val="en-US"/>
-          </w:rPr>
-          <w:delText>are</w:delText>
-        </w:r>
-      </w:del>
-      <w:del w:id="174" w:author="Filipe" w:date="2013-03-15T21:32:00Z">
-        <w:r>
-          <w:rPr>
-            <w:lang w:val="en-US"/>
-          </w:rPr>
-          <w:delText xml:space="preserve"> identified in “</w:delText>
-        </w:r>
-        <w:r>
-          <w:rPr>
-            <w:lang w:val="en-US"/>
-          </w:rPr>
-          <w:delText>Project Planning</w:delText>
-        </w:r>
-        <w:r>
-          <w:rPr>
-            <w:lang w:val="en-US"/>
-          </w:rPr>
-          <w:delText xml:space="preserve"> Measu</w:delText>
-        </w:r>
-        <w:r>
-          <w:rPr>
-            <w:lang w:val="en-US"/>
-          </w:rPr>
-          <w:delText>res”.</w:delText>
-        </w:r>
-      </w:del>
-      <w:ins w:id="175" w:author="Filipe" w:date="2013-03-15T21:32:00Z">
-        <w:r>
-          <w:rPr>
-            <w:lang w:val="en-US"/>
-          </w:rPr>
-          <w:t xml:space="preserve"> </w:t>
+          <w:lastRenderedPageBreak/>
+          <w:t>The deviation will be the difference between the planned effort and the actual effort.</w:t>
         </w:r>
       </w:ins>
     </w:p>
+    <w:p>
+      <w:pPr>
+        <w:pStyle w:val="PargrafodaLista"/>
+        <w:numPr>
+          <w:ilvl w:val="0"/>
+          <w:numId w:val="6"/>
+        </w:numPr>
+        <w:rPr>
+          <w:lang w:val="en-US"/>
+        </w:rPr>
+      </w:pPr>
+      <w:r>
+        <w:rPr>
+          <w:lang w:val="en-US"/>
+        </w:rPr>
+        <w:t>The number of delayed tasks.</w:t>
+      </w:r>
+    </w:p>
+    <w:p>
+      <w:pPr>
+        <w:spacing w:line="360" w:lineRule="auto"/>
+        <w:rPr>
+          <w:lang w:val="en-US"/>
+        </w:rPr>
+        <w:pPrChange w:id="141" w:author="Filipe" w:date="2013-03-09T11:48:00Z">
+          <w:pPr/>
+        </w:pPrChange>
+      </w:pPr>
+      <w:r>
+        <w:rPr>
+          <w:lang w:val="en-US"/>
+        </w:rPr>
+        <w:t>T</w:t>
+      </w:r>
+      <w:r>
+        <w:rPr>
+          <w:lang w:val="en-US"/>
+        </w:rPr>
+        <w:t xml:space="preserve">hese measures </w:t>
+      </w:r>
+      <w:r>
+        <w:rPr>
+          <w:lang w:val="en-US"/>
+        </w:rPr>
+        <w:t xml:space="preserve">aren’t meant to be updated in a regular basis but to be analyzed in the end of the project.  </w:t>
+      </w:r>
+    </w:p>
     <w:sectPr>
-      <w:footerReference w:type="first" r:id="rId16"/>
+      <w:footerReference w:type="first" r:id="rId14"/>
       <w:pgSz w:w="11906" w:h="16838"/>
       <w:pgMar w:top="1417" w:right="1701" w:bottom="1417" w:left="1701" w:header="708" w:footer="708" w:gutter="0"/>
       <w:pgNumType w:start="1"/>
@@ -5544,213 +5251,6 @@
     </w:sectPr>
   </w:body>
 </w:document>
-</file>
-
-<file path=word/comments.xml><?xml version="1.0" encoding="utf-8"?>
-<w:comments xmlns:wpc="http://schemas.microsoft.com/office/word/2010/wordprocessingCanvas" xmlns:mc="http://schemas.openxmlformats.org/markup-compatibility/2006" xmlns:o="urn:schemas-microsoft-com:office:office" xmlns:r="http://schemas.openxmlformats.org/officeDocument/2006/relationships" xmlns:m="http://schemas.openxmlformats.org/officeDocument/2006/math" xmlns:v="urn:schemas-microsoft-com:vml" xmlns:wp14="http://schemas.microsoft.com/office/word/2010/wordprocessingDrawing" xmlns:wp="http://schemas.openxmlformats.org/drawingml/2006/wordprocessingDrawing" xmlns:w10="urn:schemas-microsoft-com:office:word" xmlns:w="http://schemas.openxmlformats.org/wordprocessingml/2006/main" xmlns:w14="http://schemas.microsoft.com/office/word/2010/wordml" xmlns:w15="http://schemas.microsoft.com/office/word/2012/wordml" xmlns:wpg="http://schemas.microsoft.com/office/word/2010/wordprocessingGroup" xmlns:wpi="http://schemas.microsoft.com/office/word/2010/wordprocessingInk" xmlns:wne="http://schemas.microsoft.com/office/word/2006/wordml" xmlns:wps="http://schemas.microsoft.com/office/word/2010/wordprocessingShape" mc:Ignorable="w14 w15 wp14">
-  <w:comment w:id="62" w:author="Mário Oliveira" w:date="2013-03-22T18:31:00Z" w:initials="MO">
-    <w:p>
-      <w:pPr>
-        <w:pStyle w:val="Textodecomentrio"/>
-      </w:pPr>
-      <w:r>
-        <w:rPr>
-          <w:rStyle w:val="Refdecomentrio"/>
-        </w:rPr>
-        <w:annotationRef/>
-      </w:r>
-      <w:r>
-        <w:t xml:space="preserve">O estado é </w:t>
-      </w:r>
-      <w:proofErr w:type="spellStart"/>
-      <w:r>
-        <w:t>Ready</w:t>
-      </w:r>
-      <w:proofErr w:type="spellEnd"/>
-      <w:r>
-        <w:t xml:space="preserve"> for </w:t>
-      </w:r>
-      <w:proofErr w:type="spellStart"/>
-      <w:r>
-        <w:t>Revision</w:t>
-      </w:r>
-      <w:proofErr w:type="spellEnd"/>
-      <w:r>
-        <w:t xml:space="preserve"> e não </w:t>
-      </w:r>
-      <w:proofErr w:type="spellStart"/>
-      <w:r>
-        <w:t>Review</w:t>
-      </w:r>
-      <w:proofErr w:type="spellEnd"/>
-      <w:r>
-        <w:t>, é necessário alterar em todo o documento</w:t>
-      </w:r>
-    </w:p>
-  </w:comment>
-  <w:comment w:id="83" w:author="Mário Oliveira" w:date="2013-03-22T18:36:00Z" w:initials="MO">
-    <w:p>
-      <w:pPr>
-        <w:pStyle w:val="Textodecomentrio"/>
-      </w:pPr>
-      <w:r>
-        <w:rPr>
-          <w:rStyle w:val="Refdecomentrio"/>
-        </w:rPr>
-        <w:annotationRef/>
-      </w:r>
-      <w:r>
-        <w:t xml:space="preserve">Não se pode dizer que sai um plano de qualidade, um </w:t>
-      </w:r>
-      <w:proofErr w:type="spellStart"/>
-      <w:r>
-        <w:t>earned</w:t>
-      </w:r>
-      <w:proofErr w:type="spellEnd"/>
-      <w:r>
-        <w:t xml:space="preserve"> </w:t>
-      </w:r>
-      <w:proofErr w:type="spellStart"/>
-      <w:r>
-        <w:t>value</w:t>
-      </w:r>
-      <w:proofErr w:type="spellEnd"/>
-      <w:r>
-        <w:t>…</w:t>
-      </w:r>
-    </w:p>
-  </w:comment>
-  <w:comment w:id="88" w:author="Mário Oliveira" w:date="2013-03-09T12:35:00Z" w:initials="MO">
-    <w:p>
-      <w:pPr>
-        <w:pStyle w:val="Textodecomentrio"/>
-      </w:pPr>
-      <w:r>
-        <w:rPr>
-          <w:rStyle w:val="Refdecomentrio"/>
-        </w:rPr>
-        <w:annotationRef/>
-      </w:r>
-      <w:r>
-        <w:t>Quem é o moderador? Ele vota?</w:t>
-      </w:r>
-    </w:p>
-  </w:comment>
-  <w:comment w:id="96" w:author="Mário Oliveira" w:date="2013-03-09T12:28:00Z" w:initials="MO">
-    <w:p>
-      <w:pPr>
-        <w:pStyle w:val="Textodecomentrio"/>
-      </w:pPr>
-      <w:r>
-        <w:rPr>
-          <w:rStyle w:val="Refdecomentrio"/>
-        </w:rPr>
-        <w:annotationRef/>
-      </w:r>
-      <w:r>
-        <w:t>Não se sabe o tempo relativo a cada carta…</w:t>
-      </w:r>
-    </w:p>
-  </w:comment>
-  <w:comment w:id="151" w:author="Mário Oliveira" w:date="2013-03-22T18:35:00Z" w:initials="MO">
-    <w:p>
-      <w:pPr>
-        <w:pStyle w:val="Textodecomentrio"/>
-      </w:pPr>
-      <w:r>
-        <w:rPr>
-          <w:rStyle w:val="Refdecomentrio"/>
-        </w:rPr>
-        <w:annotationRef/>
-      </w:r>
-      <w:r>
-        <w:t xml:space="preserve">O </w:t>
-      </w:r>
-      <w:proofErr w:type="spellStart"/>
-      <w:r>
-        <w:t>risk</w:t>
-      </w:r>
-      <w:proofErr w:type="spellEnd"/>
-      <w:r>
-        <w:t xml:space="preserve"> Management </w:t>
-      </w:r>
-      <w:proofErr w:type="spellStart"/>
-      <w:r>
-        <w:t>Process</w:t>
-      </w:r>
-      <w:proofErr w:type="spellEnd"/>
-      <w:r>
-        <w:t xml:space="preserve">, penso que faz parte do </w:t>
-      </w:r>
-      <w:proofErr w:type="spellStart"/>
-      <w:r>
-        <w:t>project</w:t>
-      </w:r>
-      <w:proofErr w:type="spellEnd"/>
-      <w:r>
-        <w:t xml:space="preserve"> </w:t>
-      </w:r>
-      <w:proofErr w:type="spellStart"/>
-      <w:r>
-        <w:t>assessment</w:t>
-      </w:r>
-      <w:proofErr w:type="spellEnd"/>
-      <w:r>
-        <w:t xml:space="preserve"> </w:t>
-      </w:r>
-      <w:proofErr w:type="spellStart"/>
-      <w:r>
-        <w:t>and</w:t>
-      </w:r>
-      <w:proofErr w:type="spellEnd"/>
-      <w:r>
-        <w:t xml:space="preserve"> </w:t>
-      </w:r>
-      <w:proofErr w:type="spellStart"/>
-      <w:proofErr w:type="gramStart"/>
-      <w:r>
-        <w:t>control</w:t>
-      </w:r>
-      <w:proofErr w:type="spellEnd"/>
-      <w:proofErr w:type="gramEnd"/>
-      <w:r>
-        <w:t xml:space="preserve"> </w:t>
-      </w:r>
-      <w:proofErr w:type="spellStart"/>
-      <w:r>
-        <w:t>process</w:t>
-      </w:r>
-      <w:proofErr w:type="spellEnd"/>
-    </w:p>
-  </w:comment>
-  <w:comment w:id="163" w:author="Mário Oliveira" w:date="2013-03-22T18:40:00Z" w:initials="MO">
-    <w:p>
-      <w:pPr>
-        <w:pStyle w:val="Textodecomentrio"/>
-      </w:pPr>
-      <w:r>
-        <w:rPr>
-          <w:rStyle w:val="Refdecomentrio"/>
-        </w:rPr>
-        <w:annotationRef/>
-      </w:r>
-      <w:r>
-        <w:t>Requisitos ou tarefas?</w:t>
-      </w:r>
-    </w:p>
-  </w:comment>
-</w:comments>
-</file>
-
-<file path=word/commentsExtended.xml><?xml version="1.0" encoding="utf-8"?>
-<w15:commentsEx xmlns:wpc="http://schemas.microsoft.com/office/word/2010/wordprocessingCanvas" xmlns:mc="http://schemas.openxmlformats.org/markup-compatibility/2006" xmlns:o="urn:schemas-microsoft-com:office:office" xmlns:r="http://schemas.openxmlformats.org/officeDocument/2006/relationships" xmlns:m="http://schemas.openxmlformats.org/officeDocument/2006/math" xmlns:v="urn:schemas-microsoft-com:vml" xmlns:wp14="http://schemas.microsoft.com/office/word/2010/wordprocessingDrawing" xmlns:wp="http://schemas.openxmlformats.org/drawingml/2006/wordprocessingDrawing" xmlns:w10="urn:schemas-microsoft-com:office:word" xmlns:w="http://schemas.openxmlformats.org/wordprocessingml/2006/main" xmlns:w14="http://schemas.microsoft.com/office/word/2010/wordml" xmlns:w15="http://schemas.microsoft.com/office/word/2012/wordml" xmlns:wpg="http://schemas.microsoft.com/office/word/2010/wordprocessingGroup" xmlns:wpi="http://schemas.microsoft.com/office/word/2010/wordprocessingInk" xmlns:wne="http://schemas.microsoft.com/office/word/2006/wordml" xmlns:wps="http://schemas.microsoft.com/office/word/2010/wordprocessingShape" mc:Ignorable="w14 w15 wp14">
-  <w15:commentEx w15:paraId="578F7373" w15:done="0"/>
-  <w15:commentEx w15:paraId="1437EC70" w15:done="0"/>
-  <w15:commentEx w15:paraId="2FA7A885" w15:done="0"/>
-  <w15:commentEx w15:paraId="4DF8B1BC" w15:done="0"/>
-  <w15:commentEx w15:paraId="1A358D1B" w15:done="0"/>
-  <w15:commentEx w15:paraId="5BE87ECA" w15:done="0"/>
-</w15:commentsEx>
 </file>
 
 <file path=word/endnotes.xml><?xml version="1.0" encoding="utf-8"?>
@@ -5790,7 +5290,6 @@
         </w:rPrChange>
       </w:rPr>
     </w:pPr>
-    <w:proofErr w:type="spellStart"/>
     <w:r>
       <w:rPr>
         <w:lang w:val="en-US"/>
@@ -5798,22 +5297,12 @@
           <w:rPr/>
         </w:rPrChange>
       </w:rPr>
-      <w:t>Projeto</w:t>
+      <w:t>Projeto Soft</w:t>
     </w:r>
-    <w:proofErr w:type="spellEnd"/>
     <w:r>
       <w:rPr>
         <w:lang w:val="en-US"/>
         <w:rPrChange w:id="11" w:author="Filipe" w:date="2013-03-09T11:41:00Z">
-          <w:rPr/>
-        </w:rPrChange>
-      </w:rPr>
-      <w:t xml:space="preserve"> Soft</w:t>
-    </w:r>
-    <w:r>
-      <w:rPr>
-        <w:lang w:val="en-US"/>
-        <w:rPrChange w:id="12" w:author="Filipe" w:date="2013-03-09T11:41:00Z">
           <w:rPr/>
         </w:rPrChange>
       </w:rPr>
@@ -5825,7 +5314,7 @@
       <w:pStyle w:val="Rodap"/>
       <w:rPr>
         <w:lang w:val="en-US"/>
-        <w:rPrChange w:id="13" w:author="Filipe" w:date="2013-03-09T11:41:00Z">
+        <w:rPrChange w:id="12" w:author="Filipe" w:date="2013-03-09T11:41:00Z">
           <w:rPr/>
         </w:rPrChange>
       </w:rPr>
@@ -5853,7 +5342,7 @@
     <w:r>
       <w:rPr>
         <w:lang w:val="en-US"/>
-        <w:rPrChange w:id="14" w:author="Filipe" w:date="2013-03-09T11:41:00Z">
+        <w:rPrChange w:id="13" w:author="Filipe" w:date="2013-03-09T11:41:00Z">
           <w:rPr/>
         </w:rPrChange>
       </w:rPr>
@@ -5862,7 +5351,7 @@
     <w:r>
       <w:rPr>
         <w:lang w:val="en-US"/>
-        <w:rPrChange w:id="15" w:author="Filipe" w:date="2013-03-09T11:41:00Z">
+        <w:rPrChange w:id="14" w:author="Filipe" w:date="2013-03-09T11:41:00Z">
           <w:rPr/>
         </w:rPrChange>
       </w:rPr>
@@ -5879,35 +5368,24 @@
       <w:pStyle w:val="Rodap"/>
       <w:rPr>
         <w:lang w:val="en-US"/>
+        <w:rPrChange w:id="22" w:author="Filipe" w:date="2013-03-09T11:41:00Z">
+          <w:rPr/>
+        </w:rPrChange>
+      </w:rPr>
+    </w:pPr>
+    <w:r>
+      <w:rPr>
+        <w:lang w:val="en-US"/>
         <w:rPrChange w:id="23" w:author="Filipe" w:date="2013-03-09T11:41:00Z">
           <w:rPr/>
         </w:rPrChange>
       </w:rPr>
-    </w:pPr>
-    <w:proofErr w:type="spellStart"/>
+      <w:t>Projeto Software 2013</w:t>
+    </w:r>
     <w:r>
       <w:rPr>
         <w:lang w:val="en-US"/>
         <w:rPrChange w:id="24" w:author="Filipe" w:date="2013-03-09T11:41:00Z">
-          <w:rPr/>
-        </w:rPrChange>
-      </w:rPr>
-      <w:t>Projeto</w:t>
-    </w:r>
-    <w:proofErr w:type="spellEnd"/>
-    <w:r>
-      <w:rPr>
-        <w:lang w:val="en-US"/>
-        <w:rPrChange w:id="25" w:author="Filipe" w:date="2013-03-09T11:41:00Z">
-          <w:rPr/>
-        </w:rPrChange>
-      </w:rPr>
-      <w:t xml:space="preserve"> Software 2013</w:t>
-    </w:r>
-    <w:r>
-      <w:rPr>
-        <w:lang w:val="en-US"/>
-        <w:rPrChange w:id="26" w:author="Filipe" w:date="2013-03-09T11:41:00Z">
           <w:rPr/>
         </w:rPrChange>
       </w:rPr>
@@ -5916,7 +5394,7 @@
     <w:r>
       <w:rPr>
         <w:lang w:val="en-US"/>
-        <w:rPrChange w:id="27" w:author="Filipe" w:date="2013-03-09T11:41:00Z">
+        <w:rPrChange w:id="25" w:author="Filipe" w:date="2013-03-09T11:41:00Z">
           <w:rPr/>
         </w:rPrChange>
       </w:rPr>
@@ -5931,7 +5409,7 @@
       </w:tabs>
       <w:rPr>
         <w:lang w:val="en-US"/>
-        <w:rPrChange w:id="28" w:author="Filipe" w:date="2013-03-09T11:41:00Z">
+        <w:rPrChange w:id="26" w:author="Filipe" w:date="2013-03-09T11:41:00Z">
           <w:rPr/>
         </w:rPrChange>
       </w:rPr>
@@ -5959,7 +5437,7 @@
     <w:r>
       <w:rPr>
         <w:lang w:val="en-US"/>
-        <w:rPrChange w:id="29" w:author="Filipe" w:date="2013-03-09T11:41:00Z">
+        <w:rPrChange w:id="27" w:author="Filipe" w:date="2013-03-09T11:41:00Z">
           <w:rPr/>
         </w:rPrChange>
       </w:rPr>
@@ -5976,30 +5454,19 @@
       <w:pStyle w:val="Rodap"/>
       <w:rPr>
         <w:lang w:val="en-US"/>
-        <w:rPrChange w:id="69" w:author="Filipe" w:date="2013-03-09T11:41:00Z">
+        <w:rPrChange w:id="89" w:author="Filipe" w:date="2013-03-09T11:41:00Z">
           <w:rPr/>
         </w:rPrChange>
       </w:rPr>
     </w:pPr>
-    <w:proofErr w:type="spellStart"/>
     <w:r>
       <w:rPr>
         <w:lang w:val="en-US"/>
-        <w:rPrChange w:id="70" w:author="Filipe" w:date="2013-03-09T11:41:00Z">
+        <w:rPrChange w:id="90" w:author="Filipe" w:date="2013-03-09T11:41:00Z">
           <w:rPr/>
         </w:rPrChange>
       </w:rPr>
-      <w:t>Projeto</w:t>
-    </w:r>
-    <w:proofErr w:type="spellEnd"/>
-    <w:r>
-      <w:rPr>
-        <w:lang w:val="en-US"/>
-        <w:rPrChange w:id="71" w:author="Filipe" w:date="2013-03-09T11:41:00Z">
-          <w:rPr/>
-        </w:rPrChange>
-      </w:rPr>
-      <w:t xml:space="preserve"> Software 2013</w:t>
+      <w:t>Projeto Software 2013</w:t>
     </w:r>
   </w:p>
   <w:p>
@@ -6007,7 +5474,7 @@
       <w:pStyle w:val="Rodap"/>
       <w:rPr>
         <w:lang w:val="en-US"/>
-        <w:rPrChange w:id="72" w:author="Filipe" w:date="2013-03-09T11:41:00Z">
+        <w:rPrChange w:id="91" w:author="Filipe" w:date="2013-03-09T11:41:00Z">
           <w:rPr/>
         </w:rPrChange>
       </w:rPr>
@@ -6035,7 +5502,7 @@
     <w:r>
       <w:rPr>
         <w:lang w:val="en-US"/>
-        <w:rPrChange w:id="73" w:author="Filipe" w:date="2013-03-09T11:41:00Z">
+        <w:rPrChange w:id="92" w:author="Filipe" w:date="2013-03-09T11:41:00Z">
           <w:rPr/>
         </w:rPrChange>
       </w:rPr>
@@ -6044,7 +5511,7 @@
     <w:r>
       <w:rPr>
         <w:lang w:val="en-US"/>
-        <w:rPrChange w:id="74" w:author="Filipe" w:date="2013-03-09T11:41:00Z">
+        <w:rPrChange w:id="93" w:author="Filipe" w:date="2013-03-09T11:41:00Z">
           <w:rPr/>
         </w:rPrChange>
       </w:rPr>
@@ -6056,7 +5523,7 @@
     <w:r>
       <w:rPr>
         <w:lang w:val="en-US"/>
-        <w:rPrChange w:id="75" w:author="Filipe" w:date="2013-03-09T11:41:00Z">
+        <w:rPrChange w:id="94" w:author="Filipe" w:date="2013-03-09T11:41:00Z">
           <w:rPr/>
         </w:rPrChange>
       </w:rPr>
@@ -6190,7 +5657,7 @@
         <w:lang w:eastAsia="pt-PT"/>
       </w:rPr>
       <w:drawing>
-        <wp:anchor distT="0" distB="0" distL="114300" distR="114300" simplePos="0" relativeHeight="251657728" behindDoc="0" locked="0" layoutInCell="1" allowOverlap="1" wp14:anchorId="2012F320" wp14:editId="1205DE15">
+        <wp:anchor distT="0" distB="0" distL="114300" distR="114300" simplePos="0" relativeHeight="251656192" behindDoc="0" locked="0" layoutInCell="1" allowOverlap="1" wp14:anchorId="2012F320" wp14:editId="1205DE15">
           <wp:simplePos x="0" y="0"/>
           <wp:positionH relativeFrom="column">
             <wp:posOffset>15239</wp:posOffset>
@@ -6283,16 +5750,8 @@
           <w:rPr>
             <w:lang w:val="en-US"/>
           </w:rPr>
-          <w:t xml:space="preserve">Filipe </w:t>
+          <w:t>Filipe Brandão</w:t>
         </w:r>
-        <w:proofErr w:type="spellStart"/>
-        <w:r>
-          <w:rPr>
-            <w:lang w:val="en-US"/>
-          </w:rPr>
-          <w:t>Brandão</w:t>
-        </w:r>
-        <w:proofErr w:type="spellEnd"/>
       </w:sdtContent>
     </w:sdt>
   </w:p>
@@ -6328,11 +5787,21 @@
       <w:sdtEndPr/>
       <w:sdtContent>
         <w:ins w:id="2" w:author="João Martins" w:date="2013-03-20T20:23:00Z">
+          <w:del w:id="3" w:author="Filipe" w:date="2013-03-23T09:44:00Z">
+            <w:r>
+              <w:rPr>
+                <w:lang w:val="en-US"/>
+              </w:rPr>
+              <w:delText>V 0.3</w:delText>
+            </w:r>
+          </w:del>
+        </w:ins>
+        <w:ins w:id="4" w:author="Filipe" w:date="2013-03-23T09:44:00Z">
           <w:r>
-            <w:rPr>
-              <w:lang w:val="en-US"/>
-            </w:rPr>
-            <w:t>V 0.3</w:t>
+            <w:t>V 0.4</w:t>
+          </w:r>
+          <w:r>
+            <w:br/>
           </w:r>
         </w:ins>
       </w:sdtContent>
@@ -6355,7 +5824,7 @@
       </w:sdtPr>
       <w:sdtEndPr/>
       <w:sdtContent>
-        <w:del w:id="3" w:author="Filipe" w:date="2013-03-18T17:06:00Z">
+        <w:del w:id="5" w:author="Filipe" w:date="2013-03-18T17:06:00Z">
           <w:r>
             <w:rPr>
               <w:lang w:val="en-US"/>
@@ -6363,38 +5832,19 @@
             <w:delText>Ready for Approval</w:delText>
           </w:r>
         </w:del>
-        <w:ins w:id="4" w:author="Filipe" w:date="2013-03-17T17:11:00Z">
-          <w:del w:id="5" w:author="Filipe" w:date="2013-03-18T17:06:00Z">
-            <w:r>
-              <w:rPr>
-                <w:lang w:val="en-US"/>
-              </w:rPr>
-              <w:delText>Ready for Review</w:delText>
+        <w:ins w:id="6" w:author="João Martins" w:date="2013-03-20T20:23:00Z">
+          <w:del w:id="7" w:author="Filipe" w:date="2013-03-23T09:44:00Z">
+            <w:r>
+              <w:rPr>
+                <w:lang w:val="en-US"/>
+              </w:rPr>
+              <w:delText>Review</w:delText>
             </w:r>
           </w:del>
         </w:ins>
-        <w:ins w:id="6" w:author="Filipe" w:date="2013-03-18T17:06:00Z">
+        <w:ins w:id="8" w:author="Filipe" w:date="2013-03-23T09:44:00Z">
           <w:r>
-            <w:rPr>
-              <w:lang w:val="en-US"/>
-            </w:rPr>
-            <w:t xml:space="preserve">Ready for </w:t>
-          </w:r>
-          <w:del w:id="7" w:author="João Martins" w:date="2013-03-20T20:23:00Z">
-            <w:r>
-              <w:rPr>
-                <w:lang w:val="en-US"/>
-              </w:rPr>
-              <w:delText>Approval</w:delText>
-            </w:r>
-          </w:del>
-        </w:ins>
-        <w:ins w:id="8" w:author="João Martins" w:date="2013-03-20T20:23:00Z">
-          <w:r>
-            <w:rPr>
-              <w:lang w:val="en-US"/>
-            </w:rPr>
-            <w:t>Review</w:t>
+            <w:t>Ready for Revision</w:t>
           </w:r>
         </w:ins>
       </w:sdtContent>
@@ -6418,7 +5868,7 @@
         <w:lang w:eastAsia="pt-PT"/>
       </w:rPr>
       <w:drawing>
-        <wp:anchor distT="0" distB="0" distL="114300" distR="114300" simplePos="0" relativeHeight="251659776" behindDoc="0" locked="0" layoutInCell="1" allowOverlap="1" wp14:anchorId="06257BBD" wp14:editId="6708A64C">
+        <wp:anchor distT="0" distB="0" distL="114300" distR="114300" simplePos="0" relativeHeight="251658240" behindDoc="0" locked="0" layoutInCell="1" allowOverlap="1" wp14:anchorId="06257BBD" wp14:editId="6708A64C">
           <wp:simplePos x="0" y="0"/>
           <wp:positionH relativeFrom="column">
             <wp:posOffset>81915</wp:posOffset>
@@ -6511,16 +5961,8 @@
           <w:rPr>
             <w:lang w:val="en-US"/>
           </w:rPr>
-          <w:t xml:space="preserve">Filipe </w:t>
+          <w:t>Filipe Brandão</w:t>
         </w:r>
-        <w:proofErr w:type="spellStart"/>
-        <w:r>
-          <w:rPr>
-            <w:lang w:val="en-US"/>
-          </w:rPr>
-          <w:t>Brandão</w:t>
-        </w:r>
-        <w:proofErr w:type="spellEnd"/>
       </w:sdtContent>
     </w:sdt>
   </w:p>
@@ -6555,12 +5997,22 @@
       </w:sdtPr>
       <w:sdtEndPr/>
       <w:sdtContent>
-        <w:ins w:id="16" w:author="João Martins" w:date="2013-03-20T20:23:00Z">
+        <w:ins w:id="15" w:author="João Martins" w:date="2013-03-20T20:23:00Z">
+          <w:del w:id="16" w:author="Filipe" w:date="2013-03-23T09:44:00Z">
+            <w:r>
+              <w:rPr>
+                <w:lang w:val="en-US"/>
+              </w:rPr>
+              <w:delText>V 0.3</w:delText>
+            </w:r>
+          </w:del>
+        </w:ins>
+        <w:ins w:id="17" w:author="Filipe" w:date="2013-03-23T09:44:00Z">
           <w:r>
-            <w:rPr>
-              <w:lang w:val="en-US"/>
-            </w:rPr>
-            <w:t>V 0.3</w:t>
+            <w:t>V 0.4</w:t>
+          </w:r>
+          <w:r>
+            <w:br/>
           </w:r>
         </w:ins>
       </w:sdtContent>
@@ -6583,7 +6035,7 @@
       </w:sdtPr>
       <w:sdtEndPr/>
       <w:sdtContent>
-        <w:del w:id="17" w:author="João Martins" w:date="2013-03-20T20:23:00Z">
+        <w:del w:id="18" w:author="Filipe" w:date="2013-03-23T09:44:00Z">
           <w:r>
             <w:rPr>
               <w:lang w:val="en-US"/>
@@ -6591,8 +6043,8 @@
             <w:delText>Ready for Approval</w:delText>
           </w:r>
         </w:del>
-        <w:ins w:id="18" w:author="Filipe" w:date="2013-03-17T17:11:00Z">
-          <w:del w:id="19" w:author="João Martins" w:date="2013-03-20T20:23:00Z">
+        <w:ins w:id="19" w:author="João Martins" w:date="2013-03-20T20:23:00Z">
+          <w:del w:id="20" w:author="Filipe" w:date="2013-03-23T09:44:00Z">
             <w:r>
               <w:rPr>
                 <w:lang w:val="en-US"/>
@@ -6601,22 +6053,9 @@
             </w:r>
           </w:del>
         </w:ins>
-        <w:ins w:id="20" w:author="Filipe" w:date="2013-03-18T17:06:00Z">
-          <w:del w:id="21" w:author="João Martins" w:date="2013-03-20T20:23:00Z">
-            <w:r>
-              <w:rPr>
-                <w:lang w:val="en-US"/>
-              </w:rPr>
-              <w:delText>Ready for Approval</w:delText>
-            </w:r>
-          </w:del>
-        </w:ins>
-        <w:ins w:id="22" w:author="João Martins" w:date="2013-03-20T20:23:00Z">
+        <w:ins w:id="21" w:author="Filipe" w:date="2013-03-23T09:44:00Z">
           <w:r>
-            <w:rPr>
-              <w:lang w:val="en-US"/>
-            </w:rPr>
-            <w:t>Ready for Review</w:t>
+            <w:t>Ready for Revision</w:t>
           </w:r>
         </w:ins>
       </w:sdtContent>
@@ -8352,7 +7791,7 @@
 </file>
 
 <file path=customXml/itemProps2.xml><?xml version="1.0" encoding="utf-8"?>
-<ds:datastoreItem xmlns:ds="http://schemas.openxmlformats.org/officeDocument/2006/customXml" ds:itemID="{3C9567AA-D241-461B-B84A-2098AAA7E227}">
+<ds:datastoreItem xmlns:ds="http://schemas.openxmlformats.org/officeDocument/2006/customXml" ds:itemID="{4E27CCEE-C417-4534-90FE-C735AA2EB4BB}">
   <ds:schemaRefs>
     <ds:schemaRef ds:uri="http://schemas.openxmlformats.org/officeDocument/2006/bibliography"/>
   </ds:schemaRefs>

</xml_diff>

<commit_message>
minor correction to Project Planning Process.docx
</commit_message>
<xml_diff>
--- a/Docs/Processes/Project Planning Process.docx
+++ b/Docs/Processes/Project Planning Process.docx
@@ -1999,14 +1999,27 @@
       <w:r>
         <w:t xml:space="preserve">Table </w:t>
       </w:r>
-      <w:fldSimple w:instr=" SEQ Table \* ARABIC ">
-        <w:r>
-          <w:rPr>
-            <w:noProof/>
-          </w:rPr>
-          <w:t>1</w:t>
-        </w:r>
-      </w:fldSimple>
+      <w:r>
+        <w:fldChar w:fldCharType="begin"/>
+      </w:r>
+      <w:r>
+        <w:instrText xml:space="preserve"> SEQ Table \* ARABIC </w:instrText>
+      </w:r>
+      <w:r>
+        <w:fldChar w:fldCharType="separate"/>
+      </w:r>
+      <w:r>
+        <w:rPr>
+          <w:noProof/>
+        </w:rPr>
+        <w:t>1</w:t>
+      </w:r>
+      <w:r>
+        <w:rPr>
+          <w:noProof/>
+        </w:rPr>
+        <w:fldChar w:fldCharType="end"/>
+      </w:r>
       <w:r>
         <w:t>: List of Contribuitors</w:t>
       </w:r>
@@ -3345,8 +3358,6 @@
                 </w:r>
               </w:del>
             </w:ins>
-            <w:bookmarkStart w:id="70" w:name="_GoBack"/>
-            <w:bookmarkEnd w:id="70"/>
           </w:p>
         </w:tc>
       </w:tr>
@@ -3365,7 +3376,7 @@
                 <w:lang w:val="en-US"/>
               </w:rPr>
             </w:pPr>
-            <w:ins w:id="71" w:author="Mário Oliveira" w:date="2013-03-22T18:32:00Z">
+            <w:ins w:id="70" w:author="Mário Oliveira" w:date="2013-03-22T18:32:00Z">
               <w:r>
                 <w:rPr>
                   <w:rFonts w:eastAsiaTheme="minorHAnsi"/>
@@ -3388,7 +3399,7 @@
                 <w:lang w:val="en-US"/>
               </w:rPr>
             </w:pPr>
-            <w:ins w:id="72" w:author="Mário Oliveira" w:date="2013-03-22T18:32:00Z">
+            <w:ins w:id="71" w:author="Mário Oliveira" w:date="2013-03-22T18:32:00Z">
               <w:r>
                 <w:rPr>
                   <w:lang w:val="en-US"/>
@@ -3410,7 +3421,7 @@
                 <w:lang w:val="en-US"/>
               </w:rPr>
             </w:pPr>
-            <w:ins w:id="73" w:author="Mário Oliveira" w:date="2013-03-22T18:32:00Z">
+            <w:ins w:id="72" w:author="Mário Oliveira" w:date="2013-03-22T18:32:00Z">
               <w:r>
                 <w:rPr>
                   <w:lang w:val="en-US"/>
@@ -3432,7 +3443,7 @@
                 <w:lang w:val="en-US"/>
               </w:rPr>
             </w:pPr>
-            <w:ins w:id="74" w:author="Mário Oliveira" w:date="2013-03-22T18:32:00Z">
+            <w:ins w:id="73" w:author="Mário Oliveira" w:date="2013-03-22T18:32:00Z">
               <w:r>
                 <w:rPr>
                   <w:lang w:val="en-US"/>
@@ -3469,7 +3480,7 @@
                 <w:lang w:val="en-US"/>
               </w:rPr>
             </w:pPr>
-            <w:ins w:id="75" w:author="Filipe" w:date="2013-03-23T09:32:00Z">
+            <w:ins w:id="74" w:author="Filipe" w:date="2013-03-23T09:32:00Z">
               <w:r>
                 <w:rPr>
                   <w:lang w:val="en-US"/>
@@ -3477,8 +3488,8 @@
                 <w:t>Ready for Revision</w:t>
               </w:r>
             </w:ins>
-            <w:ins w:id="76" w:author="Mário Oliveira" w:date="2013-03-22T18:32:00Z">
-              <w:del w:id="77" w:author="Filipe" w:date="2013-03-23T09:32:00Z">
+            <w:ins w:id="75" w:author="Mário Oliveira" w:date="2013-03-22T18:32:00Z">
+              <w:del w:id="76" w:author="Filipe" w:date="2013-03-23T09:32:00Z">
                 <w:r>
                   <w:rPr>
                     <w:lang w:val="en-US"/>
@@ -3505,7 +3516,7 @@
                 <w:lang w:val="en-US"/>
               </w:rPr>
             </w:pPr>
-            <w:ins w:id="78" w:author="Filipe" w:date="2013-03-23T09:41:00Z">
+            <w:ins w:id="77" w:author="Filipe" w:date="2013-03-23T09:41:00Z">
               <w:r>
                 <w:rPr>
                   <w:rFonts w:eastAsiaTheme="minorHAnsi"/>
@@ -3528,7 +3539,7 @@
                 <w:lang w:val="en-US"/>
               </w:rPr>
             </w:pPr>
-            <w:ins w:id="79" w:author="Filipe" w:date="2013-03-23T09:41:00Z">
+            <w:ins w:id="78" w:author="Filipe" w:date="2013-03-23T09:41:00Z">
               <w:r>
                 <w:rPr>
                   <w:lang w:val="en-US"/>
@@ -3550,7 +3561,7 @@
                 <w:lang w:val="en-US"/>
               </w:rPr>
             </w:pPr>
-            <w:ins w:id="80" w:author="Filipe" w:date="2013-03-23T09:41:00Z">
+            <w:ins w:id="79" w:author="Filipe" w:date="2013-03-23T09:41:00Z">
               <w:r>
                 <w:rPr>
                   <w:lang w:val="en-US"/>
@@ -3572,7 +3583,7 @@
                 <w:lang w:val="en-US"/>
               </w:rPr>
             </w:pPr>
-            <w:ins w:id="81" w:author="Filipe" w:date="2013-03-23T09:41:00Z">
+            <w:ins w:id="80" w:author="Filipe" w:date="2013-03-23T09:41:00Z">
               <w:r>
                 <w:rPr>
                   <w:lang w:val="en-US"/>
@@ -3609,7 +3620,7 @@
                 <w:lang w:val="en-US"/>
               </w:rPr>
             </w:pPr>
-            <w:ins w:id="82" w:author="Filipe" w:date="2013-03-23T09:41:00Z">
+            <w:ins w:id="81" w:author="Filipe" w:date="2013-03-23T09:41:00Z">
               <w:r>
                 <w:rPr>
                   <w:lang w:val="en-US"/>
@@ -3635,7 +3646,7 @@
                 <w:lang w:val="en-US"/>
               </w:rPr>
             </w:pPr>
-            <w:ins w:id="83" w:author="Filipe" w:date="2013-03-23T09:41:00Z">
+            <w:ins w:id="82" w:author="Filipe" w:date="2013-03-23T09:41:00Z">
               <w:r>
                 <w:rPr>
                   <w:rFonts w:eastAsiaTheme="minorHAnsi"/>
@@ -3658,7 +3669,7 @@
                 <w:lang w:val="en-US"/>
               </w:rPr>
             </w:pPr>
-            <w:ins w:id="84" w:author="Filipe" w:date="2013-03-23T09:41:00Z">
+            <w:ins w:id="83" w:author="Filipe" w:date="2013-03-23T09:41:00Z">
               <w:r>
                 <w:rPr>
                   <w:lang w:val="en-US"/>
@@ -3680,7 +3691,7 @@
                 <w:lang w:val="en-US"/>
               </w:rPr>
             </w:pPr>
-            <w:ins w:id="85" w:author="Filipe" w:date="2013-03-23T09:41:00Z">
+            <w:ins w:id="84" w:author="Filipe" w:date="2013-03-23T09:41:00Z">
               <w:r>
                 <w:rPr>
                   <w:lang w:val="en-US"/>
@@ -3702,7 +3713,7 @@
                 <w:lang w:val="en-US"/>
               </w:rPr>
             </w:pPr>
-            <w:ins w:id="86" w:author="Filipe" w:date="2013-03-23T09:41:00Z">
+            <w:ins w:id="85" w:author="Filipe" w:date="2013-03-23T09:41:00Z">
               <w:r>
                 <w:rPr>
                   <w:lang w:val="en-US"/>
@@ -3739,7 +3750,7 @@
                 <w:lang w:val="en-US"/>
               </w:rPr>
             </w:pPr>
-            <w:ins w:id="87" w:author="Filipe" w:date="2013-03-23T09:41:00Z">
+            <w:ins w:id="86" w:author="Filipe" w:date="2013-03-23T09:41:00Z">
               <w:r>
                 <w:rPr>
                   <w:lang w:val="en-US"/>
@@ -3758,7 +3769,7 @@
           <w:lang w:val="en-US"/>
         </w:rPr>
       </w:pPr>
-      <w:bookmarkStart w:id="88" w:name="_Toc350592682"/>
+      <w:bookmarkStart w:id="87" w:name="_Toc350592682"/>
       <w:r>
         <w:rPr>
           <w:lang w:val="en-US"/>
@@ -3796,7 +3807,7 @@
         </w:rPr>
         <w:t>: Version history</w:t>
       </w:r>
-      <w:bookmarkEnd w:id="88"/>
+      <w:bookmarkEnd w:id="87"/>
     </w:p>
     <w:p>
       <w:pPr>
@@ -3824,7 +3835,7 @@
           <w:lang w:val="en-US"/>
         </w:rPr>
       </w:pPr>
-      <w:bookmarkStart w:id="95" w:name="_Toc350593119"/>
+      <w:bookmarkStart w:id="94" w:name="_Toc350593119"/>
       <w:r>
         <w:rPr>
           <w:lang w:val="en-US"/>
@@ -3832,7 +3843,7 @@
         <w:lastRenderedPageBreak/>
         <w:t>Purpose</w:t>
       </w:r>
-      <w:bookmarkEnd w:id="95"/>
+      <w:bookmarkEnd w:id="94"/>
     </w:p>
     <w:p>
       <w:pPr>
@@ -3907,14 +3918,14 @@
           <w:lang w:val="en-US"/>
         </w:rPr>
       </w:pPr>
-      <w:bookmarkStart w:id="96" w:name="_Toc350593120"/>
+      <w:bookmarkStart w:id="95" w:name="_Toc350593120"/>
       <w:r>
         <w:rPr>
           <w:lang w:val="en-US"/>
         </w:rPr>
         <w:t>Inputs and Outputs</w:t>
       </w:r>
-      <w:bookmarkEnd w:id="96"/>
+      <w:bookmarkEnd w:id="95"/>
     </w:p>
     <w:p>
       <w:pPr>
@@ -3927,20 +3938,20 @@
           <w:lang w:val="en-US"/>
         </w:rPr>
       </w:pPr>
-      <w:bookmarkStart w:id="97" w:name="_Toc350593121"/>
+      <w:bookmarkStart w:id="96" w:name="_Toc350593121"/>
       <w:r>
         <w:rPr>
           <w:lang w:val="en-US"/>
         </w:rPr>
         <w:t>Inputs</w:t>
       </w:r>
-      <w:bookmarkEnd w:id="97"/>
+      <w:bookmarkEnd w:id="96"/>
     </w:p>
     <w:p>
       <w:pPr>
         <w:ind w:firstLine="708"/>
         <w:rPr>
-          <w:ins w:id="98" w:author="Filipe" w:date="2013-03-09T11:36:00Z"/>
+          <w:ins w:id="97" w:author="Filipe" w:date="2013-03-09T11:36:00Z"/>
           <w:lang w:val="en-US"/>
         </w:rPr>
       </w:pPr>
@@ -3970,14 +3981,14 @@
           <w:lang w:val="en-US"/>
         </w:rPr>
       </w:pPr>
-      <w:bookmarkStart w:id="99" w:name="_Toc350593122"/>
+      <w:bookmarkStart w:id="98" w:name="_Toc350593122"/>
       <w:r>
         <w:rPr>
           <w:lang w:val="en-US"/>
         </w:rPr>
         <w:t>Outputs</w:t>
       </w:r>
-      <w:bookmarkEnd w:id="99"/>
+      <w:bookmarkEnd w:id="98"/>
     </w:p>
     <w:p>
       <w:pPr>
@@ -3990,7 +4001,7 @@
       <w:pPr>
         <w:ind w:firstLine="360"/>
         <w:rPr>
-          <w:ins w:id="100" w:author="Filipe" w:date="2013-03-23T09:33:00Z"/>
+          <w:ins w:id="99" w:author="Filipe" w:date="2013-03-23T09:33:00Z"/>
           <w:lang w:val="en-US"/>
         </w:rPr>
       </w:pPr>
@@ -4023,11 +4034,11 @@
       <w:pPr>
         <w:ind w:firstLine="360"/>
         <w:rPr>
-          <w:ins w:id="101" w:author="Filipe" w:date="2013-03-23T09:34:00Z"/>
-          <w:lang w:val="en-US"/>
-        </w:rPr>
-      </w:pPr>
-      <w:ins w:id="102" w:author="Filipe" w:date="2013-03-23T09:34:00Z">
+          <w:ins w:id="100" w:author="Filipe" w:date="2013-03-23T09:34:00Z"/>
+          <w:lang w:val="en-US"/>
+        </w:rPr>
+      </w:pPr>
+      <w:ins w:id="101" w:author="Filipe" w:date="2013-03-23T09:34:00Z">
         <w:r>
           <w:rPr>
             <w:lang w:val="en-US"/>
@@ -4040,11 +4051,11 @@
       <w:pPr>
         <w:ind w:firstLine="360"/>
         <w:rPr>
-          <w:ins w:id="103" w:author="Filipe" w:date="2013-03-23T09:34:00Z"/>
-          <w:lang w:val="en-US"/>
-        </w:rPr>
-      </w:pPr>
-      <w:ins w:id="104" w:author="Filipe" w:date="2013-03-23T09:34:00Z">
+          <w:ins w:id="102" w:author="Filipe" w:date="2013-03-23T09:34:00Z"/>
+          <w:lang w:val="en-US"/>
+        </w:rPr>
+      </w:pPr>
+      <w:ins w:id="103" w:author="Filipe" w:date="2013-03-23T09:34:00Z">
         <w:r>
           <w:rPr>
             <w:lang w:val="en-US"/>
@@ -4057,7 +4068,7 @@
       <w:pPr>
         <w:ind w:firstLine="360"/>
         <w:rPr>
-          <w:del w:id="105" w:author="Filipe" w:date="2013-03-23T09:34:00Z"/>
+          <w:del w:id="104" w:author="Filipe" w:date="2013-03-23T09:34:00Z"/>
           <w:lang w:val="en-US"/>
         </w:rPr>
       </w:pPr>
@@ -4080,14 +4091,14 @@
           <w:lang w:val="en-US"/>
         </w:rPr>
       </w:pPr>
-      <w:bookmarkStart w:id="106" w:name="_Toc350593123"/>
+      <w:bookmarkStart w:id="105" w:name="_Toc350593123"/>
       <w:r>
         <w:rPr>
           <w:lang w:val="en-US"/>
         </w:rPr>
         <w:t>Activities</w:t>
       </w:r>
-      <w:bookmarkEnd w:id="106"/>
+      <w:bookmarkEnd w:id="105"/>
     </w:p>
     <w:p>
       <w:pPr>
@@ -4471,7 +4482,7 @@
       <w:r>
         <w:rPr>
           <w:lang w:val="en-US"/>
-          <w:rPrChange w:id="107" w:author="Filipe" w:date="2013-03-09T11:33:00Z">
+          <w:rPrChange w:id="106" w:author="Filipe" w:date="2013-03-09T11:33:00Z">
             <w:rPr/>
           </w:rPrChange>
         </w:rPr>
@@ -4549,7 +4560,7 @@
         <w:rPr>
           <w:lang w:val="en-US"/>
         </w:rPr>
-        <w:pPrChange w:id="108" w:author="Filipe" w:date="2013-03-09T11:49:00Z">
+        <w:pPrChange w:id="107" w:author="Filipe" w:date="2013-03-09T11:49:00Z">
           <w:pPr/>
         </w:pPrChange>
       </w:pPr>
@@ -4574,10 +4585,10 @@
           <w:numId w:val="4"/>
         </w:numPr>
         <w:rPr>
-          <w:ins w:id="109" w:author="Filipe" w:date="2013-03-15T20:57:00Z"/>
-          <w:lang w:val="en-US"/>
-        </w:rPr>
-        <w:pPrChange w:id="110" w:author="Filipe" w:date="2013-03-09T11:49:00Z">
+          <w:ins w:id="108" w:author="Filipe" w:date="2013-03-15T20:57:00Z"/>
+          <w:lang w:val="en-US"/>
+        </w:rPr>
+        <w:pPrChange w:id="109" w:author="Filipe" w:date="2013-03-09T11:49:00Z">
           <w:pPr/>
         </w:pPrChange>
       </w:pPr>
@@ -4610,7 +4621,7 @@
         <w:rPr>
           <w:lang w:val="en-US"/>
         </w:rPr>
-        <w:pPrChange w:id="111" w:author="Filipe" w:date="2013-03-09T11:49:00Z">
+        <w:pPrChange w:id="110" w:author="Filipe" w:date="2013-03-09T11:49:00Z">
           <w:pPr/>
         </w:pPrChange>
       </w:pPr>
@@ -4631,7 +4642,7 @@
         <w:rPr>
           <w:lang w:val="en-US"/>
         </w:rPr>
-        <w:pPrChange w:id="112" w:author="João Martins" w:date="2013-03-16T10:15:00Z">
+        <w:pPrChange w:id="111" w:author="João Martins" w:date="2013-03-16T10:15:00Z">
           <w:pPr/>
         </w:pPrChange>
       </w:pPr>
@@ -4641,7 +4652,7 @@
         </w:rPr>
         <w:t>Prepare an Earned Value graph</w:t>
       </w:r>
-      <w:del w:id="113" w:author="João Martins" w:date="2013-03-16T10:11:00Z">
+      <w:del w:id="112" w:author="João Martins" w:date="2013-03-16T10:11:00Z">
         <w:r>
           <w:rPr>
             <w:lang w:val="en-US"/>
@@ -4666,7 +4677,7 @@
         <w:rPr>
           <w:lang w:val="en-US"/>
         </w:rPr>
-        <w:pPrChange w:id="114" w:author="João Martins" w:date="2013-03-16T10:15:00Z">
+        <w:pPrChange w:id="113" w:author="João Martins" w:date="2013-03-16T10:15:00Z">
           <w:pPr/>
         </w:pPrChange>
       </w:pPr>
@@ -4699,7 +4710,7 @@
         <w:rPr>
           <w:lang w:val="en-US"/>
         </w:rPr>
-        <w:pPrChange w:id="115" w:author="Filipe" w:date="2013-03-09T11:49:00Z">
+        <w:pPrChange w:id="114" w:author="Filipe" w:date="2013-03-09T11:49:00Z">
           <w:pPr/>
         </w:pPrChange>
       </w:pPr>
@@ -4726,7 +4737,7 @@
         <w:rPr>
           <w:lang w:val="en-US"/>
         </w:rPr>
-        <w:pPrChange w:id="116" w:author="Filipe" w:date="2013-03-15T20:51:00Z">
+        <w:pPrChange w:id="115" w:author="Filipe" w:date="2013-03-15T20:51:00Z">
           <w:pPr/>
         </w:pPrChange>
       </w:pPr>
@@ -4759,7 +4770,7 @@
         <w:rPr>
           <w:lang w:val="en-US"/>
         </w:rPr>
-        <w:pPrChange w:id="117" w:author="Filipe" w:date="2013-03-15T20:51:00Z">
+        <w:pPrChange w:id="116" w:author="Filipe" w:date="2013-03-15T20:51:00Z">
           <w:pPr/>
         </w:pPrChange>
       </w:pPr>
@@ -4780,7 +4791,7 @@
         <w:rPr>
           <w:lang w:val="en-US"/>
         </w:rPr>
-        <w:pPrChange w:id="118" w:author="Filipe" w:date="2013-03-15T20:51:00Z">
+        <w:pPrChange w:id="117" w:author="Filipe" w:date="2013-03-15T20:51:00Z">
           <w:pPr/>
         </w:pPrChange>
       </w:pPr>
@@ -4799,30 +4810,68 @@
           <w:numId w:val="4"/>
         </w:numPr>
         <w:rPr>
+          <w:ins w:id="118" w:author="Filipe" w:date="2013-03-23T10:09:00Z"/>
           <w:lang w:val="en-US"/>
         </w:rPr>
         <w:pPrChange w:id="119" w:author="Filipe" w:date="2013-03-15T20:51:00Z">
           <w:pPr/>
         </w:pPrChange>
       </w:pPr>
-      <w:r>
-        <w:rPr>
-          <w:lang w:val="en-US"/>
-        </w:rPr>
-        <w:t>Reviews will be planned</w:t>
-      </w:r>
-      <w:r>
-        <w:rPr>
-          <w:lang w:val="en-US"/>
-        </w:rPr>
-        <w:t xml:space="preserve"> in quality plan</w:t>
-      </w:r>
+      <w:del w:id="120" w:author="Filipe" w:date="2013-03-23T10:09:00Z">
+        <w:r>
+          <w:rPr>
+            <w:lang w:val="en-US"/>
+          </w:rPr>
+          <w:delText>Reviews will be planned</w:delText>
+        </w:r>
+      </w:del>
+      <w:ins w:id="121" w:author="Filipe" w:date="2013-03-23T10:09:00Z">
+        <w:r>
+          <w:rPr>
+            <w:lang w:val="en-US"/>
+          </w:rPr>
+          <w:t>Plan reviews</w:t>
+        </w:r>
+      </w:ins>
+      <w:del w:id="122" w:author="Filipe" w:date="2013-03-23T10:09:00Z">
+        <w:r>
+          <w:rPr>
+            <w:lang w:val="en-US"/>
+          </w:rPr>
+          <w:delText xml:space="preserve"> in quality plan</w:delText>
+        </w:r>
+      </w:del>
       <w:r>
         <w:rPr>
           <w:lang w:val="en-US"/>
         </w:rPr>
         <w:t>.</w:t>
       </w:r>
+    </w:p>
+    <w:p>
+      <w:pPr>
+        <w:pStyle w:val="PargrafodaLista"/>
+        <w:numPr>
+          <w:ilvl w:val="1"/>
+          <w:numId w:val="4"/>
+        </w:numPr>
+        <w:rPr>
+          <w:lang w:val="en-US"/>
+        </w:rPr>
+        <w:pPrChange w:id="123" w:author="Filipe" w:date="2013-03-15T20:51:00Z">
+          <w:pPr/>
+        </w:pPrChange>
+      </w:pPr>
+      <w:ins w:id="124" w:author="Filipe" w:date="2013-03-23T10:09:00Z">
+        <w:r>
+          <w:rPr>
+            <w:lang w:val="en-US"/>
+          </w:rPr>
+          <w:t>Define how unit testing will be done.</w:t>
+        </w:r>
+      </w:ins>
+      <w:bookmarkStart w:id="125" w:name="_GoBack"/>
+      <w:bookmarkEnd w:id="125"/>
     </w:p>
     <w:p>
       <w:pPr>
@@ -4834,7 +4883,7 @@
         <w:rPr>
           <w:lang w:val="en-US"/>
         </w:rPr>
-        <w:pPrChange w:id="120" w:author="Filipe" w:date="2013-03-09T11:49:00Z">
+        <w:pPrChange w:id="126" w:author="Filipe" w:date="2013-03-09T11:49:00Z">
           <w:pPr/>
         </w:pPrChange>
       </w:pPr>
@@ -4875,14 +4924,14 @@
           <w:lang w:val="en-US"/>
         </w:rPr>
       </w:pPr>
-      <w:bookmarkStart w:id="121" w:name="_Toc350593124"/>
+      <w:bookmarkStart w:id="127" w:name="_Toc350593124"/>
       <w:r>
         <w:rPr>
           <w:lang w:val="en-US"/>
         </w:rPr>
         <w:t>Tools</w:t>
       </w:r>
-      <w:bookmarkEnd w:id="121"/>
+      <w:bookmarkEnd w:id="127"/>
     </w:p>
     <w:p>
       <w:pPr>
@@ -4890,7 +4939,7 @@
         <w:rPr>
           <w:lang w:val="en-US"/>
         </w:rPr>
-        <w:pPrChange w:id="122" w:author="Filipe" w:date="2013-03-09T11:49:00Z">
+        <w:pPrChange w:id="128" w:author="Filipe" w:date="2013-03-09T11:49:00Z">
           <w:pPr/>
         </w:pPrChange>
       </w:pPr>
@@ -4944,19 +4993,19 @@
           <w:lang w:val="en-US"/>
         </w:rPr>
       </w:pPr>
-      <w:bookmarkStart w:id="123" w:name="_Toc350593125"/>
+      <w:bookmarkStart w:id="129" w:name="_Toc350593125"/>
       <w:r>
         <w:rPr>
           <w:lang w:val="en-US"/>
         </w:rPr>
         <w:t>Related Processes</w:t>
       </w:r>
-      <w:bookmarkEnd w:id="123"/>
+      <w:bookmarkEnd w:id="129"/>
     </w:p>
     <w:p>
       <w:pPr>
         <w:rPr>
-          <w:ins w:id="124" w:author="Filipe" w:date="2013-03-23T09:36:00Z"/>
+          <w:ins w:id="130" w:author="Filipe" w:date="2013-03-23T09:36:00Z"/>
           <w:lang w:val="en-US"/>
         </w:rPr>
       </w:pPr>
@@ -4983,7 +5032,7 @@
     <w:p>
       <w:pPr>
         <w:rPr>
-          <w:del w:id="125" w:author="Filipe" w:date="2013-03-09T11:49:00Z"/>
+          <w:del w:id="131" w:author="Filipe" w:date="2013-03-09T11:49:00Z"/>
           <w:lang w:val="en-US"/>
         </w:rPr>
       </w:pPr>
@@ -5030,14 +5079,14 @@
           <w:lang w:val="en-US"/>
         </w:rPr>
       </w:pPr>
-      <w:bookmarkStart w:id="126" w:name="_Toc350593126"/>
+      <w:bookmarkStart w:id="132" w:name="_Toc350593126"/>
       <w:r>
         <w:rPr>
           <w:lang w:val="en-US"/>
         </w:rPr>
         <w:t>Measures</w:t>
       </w:r>
-      <w:bookmarkEnd w:id="126"/>
+      <w:bookmarkEnd w:id="132"/>
     </w:p>
     <w:p>
       <w:pPr>
@@ -5045,7 +5094,7 @@
         <w:rPr>
           <w:lang w:val="en-US"/>
         </w:rPr>
-        <w:pPrChange w:id="127" w:author="Filipe" w:date="2013-03-09T11:49:00Z">
+        <w:pPrChange w:id="133" w:author="Filipe" w:date="2013-03-09T11:49:00Z">
           <w:pPr/>
         </w:pPrChange>
       </w:pPr>
@@ -5056,7 +5105,7 @@
         <w:rPr>
           <w:lang w:val="en-US"/>
         </w:rPr>
-        <w:pPrChange w:id="128" w:author="Filipe" w:date="2013-03-09T11:49:00Z">
+        <w:pPrChange w:id="134" w:author="Filipe" w:date="2013-03-09T11:49:00Z">
           <w:pPr/>
         </w:pPrChange>
       </w:pPr>
@@ -5075,11 +5124,11 @@
           <w:numId w:val="6"/>
         </w:numPr>
         <w:rPr>
-          <w:ins w:id="129" w:author="João Martins" w:date="2013-03-20T16:30:00Z"/>
-          <w:lang w:val="en-US"/>
-        </w:rPr>
-      </w:pPr>
-      <w:ins w:id="130" w:author="Filipe" w:date="2013-03-15T21:29:00Z">
+          <w:ins w:id="135" w:author="João Martins" w:date="2013-03-20T16:30:00Z"/>
+          <w:lang w:val="en-US"/>
+        </w:rPr>
+      </w:pPr>
+      <w:ins w:id="136" w:author="Filipe" w:date="2013-03-15T21:29:00Z">
         <w:r>
           <w:rPr>
             <w:lang w:val="en-US"/>
@@ -5096,10 +5145,10 @@
           <w:numId w:val="6"/>
         </w:numPr>
         <w:rPr>
-          <w:ins w:id="131" w:author="Filipe" w:date="2013-03-15T21:29:00Z"/>
-          <w:lang w:val="en-US"/>
-        </w:rPr>
-        <w:pPrChange w:id="132" w:author="João Martins" w:date="2013-03-20T16:31:00Z">
+          <w:ins w:id="137" w:author="Filipe" w:date="2013-03-15T21:29:00Z"/>
+          <w:lang w:val="en-US"/>
+        </w:rPr>
+        <w:pPrChange w:id="138" w:author="João Martins" w:date="2013-03-20T16:31:00Z">
           <w:pPr>
             <w:pStyle w:val="PargrafodaLista"/>
             <w:numPr>
@@ -5109,7 +5158,7 @@
           </w:pPr>
         </w:pPrChange>
       </w:pPr>
-      <w:ins w:id="133" w:author="João Martins" w:date="2013-03-20T16:32:00Z">
+      <w:ins w:id="139" w:author="João Martins" w:date="2013-03-20T16:32:00Z">
         <w:r>
           <w:rPr>
             <w:lang w:val="en-US"/>
@@ -5117,7 +5166,7 @@
           <w:t>The number of completed requirements will be counted</w:t>
         </w:r>
       </w:ins>
-      <w:ins w:id="134" w:author="João Martins" w:date="2013-03-20T16:36:00Z">
+      <w:ins w:id="140" w:author="João Martins" w:date="2013-03-20T16:36:00Z">
         <w:r>
           <w:rPr>
             <w:lang w:val="en-US"/>
@@ -5125,7 +5174,7 @@
           <w:t xml:space="preserve"> and deviation will be the requirements that aren’t completed</w:t>
         </w:r>
       </w:ins>
-      <w:ins w:id="135" w:author="João Martins" w:date="2013-03-20T16:32:00Z">
+      <w:ins w:id="141" w:author="João Martins" w:date="2013-03-20T16:32:00Z">
         <w:r>
           <w:rPr>
             <w:lang w:val="en-US"/>
@@ -5142,19 +5191,20 @@
           <w:numId w:val="6"/>
         </w:numPr>
         <w:rPr>
-          <w:ins w:id="136" w:author="Filipe" w:date="2013-03-23T09:37:00Z"/>
-          <w:lang w:val="en-US"/>
-        </w:rPr>
-      </w:pPr>
-      <w:ins w:id="137" w:author="Filipe" w:date="2013-03-15T21:29:00Z">
+          <w:ins w:id="142" w:author="Filipe" w:date="2013-03-23T09:37:00Z"/>
+          <w:lang w:val="en-US"/>
+        </w:rPr>
+      </w:pPr>
+      <w:ins w:id="143" w:author="Filipe" w:date="2013-03-15T21:29:00Z">
         <w:r>
           <w:rPr>
             <w:lang w:val="en-US"/>
           </w:rPr>
+          <w:lastRenderedPageBreak/>
           <w:t xml:space="preserve">Deviation </w:t>
         </w:r>
       </w:ins>
-      <w:ins w:id="138" w:author="Filipe" w:date="2013-03-15T21:31:00Z">
+      <w:ins w:id="144" w:author="Filipe" w:date="2013-03-15T21:31:00Z">
         <w:r>
           <w:rPr>
             <w:lang w:val="en-US"/>
@@ -5173,7 +5223,7 @@
         <w:rPr>
           <w:lang w:val="en-US"/>
         </w:rPr>
-        <w:pPrChange w:id="139" w:author="Filipe" w:date="2013-03-23T09:37:00Z">
+        <w:pPrChange w:id="145" w:author="Filipe" w:date="2013-03-23T09:37:00Z">
           <w:pPr>
             <w:pStyle w:val="PargrafodaLista"/>
             <w:numPr>
@@ -5183,12 +5233,11 @@
           </w:pPr>
         </w:pPrChange>
       </w:pPr>
-      <w:ins w:id="140" w:author="Filipe" w:date="2013-03-23T09:37:00Z">
+      <w:ins w:id="146" w:author="Filipe" w:date="2013-03-23T09:37:00Z">
         <w:r>
           <w:rPr>
             <w:lang w:val="en-US"/>
           </w:rPr>
-          <w:lastRenderedPageBreak/>
           <w:t>The deviation will be the difference between the planned effort and the actual effort.</w:t>
         </w:r>
       </w:ins>
@@ -5217,7 +5266,7 @@
         <w:rPr>
           <w:lang w:val="en-US"/>
         </w:rPr>
-        <w:pPrChange w:id="141" w:author="Filipe" w:date="2013-03-09T11:48:00Z">
+        <w:pPrChange w:id="147" w:author="Filipe" w:date="2013-03-09T11:48:00Z">
           <w:pPr/>
         </w:pPrChange>
       </w:pPr>
@@ -5454,7 +5503,7 @@
       <w:pStyle w:val="Rodap"/>
       <w:rPr>
         <w:lang w:val="en-US"/>
-        <w:rPrChange w:id="89" w:author="Filipe" w:date="2013-03-09T11:41:00Z">
+        <w:rPrChange w:id="88" w:author="Filipe" w:date="2013-03-09T11:41:00Z">
           <w:rPr/>
         </w:rPrChange>
       </w:rPr>
@@ -5462,7 +5511,7 @@
     <w:r>
       <w:rPr>
         <w:lang w:val="en-US"/>
-        <w:rPrChange w:id="90" w:author="Filipe" w:date="2013-03-09T11:41:00Z">
+        <w:rPrChange w:id="89" w:author="Filipe" w:date="2013-03-09T11:41:00Z">
           <w:rPr/>
         </w:rPrChange>
       </w:rPr>
@@ -5474,7 +5523,7 @@
       <w:pStyle w:val="Rodap"/>
       <w:rPr>
         <w:lang w:val="en-US"/>
-        <w:rPrChange w:id="91" w:author="Filipe" w:date="2013-03-09T11:41:00Z">
+        <w:rPrChange w:id="90" w:author="Filipe" w:date="2013-03-09T11:41:00Z">
           <w:rPr/>
         </w:rPrChange>
       </w:rPr>
@@ -5502,7 +5551,7 @@
     <w:r>
       <w:rPr>
         <w:lang w:val="en-US"/>
-        <w:rPrChange w:id="92" w:author="Filipe" w:date="2013-03-09T11:41:00Z">
+        <w:rPrChange w:id="91" w:author="Filipe" w:date="2013-03-09T11:41:00Z">
           <w:rPr/>
         </w:rPrChange>
       </w:rPr>
@@ -5511,7 +5560,7 @@
     <w:r>
       <w:rPr>
         <w:lang w:val="en-US"/>
-        <w:rPrChange w:id="93" w:author="Filipe" w:date="2013-03-09T11:41:00Z">
+        <w:rPrChange w:id="92" w:author="Filipe" w:date="2013-03-09T11:41:00Z">
           <w:rPr/>
         </w:rPrChange>
       </w:rPr>
@@ -5523,7 +5572,7 @@
     <w:r>
       <w:rPr>
         <w:lang w:val="en-US"/>
-        <w:rPrChange w:id="94" w:author="Filipe" w:date="2013-03-09T11:41:00Z">
+        <w:rPrChange w:id="93" w:author="Filipe" w:date="2013-03-09T11:41:00Z">
           <w:rPr/>
         </w:rPrChange>
       </w:rPr>
@@ -5537,7 +5586,7 @@
         <w:noProof/>
         <w:lang w:val="en-US"/>
       </w:rPr>
-      <w:t>ii</w:t>
+      <w:t>2</w:t>
     </w:r>
     <w:r>
       <w:rPr>
@@ -5796,11 +5845,17 @@
             </w:r>
           </w:del>
         </w:ins>
-        <w:ins w:id="4" w:author="Filipe" w:date="2013-03-23T09:44:00Z">
+        <w:ins w:id="4" w:author="Filipe" w:date="2013-03-23T09:59:00Z">
           <w:r>
+            <w:rPr>
+              <w:lang w:val="en-US"/>
+            </w:rPr>
             <w:t>V 0.4</w:t>
           </w:r>
           <w:r>
+            <w:rPr>
+              <w:lang w:val="en-US"/>
+            </w:rPr>
             <w:br/>
           </w:r>
         </w:ins>
@@ -5844,6 +5899,9 @@
         </w:ins>
         <w:ins w:id="8" w:author="Filipe" w:date="2013-03-23T09:44:00Z">
           <w:r>
+            <w:rPr>
+              <w:lang w:val="en-US"/>
+            </w:rPr>
             <w:t>Ready for Revision</w:t>
           </w:r>
         </w:ins>
@@ -6007,11 +6065,17 @@
             </w:r>
           </w:del>
         </w:ins>
-        <w:ins w:id="17" w:author="Filipe" w:date="2013-03-23T09:44:00Z">
+        <w:ins w:id="17" w:author="Filipe" w:date="2013-03-23T09:59:00Z">
           <w:r>
+            <w:rPr>
+              <w:lang w:val="en-US"/>
+            </w:rPr>
             <w:t>V 0.4</w:t>
           </w:r>
           <w:r>
+            <w:rPr>
+              <w:lang w:val="en-US"/>
+            </w:rPr>
             <w:br/>
           </w:r>
         </w:ins>
@@ -6055,6 +6119,9 @@
         </w:ins>
         <w:ins w:id="21" w:author="Filipe" w:date="2013-03-23T09:44:00Z">
           <w:r>
+            <w:rPr>
+              <w:lang w:val="en-US"/>
+            </w:rPr>
             <w:t>Ready for Revision</w:t>
           </w:r>
         </w:ins>
@@ -7791,7 +7858,7 @@
 </file>
 
 <file path=customXml/itemProps2.xml><?xml version="1.0" encoding="utf-8"?>
-<ds:datastoreItem xmlns:ds="http://schemas.openxmlformats.org/officeDocument/2006/customXml" ds:itemID="{4E27CCEE-C417-4534-90FE-C735AA2EB4BB}">
+<ds:datastoreItem xmlns:ds="http://schemas.openxmlformats.org/officeDocument/2006/customXml" ds:itemID="{AEE3B862-DF1E-451C-92A8-A976D378E570}">
   <ds:schemaRefs>
     <ds:schemaRef ds:uri="http://schemas.openxmlformats.org/officeDocument/2006/bibliography"/>
   </ds:schemaRefs>

</xml_diff>

<commit_message>
Baselined Processes/Project Planning Process.docx
</commit_message>
<xml_diff>
--- a/Docs/Processes/Project Planning Process.docx
+++ b/Docs/Processes/Project Planning Process.docx
@@ -57,7 +57,7 @@
                   </w:tcPr>
                   <w:p>
                     <w:pPr>
-                      <w:pStyle w:val="NoSpacing"/>
+                      <w:pStyle w:val="SemEspaamento"/>
                       <w:rPr>
                         <w:rFonts w:asciiTheme="majorHAnsi" w:eastAsiaTheme="majorEastAsia" w:hAnsiTheme="majorHAnsi" w:cstheme="majorBidi"/>
                       </w:rPr>
@@ -96,7 +96,7 @@
                 <w:sdtContent>
                   <w:p>
                     <w:pPr>
-                      <w:pStyle w:val="NoSpacing"/>
+                      <w:pStyle w:val="SemEspaamento"/>
                       <w:rPr>
                         <w:rFonts w:asciiTheme="majorHAnsi" w:eastAsiaTheme="majorEastAsia" w:hAnsiTheme="majorHAnsi" w:cstheme="majorBidi"/>
                         <w:color w:val="4F81BD" w:themeColor="accent1"/>
@@ -144,7 +144,7 @@
                   </w:tcPr>
                   <w:p>
                     <w:pPr>
-                      <w:pStyle w:val="NoSpacing"/>
+                      <w:pStyle w:val="SemEspaamento"/>
                       <w:rPr>
                         <w:rFonts w:asciiTheme="majorHAnsi" w:eastAsiaTheme="majorEastAsia" w:hAnsiTheme="majorHAnsi" w:cstheme="majorBidi"/>
                       </w:rPr>
@@ -198,7 +198,7 @@
                 <w:sdtContent>
                   <w:p>
                     <w:pPr>
-                      <w:pStyle w:val="NoSpacing"/>
+                      <w:pStyle w:val="SemEspaamento"/>
                       <w:rPr>
                         <w:color w:val="4F81BD" w:themeColor="accent1"/>
                       </w:rPr>
@@ -208,17 +208,8 @@
                         <w:color w:val="4F81BD" w:themeColor="accent1"/>
                         <w:lang w:val="en-US"/>
                       </w:rPr>
-                      <w:t xml:space="preserve">Filipe </w:t>
+                      <w:t>Filipe Brandão</w:t>
                     </w:r>
-                    <w:proofErr w:type="spellStart"/>
-                    <w:r>
-                      <w:rPr>
-                        <w:color w:val="4F81BD" w:themeColor="accent1"/>
-                        <w:lang w:val="en-US"/>
-                      </w:rPr>
-                      <w:t>Brandão</w:t>
-                    </w:r>
-                    <w:proofErr w:type="spellEnd"/>
                   </w:p>
                 </w:sdtContent>
               </w:sdt>
@@ -241,7 +232,7 @@
                 <w:sdtContent>
                   <w:p>
                     <w:pPr>
-                      <w:pStyle w:val="NoSpacing"/>
+                      <w:pStyle w:val="SemEspaamento"/>
                       <w:rPr>
                         <w:color w:val="4F81BD" w:themeColor="accent1"/>
                       </w:rPr>
@@ -257,7 +248,7 @@
               </w:sdt>
               <w:p>
                 <w:pPr>
-                  <w:pStyle w:val="NoSpacing"/>
+                  <w:pStyle w:val="SemEspaamento"/>
                   <w:rPr>
                     <w:color w:val="4F81BD" w:themeColor="accent1"/>
                   </w:rPr>
@@ -442,31 +433,17 @@
       </w:sdtPr>
       <w:sdtEndPr/>
       <w:sdtContent>
-        <w:commentRangeStart w:id="12" w:displacedByCustomXml="prev"/>
         <w:p>
           <w:pPr>
-            <w:pStyle w:val="TOCHeading"/>
+            <w:pStyle w:val="Cabealhodondice"/>
           </w:pPr>
-          <w:proofErr w:type="spellStart"/>
           <w:r>
             <w:t>Content</w:t>
-          </w:r>
-          <w:commentRangeEnd w:id="12"/>
-          <w:proofErr w:type="spellEnd"/>
-          <w:r>
-            <w:rPr>
-              <w:rStyle w:val="CommentReference"/>
-              <w:rFonts w:asciiTheme="minorHAnsi" w:eastAsiaTheme="minorHAnsi" w:hAnsiTheme="minorHAnsi" w:cstheme="minorBidi"/>
-              <w:b w:val="0"/>
-              <w:bCs w:val="0"/>
-              <w:color w:val="auto"/>
-            </w:rPr>
-            <w:commentReference w:id="12"/>
           </w:r>
         </w:p>
         <w:p>
           <w:pPr>
-            <w:pStyle w:val="TOC1"/>
+            <w:pStyle w:val="ndice1"/>
             <w:tabs>
               <w:tab w:val="left" w:pos="440"/>
               <w:tab w:val="right" w:leader="dot" w:pos="8494"/>
@@ -495,7 +472,7 @@
           <w:hyperlink w:anchor="_Toc350593119" w:history="1">
             <w:r>
               <w:rPr>
-                <w:rStyle w:val="Hyperlink"/>
+                <w:rStyle w:val="Hiperligao"/>
                 <w:noProof/>
                 <w:lang w:val="en-US"/>
               </w:rPr>
@@ -511,7 +488,7 @@
             </w:r>
             <w:r>
               <w:rPr>
-                <w:rStyle w:val="Hyperlink"/>
+                <w:rStyle w:val="Hiperligao"/>
                 <w:noProof/>
                 <w:lang w:val="en-US"/>
               </w:rPr>
@@ -569,7 +546,7 @@
         </w:p>
         <w:p>
           <w:pPr>
-            <w:pStyle w:val="TOC1"/>
+            <w:pStyle w:val="ndice1"/>
             <w:tabs>
               <w:tab w:val="left" w:pos="440"/>
               <w:tab w:val="right" w:leader="dot" w:pos="8494"/>
@@ -583,7 +560,7 @@
           <w:hyperlink w:anchor="_Toc350593120" w:history="1">
             <w:r>
               <w:rPr>
-                <w:rStyle w:val="Hyperlink"/>
+                <w:rStyle w:val="Hiperligao"/>
                 <w:noProof/>
                 <w:lang w:val="en-US"/>
               </w:rPr>
@@ -599,7 +576,7 @@
             </w:r>
             <w:r>
               <w:rPr>
-                <w:rStyle w:val="Hyperlink"/>
+                <w:rStyle w:val="Hiperligao"/>
                 <w:noProof/>
                 <w:lang w:val="en-US"/>
               </w:rPr>
@@ -657,7 +634,7 @@
         </w:p>
         <w:p>
           <w:pPr>
-            <w:pStyle w:val="TOC1"/>
+            <w:pStyle w:val="ndice1"/>
             <w:tabs>
               <w:tab w:val="left" w:pos="660"/>
               <w:tab w:val="right" w:leader="dot" w:pos="8494"/>
@@ -671,7 +648,7 @@
           <w:hyperlink w:anchor="_Toc350593121" w:history="1">
             <w:r>
               <w:rPr>
-                <w:rStyle w:val="Hyperlink"/>
+                <w:rStyle w:val="Hiperligao"/>
                 <w:noProof/>
                 <w:lang w:val="en-US"/>
               </w:rPr>
@@ -687,7 +664,7 @@
             </w:r>
             <w:r>
               <w:rPr>
-                <w:rStyle w:val="Hyperlink"/>
+                <w:rStyle w:val="Hiperligao"/>
                 <w:noProof/>
                 <w:lang w:val="en-US"/>
               </w:rPr>
@@ -745,7 +722,7 @@
         </w:p>
         <w:p>
           <w:pPr>
-            <w:pStyle w:val="TOC1"/>
+            <w:pStyle w:val="ndice1"/>
             <w:tabs>
               <w:tab w:val="left" w:pos="660"/>
               <w:tab w:val="right" w:leader="dot" w:pos="8494"/>
@@ -759,7 +736,7 @@
           <w:hyperlink w:anchor="_Toc350593122" w:history="1">
             <w:r>
               <w:rPr>
-                <w:rStyle w:val="Hyperlink"/>
+                <w:rStyle w:val="Hiperligao"/>
                 <w:noProof/>
                 <w:lang w:val="en-US"/>
               </w:rPr>
@@ -775,7 +752,7 @@
             </w:r>
             <w:r>
               <w:rPr>
-                <w:rStyle w:val="Hyperlink"/>
+                <w:rStyle w:val="Hiperligao"/>
                 <w:noProof/>
                 <w:lang w:val="en-US"/>
               </w:rPr>
@@ -833,7 +810,7 @@
         </w:p>
         <w:p>
           <w:pPr>
-            <w:pStyle w:val="TOC1"/>
+            <w:pStyle w:val="ndice1"/>
             <w:tabs>
               <w:tab w:val="left" w:pos="440"/>
               <w:tab w:val="right" w:leader="dot" w:pos="8494"/>
@@ -847,7 +824,7 @@
           <w:hyperlink w:anchor="_Toc350593123" w:history="1">
             <w:r>
               <w:rPr>
-                <w:rStyle w:val="Hyperlink"/>
+                <w:rStyle w:val="Hiperligao"/>
                 <w:noProof/>
                 <w:lang w:val="en-US"/>
               </w:rPr>
@@ -863,7 +840,7 @@
             </w:r>
             <w:r>
               <w:rPr>
-                <w:rStyle w:val="Hyperlink"/>
+                <w:rStyle w:val="Hiperligao"/>
                 <w:noProof/>
                 <w:lang w:val="en-US"/>
               </w:rPr>
@@ -921,7 +898,7 @@
         </w:p>
         <w:p>
           <w:pPr>
-            <w:pStyle w:val="TOC1"/>
+            <w:pStyle w:val="ndice1"/>
             <w:tabs>
               <w:tab w:val="left" w:pos="440"/>
               <w:tab w:val="right" w:leader="dot" w:pos="8494"/>
@@ -935,7 +912,7 @@
           <w:hyperlink w:anchor="_Toc350593124" w:history="1">
             <w:r>
               <w:rPr>
-                <w:rStyle w:val="Hyperlink"/>
+                <w:rStyle w:val="Hiperligao"/>
                 <w:noProof/>
                 <w:lang w:val="en-US"/>
               </w:rPr>
@@ -951,7 +928,7 @@
             </w:r>
             <w:r>
               <w:rPr>
-                <w:rStyle w:val="Hyperlink"/>
+                <w:rStyle w:val="Hiperligao"/>
                 <w:noProof/>
                 <w:lang w:val="en-US"/>
               </w:rPr>
@@ -1009,7 +986,7 @@
         </w:p>
         <w:p>
           <w:pPr>
-            <w:pStyle w:val="TOC1"/>
+            <w:pStyle w:val="ndice1"/>
             <w:tabs>
               <w:tab w:val="left" w:pos="440"/>
               <w:tab w:val="right" w:leader="dot" w:pos="8494"/>
@@ -1023,7 +1000,7 @@
           <w:hyperlink w:anchor="_Toc350593125" w:history="1">
             <w:r>
               <w:rPr>
-                <w:rStyle w:val="Hyperlink"/>
+                <w:rStyle w:val="Hiperligao"/>
                 <w:noProof/>
                 <w:lang w:val="en-US"/>
               </w:rPr>
@@ -1039,7 +1016,7 @@
             </w:r>
             <w:r>
               <w:rPr>
-                <w:rStyle w:val="Hyperlink"/>
+                <w:rStyle w:val="Hiperligao"/>
                 <w:noProof/>
                 <w:lang w:val="en-US"/>
               </w:rPr>
@@ -1097,7 +1074,7 @@
         </w:p>
         <w:p>
           <w:pPr>
-            <w:pStyle w:val="TOC1"/>
+            <w:pStyle w:val="ndice1"/>
             <w:tabs>
               <w:tab w:val="left" w:pos="440"/>
               <w:tab w:val="right" w:leader="dot" w:pos="8494"/>
@@ -1111,7 +1088,7 @@
           <w:hyperlink w:anchor="_Toc350593126" w:history="1">
             <w:r>
               <w:rPr>
-                <w:rStyle w:val="Hyperlink"/>
+                <w:rStyle w:val="Hiperligao"/>
                 <w:noProof/>
                 <w:lang w:val="en-US"/>
               </w:rPr>
@@ -1127,7 +1104,7 @@
             </w:r>
             <w:r>
               <w:rPr>
-                <w:rStyle w:val="Hyperlink"/>
+                <w:rStyle w:val="Hiperligao"/>
                 <w:noProof/>
                 <w:lang w:val="en-US"/>
               </w:rPr>
@@ -1194,7 +1171,6 @@
       </w:sdtContent>
     </w:sdt>
     <w:p>
-      <w:proofErr w:type="spellStart"/>
       <w:r>
         <w:rPr>
           <w:rFonts w:asciiTheme="majorHAnsi" w:eastAsiaTheme="majorEastAsia" w:hAnsiTheme="majorHAnsi" w:cstheme="majorBidi"/>
@@ -1206,7 +1182,6 @@
         </w:rPr>
         <w:t>Images</w:t>
       </w:r>
-      <w:proofErr w:type="spellEnd"/>
     </w:p>
     <w:p>
       <w:r>
@@ -1240,7 +1215,6 @@
       </w:r>
     </w:p>
     <w:p>
-      <w:proofErr w:type="spellStart"/>
       <w:r>
         <w:rPr>
           <w:rFonts w:asciiTheme="majorHAnsi" w:eastAsiaTheme="majorEastAsia" w:hAnsiTheme="majorHAnsi" w:cstheme="majorBidi"/>
@@ -1252,11 +1226,10 @@
         </w:rPr>
         <w:t>Tables</w:t>
       </w:r>
-      <w:proofErr w:type="spellEnd"/>
     </w:p>
     <w:p>
       <w:pPr>
-        <w:pStyle w:val="TableofFigures"/>
+        <w:pStyle w:val="ndicedeilustraes"/>
         <w:tabs>
           <w:tab w:val="right" w:leader="dot" w:pos="8494"/>
         </w:tabs>
@@ -1284,7 +1257,7 @@
       <w:hyperlink w:anchor="_Toc350592681" w:history="1">
         <w:r>
           <w:rPr>
-            <w:rStyle w:val="Hyperlink"/>
+            <w:rStyle w:val="Hiperligao"/>
             <w:noProof/>
           </w:rPr>
           <w:t>Table 1: List of Contribuitors</w:t>
@@ -1341,7 +1314,7 @@
     </w:p>
     <w:p>
       <w:pPr>
-        <w:pStyle w:val="TableofFigures"/>
+        <w:pStyle w:val="ndicedeilustraes"/>
         <w:tabs>
           <w:tab w:val="right" w:leader="dot" w:pos="8494"/>
         </w:tabs>
@@ -1354,7 +1327,7 @@
       <w:hyperlink w:anchor="_Toc350592682" w:history="1">
         <w:r>
           <w:rPr>
-            <w:rStyle w:val="Hyperlink"/>
+            <w:rStyle w:val="Hiperligao"/>
             <w:noProof/>
             <w:lang w:val="en-US"/>
           </w:rPr>
@@ -1426,7 +1399,7 @@
     <w:p/>
     <w:tbl>
       <w:tblPr>
-        <w:tblStyle w:val="TableGrid"/>
+        <w:tblStyle w:val="Tabelacomgrelha"/>
         <w:tblW w:w="9606" w:type="dxa"/>
         <w:tblLook w:val="04A0" w:firstRow="1" w:lastRow="0" w:firstColumn="1" w:lastColumn="0" w:noHBand="0" w:noVBand="1"/>
       </w:tblPr>
@@ -1594,7 +1567,7 @@
             <w:sdtContent>
               <w:p>
                 <w:pPr>
-                  <w:pStyle w:val="NoSpacing"/>
+                  <w:pStyle w:val="SemEspaamento"/>
                   <w:jc w:val="center"/>
                   <w:rPr>
                     <w:rFonts w:eastAsiaTheme="minorHAnsi"/>
@@ -1625,16 +1598,8 @@
               <w:rPr>
                 <w:lang w:val="en-US"/>
               </w:rPr>
-              <w:t xml:space="preserve">Filipe </w:t>
-            </w:r>
-            <w:proofErr w:type="spellStart"/>
-            <w:r>
-              <w:rPr>
-                <w:lang w:val="en-US"/>
-              </w:rPr>
-              <w:t>Brandão</w:t>
-            </w:r>
-            <w:proofErr w:type="spellEnd"/>
+              <w:t>Filipe Brandão</w:t>
+            </w:r>
           </w:p>
         </w:tc>
         <w:tc>
@@ -1703,7 +1668,7 @@
             <w:sdtContent>
               <w:p>
                 <w:pPr>
-                  <w:pStyle w:val="NoSpacing"/>
+                  <w:pStyle w:val="SemEspaamento"/>
                   <w:jc w:val="center"/>
                   <w:rPr>
                     <w:rFonts w:eastAsiaTheme="minorHAnsi"/>
@@ -1729,19 +1694,11 @@
                 <w:lang w:val="en-US"/>
               </w:rPr>
             </w:pPr>
-            <w:proofErr w:type="spellStart"/>
-            <w:r>
-              <w:rPr>
-                <w:lang w:val="en-US"/>
-              </w:rPr>
-              <w:t>João</w:t>
-            </w:r>
-            <w:proofErr w:type="spellEnd"/>
-            <w:r>
-              <w:rPr>
-                <w:lang w:val="en-US"/>
-              </w:rPr>
-              <w:t xml:space="preserve"> Martins</w:t>
+            <w:r>
+              <w:rPr>
+                <w:lang w:val="en-US"/>
+              </w:rPr>
+              <w:t>João Martins</w:t>
             </w:r>
           </w:p>
         </w:tc>
@@ -1800,7 +1757,7 @@
           </w:tcPr>
           <w:p>
             <w:pPr>
-              <w:pStyle w:val="NoSpacing"/>
+              <w:pStyle w:val="SemEspaamento"/>
               <w:jc w:val="center"/>
               <w:rPr>
                 <w:rFonts w:eastAsiaTheme="minorHAnsi"/>
@@ -1843,19 +1800,11 @@
                 <w:lang w:val="en-US"/>
               </w:rPr>
             </w:pPr>
-            <w:proofErr w:type="spellStart"/>
-            <w:r>
-              <w:rPr>
-                <w:lang w:val="en-US"/>
-              </w:rPr>
-              <w:t>Mário</w:t>
-            </w:r>
-            <w:proofErr w:type="spellEnd"/>
-            <w:r>
-              <w:rPr>
-                <w:lang w:val="en-US"/>
-              </w:rPr>
-              <w:t xml:space="preserve"> Oliveira</w:t>
+            <w:r>
+              <w:rPr>
+                <w:lang w:val="en-US"/>
+              </w:rPr>
+              <w:t>Mário Oliveira</w:t>
             </w:r>
           </w:p>
         </w:tc>
@@ -1914,22 +1863,20 @@
           </w:tcPr>
           <w:p>
             <w:pPr>
-              <w:pStyle w:val="NoSpacing"/>
+              <w:pStyle w:val="SemEspaamento"/>
               <w:jc w:val="center"/>
               <w:rPr>
                 <w:rFonts w:eastAsiaTheme="minorHAnsi"/>
                 <w:lang w:val="en-US"/>
               </w:rPr>
             </w:pPr>
-            <w:ins w:id="13" w:author="Carla" w:date="2013-04-03T23:41:00Z">
-              <w:r>
-                <w:rPr>
-                  <w:rFonts w:eastAsiaTheme="minorHAnsi"/>
-                  <w:lang w:val="en-US"/>
-                </w:rPr>
-                <w:t>02-04-2013</w:t>
-              </w:r>
-            </w:ins>
+            <w:r>
+              <w:rPr>
+                <w:rFonts w:eastAsiaTheme="minorHAnsi"/>
+                <w:lang w:val="en-US"/>
+              </w:rPr>
+              <w:t>02-04-2013</w:t>
+            </w:r>
           </w:p>
         </w:tc>
         <w:tc>
@@ -1944,14 +1891,12 @@
                 <w:lang w:val="en-US"/>
               </w:rPr>
             </w:pPr>
-            <w:ins w:id="14" w:author="Carla" w:date="2013-04-03T23:41:00Z">
-              <w:r>
-                <w:rPr>
-                  <w:lang w:val="en-US"/>
-                </w:rPr>
-                <w:t>Carla Machado</w:t>
-              </w:r>
-            </w:ins>
+            <w:r>
+              <w:rPr>
+                <w:lang w:val="en-US"/>
+              </w:rPr>
+              <w:t>Carla Machado</w:t>
+            </w:r>
           </w:p>
         </w:tc>
         <w:tc>
@@ -1966,22 +1911,12 @@
                 <w:lang w:val="en-US"/>
               </w:rPr>
             </w:pPr>
-            <w:ins w:id="15" w:author="Carla" w:date="2013-04-03T23:42:00Z">
-              <w:r>
-                <w:rPr>
-                  <w:lang w:val="en-US"/>
-                </w:rPr>
-                <w:t>a</w:t>
-              </w:r>
-            </w:ins>
-            <w:ins w:id="16" w:author="Carla" w:date="2013-04-03T23:41:00Z">
-              <w:r>
-                <w:rPr>
-                  <w:lang w:val="en-US"/>
-                </w:rPr>
-                <w:t>21170460@alunos.isec.pt</w:t>
-              </w:r>
-            </w:ins>
+            <w:r>
+              <w:rPr>
+                <w:lang w:val="en-US"/>
+              </w:rPr>
+              <w:t>a21170460@alunos.isec.pt</w:t>
+            </w:r>
           </w:p>
         </w:tc>
         <w:tc>
@@ -1996,14 +1931,12 @@
                 <w:lang w:val="en-US"/>
               </w:rPr>
             </w:pPr>
-            <w:ins w:id="17" w:author="Carla" w:date="2013-04-03T23:42:00Z">
-              <w:r>
-                <w:rPr>
-                  <w:lang w:val="en-US"/>
-                </w:rPr>
-                <w:t>Contributor</w:t>
-              </w:r>
-            </w:ins>
+            <w:r>
+              <w:rPr>
+                <w:lang w:val="en-US"/>
+              </w:rPr>
+              <w:t>Contributor</w:t>
+            </w:r>
           </w:p>
         </w:tc>
       </w:tr>
@@ -2015,22 +1948,20 @@
           </w:tcPr>
           <w:p>
             <w:pPr>
-              <w:pStyle w:val="NoSpacing"/>
+              <w:pStyle w:val="SemEspaamento"/>
               <w:jc w:val="center"/>
               <w:rPr>
                 <w:rFonts w:eastAsiaTheme="minorHAnsi"/>
                 <w:lang w:val="en-US"/>
               </w:rPr>
             </w:pPr>
-            <w:ins w:id="18" w:author="Rui Ganhoto" w:date="2013-04-03T23:46:00Z">
-              <w:r>
-                <w:rPr>
-                  <w:rFonts w:eastAsiaTheme="minorHAnsi"/>
-                  <w:lang w:val="en-US"/>
-                </w:rPr>
-                <w:t>03-04-2013</w:t>
-              </w:r>
-            </w:ins>
+            <w:r>
+              <w:rPr>
+                <w:rFonts w:eastAsiaTheme="minorHAnsi"/>
+                <w:lang w:val="en-US"/>
+              </w:rPr>
+              <w:t>03-04-2013</w:t>
+            </w:r>
           </w:p>
         </w:tc>
         <w:tc>
@@ -2045,14 +1976,12 @@
                 <w:lang w:val="en-US"/>
               </w:rPr>
             </w:pPr>
-            <w:ins w:id="19" w:author="Rui Ganhoto" w:date="2013-04-03T23:46:00Z">
-              <w:r>
-                <w:rPr>
-                  <w:lang w:val="en-US"/>
-                </w:rPr>
-                <w:t>Rui Ganhoto</w:t>
-              </w:r>
-            </w:ins>
+            <w:r>
+              <w:rPr>
+                <w:lang w:val="en-US"/>
+              </w:rPr>
+              <w:t>Rui Ganhoto</w:t>
+            </w:r>
           </w:p>
         </w:tc>
         <w:tc>
@@ -2068,14 +1997,12 @@
                 <w:lang w:val="en-US"/>
               </w:rPr>
             </w:pPr>
-            <w:ins w:id="20" w:author="Rui Ganhoto" w:date="2013-04-03T23:46:00Z">
-              <w:r>
-                <w:rPr>
-                  <w:lang w:val="en-US"/>
-                </w:rPr>
-                <w:t>a21170262@alunos.isec.pt</w:t>
-              </w:r>
-            </w:ins>
+            <w:r>
+              <w:rPr>
+                <w:lang w:val="en-US"/>
+              </w:rPr>
+              <w:t>a21170262@alunos.isec.pt</w:t>
+            </w:r>
           </w:p>
         </w:tc>
         <w:tc>
@@ -2091,14 +2018,12 @@
                 <w:lang w:val="en-US"/>
               </w:rPr>
             </w:pPr>
-            <w:ins w:id="21" w:author="Rui Ganhoto" w:date="2013-04-03T23:47:00Z">
-              <w:r>
-                <w:rPr>
-                  <w:lang w:val="en-US"/>
-                </w:rPr>
-                <w:t>Contributor</w:t>
-              </w:r>
-            </w:ins>
+            <w:r>
+              <w:rPr>
+                <w:lang w:val="en-US"/>
+              </w:rPr>
+              <w:t>Contributor</w:t>
+            </w:r>
           </w:p>
         </w:tc>
       </w:tr>
@@ -2110,7 +2035,7 @@
           </w:tcPr>
           <w:p>
             <w:pPr>
-              <w:pStyle w:val="NoSpacing"/>
+              <w:pStyle w:val="SemEspaamento"/>
               <w:jc w:val="center"/>
               <w:rPr>
                 <w:rFonts w:eastAsiaTheme="minorHAnsi"/>
@@ -2172,7 +2097,7 @@
           </w:tcPr>
           <w:p>
             <w:pPr>
-              <w:pStyle w:val="NoSpacing"/>
+              <w:pStyle w:val="SemEspaamento"/>
               <w:jc w:val="center"/>
               <w:rPr>
                 <w:rFonts w:eastAsiaTheme="minorHAnsi"/>
@@ -2229,16 +2154,11 @@
     </w:tbl>
     <w:p>
       <w:pPr>
-        <w:pStyle w:val="Caption"/>
-      </w:pPr>
-      <w:bookmarkStart w:id="22" w:name="_Toc350592681"/>
-      <w:proofErr w:type="spellStart"/>
-      <w:r>
-        <w:t>Table</w:t>
-      </w:r>
-      <w:proofErr w:type="spellEnd"/>
-      <w:r>
-        <w:t xml:space="preserve"> </w:t>
+        <w:pStyle w:val="Legenda"/>
+      </w:pPr>
+      <w:bookmarkStart w:id="0" w:name="_Toc350592681"/>
+      <w:r>
+        <w:t xml:space="preserve">Table </w:t>
       </w:r>
       <w:r>
         <w:fldChar w:fldCharType="begin"/>
@@ -2262,35 +2182,14 @@
         <w:fldChar w:fldCharType="end"/>
       </w:r>
       <w:r>
-        <w:t xml:space="preserve">: </w:t>
-      </w:r>
-      <w:proofErr w:type="spellStart"/>
-      <w:r>
-        <w:t>List</w:t>
-      </w:r>
-      <w:proofErr w:type="spellEnd"/>
-      <w:r>
-        <w:t xml:space="preserve"> </w:t>
-      </w:r>
-      <w:proofErr w:type="spellStart"/>
-      <w:r>
-        <w:t>of</w:t>
-      </w:r>
-      <w:proofErr w:type="spellEnd"/>
-      <w:r>
-        <w:t xml:space="preserve"> </w:t>
-      </w:r>
-      <w:proofErr w:type="spellStart"/>
-      <w:r>
-        <w:t>Contribuitors</w:t>
-      </w:r>
-      <w:bookmarkEnd w:id="22"/>
-      <w:proofErr w:type="spellEnd"/>
+        <w:t>: List of Contribuitors</w:t>
+      </w:r>
+      <w:bookmarkEnd w:id="0"/>
     </w:p>
     <w:p/>
     <w:tbl>
       <w:tblPr>
-        <w:tblStyle w:val="TableGrid"/>
+        <w:tblStyle w:val="Tabelacomgrelha"/>
         <w:tblW w:w="9607" w:type="dxa"/>
         <w:tblLook w:val="04A0" w:firstRow="1" w:lastRow="0" w:firstColumn="1" w:lastColumn="0" w:noHBand="0" w:noVBand="1"/>
       </w:tblPr>
@@ -2512,7 +2411,7 @@
             <w:sdtContent>
               <w:p>
                 <w:pPr>
-                  <w:pStyle w:val="NoSpacing"/>
+                  <w:pStyle w:val="SemEspaamento"/>
                   <w:jc w:val="center"/>
                   <w:rPr>
                     <w:rFonts w:eastAsiaTheme="minorHAnsi"/>
@@ -2563,35 +2462,7 @@
               <w:rPr>
                 <w:lang w:val="en-US"/>
               </w:rPr>
-              <w:t xml:space="preserve">Filipe </w:t>
-            </w:r>
-            <w:proofErr w:type="spellStart"/>
-            <w:r>
-              <w:rPr>
-                <w:lang w:val="en-US"/>
-              </w:rPr>
-              <w:t>Brandão</w:t>
-            </w:r>
-            <w:proofErr w:type="spellEnd"/>
-            <w:r>
-              <w:rPr>
-                <w:lang w:val="en-US"/>
-              </w:rPr>
-              <w:t xml:space="preserve"> &amp; </w:t>
-            </w:r>
-            <w:proofErr w:type="spellStart"/>
-            <w:r>
-              <w:rPr>
-                <w:lang w:val="en-US"/>
-              </w:rPr>
-              <w:t>João</w:t>
-            </w:r>
-            <w:proofErr w:type="spellEnd"/>
-            <w:r>
-              <w:rPr>
-                <w:lang w:val="en-US"/>
-              </w:rPr>
-              <w:t xml:space="preserve"> Martins</w:t>
+              <w:t>Filipe Brandão &amp; João Martins</w:t>
             </w:r>
           </w:p>
         </w:tc>
@@ -2658,7 +2529,7 @@
           </w:tcPr>
           <w:p>
             <w:pPr>
-              <w:pStyle w:val="NoSpacing"/>
+              <w:pStyle w:val="SemEspaamento"/>
               <w:jc w:val="center"/>
               <w:rPr>
                 <w:lang w:val="en-US"/>
@@ -2705,35 +2576,7 @@
               <w:rPr>
                 <w:lang w:val="en-US"/>
               </w:rPr>
-              <w:t xml:space="preserve">Filipe </w:t>
-            </w:r>
-            <w:proofErr w:type="spellStart"/>
-            <w:r>
-              <w:rPr>
-                <w:lang w:val="en-US"/>
-              </w:rPr>
-              <w:t>Brandão</w:t>
-            </w:r>
-            <w:proofErr w:type="spellEnd"/>
-            <w:r>
-              <w:rPr>
-                <w:lang w:val="en-US"/>
-              </w:rPr>
-              <w:t xml:space="preserve"> &amp; </w:t>
-            </w:r>
-            <w:proofErr w:type="spellStart"/>
-            <w:r>
-              <w:rPr>
-                <w:lang w:val="en-US"/>
-              </w:rPr>
-              <w:t>João</w:t>
-            </w:r>
-            <w:proofErr w:type="spellEnd"/>
-            <w:r>
-              <w:rPr>
-                <w:lang w:val="en-US"/>
-              </w:rPr>
-              <w:t xml:space="preserve"> Martins</w:t>
+              <w:t>Filipe Brandão &amp; João Martins</w:t>
             </w:r>
           </w:p>
         </w:tc>
@@ -2806,7 +2649,7 @@
           </w:tcPr>
           <w:p>
             <w:pPr>
-              <w:pStyle w:val="NoSpacing"/>
+              <w:pStyle w:val="SemEspaamento"/>
               <w:jc w:val="center"/>
               <w:rPr>
                 <w:lang w:val="en-US"/>
@@ -2868,19 +2711,11 @@
                 <w:lang w:val="en-US"/>
               </w:rPr>
             </w:pPr>
-            <w:proofErr w:type="spellStart"/>
-            <w:r>
-              <w:rPr>
-                <w:lang w:val="en-US"/>
-              </w:rPr>
-              <w:t>Mário</w:t>
-            </w:r>
-            <w:proofErr w:type="spellEnd"/>
-            <w:r>
-              <w:rPr>
-                <w:lang w:val="en-US"/>
-              </w:rPr>
-              <w:t xml:space="preserve"> Oliveira</w:t>
+            <w:r>
+              <w:rPr>
+                <w:lang w:val="en-US"/>
+              </w:rPr>
+              <w:t>Mário Oliveira</w:t>
             </w:r>
           </w:p>
         </w:tc>
@@ -2948,7 +2783,7 @@
           </w:tcPr>
           <w:p>
             <w:pPr>
-              <w:pStyle w:val="NoSpacing"/>
+              <w:pStyle w:val="SemEspaamento"/>
               <w:jc w:val="center"/>
               <w:rPr>
                 <w:rFonts w:eastAsiaTheme="minorHAnsi"/>
@@ -3000,16 +2835,8 @@
               <w:rPr>
                 <w:lang w:val="en-US"/>
               </w:rPr>
-              <w:t xml:space="preserve">Filipe </w:t>
-            </w:r>
-            <w:proofErr w:type="spellStart"/>
-            <w:r>
-              <w:rPr>
-                <w:lang w:val="en-US"/>
-              </w:rPr>
-              <w:t>Brandão</w:t>
-            </w:r>
-            <w:proofErr w:type="spellEnd"/>
+              <w:t>Filipe Brandão</w:t>
+            </w:r>
           </w:p>
         </w:tc>
         <w:tc>
@@ -3076,7 +2903,7 @@
           </w:tcPr>
           <w:p>
             <w:pPr>
-              <w:pStyle w:val="NoSpacing"/>
+              <w:pStyle w:val="SemEspaamento"/>
               <w:jc w:val="center"/>
               <w:rPr>
                 <w:rFonts w:eastAsiaTheme="minorHAnsi"/>
@@ -3124,42 +2951,26 @@
                 <w:lang w:val="en-US"/>
               </w:rPr>
             </w:pPr>
-            <w:proofErr w:type="spellStart"/>
-            <w:r>
-              <w:rPr>
-                <w:lang w:val="en-US"/>
-              </w:rPr>
-              <w:t>João</w:t>
-            </w:r>
-            <w:proofErr w:type="spellEnd"/>
-            <w:r>
-              <w:rPr>
-                <w:lang w:val="en-US"/>
-              </w:rPr>
-              <w:t xml:space="preserve"> Martins</w:t>
-            </w:r>
-          </w:p>
-          <w:p>
-            <w:pPr>
-              <w:jc w:val="center"/>
-              <w:rPr>
-                <w:lang w:val="en-US"/>
-              </w:rPr>
-            </w:pPr>
-            <w:r>
-              <w:rPr>
-                <w:lang w:val="en-US"/>
-              </w:rPr>
-              <w:t xml:space="preserve">&amp; Filipe </w:t>
-            </w:r>
-            <w:proofErr w:type="spellStart"/>
-            <w:r>
-              <w:rPr>
-                <w:lang w:val="en-US"/>
-              </w:rPr>
-              <w:t>Brandão</w:t>
-            </w:r>
-            <w:proofErr w:type="spellEnd"/>
+            <w:r>
+              <w:rPr>
+                <w:lang w:val="en-US"/>
+              </w:rPr>
+              <w:t>João Martins</w:t>
+            </w:r>
+          </w:p>
+          <w:p>
+            <w:pPr>
+              <w:jc w:val="center"/>
+              <w:rPr>
+                <w:lang w:val="en-US"/>
+              </w:rPr>
+            </w:pPr>
+            <w:r>
+              <w:rPr>
+                <w:lang w:val="en-US"/>
+              </w:rPr>
+              <w:t>&amp; Filipe Brandão</w:t>
+            </w:r>
           </w:p>
         </w:tc>
         <w:tc>
@@ -3226,7 +3037,7 @@
           </w:tcPr>
           <w:p>
             <w:pPr>
-              <w:pStyle w:val="NoSpacing"/>
+              <w:pStyle w:val="SemEspaamento"/>
               <w:jc w:val="center"/>
               <w:rPr>
                 <w:rFonts w:eastAsiaTheme="minorHAnsi"/>
@@ -3274,19 +3085,11 @@
                 <w:lang w:val="en-US"/>
               </w:rPr>
             </w:pPr>
-            <w:proofErr w:type="spellStart"/>
-            <w:r>
-              <w:rPr>
-                <w:lang w:val="en-US"/>
-              </w:rPr>
-              <w:t>Mário</w:t>
-            </w:r>
-            <w:proofErr w:type="spellEnd"/>
-            <w:r>
-              <w:rPr>
-                <w:lang w:val="en-US"/>
-              </w:rPr>
-              <w:t xml:space="preserve"> Oliveira</w:t>
+            <w:r>
+              <w:rPr>
+                <w:lang w:val="en-US"/>
+              </w:rPr>
+              <w:t>Mário Oliveira</w:t>
             </w:r>
           </w:p>
         </w:tc>
@@ -3354,7 +3157,7 @@
           </w:tcPr>
           <w:p>
             <w:pPr>
-              <w:pStyle w:val="NoSpacing"/>
+              <w:pStyle w:val="SemEspaamento"/>
               <w:jc w:val="center"/>
               <w:rPr>
                 <w:rFonts w:eastAsiaTheme="minorHAnsi"/>
@@ -3406,16 +3209,8 @@
               <w:rPr>
                 <w:lang w:val="en-US"/>
               </w:rPr>
-              <w:t xml:space="preserve">Filipe  </w:t>
-            </w:r>
-            <w:proofErr w:type="spellStart"/>
-            <w:r>
-              <w:rPr>
-                <w:lang w:val="en-US"/>
-              </w:rPr>
-              <w:t>Brandão</w:t>
-            </w:r>
-            <w:proofErr w:type="spellEnd"/>
+              <w:t>Filipe  Brandão</w:t>
+            </w:r>
           </w:p>
         </w:tc>
         <w:tc>
@@ -3484,7 +3279,7 @@
           </w:tcPr>
           <w:p>
             <w:pPr>
-              <w:pStyle w:val="NoSpacing"/>
+              <w:pStyle w:val="SemEspaamento"/>
               <w:jc w:val="center"/>
               <w:rPr>
                 <w:rFonts w:eastAsiaTheme="minorHAnsi"/>
@@ -3532,19 +3327,11 @@
                 <w:lang w:val="en-US"/>
               </w:rPr>
             </w:pPr>
-            <w:proofErr w:type="spellStart"/>
-            <w:r>
-              <w:rPr>
-                <w:lang w:val="en-US"/>
-              </w:rPr>
-              <w:t>João</w:t>
-            </w:r>
-            <w:proofErr w:type="spellEnd"/>
-            <w:r>
-              <w:rPr>
-                <w:lang w:val="en-US"/>
-              </w:rPr>
-              <w:t xml:space="preserve"> Martins</w:t>
+            <w:r>
+              <w:rPr>
+                <w:lang w:val="en-US"/>
+              </w:rPr>
+              <w:t>João Martins</w:t>
             </w:r>
           </w:p>
         </w:tc>
@@ -3612,7 +3399,7 @@
           </w:tcPr>
           <w:p>
             <w:pPr>
-              <w:pStyle w:val="NoSpacing"/>
+              <w:pStyle w:val="SemEspaamento"/>
               <w:jc w:val="center"/>
               <w:rPr>
                 <w:rFonts w:eastAsiaTheme="minorHAnsi"/>
@@ -3660,19 +3447,11 @@
                 <w:lang w:val="en-US"/>
               </w:rPr>
             </w:pPr>
-            <w:proofErr w:type="spellStart"/>
-            <w:r>
-              <w:rPr>
-                <w:lang w:val="en-US"/>
-              </w:rPr>
-              <w:t>Mário</w:t>
-            </w:r>
-            <w:proofErr w:type="spellEnd"/>
-            <w:r>
-              <w:rPr>
-                <w:lang w:val="en-US"/>
-              </w:rPr>
-              <w:t xml:space="preserve"> Oliveira</w:t>
+            <w:r>
+              <w:rPr>
+                <w:lang w:val="en-US"/>
+              </w:rPr>
+              <w:t>Mário Oliveira</w:t>
             </w:r>
           </w:p>
         </w:tc>
@@ -3740,7 +3519,7 @@
           </w:tcPr>
           <w:p>
             <w:pPr>
-              <w:pStyle w:val="NoSpacing"/>
+              <w:pStyle w:val="SemEspaamento"/>
               <w:jc w:val="center"/>
               <w:rPr>
                 <w:rFonts w:eastAsiaTheme="minorHAnsi"/>
@@ -3792,16 +3571,8 @@
               <w:rPr>
                 <w:lang w:val="en-US"/>
               </w:rPr>
-              <w:t xml:space="preserve">Filipe </w:t>
-            </w:r>
-            <w:proofErr w:type="spellStart"/>
-            <w:r>
-              <w:rPr>
-                <w:lang w:val="en-US"/>
-              </w:rPr>
-              <w:t>Brandão</w:t>
-            </w:r>
-            <w:proofErr w:type="spellEnd"/>
+              <w:t>Filipe Brandão</w:t>
+            </w:r>
           </w:p>
         </w:tc>
         <w:tc>
@@ -3868,7 +3639,7 @@
           </w:tcPr>
           <w:p>
             <w:pPr>
-              <w:pStyle w:val="NoSpacing"/>
+              <w:pStyle w:val="SemEspaamento"/>
               <w:jc w:val="center"/>
               <w:rPr>
                 <w:rFonts w:eastAsiaTheme="minorHAnsi"/>
@@ -3920,16 +3691,8 @@
               <w:rPr>
                 <w:lang w:val="en-US"/>
               </w:rPr>
-              <w:t xml:space="preserve">Filipe </w:t>
-            </w:r>
-            <w:proofErr w:type="spellStart"/>
-            <w:r>
-              <w:rPr>
-                <w:lang w:val="en-US"/>
-              </w:rPr>
-              <w:t>Brandão</w:t>
-            </w:r>
-            <w:proofErr w:type="spellEnd"/>
+              <w:t>Filipe Brandão</w:t>
+            </w:r>
           </w:p>
         </w:tc>
         <w:tc>
@@ -3996,7 +3759,7 @@
           </w:tcPr>
           <w:p>
             <w:pPr>
-              <w:pStyle w:val="NoSpacing"/>
+              <w:pStyle w:val="SemEspaamento"/>
               <w:jc w:val="center"/>
               <w:rPr>
                 <w:rFonts w:eastAsiaTheme="minorHAnsi"/>
@@ -4044,19 +3807,11 @@
                 <w:lang w:val="en-US"/>
               </w:rPr>
             </w:pPr>
-            <w:proofErr w:type="spellStart"/>
-            <w:r>
-              <w:rPr>
-                <w:lang w:val="en-US"/>
-              </w:rPr>
-              <w:t>Mário</w:t>
-            </w:r>
-            <w:proofErr w:type="spellEnd"/>
-            <w:r>
-              <w:rPr>
-                <w:lang w:val="en-US"/>
-              </w:rPr>
-              <w:t xml:space="preserve"> Oliveira</w:t>
+            <w:r>
+              <w:rPr>
+                <w:lang w:val="en-US"/>
+              </w:rPr>
+              <w:t>Mário Oliveira</w:t>
             </w:r>
           </w:p>
         </w:tc>
@@ -4124,7 +3879,7 @@
           </w:tcPr>
           <w:p>
             <w:pPr>
-              <w:pStyle w:val="NoSpacing"/>
+              <w:pStyle w:val="SemEspaamento"/>
               <w:jc w:val="center"/>
               <w:rPr>
                 <w:rFonts w:eastAsiaTheme="minorHAnsi"/>
@@ -4176,16 +3931,8 @@
               <w:rPr>
                 <w:lang w:val="en-US"/>
               </w:rPr>
-              <w:t xml:space="preserve">Filipe </w:t>
-            </w:r>
-            <w:proofErr w:type="spellStart"/>
-            <w:r>
-              <w:rPr>
-                <w:lang w:val="en-US"/>
-              </w:rPr>
-              <w:t>Brandão</w:t>
-            </w:r>
-            <w:proofErr w:type="spellEnd"/>
+              <w:t>Filipe Brandão</w:t>
+            </w:r>
           </w:p>
         </w:tc>
         <w:tc>
@@ -4245,9 +3992,6 @@
         </w:tc>
       </w:tr>
       <w:tr>
-        <w:trPr>
-          <w:ins w:id="23" w:author="Filipe" w:date="2013-04-02T22:13:00Z"/>
-        </w:trPr>
         <w:tc>
           <w:tcPr>
             <w:tcW w:w="1728" w:type="dxa"/>
@@ -4255,23 +3999,20 @@
           </w:tcPr>
           <w:p>
             <w:pPr>
-              <w:pStyle w:val="NoSpacing"/>
-              <w:jc w:val="center"/>
-              <w:rPr>
-                <w:ins w:id="24" w:author="Filipe" w:date="2013-04-02T22:13:00Z"/>
+              <w:pStyle w:val="SemEspaamento"/>
+              <w:jc w:val="center"/>
+              <w:rPr>
                 <w:rFonts w:eastAsiaTheme="minorHAnsi"/>
                 <w:lang w:val="en-US"/>
               </w:rPr>
             </w:pPr>
-            <w:ins w:id="25" w:author="Filipe" w:date="2013-04-02T22:13:00Z">
-              <w:r>
-                <w:rPr>
-                  <w:rFonts w:eastAsiaTheme="minorHAnsi"/>
-                  <w:lang w:val="en-US"/>
-                </w:rPr>
-                <w:t>02-04-2013</w:t>
-              </w:r>
-            </w:ins>
+            <w:r>
+              <w:rPr>
+                <w:rFonts w:eastAsiaTheme="minorHAnsi"/>
+                <w:lang w:val="en-US"/>
+              </w:rPr>
+              <w:t>02-04-2013</w:t>
+            </w:r>
           </w:p>
         </w:tc>
         <w:tc>
@@ -4283,52 +4024,15 @@
             <w:pPr>
               <w:jc w:val="center"/>
               <w:rPr>
-                <w:ins w:id="26" w:author="Filipe" w:date="2013-04-02T22:13:00Z"/>
-                <w:lang w:val="en-US"/>
-              </w:rPr>
-            </w:pPr>
-            <w:ins w:id="27" w:author="Filipe" w:date="2013-04-02T22:13:00Z">
-              <w:r>
-                <w:rPr>
-                  <w:lang w:val="en-US"/>
-                </w:rPr>
-                <w:t>C</w:t>
-              </w:r>
-            </w:ins>
-            <w:ins w:id="28" w:author="Filipe" w:date="2013-04-02T22:14:00Z">
-              <w:r>
-                <w:rPr>
-                  <w:lang w:val="en-US"/>
-                </w:rPr>
-                <w:t xml:space="preserve">orrected defects found </w:t>
-              </w:r>
-            </w:ins>
-            <w:ins w:id="29" w:author="Filipe" w:date="2013-04-02T22:13:00Z">
-              <w:r>
-                <w:rPr>
-                  <w:lang w:val="en-US"/>
-                </w:rPr>
-                <w:t>by approver (Carla)</w:t>
-              </w:r>
-              <w:del w:id="30" w:author="Rui Ganhoto" w:date="2013-04-03T23:47:00Z">
-                <w:r>
-                  <w:rPr>
-                    <w:lang w:val="en-US"/>
-                  </w:rPr>
-                  <w:delText xml:space="preserve"> </w:delText>
-                </w:r>
-              </w:del>
-            </w:ins>
-            <w:ins w:id="31" w:author="Filipe" w:date="2013-04-02T22:14:00Z">
-              <w:del w:id="32" w:author="Rui Ganhoto" w:date="2013-04-03T23:47:00Z">
-                <w:r>
-                  <w:rPr>
-                    <w:lang w:val="en-US"/>
-                  </w:rPr>
-                  <w:delText xml:space="preserve">. </w:delText>
-                </w:r>
-              </w:del>
-            </w:ins>
+                <w:lang w:val="en-US"/>
+              </w:rPr>
+            </w:pPr>
+            <w:r>
+              <w:rPr>
+                <w:lang w:val="en-US"/>
+              </w:rPr>
+              <w:t>Corrected defects found by approver (Carla)</w:t>
+            </w:r>
           </w:p>
         </w:tc>
         <w:tc>
@@ -4340,26 +4044,15 @@
             <w:pPr>
               <w:jc w:val="center"/>
               <w:rPr>
-                <w:ins w:id="33" w:author="Filipe" w:date="2013-04-02T22:13:00Z"/>
-                <w:lang w:val="en-US"/>
-              </w:rPr>
-            </w:pPr>
-            <w:ins w:id="34" w:author="Filipe" w:date="2013-04-02T22:14:00Z">
-              <w:r>
-                <w:rPr>
-                  <w:lang w:val="en-US"/>
-                </w:rPr>
-                <w:t xml:space="preserve">Filipe </w:t>
-              </w:r>
-              <w:proofErr w:type="spellStart"/>
-              <w:r>
-                <w:rPr>
-                  <w:lang w:val="en-US"/>
-                </w:rPr>
-                <w:t>Brandão</w:t>
-              </w:r>
-            </w:ins>
-            <w:proofErr w:type="spellEnd"/>
+                <w:lang w:val="en-US"/>
+              </w:rPr>
+            </w:pPr>
+            <w:r>
+              <w:rPr>
+                <w:lang w:val="en-US"/>
+              </w:rPr>
+              <w:t>Filipe Brandão</w:t>
+            </w:r>
           </w:p>
         </w:tc>
         <w:tc>
@@ -4371,18 +4064,15 @@
             <w:pPr>
               <w:jc w:val="center"/>
               <w:rPr>
-                <w:ins w:id="35" w:author="Filipe" w:date="2013-04-02T22:13:00Z"/>
-                <w:lang w:val="en-US"/>
-              </w:rPr>
-            </w:pPr>
-            <w:ins w:id="36" w:author="Filipe" w:date="2013-04-02T22:14:00Z">
-              <w:r>
-                <w:rPr>
-                  <w:lang w:val="en-US"/>
-                </w:rPr>
-                <w:t>0.5</w:t>
-              </w:r>
-            </w:ins>
+                <w:lang w:val="en-US"/>
+              </w:rPr>
+            </w:pPr>
+            <w:r>
+              <w:rPr>
+                <w:lang w:val="en-US"/>
+              </w:rPr>
+              <w:t>0.5</w:t>
+            </w:r>
           </w:p>
         </w:tc>
         <w:tc>
@@ -4394,7 +4084,6 @@
             <w:pPr>
               <w:jc w:val="center"/>
               <w:rPr>
-                <w:ins w:id="37" w:author="Filipe" w:date="2013-04-02T22:13:00Z"/>
                 <w:lang w:val="en-US"/>
               </w:rPr>
             </w:pPr>
@@ -4410,33 +4099,25 @@
               <w:keepNext/>
               <w:jc w:val="center"/>
               <w:rPr>
-                <w:ins w:id="38" w:author="Filipe" w:date="2013-04-02T22:13:00Z"/>
-                <w:lang w:val="en-US"/>
-              </w:rPr>
-            </w:pPr>
-            <w:ins w:id="39" w:author="Filipe" w:date="2013-04-02T22:14:00Z">
-              <w:r>
-                <w:rPr>
-                  <w:lang w:val="en-US"/>
-                </w:rPr>
-                <w:t xml:space="preserve">Ready for </w:t>
-              </w:r>
-            </w:ins>
-            <w:ins w:id="40" w:author="Filipe" w:date="2013-04-02T22:58:00Z">
-              <w:r>
-                <w:rPr>
-                  <w:lang w:val="en-US"/>
-                </w:rPr>
-                <w:t>Approval</w:t>
-              </w:r>
-            </w:ins>
+                <w:lang w:val="en-US"/>
+              </w:rPr>
+            </w:pPr>
+            <w:r>
+              <w:rPr>
+                <w:lang w:val="en-US"/>
+              </w:rPr>
+              <w:t xml:space="preserve">Ready for </w:t>
+            </w:r>
+            <w:r>
+              <w:rPr>
+                <w:lang w:val="en-US"/>
+              </w:rPr>
+              <w:t>Approval</w:t>
+            </w:r>
           </w:p>
         </w:tc>
       </w:tr>
       <w:tr>
-        <w:trPr>
-          <w:ins w:id="41" w:author="Carla" w:date="2013-04-02T23:11:00Z"/>
-        </w:trPr>
         <w:tc>
           <w:tcPr>
             <w:tcW w:w="1728" w:type="dxa"/>
@@ -4444,23 +4125,20 @@
           </w:tcPr>
           <w:p>
             <w:pPr>
-              <w:pStyle w:val="NoSpacing"/>
-              <w:jc w:val="center"/>
-              <w:rPr>
-                <w:ins w:id="42" w:author="Carla" w:date="2013-04-02T23:11:00Z"/>
+              <w:pStyle w:val="SemEspaamento"/>
+              <w:jc w:val="center"/>
+              <w:rPr>
                 <w:rFonts w:eastAsiaTheme="minorHAnsi"/>
                 <w:lang w:val="en-US"/>
               </w:rPr>
             </w:pPr>
-            <w:ins w:id="43" w:author="Carla" w:date="2013-04-02T23:11:00Z">
-              <w:r>
-                <w:rPr>
-                  <w:rFonts w:eastAsiaTheme="minorHAnsi"/>
-                  <w:lang w:val="en-US"/>
-                </w:rPr>
-                <w:t>02-04-2013</w:t>
-              </w:r>
-            </w:ins>
+            <w:r>
+              <w:rPr>
+                <w:rFonts w:eastAsiaTheme="minorHAnsi"/>
+                <w:lang w:val="en-US"/>
+              </w:rPr>
+              <w:t>02-04-2013</w:t>
+            </w:r>
           </w:p>
         </w:tc>
         <w:tc>
@@ -4472,18 +4150,15 @@
             <w:pPr>
               <w:jc w:val="center"/>
               <w:rPr>
-                <w:ins w:id="44" w:author="Carla" w:date="2013-04-02T23:11:00Z"/>
-                <w:lang w:val="en-US"/>
-              </w:rPr>
-            </w:pPr>
-            <w:ins w:id="45" w:author="Carla" w:date="2013-04-02T23:11:00Z">
-              <w:r>
-                <w:rPr>
-                  <w:lang w:val="en-US"/>
-                </w:rPr>
-                <w:t>Approved</w:t>
-              </w:r>
-            </w:ins>
+                <w:lang w:val="en-US"/>
+              </w:rPr>
+            </w:pPr>
+            <w:r>
+              <w:rPr>
+                <w:lang w:val="en-US"/>
+              </w:rPr>
+              <w:t>Approved</w:t>
+            </w:r>
           </w:p>
         </w:tc>
         <w:tc>
@@ -4495,7 +4170,6 @@
             <w:pPr>
               <w:jc w:val="center"/>
               <w:rPr>
-                <w:ins w:id="46" w:author="Carla" w:date="2013-04-02T23:11:00Z"/>
                 <w:lang w:val="en-US"/>
               </w:rPr>
             </w:pPr>
@@ -4510,18 +4184,15 @@
             <w:pPr>
               <w:jc w:val="center"/>
               <w:rPr>
-                <w:ins w:id="47" w:author="Carla" w:date="2013-04-02T23:11:00Z"/>
-                <w:lang w:val="en-US"/>
-              </w:rPr>
-            </w:pPr>
-            <w:ins w:id="48" w:author="Carla" w:date="2013-04-02T23:11:00Z">
-              <w:r>
-                <w:rPr>
-                  <w:lang w:val="en-US"/>
-                </w:rPr>
-                <w:t>0.5</w:t>
-              </w:r>
-            </w:ins>
+                <w:lang w:val="en-US"/>
+              </w:rPr>
+            </w:pPr>
+            <w:r>
+              <w:rPr>
+                <w:lang w:val="en-US"/>
+              </w:rPr>
+              <w:t>0.5</w:t>
+            </w:r>
           </w:p>
         </w:tc>
         <w:tc>
@@ -4533,18 +4204,15 @@
             <w:pPr>
               <w:jc w:val="center"/>
               <w:rPr>
-                <w:ins w:id="49" w:author="Carla" w:date="2013-04-02T23:11:00Z"/>
-                <w:lang w:val="en-US"/>
-              </w:rPr>
-            </w:pPr>
-            <w:ins w:id="50" w:author="Carla" w:date="2013-04-02T23:11:00Z">
-              <w:r>
-                <w:rPr>
-                  <w:lang w:val="en-US"/>
-                </w:rPr>
-                <w:t>Carla Machado</w:t>
-              </w:r>
-            </w:ins>
+                <w:lang w:val="en-US"/>
+              </w:rPr>
+            </w:pPr>
+            <w:r>
+              <w:rPr>
+                <w:lang w:val="en-US"/>
+              </w:rPr>
+              <w:t>Carla Machado</w:t>
+            </w:r>
           </w:p>
         </w:tc>
         <w:tc>
@@ -4557,7 +4225,6 @@
               <w:keepNext/>
               <w:jc w:val="center"/>
               <w:rPr>
-                <w:ins w:id="51" w:author="Carla" w:date="2013-04-02T23:11:00Z"/>
                 <w:lang w:val="en-US"/>
               </w:rPr>
             </w:pPr>
@@ -4565,9 +4232,6 @@
         </w:tc>
       </w:tr>
       <w:tr>
-        <w:trPr>
-          <w:ins w:id="52" w:author="Carla" w:date="2013-04-02T23:11:00Z"/>
-        </w:trPr>
         <w:tc>
           <w:tcPr>
             <w:tcW w:w="1728" w:type="dxa"/>
@@ -4575,23 +4239,20 @@
           </w:tcPr>
           <w:p>
             <w:pPr>
-              <w:pStyle w:val="NoSpacing"/>
-              <w:jc w:val="center"/>
-              <w:rPr>
-                <w:ins w:id="53" w:author="Carla" w:date="2013-04-02T23:11:00Z"/>
+              <w:pStyle w:val="SemEspaamento"/>
+              <w:jc w:val="center"/>
+              <w:rPr>
                 <w:rFonts w:eastAsiaTheme="minorHAnsi"/>
                 <w:lang w:val="en-US"/>
               </w:rPr>
             </w:pPr>
-            <w:ins w:id="54" w:author="Rui Ganhoto" w:date="2013-04-03T23:47:00Z">
-              <w:r>
-                <w:rPr>
-                  <w:rFonts w:eastAsiaTheme="minorHAnsi"/>
-                  <w:lang w:val="en-US"/>
-                </w:rPr>
-                <w:t>03-04-2013</w:t>
-              </w:r>
-            </w:ins>
+            <w:r>
+              <w:rPr>
+                <w:rFonts w:eastAsiaTheme="minorHAnsi"/>
+                <w:lang w:val="en-US"/>
+              </w:rPr>
+              <w:t>03-04-2013</w:t>
+            </w:r>
           </w:p>
         </w:tc>
         <w:tc>
@@ -4603,18 +4264,15 @@
             <w:pPr>
               <w:jc w:val="center"/>
               <w:rPr>
-                <w:ins w:id="55" w:author="Carla" w:date="2013-04-02T23:11:00Z"/>
-                <w:lang w:val="en-US"/>
-              </w:rPr>
-            </w:pPr>
-            <w:ins w:id="56" w:author="Rui Ganhoto" w:date="2013-04-03T23:47:00Z">
-              <w:r>
-                <w:rPr>
-                  <w:lang w:val="en-US"/>
-                </w:rPr>
-                <w:t>Approved</w:t>
-              </w:r>
-            </w:ins>
+                <w:lang w:val="en-US"/>
+              </w:rPr>
+            </w:pPr>
+            <w:r>
+              <w:rPr>
+                <w:lang w:val="en-US"/>
+              </w:rPr>
+              <w:t>Approved</w:t>
+            </w:r>
           </w:p>
         </w:tc>
         <w:tc>
@@ -4626,7 +4284,6 @@
             <w:pPr>
               <w:jc w:val="center"/>
               <w:rPr>
-                <w:ins w:id="57" w:author="Carla" w:date="2013-04-02T23:11:00Z"/>
                 <w:lang w:val="en-US"/>
               </w:rPr>
             </w:pPr>
@@ -4641,18 +4298,15 @@
             <w:pPr>
               <w:jc w:val="center"/>
               <w:rPr>
-                <w:ins w:id="58" w:author="Carla" w:date="2013-04-02T23:11:00Z"/>
-                <w:lang w:val="en-US"/>
-              </w:rPr>
-            </w:pPr>
-            <w:ins w:id="59" w:author="Rui Ganhoto" w:date="2013-04-03T23:47:00Z">
-              <w:r>
-                <w:rPr>
-                  <w:lang w:val="en-US"/>
-                </w:rPr>
-                <w:t>0.5</w:t>
-              </w:r>
-            </w:ins>
+                <w:lang w:val="en-US"/>
+              </w:rPr>
+            </w:pPr>
+            <w:r>
+              <w:rPr>
+                <w:lang w:val="en-US"/>
+              </w:rPr>
+              <w:t>0.5</w:t>
+            </w:r>
           </w:p>
         </w:tc>
         <w:tc>
@@ -4664,25 +4318,22 @@
             <w:pPr>
               <w:jc w:val="center"/>
               <w:rPr>
-                <w:ins w:id="60" w:author="Carla" w:date="2013-04-02T23:11:00Z"/>
-                <w:lang w:val="en-US"/>
-              </w:rPr>
-            </w:pPr>
-            <w:ins w:id="61" w:author="Rui Ganhoto" w:date="2013-04-03T23:47:00Z">
-              <w:r>
-                <w:rPr>
-                  <w:lang w:val="en-US"/>
-                </w:rPr>
-                <w:t xml:space="preserve">Rui </w:t>
-              </w:r>
-              <w:r>
-                <w:rPr>
-                  <w:lang w:val="en-US"/>
-                </w:rPr>
-                <w:lastRenderedPageBreak/>
-                <w:t>Ganhoto</w:t>
-              </w:r>
-            </w:ins>
+                <w:lang w:val="en-US"/>
+              </w:rPr>
+            </w:pPr>
+            <w:r>
+              <w:rPr>
+                <w:lang w:val="en-US"/>
+              </w:rPr>
+              <w:t xml:space="preserve">Rui </w:t>
+            </w:r>
+            <w:r>
+              <w:rPr>
+                <w:lang w:val="en-US"/>
+              </w:rPr>
+              <w:lastRenderedPageBreak/>
+              <w:t>Ganhoto</w:t>
+            </w:r>
           </w:p>
         </w:tc>
         <w:tc>
@@ -4695,7 +4346,6 @@
               <w:keepNext/>
               <w:jc w:val="center"/>
               <w:rPr>
-                <w:ins w:id="62" w:author="Carla" w:date="2013-04-02T23:11:00Z"/>
                 <w:lang w:val="en-US"/>
               </w:rPr>
             </w:pPr>
@@ -4703,9 +4353,6 @@
         </w:tc>
       </w:tr>
       <w:tr>
-        <w:trPr>
-          <w:ins w:id="63" w:author="Carla" w:date="2013-04-02T23:12:00Z"/>
-        </w:trPr>
         <w:tc>
           <w:tcPr>
             <w:tcW w:w="1728" w:type="dxa"/>
@@ -4713,14 +4360,21 @@
           </w:tcPr>
           <w:p>
             <w:pPr>
-              <w:pStyle w:val="NoSpacing"/>
-              <w:jc w:val="center"/>
-              <w:rPr>
-                <w:ins w:id="64" w:author="Carla" w:date="2013-04-02T23:12:00Z"/>
+              <w:pStyle w:val="SemEspaamento"/>
+              <w:jc w:val="center"/>
+              <w:rPr>
                 <w:rFonts w:eastAsiaTheme="minorHAnsi"/>
                 <w:lang w:val="en-US"/>
               </w:rPr>
             </w:pPr>
+            <w:r>
+              <w:rPr>
+                <w:rFonts w:eastAsiaTheme="minorHAnsi"/>
+                <w:lang w:val="en-US"/>
+              </w:rPr>
+              <w:lastRenderedPageBreak/>
+              <w:t>04-04-2013</w:t>
+            </w:r>
           </w:p>
         </w:tc>
         <w:tc>
@@ -4732,10 +4386,15 @@
             <w:pPr>
               <w:jc w:val="center"/>
               <w:rPr>
-                <w:ins w:id="65" w:author="Carla" w:date="2013-04-02T23:12:00Z"/>
-                <w:lang w:val="en-US"/>
-              </w:rPr>
-            </w:pPr>
+                <w:lang w:val="en-US"/>
+              </w:rPr>
+            </w:pPr>
+            <w:r>
+              <w:rPr>
+                <w:lang w:val="en-US"/>
+              </w:rPr>
+              <w:t>Baselined</w:t>
+            </w:r>
           </w:p>
         </w:tc>
         <w:tc>
@@ -4747,10 +4406,15 @@
             <w:pPr>
               <w:jc w:val="center"/>
               <w:rPr>
-                <w:ins w:id="66" w:author="Carla" w:date="2013-04-02T23:12:00Z"/>
-                <w:lang w:val="en-US"/>
-              </w:rPr>
-            </w:pPr>
+                <w:lang w:val="en-US"/>
+              </w:rPr>
+            </w:pPr>
+            <w:r>
+              <w:rPr>
+                <w:lang w:val="en-US"/>
+              </w:rPr>
+              <w:t>Filipe Brandão</w:t>
+            </w:r>
           </w:p>
         </w:tc>
         <w:tc>
@@ -4762,10 +4426,15 @@
             <w:pPr>
               <w:jc w:val="center"/>
               <w:rPr>
-                <w:ins w:id="67" w:author="Carla" w:date="2013-04-02T23:12:00Z"/>
-                <w:lang w:val="en-US"/>
-              </w:rPr>
-            </w:pPr>
+                <w:lang w:val="en-US"/>
+              </w:rPr>
+            </w:pPr>
+            <w:r>
+              <w:rPr>
+                <w:lang w:val="en-US"/>
+              </w:rPr>
+              <w:t>1.0</w:t>
+            </w:r>
           </w:p>
         </w:tc>
         <w:tc>
@@ -4777,7 +4446,6 @@
             <w:pPr>
               <w:jc w:val="center"/>
               <w:rPr>
-                <w:ins w:id="68" w:author="Carla" w:date="2013-04-02T23:12:00Z"/>
                 <w:lang w:val="en-US"/>
               </w:rPr>
             </w:pPr>
@@ -4793,22 +4461,29 @@
               <w:keepNext/>
               <w:jc w:val="center"/>
               <w:rPr>
-                <w:ins w:id="69" w:author="Carla" w:date="2013-04-02T23:12:00Z"/>
-                <w:lang w:val="en-US"/>
-              </w:rPr>
-            </w:pPr>
+                <w:lang w:val="en-US"/>
+              </w:rPr>
+            </w:pPr>
+            <w:r>
+              <w:rPr>
+                <w:lang w:val="en-US"/>
+              </w:rPr>
+              <w:t>Baselined</w:t>
+            </w:r>
+            <w:bookmarkStart w:id="1" w:name="_GoBack"/>
+            <w:bookmarkEnd w:id="1"/>
           </w:p>
         </w:tc>
       </w:tr>
     </w:tbl>
     <w:p>
       <w:pPr>
-        <w:pStyle w:val="Caption"/>
-        <w:rPr>
-          <w:lang w:val="en-US"/>
-        </w:rPr>
-      </w:pPr>
-      <w:bookmarkStart w:id="70" w:name="_Toc350592682"/>
+        <w:pStyle w:val="Legenda"/>
+        <w:rPr>
+          <w:lang w:val="en-US"/>
+        </w:rPr>
+      </w:pPr>
+      <w:bookmarkStart w:id="2" w:name="_Toc350592682"/>
       <w:r>
         <w:rPr>
           <w:lang w:val="en-US"/>
@@ -4846,7 +4521,7 @@
         </w:rPr>
         <w:t>: Version history</w:t>
       </w:r>
-      <w:bookmarkEnd w:id="70"/>
+      <w:bookmarkEnd w:id="2"/>
     </w:p>
     <w:p>
       <w:pPr>
@@ -4854,7 +4529,7 @@
           <w:lang w:val="en-US"/>
         </w:rPr>
         <w:sectPr>
-          <w:footerReference w:type="default" r:id="rId15"/>
+          <w:footerReference w:type="default" r:id="rId13"/>
           <w:pgSz w:w="11906" w:h="16838"/>
           <w:pgMar w:top="1417" w:right="1701" w:bottom="1417" w:left="1701" w:header="708" w:footer="708" w:gutter="0"/>
           <w:pgNumType w:fmt="lowerRoman" w:start="1"/>
@@ -4865,7 +4540,7 @@
     </w:p>
     <w:p>
       <w:pPr>
-        <w:pStyle w:val="Heading1"/>
+        <w:pStyle w:val="Cabealho1"/>
         <w:numPr>
           <w:ilvl w:val="0"/>
           <w:numId w:val="3"/>
@@ -4874,7 +4549,7 @@
           <w:lang w:val="en-US"/>
         </w:rPr>
       </w:pPr>
-      <w:bookmarkStart w:id="71" w:name="_Toc350593119"/>
+      <w:bookmarkStart w:id="3" w:name="_Toc350593119"/>
       <w:r>
         <w:rPr>
           <w:lang w:val="en-US"/>
@@ -4882,7 +4557,7 @@
         <w:lastRenderedPageBreak/>
         <w:t>Purpose</w:t>
       </w:r>
-      <w:bookmarkEnd w:id="71"/>
+      <w:bookmarkEnd w:id="3"/>
     </w:p>
     <w:p>
       <w:pPr>
@@ -4966,7 +4641,7 @@
     </w:p>
     <w:p>
       <w:pPr>
-        <w:pStyle w:val="Heading1"/>
+        <w:pStyle w:val="Cabealho1"/>
         <w:numPr>
           <w:ilvl w:val="0"/>
           <w:numId w:val="3"/>
@@ -4975,18 +4650,18 @@
           <w:lang w:val="en-US"/>
         </w:rPr>
       </w:pPr>
-      <w:bookmarkStart w:id="72" w:name="_Toc350593120"/>
+      <w:bookmarkStart w:id="4" w:name="_Toc350593120"/>
       <w:r>
         <w:rPr>
           <w:lang w:val="en-US"/>
         </w:rPr>
         <w:t>Inputs and Outputs</w:t>
       </w:r>
-      <w:bookmarkEnd w:id="72"/>
+      <w:bookmarkEnd w:id="4"/>
     </w:p>
     <w:p>
       <w:pPr>
-        <w:pStyle w:val="Heading1"/>
+        <w:pStyle w:val="Cabealho1"/>
         <w:numPr>
           <w:ilvl w:val="1"/>
           <w:numId w:val="3"/>
@@ -4995,14 +4670,14 @@
           <w:lang w:val="en-US"/>
         </w:rPr>
       </w:pPr>
-      <w:bookmarkStart w:id="73" w:name="_Toc350593121"/>
+      <w:bookmarkStart w:id="5" w:name="_Toc350593121"/>
       <w:r>
         <w:rPr>
           <w:lang w:val="en-US"/>
         </w:rPr>
         <w:t>Inputs</w:t>
       </w:r>
-      <w:bookmarkEnd w:id="73"/>
+      <w:bookmarkEnd w:id="5"/>
     </w:p>
     <w:p>
       <w:pPr>
@@ -5028,7 +4703,7 @@
     </w:p>
     <w:p>
       <w:pPr>
-        <w:pStyle w:val="Heading1"/>
+        <w:pStyle w:val="Cabealho1"/>
         <w:numPr>
           <w:ilvl w:val="1"/>
           <w:numId w:val="3"/>
@@ -5037,14 +4712,14 @@
           <w:lang w:val="en-US"/>
         </w:rPr>
       </w:pPr>
-      <w:bookmarkStart w:id="74" w:name="_Toc350593122"/>
+      <w:bookmarkStart w:id="6" w:name="_Toc350593122"/>
       <w:r>
         <w:rPr>
           <w:lang w:val="en-US"/>
         </w:rPr>
         <w:t>Outputs</w:t>
       </w:r>
-      <w:bookmarkEnd w:id="74"/>
+      <w:bookmarkEnd w:id="6"/>
     </w:p>
     <w:p>
       <w:pPr>
@@ -5128,7 +4803,7 @@
     </w:p>
     <w:p>
       <w:pPr>
-        <w:pStyle w:val="Heading1"/>
+        <w:pStyle w:val="Cabealho1"/>
         <w:numPr>
           <w:ilvl w:val="0"/>
           <w:numId w:val="3"/>
@@ -5137,14 +4812,14 @@
           <w:lang w:val="en-US"/>
         </w:rPr>
       </w:pPr>
-      <w:bookmarkStart w:id="75" w:name="_Toc350593123"/>
+      <w:bookmarkStart w:id="7" w:name="_Toc350593123"/>
       <w:r>
         <w:rPr>
           <w:lang w:val="en-US"/>
         </w:rPr>
         <w:t>Activities</w:t>
       </w:r>
-      <w:bookmarkEnd w:id="75"/>
+      <w:bookmarkEnd w:id="7"/>
     </w:p>
     <w:p>
       <w:pPr>
@@ -5168,7 +4843,7 @@
     </w:p>
     <w:p>
       <w:pPr>
-        <w:pStyle w:val="ListParagraph"/>
+        <w:pStyle w:val="PargrafodaLista"/>
         <w:numPr>
           <w:ilvl w:val="0"/>
           <w:numId w:val="5"/>
@@ -5198,7 +4873,7 @@
     </w:p>
     <w:p>
       <w:pPr>
-        <w:pStyle w:val="ListParagraph"/>
+        <w:pStyle w:val="PargrafodaLista"/>
         <w:numPr>
           <w:ilvl w:val="0"/>
           <w:numId w:val="5"/>
@@ -5222,7 +4897,7 @@
     </w:p>
     <w:p>
       <w:pPr>
-        <w:pStyle w:val="ListParagraph"/>
+        <w:pStyle w:val="PargrafodaLista"/>
         <w:numPr>
           <w:ilvl w:val="0"/>
           <w:numId w:val="5"/>
@@ -5246,7 +4921,7 @@
     </w:p>
     <w:p>
       <w:pPr>
-        <w:pStyle w:val="ListParagraph"/>
+        <w:pStyle w:val="PargrafodaLista"/>
         <w:numPr>
           <w:ilvl w:val="0"/>
           <w:numId w:val="5"/>
@@ -5270,7 +4945,7 @@
     </w:p>
     <w:p>
       <w:pPr>
-        <w:pStyle w:val="ListParagraph"/>
+        <w:pStyle w:val="PargrafodaLista"/>
         <w:numPr>
           <w:ilvl w:val="0"/>
           <w:numId w:val="4"/>
@@ -5330,7 +5005,7 @@
     </w:p>
     <w:p>
       <w:pPr>
-        <w:pStyle w:val="ListParagraph"/>
+        <w:pStyle w:val="PargrafodaLista"/>
         <w:numPr>
           <w:ilvl w:val="0"/>
           <w:numId w:val="4"/>
@@ -5366,7 +5041,7 @@
     </w:p>
     <w:p>
       <w:pPr>
-        <w:pStyle w:val="ListParagraph"/>
+        <w:pStyle w:val="PargrafodaLista"/>
         <w:numPr>
           <w:ilvl w:val="0"/>
           <w:numId w:val="4"/>
@@ -5377,12 +5052,6 @@
       </w:pPr>
       <w:r>
         <w:rPr>
-          <w:rStyle w:val="CommentReference"/>
-        </w:rPr>
-        <w:commentReference w:id="76"/>
-      </w:r>
-      <w:r>
-        <w:rPr>
           <w:lang w:val="en-US"/>
         </w:rPr>
         <w:t>Estimat</w:t>
@@ -5421,57 +5090,37 @@
         <w:rPr>
           <w:lang w:val="en-US"/>
         </w:rPr>
-        <w:t xml:space="preserve"> for each task in the </w:t>
-      </w:r>
-      <w:commentRangeStart w:id="77"/>
-      <w:r>
-        <w:rPr>
-          <w:lang w:val="en-US"/>
-        </w:rPr>
-        <w:t>W</w:t>
-      </w:r>
-      <w:ins w:id="78" w:author="Filipe" w:date="2013-04-02T22:09:00Z">
-        <w:r>
-          <w:rPr>
-            <w:lang w:val="en-US"/>
-          </w:rPr>
-          <w:t xml:space="preserve">ork </w:t>
-        </w:r>
-      </w:ins>
+        <w:t xml:space="preserve"> for each task in the W</w:t>
+      </w:r>
+      <w:r>
+        <w:rPr>
+          <w:lang w:val="en-US"/>
+        </w:rPr>
+        <w:t xml:space="preserve">ork </w:t>
+      </w:r>
       <w:r>
         <w:rPr>
           <w:lang w:val="en-US"/>
         </w:rPr>
         <w:t>B</w:t>
       </w:r>
-      <w:ins w:id="79" w:author="Filipe" w:date="2013-04-02T22:09:00Z">
-        <w:r>
-          <w:rPr>
-            <w:lang w:val="en-US"/>
-          </w:rPr>
-          <w:t xml:space="preserve">reakdown </w:t>
-        </w:r>
-      </w:ins>
+      <w:r>
+        <w:rPr>
+          <w:lang w:val="en-US"/>
+        </w:rPr>
+        <w:t xml:space="preserve">reakdown </w:t>
+      </w:r>
       <w:r>
         <w:rPr>
           <w:lang w:val="en-US"/>
         </w:rPr>
         <w:t>S</w:t>
       </w:r>
-      <w:commentRangeEnd w:id="77"/>
-      <w:ins w:id="80" w:author="Filipe" w:date="2013-04-02T22:09:00Z">
-        <w:r>
-          <w:rPr>
-            <w:lang w:val="en-US"/>
-          </w:rPr>
-          <w:t>tructure</w:t>
-        </w:r>
-      </w:ins>
-      <w:r>
-        <w:rPr>
-          <w:rStyle w:val="CommentReference"/>
-        </w:rPr>
-        <w:commentReference w:id="77"/>
+      <w:r>
+        <w:rPr>
+          <w:lang w:val="en-US"/>
+        </w:rPr>
+        <w:t>tructure</w:t>
       </w:r>
       <w:r>
         <w:rPr>
@@ -5494,7 +5143,7 @@
     </w:p>
     <w:p>
       <w:pPr>
-        <w:pStyle w:val="ListParagraph"/>
+        <w:pStyle w:val="PargrafodaLista"/>
         <w:numPr>
           <w:ilvl w:val="1"/>
           <w:numId w:val="4"/>
@@ -5527,35 +5176,17 @@
         </w:rPr>
         <w:t xml:space="preserve"> randomly. </w:t>
       </w:r>
-      <w:commentRangeStart w:id="81"/>
-      <w:del w:id="82" w:author="Filipe" w:date="2013-04-02T22:09:00Z">
-        <w:r>
-          <w:rPr>
-            <w:lang w:val="en-US"/>
-          </w:rPr>
-          <w:delText>Besides moderating, he</w:delText>
-        </w:r>
-      </w:del>
-      <w:ins w:id="83" w:author="Filipe" w:date="2013-04-02T22:09:00Z">
-        <w:r>
-          <w:rPr>
-            <w:lang w:val="en-US"/>
-          </w:rPr>
-          <w:t>The moderator</w:t>
-        </w:r>
-      </w:ins>
+      <w:r>
+        <w:rPr>
+          <w:lang w:val="en-US"/>
+        </w:rPr>
+        <w:t>The moderator</w:t>
+      </w:r>
       <w:r>
         <w:rPr>
           <w:lang w:val="en-US"/>
         </w:rPr>
         <w:t xml:space="preserve"> also participates in the estimation</w:t>
-      </w:r>
-      <w:commentRangeEnd w:id="81"/>
-      <w:r>
-        <w:rPr>
-          <w:rStyle w:val="CommentReference"/>
-        </w:rPr>
-        <w:commentReference w:id="81"/>
       </w:r>
       <w:r>
         <w:rPr>
@@ -5566,7 +5197,7 @@
     </w:p>
     <w:p>
       <w:pPr>
-        <w:pStyle w:val="ListParagraph"/>
+        <w:pStyle w:val="PargrafodaLista"/>
         <w:numPr>
           <w:ilvl w:val="1"/>
           <w:numId w:val="4"/>
@@ -5593,36 +5224,18 @@
         </w:rPr>
         <w:t xml:space="preserve">cards: 1, 2, 3, 5, 8, </w:t>
       </w:r>
-      <w:commentRangeStart w:id="84"/>
       <w:r>
         <w:rPr>
           <w:lang w:val="en-US"/>
         </w:rPr>
         <w:t>13</w:t>
       </w:r>
-      <w:commentRangeEnd w:id="84"/>
-      <w:r>
-        <w:rPr>
-          <w:rStyle w:val="CommentReference"/>
-        </w:rPr>
-        <w:commentReference w:id="84"/>
-      </w:r>
-      <w:ins w:id="85" w:author="Filipe" w:date="2013-04-02T22:10:00Z">
-        <w:r>
-          <w:rPr>
-            <w:lang w:val="en-US"/>
-          </w:rPr>
-          <w:t>, 20</w:t>
-        </w:r>
-      </w:ins>
-      <w:del w:id="86" w:author="Filipe" w:date="2013-04-02T22:10:00Z">
-        <w:r>
-          <w:rPr>
-            <w:lang w:val="en-US"/>
-          </w:rPr>
-          <w:delText xml:space="preserve"> </w:delText>
-        </w:r>
-      </w:del>
+      <w:r>
+        <w:rPr>
+          <w:lang w:val="en-US"/>
+        </w:rPr>
+        <w:t>, 20</w:t>
+      </w:r>
       <w:r>
         <w:rPr>
           <w:lang w:val="en-US"/>
@@ -5638,7 +5251,7 @@
     </w:p>
     <w:p>
       <w:pPr>
-        <w:pStyle w:val="ListParagraph"/>
+        <w:pStyle w:val="PargrafodaLista"/>
         <w:numPr>
           <w:ilvl w:val="1"/>
           <w:numId w:val="4"/>
@@ -5674,7 +5287,7 @@
     </w:p>
     <w:p>
       <w:pPr>
-        <w:pStyle w:val="ListParagraph"/>
+        <w:pStyle w:val="PargrafodaLista"/>
         <w:numPr>
           <w:ilvl w:val="1"/>
           <w:numId w:val="4"/>
@@ -5683,20 +5296,18 @@
           <w:lang w:val="en-US"/>
         </w:rPr>
       </w:pPr>
-      <w:commentRangeStart w:id="87"/>
       <w:r>
         <w:rPr>
           <w:lang w:val="en-US"/>
         </w:rPr>
         <w:lastRenderedPageBreak/>
-        <w:t xml:space="preserve">Every </w:t>
-      </w:r>
-      <w:commentRangeEnd w:id="87"/>
-      <w:r>
-        <w:rPr>
-          <w:rStyle w:val="CommentReference"/>
-        </w:rPr>
-        <w:commentReference w:id="87"/>
+        <w:t>Each</w:t>
+      </w:r>
+      <w:r>
+        <w:rPr>
+          <w:lang w:val="en-US"/>
+        </w:rPr>
+        <w:t xml:space="preserve"> </w:t>
       </w:r>
       <w:r>
         <w:rPr>
@@ -5704,19 +5315,23 @@
         </w:rPr>
         <w:t xml:space="preserve">estimator selects an estimate card and places it face down on the table. </w:t>
       </w:r>
-      <w:commentRangeStart w:id="88"/>
-      <w:r>
-        <w:rPr>
-          <w:lang w:val="en-US"/>
-        </w:rPr>
-        <w:t>After all estimates are in, the cards are flipped over</w:t>
-      </w:r>
-      <w:commentRangeEnd w:id="88"/>
-      <w:r>
-        <w:rPr>
-          <w:rStyle w:val="CommentReference"/>
-        </w:rPr>
-        <w:commentReference w:id="88"/>
+      <w:r>
+        <w:rPr>
+          <w:lang w:val="en-US"/>
+        </w:rPr>
+        <w:t>T</w:t>
+      </w:r>
+      <w:r>
+        <w:rPr>
+          <w:lang w:val="en-US"/>
+        </w:rPr>
+        <w:t>he cards are flipped over</w:t>
+      </w:r>
+      <w:r>
+        <w:rPr>
+          <w:lang w:val="en-US"/>
+        </w:rPr>
+        <w:t xml:space="preserve"> when all estimates are in</w:t>
       </w:r>
       <w:r>
         <w:rPr>
@@ -5727,7 +5342,7 @@
     </w:p>
     <w:p>
       <w:pPr>
-        <w:pStyle w:val="ListParagraph"/>
+        <w:pStyle w:val="PargrafodaLista"/>
         <w:numPr>
           <w:ilvl w:val="1"/>
           <w:numId w:val="4"/>
@@ -5763,7 +5378,7 @@
     </w:p>
     <w:p>
       <w:pPr>
-        <w:pStyle w:val="ListParagraph"/>
+        <w:pStyle w:val="PargrafodaLista"/>
         <w:numPr>
           <w:ilvl w:val="0"/>
           <w:numId w:val="4"/>
@@ -5811,7 +5426,7 @@
     </w:p>
     <w:p>
       <w:pPr>
-        <w:pStyle w:val="ListParagraph"/>
+        <w:pStyle w:val="PargrafodaLista"/>
         <w:numPr>
           <w:ilvl w:val="0"/>
           <w:numId w:val="4"/>
@@ -5841,7 +5456,7 @@
     </w:p>
     <w:p>
       <w:pPr>
-        <w:pStyle w:val="ListParagraph"/>
+        <w:pStyle w:val="PargrafodaLista"/>
         <w:numPr>
           <w:ilvl w:val="0"/>
           <w:numId w:val="4"/>
@@ -5871,7 +5486,7 @@
     </w:p>
     <w:p>
       <w:pPr>
-        <w:pStyle w:val="ListParagraph"/>
+        <w:pStyle w:val="PargrafodaLista"/>
         <w:numPr>
           <w:ilvl w:val="1"/>
           <w:numId w:val="4"/>
@@ -5895,7 +5510,7 @@
     </w:p>
     <w:p>
       <w:pPr>
-        <w:pStyle w:val="ListParagraph"/>
+        <w:pStyle w:val="PargrafodaLista"/>
         <w:numPr>
           <w:ilvl w:val="1"/>
           <w:numId w:val="4"/>
@@ -5925,7 +5540,7 @@
     </w:p>
     <w:p>
       <w:pPr>
-        <w:pStyle w:val="ListParagraph"/>
+        <w:pStyle w:val="PargrafodaLista"/>
         <w:numPr>
           <w:ilvl w:val="0"/>
           <w:numId w:val="4"/>
@@ -5949,7 +5564,7 @@
     </w:p>
     <w:p>
       <w:pPr>
-        <w:pStyle w:val="ListParagraph"/>
+        <w:pStyle w:val="PargrafodaLista"/>
         <w:numPr>
           <w:ilvl w:val="1"/>
           <w:numId w:val="4"/>
@@ -5979,7 +5594,7 @@
     </w:p>
     <w:p>
       <w:pPr>
-        <w:pStyle w:val="ListParagraph"/>
+        <w:pStyle w:val="PargrafodaLista"/>
         <w:numPr>
           <w:ilvl w:val="1"/>
           <w:numId w:val="4"/>
@@ -5997,7 +5612,7 @@
     </w:p>
     <w:p>
       <w:pPr>
-        <w:pStyle w:val="ListParagraph"/>
+        <w:pStyle w:val="PargrafodaLista"/>
         <w:numPr>
           <w:ilvl w:val="1"/>
           <w:numId w:val="4"/>
@@ -6015,7 +5630,7 @@
     </w:p>
     <w:p>
       <w:pPr>
-        <w:pStyle w:val="ListParagraph"/>
+        <w:pStyle w:val="PargrafodaLista"/>
         <w:numPr>
           <w:ilvl w:val="1"/>
           <w:numId w:val="4"/>
@@ -6039,7 +5654,7 @@
     </w:p>
     <w:p>
       <w:pPr>
-        <w:pStyle w:val="ListParagraph"/>
+        <w:pStyle w:val="PargrafodaLista"/>
         <w:numPr>
           <w:ilvl w:val="1"/>
           <w:numId w:val="4"/>
@@ -6057,7 +5672,7 @@
     </w:p>
     <w:p>
       <w:pPr>
-        <w:pStyle w:val="ListParagraph"/>
+        <w:pStyle w:val="PargrafodaLista"/>
         <w:numPr>
           <w:ilvl w:val="0"/>
           <w:numId w:val="4"/>
@@ -6094,7 +5709,7 @@
     </w:p>
     <w:p>
       <w:pPr>
-        <w:pStyle w:val="Heading1"/>
+        <w:pStyle w:val="Cabealho1"/>
         <w:numPr>
           <w:ilvl w:val="0"/>
           <w:numId w:val="3"/>
@@ -6103,14 +5718,14 @@
           <w:lang w:val="en-US"/>
         </w:rPr>
       </w:pPr>
-      <w:bookmarkStart w:id="89" w:name="_Toc350593124"/>
+      <w:bookmarkStart w:id="8" w:name="_Toc350593124"/>
       <w:r>
         <w:rPr>
           <w:lang w:val="en-US"/>
         </w:rPr>
         <w:t>Tools</w:t>
       </w:r>
-      <w:bookmarkEnd w:id="89"/>
+      <w:bookmarkEnd w:id="8"/>
     </w:p>
     <w:p>
       <w:pPr>
@@ -6196,7 +5811,7 @@
     </w:p>
     <w:p>
       <w:pPr>
-        <w:pStyle w:val="Heading1"/>
+        <w:pStyle w:val="Cabealho1"/>
         <w:numPr>
           <w:ilvl w:val="0"/>
           <w:numId w:val="3"/>
@@ -6205,14 +5820,14 @@
           <w:lang w:val="en-US"/>
         </w:rPr>
       </w:pPr>
-      <w:bookmarkStart w:id="90" w:name="_Toc350593125"/>
+      <w:bookmarkStart w:id="9" w:name="_Toc350593125"/>
       <w:r>
         <w:rPr>
           <w:lang w:val="en-US"/>
         </w:rPr>
         <w:t>Related Processes</w:t>
       </w:r>
-      <w:bookmarkEnd w:id="90"/>
+      <w:bookmarkEnd w:id="9"/>
     </w:p>
     <w:p>
       <w:pPr>
@@ -6273,7 +5888,7 @@
     </w:p>
     <w:p>
       <w:pPr>
-        <w:pStyle w:val="Heading1"/>
+        <w:pStyle w:val="Cabealho1"/>
         <w:numPr>
           <w:ilvl w:val="0"/>
           <w:numId w:val="3"/>
@@ -6282,14 +5897,14 @@
           <w:lang w:val="en-US"/>
         </w:rPr>
       </w:pPr>
-      <w:bookmarkStart w:id="91" w:name="_Toc350593126"/>
+      <w:bookmarkStart w:id="10" w:name="_Toc350593126"/>
       <w:r>
         <w:rPr>
           <w:lang w:val="en-US"/>
         </w:rPr>
         <w:t>Measures</w:t>
       </w:r>
-      <w:bookmarkEnd w:id="91"/>
+      <w:bookmarkEnd w:id="10"/>
     </w:p>
     <w:p>
       <w:pPr>
@@ -6312,35 +5927,11 @@
         </w:rPr>
         <w:t>The measures to take into account</w:t>
       </w:r>
-      <w:del w:id="92" w:author="Filipe" w:date="2013-04-02T22:10:00Z">
-        <w:r>
-          <w:rPr>
-            <w:lang w:val="en-US"/>
-          </w:rPr>
-          <w:delText xml:space="preserve"> as far as </w:delText>
-        </w:r>
-        <w:commentRangeStart w:id="93"/>
-        <w:r>
-          <w:rPr>
-            <w:lang w:val="en-US"/>
-          </w:rPr>
-          <w:delText xml:space="preserve">documents </w:delText>
-        </w:r>
-      </w:del>
-      <w:commentRangeEnd w:id="93"/>
-      <w:ins w:id="94" w:author="Filipe" w:date="2013-04-02T22:10:00Z">
-        <w:r>
-          <w:rPr>
-            <w:lang w:val="en-US"/>
-          </w:rPr>
-          <w:t xml:space="preserve"> </w:t>
-        </w:r>
-      </w:ins>
-      <w:r>
-        <w:rPr>
-          <w:rStyle w:val="CommentReference"/>
-        </w:rPr>
-        <w:commentReference w:id="93"/>
+      <w:r>
+        <w:rPr>
+          <w:lang w:val="en-US"/>
+        </w:rPr>
+        <w:t xml:space="preserve"> </w:t>
       </w:r>
       <w:r>
         <w:rPr>
@@ -6351,7 +5942,7 @@
     </w:p>
     <w:p>
       <w:pPr>
-        <w:pStyle w:val="ListParagraph"/>
+        <w:pStyle w:val="PargrafodaLista"/>
         <w:numPr>
           <w:ilvl w:val="0"/>
           <w:numId w:val="6"/>
@@ -6369,7 +5960,7 @@
     </w:p>
     <w:p>
       <w:pPr>
-        <w:pStyle w:val="ListParagraph"/>
+        <w:pStyle w:val="PargrafodaLista"/>
         <w:numPr>
           <w:ilvl w:val="1"/>
           <w:numId w:val="6"/>
@@ -6387,7 +5978,7 @@
     </w:p>
     <w:p>
       <w:pPr>
-        <w:pStyle w:val="ListParagraph"/>
+        <w:pStyle w:val="PargrafodaLista"/>
         <w:numPr>
           <w:ilvl w:val="0"/>
           <w:numId w:val="6"/>
@@ -6405,7 +5996,7 @@
     </w:p>
     <w:p>
       <w:pPr>
-        <w:pStyle w:val="ListParagraph"/>
+        <w:pStyle w:val="PargrafodaLista"/>
         <w:numPr>
           <w:ilvl w:val="1"/>
           <w:numId w:val="6"/>
@@ -6419,20 +6010,12 @@
           <w:lang w:val="en-US"/>
         </w:rPr>
         <w:lastRenderedPageBreak/>
-        <w:t>The deviation will be the d</w:t>
-      </w:r>
-      <w:bookmarkStart w:id="95" w:name="_GoBack"/>
-      <w:bookmarkEnd w:id="95"/>
-      <w:r>
-        <w:rPr>
-          <w:lang w:val="en-US"/>
-        </w:rPr>
-        <w:t>ifference between the planned effort and the actual effort.</w:t>
+        <w:t>The deviation will be the difference between the planned effort and the actual effort.</w:t>
       </w:r>
     </w:p>
     <w:p>
       <w:pPr>
-        <w:pStyle w:val="ListParagraph"/>
+        <w:pStyle w:val="PargrafodaLista"/>
         <w:numPr>
           <w:ilvl w:val="0"/>
           <w:numId w:val="6"/>
@@ -6475,7 +6058,7 @@
       </w:r>
     </w:p>
     <w:sectPr>
-      <w:footerReference w:type="first" r:id="rId16"/>
+      <w:footerReference w:type="first" r:id="rId14"/>
       <w:pgSz w:w="11906" w:h="16838"/>
       <w:pgMar w:top="1417" w:right="1701" w:bottom="1417" w:left="1701" w:header="708" w:footer="708" w:gutter="0"/>
       <w:pgNumType w:start="1"/>
@@ -6487,396 +6070,6 @@
 </w:document>
 </file>
 
-<file path=word/comments.xml><?xml version="1.0" encoding="utf-8"?>
-<w:comments xmlns:wpc="http://schemas.microsoft.com/office/word/2010/wordprocessingCanvas" xmlns:mc="http://schemas.openxmlformats.org/markup-compatibility/2006" xmlns:o="urn:schemas-microsoft-com:office:office" xmlns:r="http://schemas.openxmlformats.org/officeDocument/2006/relationships" xmlns:m="http://schemas.openxmlformats.org/officeDocument/2006/math" xmlns:v="urn:schemas-microsoft-com:vml" xmlns:wp14="http://schemas.microsoft.com/office/word/2010/wordprocessingDrawing" xmlns:wp="http://schemas.openxmlformats.org/drawingml/2006/wordprocessingDrawing" xmlns:w10="urn:schemas-microsoft-com:office:word" xmlns:w="http://schemas.openxmlformats.org/wordprocessingml/2006/main" xmlns:w14="http://schemas.microsoft.com/office/word/2010/wordml" xmlns:w15="http://schemas.microsoft.com/office/word/2012/wordml" xmlns:wpg="http://schemas.microsoft.com/office/word/2010/wordprocessingGroup" xmlns:wpi="http://schemas.microsoft.com/office/word/2010/wordprocessingInk" xmlns:wne="http://schemas.microsoft.com/office/word/2006/wordml" xmlns:wps="http://schemas.microsoft.com/office/word/2010/wordprocessingShape" mc:Ignorable="w14 w15 wp14">
-  <w:comment w:id="12" w:author="Carla" w:date="2013-04-02T23:15:00Z" w:initials="C">
-    <w:p>
-      <w:pPr>
-        <w:pStyle w:val="CommentText"/>
-      </w:pPr>
-      <w:r>
-        <w:rPr>
-          <w:rStyle w:val="CommentReference"/>
-        </w:rPr>
-        <w:annotationRef/>
-      </w:r>
-      <w:proofErr w:type="spellStart"/>
-      <w:r>
-        <w:t>Actualizar</w:t>
-      </w:r>
-      <w:proofErr w:type="spellEnd"/>
-      <w:r>
-        <w:t xml:space="preserve"> </w:t>
-      </w:r>
-      <w:proofErr w:type="spellStart"/>
-      <w:r>
-        <w:t>Indice</w:t>
-      </w:r>
-      <w:proofErr w:type="spellEnd"/>
-    </w:p>
-  </w:comment>
-  <w:comment w:id="76" w:author="Carla" w:date="2013-04-02T21:46:00Z" w:initials="C">
-    <w:p>
-      <w:pPr>
-        <w:pStyle w:val="CommentText"/>
-      </w:pPr>
-      <w:r>
-        <w:rPr>
-          <w:rStyle w:val="CommentReference"/>
-        </w:rPr>
-        <w:annotationRef/>
-      </w:r>
-      <w:r>
-        <w:t>Manter a coerência (</w:t>
-      </w:r>
-      <w:proofErr w:type="spellStart"/>
-      <w:r>
-        <w:t>Create</w:t>
-      </w:r>
-      <w:proofErr w:type="spellEnd"/>
-      <w:r>
-        <w:t>/</w:t>
-      </w:r>
-      <w:proofErr w:type="spellStart"/>
-      <w:r>
-        <w:t>Estimate</w:t>
-      </w:r>
-      <w:proofErr w:type="spellEnd"/>
-      <w:r>
-        <w:t>/</w:t>
-      </w:r>
-      <w:proofErr w:type="spellStart"/>
-      <w:r>
-        <w:t>allocate</w:t>
-      </w:r>
-      <w:proofErr w:type="spellEnd"/>
-      <w:r>
-        <w:t>)</w:t>
-      </w:r>
-    </w:p>
-  </w:comment>
-  <w:comment w:id="77" w:author="Carla" w:date="2013-04-02T21:33:00Z" w:initials="C">
-    <w:p>
-      <w:pPr>
-        <w:pStyle w:val="CommentText"/>
-      </w:pPr>
-      <w:r>
-        <w:rPr>
-          <w:rStyle w:val="CommentReference"/>
-        </w:rPr>
-        <w:annotationRef/>
-      </w:r>
-      <w:r>
-        <w:t>Não devem ser usadas iniciais sem estar em algum sitio o seu significado</w:t>
-      </w:r>
-    </w:p>
-  </w:comment>
-  <w:comment w:id="81" w:author="Carla" w:date="2013-04-02T21:35:00Z" w:initials="C">
-    <w:p>
-      <w:pPr>
-        <w:pStyle w:val="CommentText"/>
-        <w:rPr>
-          <w:lang w:val="en-US"/>
-        </w:rPr>
-      </w:pPr>
-      <w:r>
-        <w:rPr>
-          <w:rStyle w:val="CommentReference"/>
-        </w:rPr>
-        <w:annotationRef/>
-      </w:r>
-      <w:proofErr w:type="spellStart"/>
-      <w:r>
-        <w:rPr>
-          <w:lang w:val="en-US"/>
-        </w:rPr>
-        <w:t>Alternativa</w:t>
-      </w:r>
-      <w:proofErr w:type="spellEnd"/>
-      <w:r>
-        <w:rPr>
-          <w:lang w:val="en-US"/>
-        </w:rPr>
-        <w:t xml:space="preserve"> </w:t>
-      </w:r>
-      <w:proofErr w:type="spellStart"/>
-      <w:r>
-        <w:rPr>
-          <w:lang w:val="en-US"/>
-        </w:rPr>
-        <w:t>inglês</w:t>
-      </w:r>
-      <w:proofErr w:type="spellEnd"/>
-      <w:r>
-        <w:rPr>
-          <w:lang w:val="en-US"/>
-        </w:rPr>
-        <w:t>:</w:t>
-      </w:r>
-    </w:p>
-    <w:p>
-      <w:pPr>
-        <w:pStyle w:val="CommentText"/>
-        <w:rPr>
-          <w:lang w:val="en-US"/>
-        </w:rPr>
-      </w:pPr>
-      <w:r>
-        <w:rPr>
-          <w:lang w:val="en-US"/>
-        </w:rPr>
-        <w:t xml:space="preserve">The moderator also participates in the estimation. </w:t>
-      </w:r>
-    </w:p>
-  </w:comment>
-  <w:comment w:id="84" w:author="Carla" w:date="2013-04-02T21:47:00Z" w:initials="C">
-    <w:p>
-      <w:pPr>
-        <w:pStyle w:val="CommentText"/>
-      </w:pPr>
-      <w:r>
-        <w:rPr>
-          <w:rStyle w:val="CommentReference"/>
-        </w:rPr>
-        <w:annotationRef/>
-      </w:r>
-      <w:r>
-        <w:t>Falta a carta 20 que também usamos</w:t>
-      </w:r>
-      <w:r>
-        <w:t>.</w:t>
-      </w:r>
-    </w:p>
-    <w:p>
-      <w:pPr>
-        <w:pStyle w:val="CommentText"/>
-      </w:pPr>
-      <w:r>
-        <w:t xml:space="preserve">Ou usa uma descrição genérica sem apresentar os valores </w:t>
-      </w:r>
-    </w:p>
-  </w:comment>
-  <w:comment w:id="87" w:author="Carla" w:date="2013-04-02T23:08:00Z" w:initials="C">
-    <w:p>
-      <w:pPr>
-        <w:pStyle w:val="CommentText"/>
-        <w:rPr>
-          <w:lang w:val="en-US"/>
-        </w:rPr>
-      </w:pPr>
-      <w:r>
-        <w:rPr>
-          <w:rStyle w:val="CommentReference"/>
-        </w:rPr>
-        <w:annotationRef/>
-      </w:r>
-      <w:r>
-        <w:t>Este ‘</w:t>
-      </w:r>
-      <w:proofErr w:type="spellStart"/>
-      <w:r>
-        <w:t>Every</w:t>
-      </w:r>
-      <w:proofErr w:type="spellEnd"/>
-      <w:r>
-        <w:t xml:space="preserve">’ soa-me estranho. </w:t>
-      </w:r>
-      <w:proofErr w:type="spellStart"/>
-      <w:r>
-        <w:rPr>
-          <w:lang w:val="en-US"/>
-        </w:rPr>
-        <w:t>Alternativas</w:t>
-      </w:r>
-      <w:proofErr w:type="spellEnd"/>
-      <w:r>
-        <w:rPr>
-          <w:lang w:val="en-US"/>
-        </w:rPr>
-        <w:t>:</w:t>
-      </w:r>
-    </w:p>
-    <w:p>
-      <w:pPr>
-        <w:pStyle w:val="CommentText"/>
-        <w:rPr>
-          <w:lang w:val="en-US"/>
-        </w:rPr>
-      </w:pPr>
-      <w:r>
-        <w:rPr>
-          <w:lang w:val="en-US"/>
-        </w:rPr>
-        <w:t>Each estimator selects … and places it (</w:t>
-      </w:r>
-      <w:proofErr w:type="spellStart"/>
-      <w:r>
-        <w:rPr>
-          <w:lang w:val="en-US"/>
-        </w:rPr>
-        <w:t>cada</w:t>
-      </w:r>
-      <w:proofErr w:type="spellEnd"/>
-      <w:r>
-        <w:rPr>
-          <w:lang w:val="en-US"/>
-        </w:rPr>
-        <w:t xml:space="preserve"> </w:t>
-      </w:r>
-      <w:proofErr w:type="spellStart"/>
-      <w:r>
-        <w:rPr>
-          <w:lang w:val="en-US"/>
-        </w:rPr>
-        <w:t>estimador</w:t>
-      </w:r>
-      <w:proofErr w:type="spellEnd"/>
-      <w:r>
-        <w:rPr>
-          <w:lang w:val="en-US"/>
-        </w:rPr>
-        <w:t>)</w:t>
-      </w:r>
-    </w:p>
-    <w:p>
-      <w:pPr>
-        <w:pStyle w:val="CommentText"/>
-        <w:rPr>
-          <w:lang w:val="en-US"/>
-        </w:rPr>
-      </w:pPr>
-      <w:r>
-        <w:rPr>
-          <w:lang w:val="en-US"/>
-        </w:rPr>
-        <w:t xml:space="preserve">All estimators select </w:t>
-      </w:r>
-      <w:proofErr w:type="gramStart"/>
-      <w:r>
-        <w:rPr>
-          <w:lang w:val="en-US"/>
-        </w:rPr>
-        <w:t>an ..</w:t>
-      </w:r>
-      <w:proofErr w:type="gramEnd"/>
-      <w:r>
-        <w:rPr>
-          <w:lang w:val="en-US"/>
-        </w:rPr>
-        <w:t xml:space="preserve"> </w:t>
-      </w:r>
-      <w:proofErr w:type="gramStart"/>
-      <w:r>
-        <w:rPr>
-          <w:lang w:val="en-US"/>
-        </w:rPr>
-        <w:t>and</w:t>
-      </w:r>
-      <w:proofErr w:type="gramEnd"/>
-      <w:r>
-        <w:rPr>
-          <w:lang w:val="en-US"/>
-        </w:rPr>
-        <w:t xml:space="preserve"> place it ..  (</w:t>
-      </w:r>
-      <w:proofErr w:type="spellStart"/>
-      <w:r>
-        <w:rPr>
-          <w:lang w:val="en-US"/>
-        </w:rPr>
-        <w:t>Todos</w:t>
-      </w:r>
-      <w:proofErr w:type="spellEnd"/>
-      <w:r>
-        <w:rPr>
-          <w:lang w:val="en-US"/>
-        </w:rPr>
-        <w:t xml:space="preserve"> </w:t>
-      </w:r>
-      <w:proofErr w:type="spellStart"/>
-      <w:r>
-        <w:rPr>
-          <w:lang w:val="en-US"/>
-        </w:rPr>
-        <w:t>os</w:t>
-      </w:r>
-      <w:proofErr w:type="spellEnd"/>
-      <w:r>
-        <w:rPr>
-          <w:lang w:val="en-US"/>
-        </w:rPr>
-        <w:t xml:space="preserve"> </w:t>
-      </w:r>
-      <w:proofErr w:type="spellStart"/>
-      <w:r>
-        <w:rPr>
-          <w:lang w:val="en-US"/>
-        </w:rPr>
-        <w:t>estimadores</w:t>
-      </w:r>
-      <w:proofErr w:type="spellEnd"/>
-      <w:r>
-        <w:rPr>
-          <w:lang w:val="en-US"/>
-        </w:rPr>
-        <w:t>)</w:t>
-      </w:r>
-    </w:p>
-  </w:comment>
-  <w:comment w:id="88" w:author="Carla" w:date="2013-04-02T23:09:00Z" w:initials="C">
-    <w:p>
-      <w:pPr>
-        <w:pStyle w:val="CommentText"/>
-        <w:rPr>
-          <w:lang w:val="en-US"/>
-        </w:rPr>
-      </w:pPr>
-      <w:r>
-        <w:rPr>
-          <w:rStyle w:val="CommentReference"/>
-        </w:rPr>
-        <w:annotationRef/>
-      </w:r>
-      <w:r>
-        <w:rPr>
-          <w:lang w:val="en-US"/>
-        </w:rPr>
-        <w:t>The cards are flipped over when all estimates are in.</w:t>
-      </w:r>
-    </w:p>
-  </w:comment>
-  <w:comment w:id="93" w:author="Carla" w:date="2013-04-02T21:50:00Z" w:initials="C">
-    <w:p>
-      <w:pPr>
-        <w:pStyle w:val="CommentText"/>
-      </w:pPr>
-      <w:r>
-        <w:rPr>
-          <w:rStyle w:val="CommentReference"/>
-        </w:rPr>
-        <w:annotationRef/>
-      </w:r>
-      <w:r>
-        <w:t>Não percebo o que querem dizer com isto. Até porque as medidas apresentadas não estão ligadas a documentos.</w:t>
-      </w:r>
-    </w:p>
-  </w:comment>
-</w:comments>
-</file>
-
-<file path=word/commentsExtended.xml><?xml version="1.0" encoding="utf-8"?>
-<w15:commentsEx xmlns:wpc="http://schemas.microsoft.com/office/word/2010/wordprocessingCanvas" xmlns:mc="http://schemas.openxmlformats.org/markup-compatibility/2006" xmlns:o="urn:schemas-microsoft-com:office:office" xmlns:r="http://schemas.openxmlformats.org/officeDocument/2006/relationships" xmlns:m="http://schemas.openxmlformats.org/officeDocument/2006/math" xmlns:v="urn:schemas-microsoft-com:vml" xmlns:wp14="http://schemas.microsoft.com/office/word/2010/wordprocessingDrawing" xmlns:wp="http://schemas.openxmlformats.org/drawingml/2006/wordprocessingDrawing" xmlns:w10="urn:schemas-microsoft-com:office:word" xmlns:w="http://schemas.openxmlformats.org/wordprocessingml/2006/main" xmlns:w14="http://schemas.microsoft.com/office/word/2010/wordml" xmlns:w15="http://schemas.microsoft.com/office/word/2012/wordml" xmlns:wpg="http://schemas.microsoft.com/office/word/2010/wordprocessingGroup" xmlns:wpi="http://schemas.microsoft.com/office/word/2010/wordprocessingInk" xmlns:wne="http://schemas.microsoft.com/office/word/2006/wordml" xmlns:wps="http://schemas.microsoft.com/office/word/2010/wordprocessingShape" mc:Ignorable="w14 w15 wp14">
-  <w15:commentEx w15:paraId="27FFA796" w15:done="0"/>
-  <w15:commentEx w15:paraId="15CCF13F" w15:done="0"/>
-  <w15:commentEx w15:paraId="724FC9DC" w15:done="0"/>
-  <w15:commentEx w15:paraId="6DACBA36" w15:done="0"/>
-  <w15:commentEx w15:paraId="7B9CEA1E" w15:done="0"/>
-  <w15:commentEx w15:paraId="190EB95F" w15:done="0"/>
-  <w15:commentEx w15:paraId="64EA2A3B" w15:done="0"/>
-  <w15:commentEx w15:paraId="06630688" w15:done="0"/>
-</w15:commentsEx>
-</file>
-
 <file path=word/endnotes.xml><?xml version="1.0" encoding="utf-8"?>
 <w:endnotes xmlns:wpc="http://schemas.microsoft.com/office/word/2010/wordprocessingCanvas" xmlns:mc="http://schemas.openxmlformats.org/markup-compatibility/2006" xmlns:o="urn:schemas-microsoft-com:office:office" xmlns:r="http://schemas.openxmlformats.org/officeDocument/2006/relationships" xmlns:m="http://schemas.openxmlformats.org/officeDocument/2006/math" xmlns:v="urn:schemas-microsoft-com:vml" xmlns:wp14="http://schemas.microsoft.com/office/word/2010/wordprocessingDrawing" xmlns:wp="http://schemas.openxmlformats.org/drawingml/2006/wordprocessingDrawing" xmlns:w10="urn:schemas-microsoft-com:office:word" xmlns:w="http://schemas.openxmlformats.org/wordprocessingml/2006/main" xmlns:w14="http://schemas.microsoft.com/office/word/2010/wordml" xmlns:w15="http://schemas.microsoft.com/office/word/2012/wordml" xmlns:wpg="http://schemas.microsoft.com/office/word/2010/wordprocessingGroup" xmlns:wpi="http://schemas.microsoft.com/office/word/2010/wordprocessingInk" xmlns:wne="http://schemas.microsoft.com/office/word/2006/wordml" xmlns:wps="http://schemas.microsoft.com/office/word/2010/wordprocessingShape" mc:Ignorable="w14 w15 wp14">
   <w:endnote w:type="separator" w:id="-1">
@@ -6906,29 +6099,21 @@
 <w:ftr xmlns:wpc="http://schemas.microsoft.com/office/word/2010/wordprocessingCanvas" xmlns:mc="http://schemas.openxmlformats.org/markup-compatibility/2006" xmlns:o="urn:schemas-microsoft-com:office:office" xmlns:r="http://schemas.openxmlformats.org/officeDocument/2006/relationships" xmlns:m="http://schemas.openxmlformats.org/officeDocument/2006/math" xmlns:v="urn:schemas-microsoft-com:vml" xmlns:wp14="http://schemas.microsoft.com/office/word/2010/wordprocessingDrawing" xmlns:wp="http://schemas.openxmlformats.org/drawingml/2006/wordprocessingDrawing" xmlns:w10="urn:schemas-microsoft-com:office:word" xmlns:w="http://schemas.openxmlformats.org/wordprocessingml/2006/main" xmlns:w14="http://schemas.microsoft.com/office/word/2010/wordml" xmlns:w15="http://schemas.microsoft.com/office/word/2012/wordml" xmlns:wpg="http://schemas.microsoft.com/office/word/2010/wordprocessingGroup" xmlns:wpi="http://schemas.microsoft.com/office/word/2010/wordprocessingInk" xmlns:wne="http://schemas.microsoft.com/office/word/2006/wordml" xmlns:wps="http://schemas.microsoft.com/office/word/2010/wordprocessingShape" mc:Ignorable="w14 w15 wp14">
   <w:p>
     <w:pPr>
-      <w:pStyle w:val="Footer"/>
+      <w:pStyle w:val="Rodap"/>
       <w:rPr>
         <w:lang w:val="en-US"/>
       </w:rPr>
     </w:pPr>
-    <w:proofErr w:type="spellStart"/>
     <w:r>
       <w:rPr>
         <w:lang w:val="en-US"/>
       </w:rPr>
-      <w:t>Projeto</w:t>
-    </w:r>
-    <w:proofErr w:type="spellEnd"/>
-    <w:r>
-      <w:rPr>
-        <w:lang w:val="en-US"/>
-      </w:rPr>
-      <w:t xml:space="preserve"> Software 2013</w:t>
+      <w:t>Projeto Software 2013</w:t>
     </w:r>
   </w:p>
   <w:p>
     <w:pPr>
-      <w:pStyle w:val="Footer"/>
+      <w:pStyle w:val="Rodap"/>
       <w:rPr>
         <w:lang w:val="en-US"/>
       </w:rPr>
@@ -6973,24 +6158,16 @@
 <w:ftr xmlns:wpc="http://schemas.microsoft.com/office/word/2010/wordprocessingCanvas" xmlns:mc="http://schemas.openxmlformats.org/markup-compatibility/2006" xmlns:o="urn:schemas-microsoft-com:office:office" xmlns:r="http://schemas.openxmlformats.org/officeDocument/2006/relationships" xmlns:m="http://schemas.openxmlformats.org/officeDocument/2006/math" xmlns:v="urn:schemas-microsoft-com:vml" xmlns:wp14="http://schemas.microsoft.com/office/word/2010/wordprocessingDrawing" xmlns:wp="http://schemas.openxmlformats.org/drawingml/2006/wordprocessingDrawing" xmlns:w10="urn:schemas-microsoft-com:office:word" xmlns:w="http://schemas.openxmlformats.org/wordprocessingml/2006/main" xmlns:w14="http://schemas.microsoft.com/office/word/2010/wordml" xmlns:w15="http://schemas.microsoft.com/office/word/2012/wordml" xmlns:wpg="http://schemas.microsoft.com/office/word/2010/wordprocessingGroup" xmlns:wpi="http://schemas.microsoft.com/office/word/2010/wordprocessingInk" xmlns:wne="http://schemas.microsoft.com/office/word/2006/wordml" xmlns:wps="http://schemas.microsoft.com/office/word/2010/wordprocessingShape" mc:Ignorable="w14 w15 wp14">
   <w:p>
     <w:pPr>
-      <w:pStyle w:val="Footer"/>
+      <w:pStyle w:val="Rodap"/>
       <w:rPr>
         <w:lang w:val="en-US"/>
       </w:rPr>
     </w:pPr>
-    <w:proofErr w:type="spellStart"/>
     <w:r>
       <w:rPr>
         <w:lang w:val="en-US"/>
       </w:rPr>
-      <w:t>Projeto</w:t>
-    </w:r>
-    <w:proofErr w:type="spellEnd"/>
-    <w:r>
-      <w:rPr>
-        <w:lang w:val="en-US"/>
-      </w:rPr>
-      <w:t xml:space="preserve"> Software 2013</w:t>
+      <w:t>Projeto Software 2013</w:t>
     </w:r>
     <w:r>
       <w:rPr>
@@ -7007,7 +6184,7 @@
   </w:p>
   <w:p>
     <w:pPr>
-      <w:pStyle w:val="Footer"/>
+      <w:pStyle w:val="Rodap"/>
       <w:tabs>
         <w:tab w:val="clear" w:pos="4252"/>
       </w:tabs>
@@ -7049,29 +6226,21 @@
 <w:ftr xmlns:wpc="http://schemas.microsoft.com/office/word/2010/wordprocessingCanvas" xmlns:mc="http://schemas.openxmlformats.org/markup-compatibility/2006" xmlns:o="urn:schemas-microsoft-com:office:office" xmlns:r="http://schemas.openxmlformats.org/officeDocument/2006/relationships" xmlns:m="http://schemas.openxmlformats.org/officeDocument/2006/math" xmlns:v="urn:schemas-microsoft-com:vml" xmlns:wp14="http://schemas.microsoft.com/office/word/2010/wordprocessingDrawing" xmlns:wp="http://schemas.openxmlformats.org/drawingml/2006/wordprocessingDrawing" xmlns:w10="urn:schemas-microsoft-com:office:word" xmlns:w="http://schemas.openxmlformats.org/wordprocessingml/2006/main" xmlns:w14="http://schemas.microsoft.com/office/word/2010/wordml" xmlns:w15="http://schemas.microsoft.com/office/word/2012/wordml" xmlns:wpg="http://schemas.microsoft.com/office/word/2010/wordprocessingGroup" xmlns:wpi="http://schemas.microsoft.com/office/word/2010/wordprocessingInk" xmlns:wne="http://schemas.microsoft.com/office/word/2006/wordml" xmlns:wps="http://schemas.microsoft.com/office/word/2010/wordprocessingShape" mc:Ignorable="w14 w15 wp14">
   <w:p>
     <w:pPr>
-      <w:pStyle w:val="Footer"/>
+      <w:pStyle w:val="Rodap"/>
       <w:rPr>
         <w:lang w:val="en-US"/>
       </w:rPr>
     </w:pPr>
-    <w:proofErr w:type="spellStart"/>
     <w:r>
       <w:rPr>
         <w:lang w:val="en-US"/>
       </w:rPr>
-      <w:t>Projeto</w:t>
-    </w:r>
-    <w:proofErr w:type="spellEnd"/>
-    <w:r>
-      <w:rPr>
-        <w:lang w:val="en-US"/>
-      </w:rPr>
-      <w:t xml:space="preserve"> Software 2013</w:t>
+      <w:t>Projeto Software 2013</w:t>
     </w:r>
   </w:p>
   <w:p>
     <w:pPr>
-      <w:pStyle w:val="Footer"/>
+      <w:pStyle w:val="Rodap"/>
       <w:rPr>
         <w:lang w:val="en-US"/>
       </w:rPr>
@@ -7125,7 +6294,7 @@
         <w:noProof/>
         <w:lang w:val="en-US"/>
       </w:rPr>
-      <w:t>iii</w:t>
+      <w:t>2</w:t>
     </w:r>
     <w:r>
       <w:rPr>
@@ -7141,56 +6310,33 @@
 <w:ftr xmlns:wpc="http://schemas.microsoft.com/office/word/2010/wordprocessingCanvas" xmlns:mc="http://schemas.openxmlformats.org/markup-compatibility/2006" xmlns:o="urn:schemas-microsoft-com:office:office" xmlns:r="http://schemas.openxmlformats.org/officeDocument/2006/relationships" xmlns:m="http://schemas.openxmlformats.org/officeDocument/2006/math" xmlns:v="urn:schemas-microsoft-com:vml" xmlns:wp14="http://schemas.microsoft.com/office/word/2010/wordprocessingDrawing" xmlns:wp="http://schemas.openxmlformats.org/drawingml/2006/wordprocessingDrawing" xmlns:w10="urn:schemas-microsoft-com:office:word" xmlns:w="http://schemas.openxmlformats.org/wordprocessingml/2006/main" xmlns:w14="http://schemas.microsoft.com/office/word/2010/wordml" xmlns:w15="http://schemas.microsoft.com/office/word/2012/wordml" xmlns:wpg="http://schemas.microsoft.com/office/word/2010/wordprocessingGroup" xmlns:wpi="http://schemas.microsoft.com/office/word/2010/wordprocessingInk" xmlns:wne="http://schemas.microsoft.com/office/word/2006/wordml" xmlns:wps="http://schemas.microsoft.com/office/word/2010/wordprocessingShape" mc:Ignorable="w14 w15 wp14">
   <w:p>
     <w:pPr>
-      <w:pStyle w:val="Footer"/>
+      <w:pStyle w:val="Rodap"/>
       <w:rPr>
         <w:lang w:val="en-US"/>
-        <w:rPrChange w:id="96" w:author="Carla" w:date="2013-04-02T23:12:00Z">
-          <w:rPr/>
-        </w:rPrChange>
       </w:rPr>
     </w:pPr>
-    <w:proofErr w:type="spellStart"/>
     <w:r>
       <w:rPr>
         <w:lang w:val="en-US"/>
-        <w:rPrChange w:id="97" w:author="Carla" w:date="2013-04-02T23:12:00Z">
-          <w:rPr/>
-        </w:rPrChange>
       </w:rPr>
-      <w:t>Projeto</w:t>
-    </w:r>
-    <w:proofErr w:type="spellEnd"/>
-    <w:r>
-      <w:rPr>
-        <w:lang w:val="en-US"/>
-        <w:rPrChange w:id="98" w:author="Carla" w:date="2013-04-02T23:12:00Z">
-          <w:rPr/>
-        </w:rPrChange>
-      </w:rPr>
-      <w:t xml:space="preserve"> Software 2013</w:t>
+      <w:t>Projeto Software 2013</w:t>
     </w:r>
     <w:r>
       <w:rPr>
         <w:lang w:val="en-US"/>
-        <w:rPrChange w:id="99" w:author="Carla" w:date="2013-04-02T23:12:00Z">
-          <w:rPr/>
-        </w:rPrChange>
       </w:rPr>
       <w:tab/>
     </w:r>
     <w:r>
       <w:rPr>
         <w:lang w:val="en-US"/>
-        <w:rPrChange w:id="100" w:author="Carla" w:date="2013-04-02T23:12:00Z">
-          <w:rPr/>
-        </w:rPrChange>
       </w:rPr>
       <w:tab/>
     </w:r>
   </w:p>
   <w:p>
     <w:pPr>
-      <w:pStyle w:val="Footer"/>
+      <w:pStyle w:val="Rodap"/>
       <w:tabs>
         <w:tab w:val="clear" w:pos="4252"/>
       </w:tabs>
@@ -7215,9 +6361,6 @@
     <w:r>
       <w:rPr>
         <w:lang w:val="en-US"/>
-        <w:rPrChange w:id="101" w:author="Carla" w:date="2013-04-02T23:12:00Z">
-          <w:rPr/>
-        </w:rPrChange>
       </w:rPr>
       <w:tab/>
     </w:r>
@@ -7275,7 +6418,7 @@
 <w:hdr xmlns:wpc="http://schemas.microsoft.com/office/word/2010/wordprocessingCanvas" xmlns:mc="http://schemas.openxmlformats.org/markup-compatibility/2006" xmlns:o="urn:schemas-microsoft-com:office:office" xmlns:r="http://schemas.openxmlformats.org/officeDocument/2006/relationships" xmlns:m="http://schemas.openxmlformats.org/officeDocument/2006/math" xmlns:v="urn:schemas-microsoft-com:vml" xmlns:wp14="http://schemas.microsoft.com/office/word/2010/wordprocessingDrawing" xmlns:wp="http://schemas.openxmlformats.org/drawingml/2006/wordprocessingDrawing" xmlns:w10="urn:schemas-microsoft-com:office:word" xmlns:w="http://schemas.openxmlformats.org/wordprocessingml/2006/main" xmlns:w14="http://schemas.microsoft.com/office/word/2010/wordml" xmlns:w15="http://schemas.microsoft.com/office/word/2012/wordml" xmlns:wpg="http://schemas.microsoft.com/office/word/2010/wordprocessingGroup" xmlns:wpi="http://schemas.microsoft.com/office/word/2010/wordprocessingInk" xmlns:wne="http://schemas.microsoft.com/office/word/2006/wordml" xmlns:wps="http://schemas.microsoft.com/office/word/2010/wordprocessingShape" mc:Ignorable="w14 w15 wp14">
   <w:p>
     <w:pPr>
-      <w:pStyle w:val="Header"/>
+      <w:pStyle w:val="Cabealho"/>
       <w:rPr>
         <w:lang w:val="en-US"/>
       </w:rPr>
@@ -7379,22 +6522,14 @@
           <w:rPr>
             <w:lang w:val="en-US"/>
           </w:rPr>
-          <w:t xml:space="preserve">Filipe </w:t>
+          <w:t>Filipe Brandão</w:t>
         </w:r>
-        <w:proofErr w:type="spellStart"/>
-        <w:r>
-          <w:rPr>
-            <w:lang w:val="en-US"/>
-          </w:rPr>
-          <w:t>Brandão</w:t>
-        </w:r>
-        <w:proofErr w:type="spellEnd"/>
       </w:sdtContent>
     </w:sdt>
   </w:p>
   <w:p>
     <w:pPr>
-      <w:pStyle w:val="Header"/>
+      <w:pStyle w:val="Cabealho"/>
       <w:rPr>
         <w:lang w:val="en-US"/>
       </w:rPr>
@@ -7423,54 +6558,12 @@
       </w:sdtPr>
       <w:sdtEndPr/>
       <w:sdtContent>
-        <w:del w:id="0" w:author="Rui Ganhoto" w:date="2013-04-03T23:46:00Z">
-          <w:r>
-            <w:rPr>
-              <w:lang w:val="en-US"/>
-            </w:rPr>
-            <w:delText>V 0.4</w:delText>
-          </w:r>
-          <w:r>
-            <w:rPr>
-              <w:lang w:val="en-US"/>
-            </w:rPr>
-            <w:br/>
-          </w:r>
-        </w:del>
-        <w:ins w:id="1" w:author="Filipe" w:date="2013-04-02T22:12:00Z">
-          <w:del w:id="2" w:author="Rui Ganhoto" w:date="2013-04-03T23:46:00Z">
-            <w:r>
-              <w:rPr>
-                <w:lang w:val="en-US"/>
-              </w:rPr>
-              <w:delText>V 0.4</w:delText>
-            </w:r>
-            <w:r>
-              <w:rPr>
-                <w:lang w:val="en-US"/>
-              </w:rPr>
-              <w:br/>
-            </w:r>
-          </w:del>
-        </w:ins>
-        <w:ins w:id="3" w:author="Carla" w:date="2013-04-03T23:41:00Z">
-          <w:del w:id="4" w:author="Rui Ganhoto" w:date="2013-04-03T23:46:00Z">
-            <w:r>
-              <w:delText>V 0.4</w:delText>
-            </w:r>
-            <w:r>
-              <w:br/>
-            </w:r>
-          </w:del>
-        </w:ins>
-        <w:ins w:id="5" w:author="Rui Ganhoto" w:date="2013-04-03T23:46:00Z">
-          <w:r>
-            <w:t>V 0.4</w:t>
-          </w:r>
-          <w:r>
-            <w:br/>
-          </w:r>
-        </w:ins>
+        <w:r>
+          <w:t>V 1.0</w:t>
+        </w:r>
+        <w:r>
+          <w:br/>
+        </w:r>
       </w:sdtContent>
     </w:sdt>
     <w:r>
@@ -7492,10 +6585,7 @@
       <w:sdtEndPr/>
       <w:sdtContent>
         <w:r>
-          <w:rPr>
-            <w:lang w:val="en-US"/>
-          </w:rPr>
-          <w:t>Ready for Approval</w:t>
+          <w:t>Baselined</w:t>
         </w:r>
       </w:sdtContent>
     </w:sdt>
@@ -7507,7 +6597,7 @@
 <w:hdr xmlns:wpc="http://schemas.microsoft.com/office/word/2010/wordprocessingCanvas" xmlns:mc="http://schemas.openxmlformats.org/markup-compatibility/2006" xmlns:o="urn:schemas-microsoft-com:office:office" xmlns:r="http://schemas.openxmlformats.org/officeDocument/2006/relationships" xmlns:m="http://schemas.openxmlformats.org/officeDocument/2006/math" xmlns:v="urn:schemas-microsoft-com:vml" xmlns:wp14="http://schemas.microsoft.com/office/word/2010/wordprocessingDrawing" xmlns:wp="http://schemas.openxmlformats.org/drawingml/2006/wordprocessingDrawing" xmlns:w10="urn:schemas-microsoft-com:office:word" xmlns:w="http://schemas.openxmlformats.org/wordprocessingml/2006/main" xmlns:w14="http://schemas.microsoft.com/office/word/2010/wordml" xmlns:w15="http://schemas.microsoft.com/office/word/2012/wordml" xmlns:wpg="http://schemas.microsoft.com/office/word/2010/wordprocessingGroup" xmlns:wpi="http://schemas.microsoft.com/office/word/2010/wordprocessingInk" xmlns:wne="http://schemas.microsoft.com/office/word/2006/wordml" xmlns:wps="http://schemas.microsoft.com/office/word/2010/wordprocessingShape" mc:Ignorable="w14 w15 wp14">
   <w:p>
     <w:pPr>
-      <w:pStyle w:val="Header"/>
+      <w:pStyle w:val="Cabealho"/>
       <w:rPr>
         <w:lang w:val="en-US"/>
       </w:rPr>
@@ -7518,7 +6608,7 @@
         <w:lang w:eastAsia="pt-PT"/>
       </w:rPr>
       <w:drawing>
-        <wp:anchor distT="0" distB="0" distL="114300" distR="114300" simplePos="0" relativeHeight="251661312" behindDoc="0" locked="0" layoutInCell="1" allowOverlap="1" wp14:anchorId="1E5576C8" wp14:editId="4FBAABD9">
+        <wp:anchor distT="0" distB="0" distL="114300" distR="114300" simplePos="0" relativeHeight="251659264" behindDoc="0" locked="0" layoutInCell="1" allowOverlap="1" wp14:anchorId="1E5576C8" wp14:editId="4FBAABD9">
           <wp:simplePos x="0" y="0"/>
           <wp:positionH relativeFrom="column">
             <wp:posOffset>81915</wp:posOffset>
@@ -7611,22 +6701,14 @@
           <w:rPr>
             <w:lang w:val="en-US"/>
           </w:rPr>
-          <w:t xml:space="preserve">Filipe </w:t>
+          <w:t>Filipe Brandão</w:t>
         </w:r>
-        <w:proofErr w:type="spellStart"/>
-        <w:r>
-          <w:rPr>
-            <w:lang w:val="en-US"/>
-          </w:rPr>
-          <w:t>Brandão</w:t>
-        </w:r>
-        <w:proofErr w:type="spellEnd"/>
       </w:sdtContent>
     </w:sdt>
   </w:p>
   <w:p>
     <w:pPr>
-      <w:pStyle w:val="Header"/>
+      <w:pStyle w:val="Cabealho"/>
       <w:rPr>
         <w:lang w:val="en-US"/>
       </w:rPr>
@@ -7655,54 +6737,12 @@
       </w:sdtPr>
       <w:sdtEndPr/>
       <w:sdtContent>
-        <w:del w:id="6" w:author="Rui Ganhoto" w:date="2013-04-03T23:46:00Z">
-          <w:r>
-            <w:rPr>
-              <w:lang w:val="en-US"/>
-            </w:rPr>
-            <w:delText>V 0.4</w:delText>
-          </w:r>
-          <w:r>
-            <w:rPr>
-              <w:lang w:val="en-US"/>
-            </w:rPr>
-            <w:br/>
-          </w:r>
-        </w:del>
-        <w:ins w:id="7" w:author="Filipe" w:date="2013-04-02T22:12:00Z">
-          <w:del w:id="8" w:author="Rui Ganhoto" w:date="2013-04-03T23:46:00Z">
-            <w:r>
-              <w:rPr>
-                <w:lang w:val="en-US"/>
-              </w:rPr>
-              <w:delText>V 0.4</w:delText>
-            </w:r>
-            <w:r>
-              <w:rPr>
-                <w:lang w:val="en-US"/>
-              </w:rPr>
-              <w:br/>
-            </w:r>
-          </w:del>
-        </w:ins>
-        <w:ins w:id="9" w:author="Carla" w:date="2013-04-03T23:41:00Z">
-          <w:del w:id="10" w:author="Rui Ganhoto" w:date="2013-04-03T23:46:00Z">
-            <w:r>
-              <w:delText>V 0.4</w:delText>
-            </w:r>
-            <w:r>
-              <w:br/>
-            </w:r>
-          </w:del>
-        </w:ins>
-        <w:ins w:id="11" w:author="Rui Ganhoto" w:date="2013-04-03T23:46:00Z">
-          <w:r>
-            <w:t>V 0.4</w:t>
-          </w:r>
-          <w:r>
-            <w:br/>
-          </w:r>
-        </w:ins>
+        <w:r>
+          <w:t>V 1.0</w:t>
+        </w:r>
+        <w:r>
+          <w:br/>
+        </w:r>
       </w:sdtContent>
     </w:sdt>
     <w:r>
@@ -7724,10 +6764,7 @@
       <w:sdtEndPr/>
       <w:sdtContent>
         <w:r>
-          <w:rPr>
-            <w:lang w:val="en-US"/>
-          </w:rPr>
-          <w:t>Ready for Approval</w:t>
+          <w:t>Baselined</w:t>
         </w:r>
       </w:sdtContent>
     </w:sdt>
@@ -8359,17 +7396,6 @@
     <w:abstractNumId w:val="1"/>
   </w:num>
 </w:numbering>
-</file>
-
-<file path=word/people.xml><?xml version="1.0" encoding="utf-8"?>
-<w15:people xmlns:wpc="http://schemas.microsoft.com/office/word/2010/wordprocessingCanvas" xmlns:mc="http://schemas.openxmlformats.org/markup-compatibility/2006" xmlns:o="urn:schemas-microsoft-com:office:office" xmlns:r="http://schemas.openxmlformats.org/officeDocument/2006/relationships" xmlns:m="http://schemas.openxmlformats.org/officeDocument/2006/math" xmlns:v="urn:schemas-microsoft-com:vml" xmlns:wp14="http://schemas.microsoft.com/office/word/2010/wordprocessingDrawing" xmlns:wp="http://schemas.openxmlformats.org/drawingml/2006/wordprocessingDrawing" xmlns:w10="urn:schemas-microsoft-com:office:word" xmlns:w="http://schemas.openxmlformats.org/wordprocessingml/2006/main" xmlns:w14="http://schemas.microsoft.com/office/word/2010/wordml" xmlns:w15="http://schemas.microsoft.com/office/word/2012/wordml" xmlns:wpg="http://schemas.microsoft.com/office/word/2010/wordprocessingGroup" xmlns:wpi="http://schemas.microsoft.com/office/word/2010/wordprocessingInk" xmlns:wne="http://schemas.microsoft.com/office/word/2006/wordml" xmlns:wps="http://schemas.microsoft.com/office/word/2010/wordprocessingShape" mc:Ignorable="w14 w15 wp14">
-  <w15:person w15:author="Rui Ganhoto">
-    <w15:presenceInfo w15:providerId="Windows Live" w15:userId="968e87421556deb4"/>
-  </w15:person>
-  <w15:person w15:author="Filipe">
-    <w15:presenceInfo w15:providerId="None" w15:userId="Filipe"/>
-  </w15:person>
-</w15:people>
 </file>
 
 <file path=word/styles.xml><?xml version="1.0" encoding="utf-8"?>
@@ -8767,11 +7793,11 @@
     <w:qFormat/>
     <w:rsid w:val="00345E81"/>
   </w:style>
-  <w:style w:type="paragraph" w:styleId="Heading1">
+  <w:style w:type="paragraph" w:styleId="Cabealho1">
     <w:name w:val="heading 1"/>
     <w:basedOn w:val="Normal"/>
     <w:next w:val="Normal"/>
-    <w:link w:val="Heading1Char"/>
+    <w:link w:val="Cabealho1Carter"/>
     <w:uiPriority w:val="9"/>
     <w:qFormat/>
     <w:rsid w:val="00906D0A"/>
@@ -8790,11 +7816,11 @@
       <w:szCs w:val="28"/>
     </w:rPr>
   </w:style>
-  <w:style w:type="paragraph" w:styleId="Heading2">
+  <w:style w:type="paragraph" w:styleId="Cabealho2">
     <w:name w:val="heading 2"/>
     <w:basedOn w:val="Normal"/>
     <w:next w:val="Normal"/>
-    <w:link w:val="Heading2Char"/>
+    <w:link w:val="Cabealho2Carter"/>
     <w:uiPriority w:val="9"/>
     <w:unhideWhenUsed/>
     <w:qFormat/>
@@ -8814,13 +7840,13 @@
       <w:szCs w:val="26"/>
     </w:rPr>
   </w:style>
-  <w:style w:type="character" w:default="1" w:styleId="DefaultParagraphFont">
+  <w:style w:type="character" w:default="1" w:styleId="Tipodeletrapredefinidodopargrafo">
     <w:name w:val="Default Paragraph Font"/>
     <w:uiPriority w:val="1"/>
     <w:semiHidden/>
     <w:unhideWhenUsed/>
   </w:style>
-  <w:style w:type="table" w:default="1" w:styleId="TableNormal">
+  <w:style w:type="table" w:default="1" w:styleId="Tabelanormal">
     <w:name w:val="Normal Table"/>
     <w:uiPriority w:val="99"/>
     <w:semiHidden/>
@@ -8835,16 +7861,16 @@
       </w:tblCellMar>
     </w:tblPr>
   </w:style>
-  <w:style w:type="numbering" w:default="1" w:styleId="NoList">
+  <w:style w:type="numbering" w:default="1" w:styleId="Semlista">
     <w:name w:val="No List"/>
     <w:uiPriority w:val="99"/>
     <w:semiHidden/>
     <w:unhideWhenUsed/>
   </w:style>
-  <w:style w:type="paragraph" w:styleId="Header">
+  <w:style w:type="paragraph" w:styleId="Cabealho">
     <w:name w:val="header"/>
     <w:basedOn w:val="Normal"/>
-    <w:link w:val="HeaderChar"/>
+    <w:link w:val="CabealhoCarter"/>
     <w:uiPriority w:val="99"/>
     <w:unhideWhenUsed/>
     <w:rsid w:val="00042081"/>
@@ -8856,17 +7882,17 @@
       <w:spacing w:after="0" w:line="240" w:lineRule="auto"/>
     </w:pPr>
   </w:style>
-  <w:style w:type="character" w:customStyle="1" w:styleId="HeaderChar">
-    <w:name w:val="Header Char"/>
-    <w:basedOn w:val="DefaultParagraphFont"/>
-    <w:link w:val="Header"/>
+  <w:style w:type="character" w:customStyle="1" w:styleId="CabealhoCarter">
+    <w:name w:val="Cabeçalho Caráter"/>
+    <w:basedOn w:val="Tipodeletrapredefinidodopargrafo"/>
+    <w:link w:val="Cabealho"/>
     <w:uiPriority w:val="99"/>
     <w:rsid w:val="00042081"/>
   </w:style>
-  <w:style w:type="paragraph" w:styleId="Footer">
+  <w:style w:type="paragraph" w:styleId="Rodap">
     <w:name w:val="footer"/>
     <w:basedOn w:val="Normal"/>
-    <w:link w:val="FooterChar"/>
+    <w:link w:val="RodapCarter"/>
     <w:uiPriority w:val="99"/>
     <w:unhideWhenUsed/>
     <w:rsid w:val="00042081"/>
@@ -8878,16 +7904,16 @@
       <w:spacing w:after="0" w:line="240" w:lineRule="auto"/>
     </w:pPr>
   </w:style>
-  <w:style w:type="character" w:customStyle="1" w:styleId="FooterChar">
-    <w:name w:val="Footer Char"/>
-    <w:basedOn w:val="DefaultParagraphFont"/>
-    <w:link w:val="Footer"/>
+  <w:style w:type="character" w:customStyle="1" w:styleId="RodapCarter">
+    <w:name w:val="Rodapé Caráter"/>
+    <w:basedOn w:val="Tipodeletrapredefinidodopargrafo"/>
+    <w:link w:val="Rodap"/>
     <w:uiPriority w:val="99"/>
     <w:rsid w:val="00042081"/>
   </w:style>
-  <w:style w:type="character" w:styleId="PlaceholderText">
+  <w:style w:type="character" w:styleId="TextodoMarcadordePosio">
     <w:name w:val="Placeholder Text"/>
-    <w:basedOn w:val="DefaultParagraphFont"/>
+    <w:basedOn w:val="Tipodeletrapredefinidodopargrafo"/>
     <w:uiPriority w:val="99"/>
     <w:semiHidden/>
     <w:rsid w:val="009553EC"/>
@@ -8895,10 +7921,10 @@
       <w:color w:val="808080"/>
     </w:rPr>
   </w:style>
-  <w:style w:type="paragraph" w:styleId="BalloonText">
+  <w:style w:type="paragraph" w:styleId="Textodebalo">
     <w:name w:val="Balloon Text"/>
     <w:basedOn w:val="Normal"/>
-    <w:link w:val="BalloonTextChar"/>
+    <w:link w:val="TextodebaloCarter"/>
     <w:uiPriority w:val="99"/>
     <w:semiHidden/>
     <w:unhideWhenUsed/>
@@ -8912,10 +7938,10 @@
       <w:szCs w:val="16"/>
     </w:rPr>
   </w:style>
-  <w:style w:type="character" w:customStyle="1" w:styleId="BalloonTextChar">
-    <w:name w:val="Balloon Text Char"/>
-    <w:basedOn w:val="DefaultParagraphFont"/>
-    <w:link w:val="BalloonText"/>
+  <w:style w:type="character" w:customStyle="1" w:styleId="TextodebaloCarter">
+    <w:name w:val="Texto de balão Caráter"/>
+    <w:basedOn w:val="Tipodeletrapredefinidodopargrafo"/>
+    <w:link w:val="Textodebalo"/>
     <w:uiPriority w:val="99"/>
     <w:semiHidden/>
     <w:rsid w:val="009553EC"/>
@@ -8925,9 +7951,9 @@
       <w:szCs w:val="16"/>
     </w:rPr>
   </w:style>
-  <w:style w:type="paragraph" w:styleId="NoSpacing">
+  <w:style w:type="paragraph" w:styleId="SemEspaamento">
     <w:name w:val="No Spacing"/>
-    <w:link w:val="NoSpacingChar"/>
+    <w:link w:val="SemEspaamentoCarter"/>
     <w:uiPriority w:val="1"/>
     <w:qFormat/>
     <w:rsid w:val="00906D0A"/>
@@ -8938,19 +7964,19 @@
       <w:rFonts w:eastAsiaTheme="minorEastAsia"/>
     </w:rPr>
   </w:style>
-  <w:style w:type="character" w:customStyle="1" w:styleId="NoSpacingChar">
-    <w:name w:val="No Spacing Char"/>
-    <w:basedOn w:val="DefaultParagraphFont"/>
-    <w:link w:val="NoSpacing"/>
+  <w:style w:type="character" w:customStyle="1" w:styleId="SemEspaamentoCarter">
+    <w:name w:val="Sem Espaçamento Caráter"/>
+    <w:basedOn w:val="Tipodeletrapredefinidodopargrafo"/>
+    <w:link w:val="SemEspaamento"/>
     <w:uiPriority w:val="1"/>
     <w:rsid w:val="00906D0A"/>
     <w:rPr>
       <w:rFonts w:eastAsiaTheme="minorEastAsia"/>
     </w:rPr>
   </w:style>
-  <w:style w:type="table" w:styleId="TableGrid">
+  <w:style w:type="table" w:styleId="Tabelacomgrelha">
     <w:name w:val="Table Grid"/>
-    <w:basedOn w:val="TableNormal"/>
+    <w:basedOn w:val="Tabelanormal"/>
     <w:uiPriority w:val="59"/>
     <w:rsid w:val="00906D0A"/>
     <w:pPr>
@@ -8974,10 +8000,10 @@
       </w:tblCellMar>
     </w:tblPr>
   </w:style>
-  <w:style w:type="character" w:customStyle="1" w:styleId="Heading1Char">
-    <w:name w:val="Heading 1 Char"/>
-    <w:basedOn w:val="DefaultParagraphFont"/>
-    <w:link w:val="Heading1"/>
+  <w:style w:type="character" w:customStyle="1" w:styleId="Cabealho1Carter">
+    <w:name w:val="Cabeçalho 1 Caráter"/>
+    <w:basedOn w:val="Tipodeletrapredefinidodopargrafo"/>
+    <w:link w:val="Cabealho1"/>
     <w:uiPriority w:val="9"/>
     <w:rsid w:val="00906D0A"/>
     <w:rPr>
@@ -8989,9 +8015,9 @@
       <w:szCs w:val="28"/>
     </w:rPr>
   </w:style>
-  <w:style w:type="paragraph" w:styleId="TOCHeading">
+  <w:style w:type="paragraph" w:styleId="Cabealhodondice">
     <w:name w:val="TOC Heading"/>
-    <w:basedOn w:val="Heading1"/>
+    <w:basedOn w:val="Cabealho1"/>
     <w:next w:val="Normal"/>
     <w:uiPriority w:val="39"/>
     <w:semiHidden/>
@@ -9002,7 +8028,7 @@
       <w:outlineLvl w:val="9"/>
     </w:pPr>
   </w:style>
-  <w:style w:type="paragraph" w:styleId="ListParagraph">
+  <w:style w:type="paragraph" w:styleId="PargrafodaLista">
     <w:name w:val="List Paragraph"/>
     <w:basedOn w:val="Normal"/>
     <w:uiPriority w:val="34"/>
@@ -9013,7 +8039,7 @@
       <w:contextualSpacing/>
     </w:pPr>
   </w:style>
-  <w:style w:type="paragraph" w:styleId="TOC1">
+  <w:style w:type="paragraph" w:styleId="ndice1">
     <w:name w:val="toc 1"/>
     <w:basedOn w:val="Normal"/>
     <w:next w:val="Normal"/>
@@ -9025,9 +8051,9 @@
       <w:spacing w:after="100"/>
     </w:pPr>
   </w:style>
-  <w:style w:type="character" w:styleId="Hyperlink">
+  <w:style w:type="character" w:styleId="Hiperligao">
     <w:name w:val="Hyperlink"/>
-    <w:basedOn w:val="DefaultParagraphFont"/>
+    <w:basedOn w:val="Tipodeletrapredefinidodopargrafo"/>
     <w:uiPriority w:val="99"/>
     <w:unhideWhenUsed/>
     <w:rsid w:val="00BE20D4"/>
@@ -9036,7 +8062,7 @@
       <w:u w:val="single"/>
     </w:rPr>
   </w:style>
-  <w:style w:type="paragraph" w:styleId="Caption">
+  <w:style w:type="paragraph" w:styleId="Legenda">
     <w:name w:val="caption"/>
     <w:basedOn w:val="Normal"/>
     <w:next w:val="Normal"/>
@@ -9055,7 +8081,7 @@
       <w:szCs w:val="18"/>
     </w:rPr>
   </w:style>
-  <w:style w:type="paragraph" w:styleId="TableofFigures">
+  <w:style w:type="paragraph" w:styleId="ndicedeilustraes">
     <w:name w:val="table of figures"/>
     <w:basedOn w:val="Normal"/>
     <w:next w:val="Normal"/>
@@ -9066,10 +8092,10 @@
       <w:spacing w:after="0"/>
     </w:pPr>
   </w:style>
-  <w:style w:type="character" w:customStyle="1" w:styleId="Heading2Char">
-    <w:name w:val="Heading 2 Char"/>
-    <w:basedOn w:val="DefaultParagraphFont"/>
-    <w:link w:val="Heading2"/>
+  <w:style w:type="character" w:customStyle="1" w:styleId="Cabealho2Carter">
+    <w:name w:val="Cabeçalho 2 Caráter"/>
+    <w:basedOn w:val="Tipodeletrapredefinidodopargrafo"/>
+    <w:link w:val="Cabealho2"/>
     <w:uiPriority w:val="9"/>
     <w:rsid w:val="00BE20D4"/>
     <w:rPr>
@@ -9081,9 +8107,9 @@
       <w:szCs w:val="26"/>
     </w:rPr>
   </w:style>
-  <w:style w:type="character" w:styleId="CommentReference">
+  <w:style w:type="character" w:styleId="Refdecomentrio">
     <w:name w:val="annotation reference"/>
-    <w:basedOn w:val="DefaultParagraphFont"/>
+    <w:basedOn w:val="Tipodeletrapredefinidodopargrafo"/>
     <w:uiPriority w:val="99"/>
     <w:semiHidden/>
     <w:unhideWhenUsed/>
@@ -9093,10 +8119,10 @@
       <w:szCs w:val="16"/>
     </w:rPr>
   </w:style>
-  <w:style w:type="paragraph" w:styleId="CommentText">
+  <w:style w:type="paragraph" w:styleId="Textodecomentrio">
     <w:name w:val="annotation text"/>
     <w:basedOn w:val="Normal"/>
-    <w:link w:val="CommentTextChar"/>
+    <w:link w:val="TextodecomentrioCarter"/>
     <w:uiPriority w:val="99"/>
     <w:semiHidden/>
     <w:unhideWhenUsed/>
@@ -9109,10 +8135,10 @@
       <w:szCs w:val="20"/>
     </w:rPr>
   </w:style>
-  <w:style w:type="character" w:customStyle="1" w:styleId="CommentTextChar">
-    <w:name w:val="Comment Text Char"/>
-    <w:basedOn w:val="DefaultParagraphFont"/>
-    <w:link w:val="CommentText"/>
+  <w:style w:type="character" w:customStyle="1" w:styleId="TextodecomentrioCarter">
+    <w:name w:val="Texto de comentário Caráter"/>
+    <w:basedOn w:val="Tipodeletrapredefinidodopargrafo"/>
+    <w:link w:val="Textodecomentrio"/>
     <w:uiPriority w:val="99"/>
     <w:semiHidden/>
     <w:rsid w:val="00554CAA"/>
@@ -9121,11 +8147,11 @@
       <w:szCs w:val="20"/>
     </w:rPr>
   </w:style>
-  <w:style w:type="paragraph" w:styleId="CommentSubject">
+  <w:style w:type="paragraph" w:styleId="Assuntodecomentrio">
     <w:name w:val="annotation subject"/>
-    <w:basedOn w:val="CommentText"/>
-    <w:next w:val="CommentText"/>
-    <w:link w:val="CommentSubjectChar"/>
+    <w:basedOn w:val="Textodecomentrio"/>
+    <w:next w:val="Textodecomentrio"/>
+    <w:link w:val="AssuntodecomentrioCarter"/>
     <w:uiPriority w:val="99"/>
     <w:semiHidden/>
     <w:unhideWhenUsed/>
@@ -9135,10 +8161,10 @@
       <w:bCs/>
     </w:rPr>
   </w:style>
-  <w:style w:type="character" w:customStyle="1" w:styleId="CommentSubjectChar">
-    <w:name w:val="Comment Subject Char"/>
-    <w:basedOn w:val="CommentTextChar"/>
-    <w:link w:val="CommentSubject"/>
+  <w:style w:type="character" w:customStyle="1" w:styleId="AssuntodecomentrioCarter">
+    <w:name w:val="Assunto de comentário Caráter"/>
+    <w:basedOn w:val="TextodecomentrioCarter"/>
+    <w:link w:val="Assuntodecomentrio"/>
     <w:uiPriority w:val="99"/>
     <w:semiHidden/>
     <w:rsid w:val="00554CAA"/>
@@ -9459,7 +8485,7 @@
 </file>
 
 <file path=customXml/itemProps2.xml><?xml version="1.0" encoding="utf-8"?>
-<ds:datastoreItem xmlns:ds="http://schemas.openxmlformats.org/officeDocument/2006/customXml" ds:itemID="{869836A7-2742-4D0B-8FC4-AAF2DDB47070}">
+<ds:datastoreItem xmlns:ds="http://schemas.openxmlformats.org/officeDocument/2006/customXml" ds:itemID="{BC6C3390-32F6-428C-B5EA-A376DD70E28E}">
   <ds:schemaRefs>
     <ds:schemaRef ds:uri="http://schemas.openxmlformats.org/officeDocument/2006/bibliography"/>
   </ds:schemaRefs>

</xml_diff>

<commit_message>
Cleanup (changes) - Processes/Project Planning Process.docx
</commit_message>
<xml_diff>
--- a/Docs/Processes/Project Planning Process.docx
+++ b/Docs/Processes/Project Planning Process.docx
@@ -451,7 +451,7 @@
             <w:rPr>
               <w:rFonts w:eastAsiaTheme="minorEastAsia"/>
               <w:noProof/>
-              <w:lang w:val="en-US"/>
+              <w:lang w:eastAsia="pt-PT"/>
             </w:rPr>
           </w:pPr>
           <w:r>
@@ -469,7 +469,7 @@
             </w:rPr>
             <w:fldChar w:fldCharType="separate"/>
           </w:r>
-          <w:hyperlink w:anchor="_Toc350593119" w:history="1">
+          <w:hyperlink w:anchor="_Toc352834935" w:history="1">
             <w:r>
               <w:rPr>
                 <w:rStyle w:val="Hiperligao"/>
@@ -482,7 +482,7 @@
               <w:rPr>
                 <w:rFonts w:eastAsiaTheme="minorEastAsia"/>
                 <w:noProof/>
-                <w:lang w:val="en-US"/>
+                <w:lang w:eastAsia="pt-PT"/>
               </w:rPr>
               <w:tab/>
             </w:r>
@@ -513,7 +513,7 @@
                 <w:noProof/>
                 <w:webHidden/>
               </w:rPr>
-              <w:instrText xml:space="preserve"> PAGEREF _Toc350593119 \h </w:instrText>
+              <w:instrText xml:space="preserve"> PAGEREF _Toc352834935 \h </w:instrText>
             </w:r>
             <w:r>
               <w:rPr>
@@ -554,10 +554,10 @@
             <w:rPr>
               <w:rFonts w:eastAsiaTheme="minorEastAsia"/>
               <w:noProof/>
-              <w:lang w:val="en-US"/>
+              <w:lang w:eastAsia="pt-PT"/>
             </w:rPr>
           </w:pPr>
-          <w:hyperlink w:anchor="_Toc350593120" w:history="1">
+          <w:hyperlink w:anchor="_Toc352834936" w:history="1">
             <w:r>
               <w:rPr>
                 <w:rStyle w:val="Hiperligao"/>
@@ -570,7 +570,7 @@
               <w:rPr>
                 <w:rFonts w:eastAsiaTheme="minorEastAsia"/>
                 <w:noProof/>
-                <w:lang w:val="en-US"/>
+                <w:lang w:eastAsia="pt-PT"/>
               </w:rPr>
               <w:tab/>
             </w:r>
@@ -601,7 +601,7 @@
                 <w:noProof/>
                 <w:webHidden/>
               </w:rPr>
-              <w:instrText xml:space="preserve"> PAGEREF _Toc350593120 \h </w:instrText>
+              <w:instrText xml:space="preserve"> PAGEREF _Toc352834936 \h </w:instrText>
             </w:r>
             <w:r>
               <w:rPr>
@@ -642,10 +642,10 @@
             <w:rPr>
               <w:rFonts w:eastAsiaTheme="minorEastAsia"/>
               <w:noProof/>
-              <w:lang w:val="en-US"/>
+              <w:lang w:eastAsia="pt-PT"/>
             </w:rPr>
           </w:pPr>
-          <w:hyperlink w:anchor="_Toc350593121" w:history="1">
+          <w:hyperlink w:anchor="_Toc352834937" w:history="1">
             <w:r>
               <w:rPr>
                 <w:rStyle w:val="Hiperligao"/>
@@ -658,7 +658,7 @@
               <w:rPr>
                 <w:rFonts w:eastAsiaTheme="minorEastAsia"/>
                 <w:noProof/>
-                <w:lang w:val="en-US"/>
+                <w:lang w:eastAsia="pt-PT"/>
               </w:rPr>
               <w:tab/>
             </w:r>
@@ -689,7 +689,7 @@
                 <w:noProof/>
                 <w:webHidden/>
               </w:rPr>
-              <w:instrText xml:space="preserve"> PAGEREF _Toc350593121 \h </w:instrText>
+              <w:instrText xml:space="preserve"> PAGEREF _Toc352834937 \h </w:instrText>
             </w:r>
             <w:r>
               <w:rPr>
@@ -730,10 +730,10 @@
             <w:rPr>
               <w:rFonts w:eastAsiaTheme="minorEastAsia"/>
               <w:noProof/>
-              <w:lang w:val="en-US"/>
+              <w:lang w:eastAsia="pt-PT"/>
             </w:rPr>
           </w:pPr>
-          <w:hyperlink w:anchor="_Toc350593122" w:history="1">
+          <w:hyperlink w:anchor="_Toc352834938" w:history="1">
             <w:r>
               <w:rPr>
                 <w:rStyle w:val="Hiperligao"/>
@@ -746,7 +746,7 @@
               <w:rPr>
                 <w:rFonts w:eastAsiaTheme="minorEastAsia"/>
                 <w:noProof/>
-                <w:lang w:val="en-US"/>
+                <w:lang w:eastAsia="pt-PT"/>
               </w:rPr>
               <w:tab/>
             </w:r>
@@ -777,7 +777,7 @@
                 <w:noProof/>
                 <w:webHidden/>
               </w:rPr>
-              <w:instrText xml:space="preserve"> PAGEREF _Toc350593122 \h </w:instrText>
+              <w:instrText xml:space="preserve"> PAGEREF _Toc352834938 \h </w:instrText>
             </w:r>
             <w:r>
               <w:rPr>
@@ -818,10 +818,10 @@
             <w:rPr>
               <w:rFonts w:eastAsiaTheme="minorEastAsia"/>
               <w:noProof/>
-              <w:lang w:val="en-US"/>
+              <w:lang w:eastAsia="pt-PT"/>
             </w:rPr>
           </w:pPr>
-          <w:hyperlink w:anchor="_Toc350593123" w:history="1">
+          <w:hyperlink w:anchor="_Toc352834939" w:history="1">
             <w:r>
               <w:rPr>
                 <w:rStyle w:val="Hiperligao"/>
@@ -834,7 +834,7 @@
               <w:rPr>
                 <w:rFonts w:eastAsiaTheme="minorEastAsia"/>
                 <w:noProof/>
-                <w:lang w:val="en-US"/>
+                <w:lang w:eastAsia="pt-PT"/>
               </w:rPr>
               <w:tab/>
             </w:r>
@@ -865,7 +865,7 @@
                 <w:noProof/>
                 <w:webHidden/>
               </w:rPr>
-              <w:instrText xml:space="preserve"> PAGEREF _Toc350593123 \h </w:instrText>
+              <w:instrText xml:space="preserve"> PAGEREF _Toc352834939 \h </w:instrText>
             </w:r>
             <w:r>
               <w:rPr>
@@ -906,10 +906,10 @@
             <w:rPr>
               <w:rFonts w:eastAsiaTheme="minorEastAsia"/>
               <w:noProof/>
-              <w:lang w:val="en-US"/>
+              <w:lang w:eastAsia="pt-PT"/>
             </w:rPr>
           </w:pPr>
-          <w:hyperlink w:anchor="_Toc350593124" w:history="1">
+          <w:hyperlink w:anchor="_Toc352834940" w:history="1">
             <w:r>
               <w:rPr>
                 <w:rStyle w:val="Hiperligao"/>
@@ -922,7 +922,7 @@
               <w:rPr>
                 <w:rFonts w:eastAsiaTheme="minorEastAsia"/>
                 <w:noProof/>
-                <w:lang w:val="en-US"/>
+                <w:lang w:eastAsia="pt-PT"/>
               </w:rPr>
               <w:tab/>
             </w:r>
@@ -953,7 +953,7 @@
                 <w:noProof/>
                 <w:webHidden/>
               </w:rPr>
-              <w:instrText xml:space="preserve"> PAGEREF _Toc350593124 \h </w:instrText>
+              <w:instrText xml:space="preserve"> PAGEREF _Toc352834940 \h </w:instrText>
             </w:r>
             <w:r>
               <w:rPr>
@@ -994,10 +994,10 @@
             <w:rPr>
               <w:rFonts w:eastAsiaTheme="minorEastAsia"/>
               <w:noProof/>
-              <w:lang w:val="en-US"/>
+              <w:lang w:eastAsia="pt-PT"/>
             </w:rPr>
           </w:pPr>
-          <w:hyperlink w:anchor="_Toc350593125" w:history="1">
+          <w:hyperlink w:anchor="_Toc352834941" w:history="1">
             <w:r>
               <w:rPr>
                 <w:rStyle w:val="Hiperligao"/>
@@ -1010,7 +1010,7 @@
               <w:rPr>
                 <w:rFonts w:eastAsiaTheme="minorEastAsia"/>
                 <w:noProof/>
-                <w:lang w:val="en-US"/>
+                <w:lang w:eastAsia="pt-PT"/>
               </w:rPr>
               <w:tab/>
             </w:r>
@@ -1041,7 +1041,7 @@
                 <w:noProof/>
                 <w:webHidden/>
               </w:rPr>
-              <w:instrText xml:space="preserve"> PAGEREF _Toc350593125 \h </w:instrText>
+              <w:instrText xml:space="preserve"> PAGEREF _Toc352834941 \h </w:instrText>
             </w:r>
             <w:r>
               <w:rPr>
@@ -1082,10 +1082,10 @@
             <w:rPr>
               <w:rFonts w:eastAsiaTheme="minorEastAsia"/>
               <w:noProof/>
-              <w:lang w:val="en-US"/>
+              <w:lang w:eastAsia="pt-PT"/>
             </w:rPr>
           </w:pPr>
-          <w:hyperlink w:anchor="_Toc350593126" w:history="1">
+          <w:hyperlink w:anchor="_Toc352834942" w:history="1">
             <w:r>
               <w:rPr>
                 <w:rStyle w:val="Hiperligao"/>
@@ -1098,7 +1098,7 @@
               <w:rPr>
                 <w:rFonts w:eastAsiaTheme="minorEastAsia"/>
                 <w:noProof/>
-                <w:lang w:val="en-US"/>
+                <w:lang w:eastAsia="pt-PT"/>
               </w:rPr>
               <w:tab/>
             </w:r>
@@ -1129,7 +1129,7 @@
                 <w:noProof/>
                 <w:webHidden/>
               </w:rPr>
-              <w:instrText xml:space="preserve"> PAGEREF _Toc350593126 \h </w:instrText>
+              <w:instrText xml:space="preserve"> PAGEREF _Toc352834942 \h </w:instrText>
             </w:r>
             <w:r>
               <w:rPr>
@@ -1213,6 +1213,8 @@
         </w:rPr>
         <w:fldChar w:fldCharType="end"/>
       </w:r>
+      <w:bookmarkStart w:id="0" w:name="_GoBack"/>
+      <w:bookmarkEnd w:id="0"/>
     </w:p>
     <w:p>
       <w:r>
@@ -1236,7 +1238,7 @@
         <w:rPr>
           <w:rFonts w:eastAsiaTheme="minorEastAsia"/>
           <w:noProof/>
-          <w:lang w:val="en-US"/>
+          <w:lang w:eastAsia="pt-PT"/>
         </w:rPr>
       </w:pPr>
       <w:r>
@@ -1254,7 +1256,7 @@
         </w:rPr>
         <w:fldChar w:fldCharType="separate"/>
       </w:r>
-      <w:hyperlink w:anchor="_Toc350592681" w:history="1">
+      <w:hyperlink w:anchor="_Toc352834943" w:history="1">
         <w:r>
           <w:rPr>
             <w:rStyle w:val="Hiperligao"/>
@@ -1281,7 +1283,7 @@
             <w:noProof/>
             <w:webHidden/>
           </w:rPr>
-          <w:instrText xml:space="preserve"> PAGEREF _Toc350592681 \h </w:instrText>
+          <w:instrText xml:space="preserve"> PAGEREF _Toc352834943 \h </w:instrText>
         </w:r>
         <w:r>
           <w:rPr>
@@ -1321,10 +1323,10 @@
         <w:rPr>
           <w:rFonts w:eastAsiaTheme="minorEastAsia"/>
           <w:noProof/>
-          <w:lang w:val="en-US"/>
-        </w:rPr>
-      </w:pPr>
-      <w:hyperlink w:anchor="_Toc350592682" w:history="1">
+          <w:lang w:eastAsia="pt-PT"/>
+        </w:rPr>
+      </w:pPr>
+      <w:hyperlink w:anchor="_Toc352834944" w:history="1">
         <w:r>
           <w:rPr>
             <w:rStyle w:val="Hiperligao"/>
@@ -1352,7 +1354,7 @@
             <w:noProof/>
             <w:webHidden/>
           </w:rPr>
-          <w:instrText xml:space="preserve"> PAGEREF _Toc350592682 \h </w:instrText>
+          <w:instrText xml:space="preserve"> PAGEREF _Toc352834944 \h </w:instrText>
         </w:r>
         <w:r>
           <w:rPr>
@@ -1372,7 +1374,7 @@
             <w:noProof/>
             <w:webHidden/>
           </w:rPr>
-          <w:t>ii</w:t>
+          <w:t>iii</w:t>
         </w:r>
         <w:r>
           <w:rPr>
@@ -2156,7 +2158,7 @@
       <w:pPr>
         <w:pStyle w:val="Legenda"/>
       </w:pPr>
-      <w:bookmarkStart w:id="0" w:name="_Toc350592681"/>
+      <w:bookmarkStart w:id="1" w:name="_Toc352834943"/>
       <w:r>
         <w:t xml:space="preserve">Table </w:t>
       </w:r>
@@ -2184,7 +2186,7 @@
       <w:r>
         <w:t>: List of Contribuitors</w:t>
       </w:r>
-      <w:bookmarkEnd w:id="0"/>
+      <w:bookmarkEnd w:id="1"/>
     </w:p>
     <w:p/>
     <w:tbl>
@@ -4470,8 +4472,6 @@
               </w:rPr>
               <w:t>Baselined</w:t>
             </w:r>
-            <w:bookmarkStart w:id="1" w:name="_GoBack"/>
-            <w:bookmarkEnd w:id="1"/>
           </w:p>
         </w:tc>
       </w:tr>
@@ -4483,7 +4483,7 @@
           <w:lang w:val="en-US"/>
         </w:rPr>
       </w:pPr>
-      <w:bookmarkStart w:id="2" w:name="_Toc350592682"/>
+      <w:bookmarkStart w:id="2" w:name="_Toc352834944"/>
       <w:r>
         <w:rPr>
           <w:lang w:val="en-US"/>
@@ -4549,7 +4549,7 @@
           <w:lang w:val="en-US"/>
         </w:rPr>
       </w:pPr>
-      <w:bookmarkStart w:id="3" w:name="_Toc350593119"/>
+      <w:bookmarkStart w:id="3" w:name="_Toc352834935"/>
       <w:r>
         <w:rPr>
           <w:lang w:val="en-US"/>
@@ -4650,7 +4650,7 @@
           <w:lang w:val="en-US"/>
         </w:rPr>
       </w:pPr>
-      <w:bookmarkStart w:id="4" w:name="_Toc350593120"/>
+      <w:bookmarkStart w:id="4" w:name="_Toc352834936"/>
       <w:r>
         <w:rPr>
           <w:lang w:val="en-US"/>
@@ -4670,7 +4670,7 @@
           <w:lang w:val="en-US"/>
         </w:rPr>
       </w:pPr>
-      <w:bookmarkStart w:id="5" w:name="_Toc350593121"/>
+      <w:bookmarkStart w:id="5" w:name="_Toc352834937"/>
       <w:r>
         <w:rPr>
           <w:lang w:val="en-US"/>
@@ -4712,7 +4712,7 @@
           <w:lang w:val="en-US"/>
         </w:rPr>
       </w:pPr>
-      <w:bookmarkStart w:id="6" w:name="_Toc350593122"/>
+      <w:bookmarkStart w:id="6" w:name="_Toc352834938"/>
       <w:r>
         <w:rPr>
           <w:lang w:val="en-US"/>
@@ -4812,7 +4812,7 @@
           <w:lang w:val="en-US"/>
         </w:rPr>
       </w:pPr>
-      <w:bookmarkStart w:id="7" w:name="_Toc350593123"/>
+      <w:bookmarkStart w:id="7" w:name="_Toc352834939"/>
       <w:r>
         <w:rPr>
           <w:lang w:val="en-US"/>
@@ -5718,7 +5718,7 @@
           <w:lang w:val="en-US"/>
         </w:rPr>
       </w:pPr>
-      <w:bookmarkStart w:id="8" w:name="_Toc350593124"/>
+      <w:bookmarkStart w:id="8" w:name="_Toc352834940"/>
       <w:r>
         <w:rPr>
           <w:lang w:val="en-US"/>
@@ -5820,7 +5820,7 @@
           <w:lang w:val="en-US"/>
         </w:rPr>
       </w:pPr>
-      <w:bookmarkStart w:id="9" w:name="_Toc350593125"/>
+      <w:bookmarkStart w:id="9" w:name="_Toc352834941"/>
       <w:r>
         <w:rPr>
           <w:lang w:val="en-US"/>
@@ -5897,7 +5897,7 @@
           <w:lang w:val="en-US"/>
         </w:rPr>
       </w:pPr>
-      <w:bookmarkStart w:id="10" w:name="_Toc350593126"/>
+      <w:bookmarkStart w:id="10" w:name="_Toc352834942"/>
       <w:r>
         <w:rPr>
           <w:lang w:val="en-US"/>
@@ -6294,7 +6294,7 @@
         <w:noProof/>
         <w:lang w:val="en-US"/>
       </w:rPr>
-      <w:t>2</w:t>
+      <w:t>i</w:t>
     </w:r>
     <w:r>
       <w:rPr>
@@ -6738,9 +6738,15 @@
       <w:sdtEndPr/>
       <w:sdtContent>
         <w:r>
+          <w:rPr>
+            <w:lang w:val="en-US"/>
+          </w:rPr>
           <w:t>V 1.0</w:t>
         </w:r>
         <w:r>
+          <w:rPr>
+            <w:lang w:val="en-US"/>
+          </w:rPr>
           <w:br/>
         </w:r>
       </w:sdtContent>
@@ -6764,6 +6770,9 @@
       <w:sdtEndPr/>
       <w:sdtContent>
         <w:r>
+          <w:rPr>
+            <w:lang w:val="en-US"/>
+          </w:rPr>
           <w:t>Baselined</w:t>
         </w:r>
       </w:sdtContent>
@@ -8485,7 +8494,7 @@
 </file>
 
 <file path=customXml/itemProps2.xml><?xml version="1.0" encoding="utf-8"?>
-<ds:datastoreItem xmlns:ds="http://schemas.openxmlformats.org/officeDocument/2006/customXml" ds:itemID="{BC6C3390-32F6-428C-B5EA-A376DD70E28E}">
+<ds:datastoreItem xmlns:ds="http://schemas.openxmlformats.org/officeDocument/2006/customXml" ds:itemID="{70EF8CB5-F175-45D0-9D6B-7AE3419BCD02}">
   <ds:schemaRefs>
     <ds:schemaRef ds:uri="http://schemas.openxmlformats.org/officeDocument/2006/bibliography"/>
   </ds:schemaRefs>

</xml_diff>

<commit_message>
Changed header. Updated indexes.
</commit_message>
<xml_diff>
--- a/Docs/Processes/Project Planning Process.docx
+++ b/Docs/Processes/Project Planning Process.docx
@@ -469,7 +469,7 @@
             </w:rPr>
             <w:fldChar w:fldCharType="separate"/>
           </w:r>
-          <w:hyperlink w:anchor="_Toc352834935" w:history="1">
+          <w:hyperlink w:anchor="_Toc352835881" w:history="1">
             <w:r>
               <w:rPr>
                 <w:rStyle w:val="Hiperligao"/>
@@ -513,7 +513,7 @@
                 <w:noProof/>
                 <w:webHidden/>
               </w:rPr>
-              <w:instrText xml:space="preserve"> PAGEREF _Toc352834935 \h </w:instrText>
+              <w:instrText xml:space="preserve"> PAGEREF _Toc352835881 \h </w:instrText>
             </w:r>
             <w:r>
               <w:rPr>
@@ -557,7 +557,7 @@
               <w:lang w:eastAsia="pt-PT"/>
             </w:rPr>
           </w:pPr>
-          <w:hyperlink w:anchor="_Toc352834936" w:history="1">
+          <w:hyperlink w:anchor="_Toc352835882" w:history="1">
             <w:r>
               <w:rPr>
                 <w:rStyle w:val="Hiperligao"/>
@@ -601,7 +601,7 @@
                 <w:noProof/>
                 <w:webHidden/>
               </w:rPr>
-              <w:instrText xml:space="preserve"> PAGEREF _Toc352834936 \h </w:instrText>
+              <w:instrText xml:space="preserve"> PAGEREF _Toc352835882 \h </w:instrText>
             </w:r>
             <w:r>
               <w:rPr>
@@ -645,7 +645,7 @@
               <w:lang w:eastAsia="pt-PT"/>
             </w:rPr>
           </w:pPr>
-          <w:hyperlink w:anchor="_Toc352834937" w:history="1">
+          <w:hyperlink w:anchor="_Toc352835883" w:history="1">
             <w:r>
               <w:rPr>
                 <w:rStyle w:val="Hiperligao"/>
@@ -689,7 +689,7 @@
                 <w:noProof/>
                 <w:webHidden/>
               </w:rPr>
-              <w:instrText xml:space="preserve"> PAGEREF _Toc352834937 \h </w:instrText>
+              <w:instrText xml:space="preserve"> PAGEREF _Toc352835883 \h </w:instrText>
             </w:r>
             <w:r>
               <w:rPr>
@@ -733,7 +733,7 @@
               <w:lang w:eastAsia="pt-PT"/>
             </w:rPr>
           </w:pPr>
-          <w:hyperlink w:anchor="_Toc352834938" w:history="1">
+          <w:hyperlink w:anchor="_Toc352835884" w:history="1">
             <w:r>
               <w:rPr>
                 <w:rStyle w:val="Hiperligao"/>
@@ -777,7 +777,7 @@
                 <w:noProof/>
                 <w:webHidden/>
               </w:rPr>
-              <w:instrText xml:space="preserve"> PAGEREF _Toc352834938 \h </w:instrText>
+              <w:instrText xml:space="preserve"> PAGEREF _Toc352835884 \h </w:instrText>
             </w:r>
             <w:r>
               <w:rPr>
@@ -821,7 +821,7 @@
               <w:lang w:eastAsia="pt-PT"/>
             </w:rPr>
           </w:pPr>
-          <w:hyperlink w:anchor="_Toc352834939" w:history="1">
+          <w:hyperlink w:anchor="_Toc352835885" w:history="1">
             <w:r>
               <w:rPr>
                 <w:rStyle w:val="Hiperligao"/>
@@ -865,7 +865,7 @@
                 <w:noProof/>
                 <w:webHidden/>
               </w:rPr>
-              <w:instrText xml:space="preserve"> PAGEREF _Toc352834939 \h </w:instrText>
+              <w:instrText xml:space="preserve"> PAGEREF _Toc352835885 \h </w:instrText>
             </w:r>
             <w:r>
               <w:rPr>
@@ -909,7 +909,7 @@
               <w:lang w:eastAsia="pt-PT"/>
             </w:rPr>
           </w:pPr>
-          <w:hyperlink w:anchor="_Toc352834940" w:history="1">
+          <w:hyperlink w:anchor="_Toc352835886" w:history="1">
             <w:r>
               <w:rPr>
                 <w:rStyle w:val="Hiperligao"/>
@@ -953,7 +953,7 @@
                 <w:noProof/>
                 <w:webHidden/>
               </w:rPr>
-              <w:instrText xml:space="preserve"> PAGEREF _Toc352834940 \h </w:instrText>
+              <w:instrText xml:space="preserve"> PAGEREF _Toc352835886 \h </w:instrText>
             </w:r>
             <w:r>
               <w:rPr>
@@ -997,7 +997,7 @@
               <w:lang w:eastAsia="pt-PT"/>
             </w:rPr>
           </w:pPr>
-          <w:hyperlink w:anchor="_Toc352834941" w:history="1">
+          <w:hyperlink w:anchor="_Toc352835887" w:history="1">
             <w:r>
               <w:rPr>
                 <w:rStyle w:val="Hiperligao"/>
@@ -1041,7 +1041,7 @@
                 <w:noProof/>
                 <w:webHidden/>
               </w:rPr>
-              <w:instrText xml:space="preserve"> PAGEREF _Toc352834941 \h </w:instrText>
+              <w:instrText xml:space="preserve"> PAGEREF _Toc352835887 \h </w:instrText>
             </w:r>
             <w:r>
               <w:rPr>
@@ -1085,7 +1085,7 @@
               <w:lang w:eastAsia="pt-PT"/>
             </w:rPr>
           </w:pPr>
-          <w:hyperlink w:anchor="_Toc352834942" w:history="1">
+          <w:hyperlink w:anchor="_Toc352835888" w:history="1">
             <w:r>
               <w:rPr>
                 <w:rStyle w:val="Hiperligao"/>
@@ -1129,7 +1129,7 @@
                 <w:noProof/>
                 <w:webHidden/>
               </w:rPr>
-              <w:instrText xml:space="preserve"> PAGEREF _Toc352834942 \h </w:instrText>
+              <w:instrText xml:space="preserve"> PAGEREF _Toc352835888 \h </w:instrText>
             </w:r>
             <w:r>
               <w:rPr>
@@ -1213,8 +1213,6 @@
         </w:rPr>
         <w:fldChar w:fldCharType="end"/>
       </w:r>
-      <w:bookmarkStart w:id="0" w:name="_GoBack"/>
-      <w:bookmarkEnd w:id="0"/>
     </w:p>
     <w:p>
       <w:r>
@@ -1229,6 +1227,8 @@
         <w:t>Tables</w:t>
       </w:r>
     </w:p>
+    <w:bookmarkStart w:id="0" w:name="_GoBack"/>
+    <w:bookmarkEnd w:id="0"/>
     <w:p>
       <w:pPr>
         <w:pStyle w:val="ndicedeilustraes"/>
@@ -1256,7 +1256,7 @@
         </w:rPr>
         <w:fldChar w:fldCharType="separate"/>
       </w:r>
-      <w:hyperlink w:anchor="_Toc352834943" w:history="1">
+      <w:hyperlink w:anchor="_Toc352835889" w:history="1">
         <w:r>
           <w:rPr>
             <w:rStyle w:val="Hiperligao"/>
@@ -1283,7 +1283,7 @@
             <w:noProof/>
             <w:webHidden/>
           </w:rPr>
-          <w:instrText xml:space="preserve"> PAGEREF _Toc352834943 \h </w:instrText>
+          <w:instrText xml:space="preserve"> PAGEREF _Toc352835889 \h </w:instrText>
         </w:r>
         <w:r>
           <w:rPr>
@@ -1326,7 +1326,7 @@
           <w:lang w:eastAsia="pt-PT"/>
         </w:rPr>
       </w:pPr>
-      <w:hyperlink w:anchor="_Toc352834944" w:history="1">
+      <w:hyperlink w:anchor="_Toc352835890" w:history="1">
         <w:r>
           <w:rPr>
             <w:rStyle w:val="Hiperligao"/>
@@ -1354,7 +1354,7 @@
             <w:noProof/>
             <w:webHidden/>
           </w:rPr>
-          <w:instrText xml:space="preserve"> PAGEREF _Toc352834944 \h </w:instrText>
+          <w:instrText xml:space="preserve"> PAGEREF _Toc352835890 \h </w:instrText>
         </w:r>
         <w:r>
           <w:rPr>
@@ -2158,7 +2158,7 @@
       <w:pPr>
         <w:pStyle w:val="Legenda"/>
       </w:pPr>
-      <w:bookmarkStart w:id="1" w:name="_Toc352834943"/>
+      <w:bookmarkStart w:id="1" w:name="_Toc352835889"/>
       <w:r>
         <w:t xml:space="preserve">Table </w:t>
       </w:r>
@@ -4327,14 +4327,7 @@
               <w:rPr>
                 <w:lang w:val="en-US"/>
               </w:rPr>
-              <w:t xml:space="preserve">Rui </w:t>
-            </w:r>
-            <w:r>
-              <w:rPr>
-                <w:lang w:val="en-US"/>
-              </w:rPr>
-              <w:lastRenderedPageBreak/>
-              <w:t>Ganhoto</w:t>
+              <w:t>Rui Ganhoto</w:t>
             </w:r>
           </w:p>
         </w:tc>
@@ -4483,7 +4476,7 @@
           <w:lang w:val="en-US"/>
         </w:rPr>
       </w:pPr>
-      <w:bookmarkStart w:id="2" w:name="_Toc352834944"/>
+      <w:bookmarkStart w:id="2" w:name="_Toc352835890"/>
       <w:r>
         <w:rPr>
           <w:lang w:val="en-US"/>
@@ -4549,7 +4542,7 @@
           <w:lang w:val="en-US"/>
         </w:rPr>
       </w:pPr>
-      <w:bookmarkStart w:id="3" w:name="_Toc352834935"/>
+      <w:bookmarkStart w:id="3" w:name="_Toc352835881"/>
       <w:r>
         <w:rPr>
           <w:lang w:val="en-US"/>
@@ -4650,7 +4643,7 @@
           <w:lang w:val="en-US"/>
         </w:rPr>
       </w:pPr>
-      <w:bookmarkStart w:id="4" w:name="_Toc352834936"/>
+      <w:bookmarkStart w:id="4" w:name="_Toc352835882"/>
       <w:r>
         <w:rPr>
           <w:lang w:val="en-US"/>
@@ -4670,7 +4663,7 @@
           <w:lang w:val="en-US"/>
         </w:rPr>
       </w:pPr>
-      <w:bookmarkStart w:id="5" w:name="_Toc352834937"/>
+      <w:bookmarkStart w:id="5" w:name="_Toc352835883"/>
       <w:r>
         <w:rPr>
           <w:lang w:val="en-US"/>
@@ -4712,7 +4705,7 @@
           <w:lang w:val="en-US"/>
         </w:rPr>
       </w:pPr>
-      <w:bookmarkStart w:id="6" w:name="_Toc352834938"/>
+      <w:bookmarkStart w:id="6" w:name="_Toc352835884"/>
       <w:r>
         <w:rPr>
           <w:lang w:val="en-US"/>
@@ -4812,7 +4805,7 @@
           <w:lang w:val="en-US"/>
         </w:rPr>
       </w:pPr>
-      <w:bookmarkStart w:id="7" w:name="_Toc352834939"/>
+      <w:bookmarkStart w:id="7" w:name="_Toc352835885"/>
       <w:r>
         <w:rPr>
           <w:lang w:val="en-US"/>
@@ -5718,7 +5711,7 @@
           <w:lang w:val="en-US"/>
         </w:rPr>
       </w:pPr>
-      <w:bookmarkStart w:id="8" w:name="_Toc352834940"/>
+      <w:bookmarkStart w:id="8" w:name="_Toc352835886"/>
       <w:r>
         <w:rPr>
           <w:lang w:val="en-US"/>
@@ -5820,7 +5813,7 @@
           <w:lang w:val="en-US"/>
         </w:rPr>
       </w:pPr>
-      <w:bookmarkStart w:id="9" w:name="_Toc352834941"/>
+      <w:bookmarkStart w:id="9" w:name="_Toc352835887"/>
       <w:r>
         <w:rPr>
           <w:lang w:val="en-US"/>
@@ -5897,7 +5890,7 @@
           <w:lang w:val="en-US"/>
         </w:rPr>
       </w:pPr>
-      <w:bookmarkStart w:id="10" w:name="_Toc352834942"/>
+      <w:bookmarkStart w:id="10" w:name="_Toc352835888"/>
       <w:r>
         <w:rPr>
           <w:lang w:val="en-US"/>
@@ -6294,7 +6287,7 @@
         <w:noProof/>
         <w:lang w:val="en-US"/>
       </w:rPr>
-      <w:t>i</w:t>
+      <w:t>ii</w:t>
     </w:r>
     <w:r>
       <w:rPr>
@@ -6429,7 +6422,7 @@
         <w:lang w:eastAsia="pt-PT"/>
       </w:rPr>
       <w:drawing>
-        <wp:anchor distT="0" distB="0" distL="114300" distR="114300" simplePos="0" relativeHeight="251657216" behindDoc="0" locked="0" layoutInCell="1" allowOverlap="1" wp14:anchorId="124AD29D" wp14:editId="5B7E7B85">
+        <wp:anchor distT="0" distB="0" distL="114300" distR="114300" simplePos="0" relativeHeight="251656192" behindDoc="0" locked="0" layoutInCell="1" allowOverlap="1" wp14:anchorId="124AD29D" wp14:editId="5B7E7B85">
           <wp:simplePos x="0" y="0"/>
           <wp:positionH relativeFrom="column">
             <wp:posOffset>15239</wp:posOffset>
@@ -6561,9 +6554,6 @@
         <w:r>
           <w:t>V 1.0</w:t>
         </w:r>
-        <w:r>
-          <w:br/>
-        </w:r>
       </w:sdtContent>
     </w:sdt>
     <w:r>
@@ -6608,7 +6598,7 @@
         <w:lang w:eastAsia="pt-PT"/>
       </w:rPr>
       <w:drawing>
-        <wp:anchor distT="0" distB="0" distL="114300" distR="114300" simplePos="0" relativeHeight="251659264" behindDoc="0" locked="0" layoutInCell="1" allowOverlap="1" wp14:anchorId="1E5576C8" wp14:editId="4FBAABD9">
+        <wp:anchor distT="0" distB="0" distL="114300" distR="114300" simplePos="0" relativeHeight="251660288" behindDoc="0" locked="0" layoutInCell="1" allowOverlap="1" wp14:anchorId="1E5576C8" wp14:editId="4FBAABD9">
           <wp:simplePos x="0" y="0"/>
           <wp:positionH relativeFrom="column">
             <wp:posOffset>81915</wp:posOffset>
@@ -6742,12 +6732,6 @@
             <w:lang w:val="en-US"/>
           </w:rPr>
           <w:t>V 1.0</w:t>
-        </w:r>
-        <w:r>
-          <w:rPr>
-            <w:lang w:val="en-US"/>
-          </w:rPr>
-          <w:br/>
         </w:r>
       </w:sdtContent>
     </w:sdt>
@@ -8494,7 +8478,7 @@
 </file>
 
 <file path=customXml/itemProps2.xml><?xml version="1.0" encoding="utf-8"?>
-<ds:datastoreItem xmlns:ds="http://schemas.openxmlformats.org/officeDocument/2006/customXml" ds:itemID="{70EF8CB5-F175-45D0-9D6B-7AE3419BCD02}">
+<ds:datastoreItem xmlns:ds="http://schemas.openxmlformats.org/officeDocument/2006/customXml" ds:itemID="{5E044BB4-95AE-4370-838A-CDE8A880A020}">
   <ds:schemaRefs>
     <ds:schemaRef ds:uri="http://schemas.openxmlformats.org/officeDocument/2006/bibliography"/>
   </ds:schemaRefs>

</xml_diff>

<commit_message>
change request + update to  Project Planning Process.docx
</commit_message>
<xml_diff>
--- a/Docs/Processes/Project Planning Process.docx
+++ b/Docs/Processes/Project Planning Process.docx
@@ -385,10 +385,12 @@
               <w:lang w:val="en-US"/>
             </w:rPr>
             <w:sectPr>
-              <w:headerReference w:type="default" r:id="rId9"/>
-              <w:footerReference w:type="default" r:id="rId10"/>
-              <w:headerReference w:type="first" r:id="rId11"/>
-              <w:footerReference w:type="first" r:id="rId12"/>
+              <w:headerReference w:type="even" r:id="rId9"/>
+              <w:headerReference w:type="default" r:id="rId10"/>
+              <w:footerReference w:type="even" r:id="rId11"/>
+              <w:footerReference w:type="default" r:id="rId12"/>
+              <w:headerReference w:type="first" r:id="rId13"/>
+              <w:footerReference w:type="first" r:id="rId14"/>
               <w:pgSz w:w="11906" w:h="16838"/>
               <w:pgMar w:top="1417" w:right="1701" w:bottom="1417" w:left="1701" w:header="708" w:footer="708" w:gutter="0"/>
               <w:pgNumType w:fmt="lowerRoman" w:start="1"/>
@@ -1227,8 +1229,6 @@
         <w:t>Tables</w:t>
       </w:r>
     </w:p>
-    <w:bookmarkStart w:id="0" w:name="_GoBack"/>
-    <w:bookmarkEnd w:id="0"/>
     <w:p>
       <w:pPr>
         <w:pStyle w:val="ndicedeilustraes"/>
@@ -2233,7 +2233,7 @@
       <w:tr>
         <w:tc>
           <w:tcPr>
-            <w:tcW w:w="1728" w:type="dxa"/>
+            <w:tcW w:w="1726" w:type="dxa"/>
             <w:vAlign w:val="center"/>
           </w:tcPr>
           <w:p>
@@ -2259,7 +2259,7 @@
         </w:tc>
         <w:tc>
           <w:tcPr>
-            <w:tcW w:w="2201" w:type="dxa"/>
+            <w:tcW w:w="2199" w:type="dxa"/>
             <w:vAlign w:val="center"/>
           </w:tcPr>
           <w:p>
@@ -2285,7 +2285,7 @@
         </w:tc>
         <w:tc>
           <w:tcPr>
-            <w:tcW w:w="1729" w:type="dxa"/>
+            <w:tcW w:w="1728" w:type="dxa"/>
             <w:vAlign w:val="center"/>
           </w:tcPr>
           <w:p>
@@ -2311,7 +2311,7 @@
         </w:tc>
         <w:tc>
           <w:tcPr>
-            <w:tcW w:w="971" w:type="dxa"/>
+            <w:tcW w:w="977" w:type="dxa"/>
             <w:vAlign w:val="center"/>
           </w:tcPr>
           <w:p>
@@ -2363,7 +2363,7 @@
         </w:tc>
         <w:tc>
           <w:tcPr>
-            <w:tcW w:w="1729" w:type="dxa"/>
+            <w:tcW w:w="1728" w:type="dxa"/>
             <w:vAlign w:val="center"/>
           </w:tcPr>
           <w:p>
@@ -2391,7 +2391,7 @@
       <w:tr>
         <w:tc>
           <w:tcPr>
-            <w:tcW w:w="1728" w:type="dxa"/>
+            <w:tcW w:w="1726" w:type="dxa"/>
             <w:vAlign w:val="center"/>
           </w:tcPr>
           <w:sdt>
@@ -2430,7 +2430,7 @@
         </w:tc>
         <w:tc>
           <w:tcPr>
-            <w:tcW w:w="2201" w:type="dxa"/>
+            <w:tcW w:w="2199" w:type="dxa"/>
             <w:vAlign w:val="center"/>
           </w:tcPr>
           <w:p>
@@ -2450,7 +2450,7 @@
         </w:tc>
         <w:tc>
           <w:tcPr>
-            <w:tcW w:w="1729" w:type="dxa"/>
+            <w:tcW w:w="1728" w:type="dxa"/>
             <w:vAlign w:val="center"/>
           </w:tcPr>
           <w:p>
@@ -2470,7 +2470,7 @@
         </w:tc>
         <w:tc>
           <w:tcPr>
-            <w:tcW w:w="971" w:type="dxa"/>
+            <w:tcW w:w="977" w:type="dxa"/>
             <w:vAlign w:val="center"/>
           </w:tcPr>
           <w:p>
@@ -2504,7 +2504,7 @@
         </w:tc>
         <w:tc>
           <w:tcPr>
-            <w:tcW w:w="1729" w:type="dxa"/>
+            <w:tcW w:w="1728" w:type="dxa"/>
             <w:vAlign w:val="center"/>
           </w:tcPr>
           <w:p>
@@ -2526,49 +2526,49 @@
       <w:tr>
         <w:tc>
           <w:tcPr>
+            <w:tcW w:w="1726" w:type="dxa"/>
+            <w:vAlign w:val="center"/>
+          </w:tcPr>
+          <w:p>
+            <w:pPr>
+              <w:pStyle w:val="SemEspaamento"/>
+              <w:jc w:val="center"/>
+              <w:rPr>
+                <w:lang w:val="en-US"/>
+              </w:rPr>
+            </w:pPr>
+            <w:r>
+              <w:t>09-03-2013</w:t>
+            </w:r>
+          </w:p>
+        </w:tc>
+        <w:tc>
+          <w:tcPr>
+            <w:tcW w:w="2199" w:type="dxa"/>
+            <w:vAlign w:val="center"/>
+          </w:tcPr>
+          <w:p>
+            <w:pPr>
+              <w:jc w:val="center"/>
+              <w:rPr>
+                <w:lang w:val="en-US"/>
+              </w:rPr>
+            </w:pPr>
+            <w:r>
+              <w:rPr>
+                <w:lang w:val="en-US"/>
+              </w:rPr>
+              <w:t>Submitting for Review</w:t>
+            </w:r>
+          </w:p>
+        </w:tc>
+        <w:tc>
+          <w:tcPr>
             <w:tcW w:w="1728" w:type="dxa"/>
             <w:vAlign w:val="center"/>
           </w:tcPr>
           <w:p>
             <w:pPr>
-              <w:pStyle w:val="SemEspaamento"/>
-              <w:jc w:val="center"/>
-              <w:rPr>
-                <w:lang w:val="en-US"/>
-              </w:rPr>
-            </w:pPr>
-            <w:r>
-              <w:t>09-03-2013</w:t>
-            </w:r>
-          </w:p>
-        </w:tc>
-        <w:tc>
-          <w:tcPr>
-            <w:tcW w:w="2201" w:type="dxa"/>
-            <w:vAlign w:val="center"/>
-          </w:tcPr>
-          <w:p>
-            <w:pPr>
-              <w:jc w:val="center"/>
-              <w:rPr>
-                <w:lang w:val="en-US"/>
-              </w:rPr>
-            </w:pPr>
-            <w:r>
-              <w:rPr>
-                <w:lang w:val="en-US"/>
-              </w:rPr>
-              <w:t>Submitting for Review</w:t>
-            </w:r>
-          </w:p>
-        </w:tc>
-        <w:tc>
-          <w:tcPr>
-            <w:tcW w:w="1729" w:type="dxa"/>
-            <w:vAlign w:val="center"/>
-          </w:tcPr>
-          <w:p>
-            <w:pPr>
               <w:jc w:val="center"/>
               <w:rPr>
                 <w:lang w:val="en-US"/>
@@ -2584,7 +2584,7 @@
         </w:tc>
         <w:tc>
           <w:tcPr>
-            <w:tcW w:w="971" w:type="dxa"/>
+            <w:tcW w:w="977" w:type="dxa"/>
             <w:vAlign w:val="center"/>
           </w:tcPr>
           <w:p>
@@ -2618,7 +2618,7 @@
         </w:tc>
         <w:tc>
           <w:tcPr>
-            <w:tcW w:w="1729" w:type="dxa"/>
+            <w:tcW w:w="1728" w:type="dxa"/>
             <w:vAlign w:val="center"/>
           </w:tcPr>
           <w:p>
@@ -2646,7 +2646,7 @@
       <w:tr>
         <w:tc>
           <w:tcPr>
-            <w:tcW w:w="1728" w:type="dxa"/>
+            <w:tcW w:w="1726" w:type="dxa"/>
             <w:vAlign w:val="center"/>
           </w:tcPr>
           <w:p>
@@ -2683,7 +2683,7 @@
         </w:tc>
         <w:tc>
           <w:tcPr>
-            <w:tcW w:w="2201" w:type="dxa"/>
+            <w:tcW w:w="2199" w:type="dxa"/>
             <w:vAlign w:val="center"/>
           </w:tcPr>
           <w:p>
@@ -2703,7 +2703,7 @@
         </w:tc>
         <w:tc>
           <w:tcPr>
-            <w:tcW w:w="1729" w:type="dxa"/>
+            <w:tcW w:w="1728" w:type="dxa"/>
             <w:vAlign w:val="center"/>
           </w:tcPr>
           <w:p>
@@ -2723,7 +2723,7 @@
         </w:tc>
         <w:tc>
           <w:tcPr>
-            <w:tcW w:w="971" w:type="dxa"/>
+            <w:tcW w:w="977" w:type="dxa"/>
             <w:vAlign w:val="center"/>
           </w:tcPr>
           <w:p>
@@ -2757,7 +2757,7 @@
         </w:tc>
         <w:tc>
           <w:tcPr>
-            <w:tcW w:w="1729" w:type="dxa"/>
+            <w:tcW w:w="1728" w:type="dxa"/>
             <w:vAlign w:val="center"/>
           </w:tcPr>
           <w:p>
@@ -2780,54 +2780,54 @@
       <w:tr>
         <w:tc>
           <w:tcPr>
+            <w:tcW w:w="1726" w:type="dxa"/>
+            <w:vAlign w:val="center"/>
+          </w:tcPr>
+          <w:p>
+            <w:pPr>
+              <w:pStyle w:val="SemEspaamento"/>
+              <w:jc w:val="center"/>
+              <w:rPr>
+                <w:rFonts w:eastAsiaTheme="minorHAnsi"/>
+                <w:lang w:val="en-US"/>
+              </w:rPr>
+            </w:pPr>
+            <w:r>
+              <w:rPr>
+                <w:rFonts w:eastAsiaTheme="minorHAnsi"/>
+                <w:lang w:val="en-US"/>
+              </w:rPr>
+              <w:t>15-03-2013</w:t>
+            </w:r>
+          </w:p>
+        </w:tc>
+        <w:tc>
+          <w:tcPr>
+            <w:tcW w:w="2199" w:type="dxa"/>
+            <w:vAlign w:val="center"/>
+          </w:tcPr>
+          <w:p>
+            <w:pPr>
+              <w:jc w:val="center"/>
+              <w:rPr>
+                <w:lang w:val="en-US"/>
+              </w:rPr>
+            </w:pPr>
+            <w:r>
+              <w:rPr>
+                <w:lang w:val="en-US"/>
+              </w:rPr>
+              <w:t>Corrected defects found in revision and the previous progress meeting</w:t>
+            </w:r>
+          </w:p>
+        </w:tc>
+        <w:tc>
+          <w:tcPr>
             <w:tcW w:w="1728" w:type="dxa"/>
             <w:vAlign w:val="center"/>
           </w:tcPr>
           <w:p>
             <w:pPr>
-              <w:pStyle w:val="SemEspaamento"/>
-              <w:jc w:val="center"/>
-              <w:rPr>
-                <w:rFonts w:eastAsiaTheme="minorHAnsi"/>
-                <w:lang w:val="en-US"/>
-              </w:rPr>
-            </w:pPr>
-            <w:r>
-              <w:rPr>
-                <w:rFonts w:eastAsiaTheme="minorHAnsi"/>
-                <w:lang w:val="en-US"/>
-              </w:rPr>
-              <w:t>15-03-2013</w:t>
-            </w:r>
-          </w:p>
-        </w:tc>
-        <w:tc>
-          <w:tcPr>
-            <w:tcW w:w="2201" w:type="dxa"/>
-            <w:vAlign w:val="center"/>
-          </w:tcPr>
-          <w:p>
-            <w:pPr>
-              <w:jc w:val="center"/>
-              <w:rPr>
-                <w:lang w:val="en-US"/>
-              </w:rPr>
-            </w:pPr>
-            <w:r>
-              <w:rPr>
-                <w:lang w:val="en-US"/>
-              </w:rPr>
-              <w:t>Corrected defects found in revision and the previous progress meeting</w:t>
-            </w:r>
-          </w:p>
-        </w:tc>
-        <w:tc>
-          <w:tcPr>
-            <w:tcW w:w="1729" w:type="dxa"/>
-            <w:vAlign w:val="center"/>
-          </w:tcPr>
-          <w:p>
-            <w:pPr>
               <w:jc w:val="center"/>
               <w:rPr>
                 <w:lang w:val="en-US"/>
@@ -2843,7 +2843,7 @@
         </w:tc>
         <w:tc>
           <w:tcPr>
-            <w:tcW w:w="971" w:type="dxa"/>
+            <w:tcW w:w="977" w:type="dxa"/>
             <w:vAlign w:val="center"/>
           </w:tcPr>
           <w:p>
@@ -2877,7 +2877,7 @@
         </w:tc>
         <w:tc>
           <w:tcPr>
-            <w:tcW w:w="1729" w:type="dxa"/>
+            <w:tcW w:w="1728" w:type="dxa"/>
             <w:vAlign w:val="center"/>
           </w:tcPr>
           <w:p>
@@ -2900,54 +2900,54 @@
       <w:tr>
         <w:tc>
           <w:tcPr>
+            <w:tcW w:w="1726" w:type="dxa"/>
+            <w:vAlign w:val="center"/>
+          </w:tcPr>
+          <w:p>
+            <w:pPr>
+              <w:pStyle w:val="SemEspaamento"/>
+              <w:jc w:val="center"/>
+              <w:rPr>
+                <w:rFonts w:eastAsiaTheme="minorHAnsi"/>
+                <w:lang w:val="en-US"/>
+              </w:rPr>
+            </w:pPr>
+            <w:r>
+              <w:rPr>
+                <w:rFonts w:eastAsiaTheme="minorHAnsi"/>
+                <w:lang w:val="en-US"/>
+              </w:rPr>
+              <w:t>16-03-2013</w:t>
+            </w:r>
+          </w:p>
+        </w:tc>
+        <w:tc>
+          <w:tcPr>
+            <w:tcW w:w="2199" w:type="dxa"/>
+            <w:vAlign w:val="center"/>
+          </w:tcPr>
+          <w:p>
+            <w:pPr>
+              <w:jc w:val="center"/>
+              <w:rPr>
+                <w:lang w:val="en-US"/>
+              </w:rPr>
+            </w:pPr>
+            <w:r>
+              <w:rPr>
+                <w:lang w:val="en-US"/>
+              </w:rPr>
+              <w:t>Minor corrections</w:t>
+            </w:r>
+          </w:p>
+        </w:tc>
+        <w:tc>
+          <w:tcPr>
             <w:tcW w:w="1728" w:type="dxa"/>
             <w:vAlign w:val="center"/>
           </w:tcPr>
           <w:p>
             <w:pPr>
-              <w:pStyle w:val="SemEspaamento"/>
-              <w:jc w:val="center"/>
-              <w:rPr>
-                <w:rFonts w:eastAsiaTheme="minorHAnsi"/>
-                <w:lang w:val="en-US"/>
-              </w:rPr>
-            </w:pPr>
-            <w:r>
-              <w:rPr>
-                <w:rFonts w:eastAsiaTheme="minorHAnsi"/>
-                <w:lang w:val="en-US"/>
-              </w:rPr>
-              <w:t>16-03-2013</w:t>
-            </w:r>
-          </w:p>
-        </w:tc>
-        <w:tc>
-          <w:tcPr>
-            <w:tcW w:w="2201" w:type="dxa"/>
-            <w:vAlign w:val="center"/>
-          </w:tcPr>
-          <w:p>
-            <w:pPr>
-              <w:jc w:val="center"/>
-              <w:rPr>
-                <w:lang w:val="en-US"/>
-              </w:rPr>
-            </w:pPr>
-            <w:r>
-              <w:rPr>
-                <w:lang w:val="en-US"/>
-              </w:rPr>
-              <w:t>Minor corrections</w:t>
-            </w:r>
-          </w:p>
-        </w:tc>
-        <w:tc>
-          <w:tcPr>
-            <w:tcW w:w="1729" w:type="dxa"/>
-            <w:vAlign w:val="center"/>
-          </w:tcPr>
-          <w:p>
-            <w:pPr>
               <w:jc w:val="center"/>
               <w:rPr>
                 <w:lang w:val="en-US"/>
@@ -2977,7 +2977,7 @@
         </w:tc>
         <w:tc>
           <w:tcPr>
-            <w:tcW w:w="971" w:type="dxa"/>
+            <w:tcW w:w="977" w:type="dxa"/>
             <w:vAlign w:val="center"/>
           </w:tcPr>
           <w:p>
@@ -3011,7 +3011,7 @@
         </w:tc>
         <w:tc>
           <w:tcPr>
-            <w:tcW w:w="1729" w:type="dxa"/>
+            <w:tcW w:w="1728" w:type="dxa"/>
             <w:vAlign w:val="center"/>
           </w:tcPr>
           <w:p>
@@ -3034,54 +3034,54 @@
       <w:tr>
         <w:tc>
           <w:tcPr>
+            <w:tcW w:w="1726" w:type="dxa"/>
+            <w:vAlign w:val="center"/>
+          </w:tcPr>
+          <w:p>
+            <w:pPr>
+              <w:pStyle w:val="SemEspaamento"/>
+              <w:jc w:val="center"/>
+              <w:rPr>
+                <w:rFonts w:eastAsiaTheme="minorHAnsi"/>
+                <w:lang w:val="en-US"/>
+              </w:rPr>
+            </w:pPr>
+            <w:r>
+              <w:rPr>
+                <w:rFonts w:eastAsiaTheme="minorHAnsi"/>
+                <w:lang w:val="en-US"/>
+              </w:rPr>
+              <w:t>16-03-2013</w:t>
+            </w:r>
+          </w:p>
+        </w:tc>
+        <w:tc>
+          <w:tcPr>
+            <w:tcW w:w="2199" w:type="dxa"/>
+            <w:vAlign w:val="center"/>
+          </w:tcPr>
+          <w:p>
+            <w:pPr>
+              <w:jc w:val="center"/>
+              <w:rPr>
+                <w:lang w:val="en-US"/>
+              </w:rPr>
+            </w:pPr>
+            <w:r>
+              <w:rPr>
+                <w:lang w:val="en-US"/>
+              </w:rPr>
+              <w:t>Document revision</w:t>
+            </w:r>
+          </w:p>
+        </w:tc>
+        <w:tc>
+          <w:tcPr>
             <w:tcW w:w="1728" w:type="dxa"/>
             <w:vAlign w:val="center"/>
           </w:tcPr>
           <w:p>
             <w:pPr>
-              <w:pStyle w:val="SemEspaamento"/>
-              <w:jc w:val="center"/>
-              <w:rPr>
-                <w:rFonts w:eastAsiaTheme="minorHAnsi"/>
-                <w:lang w:val="en-US"/>
-              </w:rPr>
-            </w:pPr>
-            <w:r>
-              <w:rPr>
-                <w:rFonts w:eastAsiaTheme="minorHAnsi"/>
-                <w:lang w:val="en-US"/>
-              </w:rPr>
-              <w:t>16-03-2013</w:t>
-            </w:r>
-          </w:p>
-        </w:tc>
-        <w:tc>
-          <w:tcPr>
-            <w:tcW w:w="2201" w:type="dxa"/>
-            <w:vAlign w:val="center"/>
-          </w:tcPr>
-          <w:p>
-            <w:pPr>
-              <w:jc w:val="center"/>
-              <w:rPr>
-                <w:lang w:val="en-US"/>
-              </w:rPr>
-            </w:pPr>
-            <w:r>
-              <w:rPr>
-                <w:lang w:val="en-US"/>
-              </w:rPr>
-              <w:t>Document revision</w:t>
-            </w:r>
-          </w:p>
-        </w:tc>
-        <w:tc>
-          <w:tcPr>
-            <w:tcW w:w="1729" w:type="dxa"/>
-            <w:vAlign w:val="center"/>
-          </w:tcPr>
-          <w:p>
-            <w:pPr>
               <w:jc w:val="center"/>
               <w:rPr>
                 <w:lang w:val="en-US"/>
@@ -3097,7 +3097,7 @@
         </w:tc>
         <w:tc>
           <w:tcPr>
-            <w:tcW w:w="971" w:type="dxa"/>
+            <w:tcW w:w="977" w:type="dxa"/>
             <w:vAlign w:val="center"/>
           </w:tcPr>
           <w:p>
@@ -3131,7 +3131,7 @@
         </w:tc>
         <w:tc>
           <w:tcPr>
-            <w:tcW w:w="1729" w:type="dxa"/>
+            <w:tcW w:w="1728" w:type="dxa"/>
             <w:vAlign w:val="center"/>
           </w:tcPr>
           <w:p>
@@ -3154,54 +3154,54 @@
       <w:tr>
         <w:tc>
           <w:tcPr>
+            <w:tcW w:w="1726" w:type="dxa"/>
+            <w:vAlign w:val="center"/>
+          </w:tcPr>
+          <w:p>
+            <w:pPr>
+              <w:pStyle w:val="SemEspaamento"/>
+              <w:jc w:val="center"/>
+              <w:rPr>
+                <w:rFonts w:eastAsiaTheme="minorHAnsi"/>
+                <w:lang w:val="en-US"/>
+              </w:rPr>
+            </w:pPr>
+            <w:r>
+              <w:rPr>
+                <w:rFonts w:eastAsiaTheme="minorHAnsi"/>
+                <w:lang w:val="en-US"/>
+              </w:rPr>
+              <w:t>17-03-2013</w:t>
+            </w:r>
+          </w:p>
+        </w:tc>
+        <w:tc>
+          <w:tcPr>
+            <w:tcW w:w="2199" w:type="dxa"/>
+            <w:vAlign w:val="center"/>
+          </w:tcPr>
+          <w:p>
+            <w:pPr>
+              <w:jc w:val="center"/>
+              <w:rPr>
+                <w:lang w:val="en-US"/>
+              </w:rPr>
+            </w:pPr>
+            <w:r>
+              <w:rPr>
+                <w:lang w:val="en-US"/>
+              </w:rPr>
+              <w:t>Changing State</w:t>
+            </w:r>
+          </w:p>
+        </w:tc>
+        <w:tc>
+          <w:tcPr>
             <w:tcW w:w="1728" w:type="dxa"/>
             <w:vAlign w:val="center"/>
           </w:tcPr>
           <w:p>
             <w:pPr>
-              <w:pStyle w:val="SemEspaamento"/>
-              <w:jc w:val="center"/>
-              <w:rPr>
-                <w:rFonts w:eastAsiaTheme="minorHAnsi"/>
-                <w:lang w:val="en-US"/>
-              </w:rPr>
-            </w:pPr>
-            <w:r>
-              <w:rPr>
-                <w:rFonts w:eastAsiaTheme="minorHAnsi"/>
-                <w:lang w:val="en-US"/>
-              </w:rPr>
-              <w:t>17-03-2013</w:t>
-            </w:r>
-          </w:p>
-        </w:tc>
-        <w:tc>
-          <w:tcPr>
-            <w:tcW w:w="2201" w:type="dxa"/>
-            <w:vAlign w:val="center"/>
-          </w:tcPr>
-          <w:p>
-            <w:pPr>
-              <w:jc w:val="center"/>
-              <w:rPr>
-                <w:lang w:val="en-US"/>
-              </w:rPr>
-            </w:pPr>
-            <w:r>
-              <w:rPr>
-                <w:lang w:val="en-US"/>
-              </w:rPr>
-              <w:t>Changing State</w:t>
-            </w:r>
-          </w:p>
-        </w:tc>
-        <w:tc>
-          <w:tcPr>
-            <w:tcW w:w="1729" w:type="dxa"/>
-            <w:vAlign w:val="center"/>
-          </w:tcPr>
-          <w:p>
-            <w:pPr>
               <w:jc w:val="center"/>
               <w:rPr>
                 <w:lang w:val="en-US"/>
@@ -3217,7 +3217,7 @@
         </w:tc>
         <w:tc>
           <w:tcPr>
-            <w:tcW w:w="971" w:type="dxa"/>
+            <w:tcW w:w="977" w:type="dxa"/>
             <w:vAlign w:val="center"/>
           </w:tcPr>
           <w:p>
@@ -3253,7 +3253,7 @@
         </w:tc>
         <w:tc>
           <w:tcPr>
-            <w:tcW w:w="1729" w:type="dxa"/>
+            <w:tcW w:w="1728" w:type="dxa"/>
             <w:vAlign w:val="center"/>
           </w:tcPr>
           <w:p>
@@ -3276,54 +3276,54 @@
       <w:tr>
         <w:tc>
           <w:tcPr>
+            <w:tcW w:w="1726" w:type="dxa"/>
+            <w:vAlign w:val="center"/>
+          </w:tcPr>
+          <w:p>
+            <w:pPr>
+              <w:pStyle w:val="SemEspaamento"/>
+              <w:jc w:val="center"/>
+              <w:rPr>
+                <w:rFonts w:eastAsiaTheme="minorHAnsi"/>
+                <w:lang w:val="en-US"/>
+              </w:rPr>
+            </w:pPr>
+            <w:r>
+              <w:rPr>
+                <w:rFonts w:eastAsiaTheme="minorHAnsi"/>
+                <w:lang w:val="en-US"/>
+              </w:rPr>
+              <w:t>20-03-2013</w:t>
+            </w:r>
+          </w:p>
+        </w:tc>
+        <w:tc>
+          <w:tcPr>
+            <w:tcW w:w="2199" w:type="dxa"/>
+            <w:vAlign w:val="center"/>
+          </w:tcPr>
+          <w:p>
+            <w:pPr>
+              <w:jc w:val="center"/>
+              <w:rPr>
+                <w:lang w:val="en-US"/>
+              </w:rPr>
+            </w:pPr>
+            <w:r>
+              <w:rPr>
+                <w:lang w:val="en-US"/>
+              </w:rPr>
+              <w:t>Adding Details</w:t>
+            </w:r>
+          </w:p>
+        </w:tc>
+        <w:tc>
+          <w:tcPr>
             <w:tcW w:w="1728" w:type="dxa"/>
             <w:vAlign w:val="center"/>
           </w:tcPr>
           <w:p>
             <w:pPr>
-              <w:pStyle w:val="SemEspaamento"/>
-              <w:jc w:val="center"/>
-              <w:rPr>
-                <w:rFonts w:eastAsiaTheme="minorHAnsi"/>
-                <w:lang w:val="en-US"/>
-              </w:rPr>
-            </w:pPr>
-            <w:r>
-              <w:rPr>
-                <w:rFonts w:eastAsiaTheme="minorHAnsi"/>
-                <w:lang w:val="en-US"/>
-              </w:rPr>
-              <w:t>20-03-2013</w:t>
-            </w:r>
-          </w:p>
-        </w:tc>
-        <w:tc>
-          <w:tcPr>
-            <w:tcW w:w="2201" w:type="dxa"/>
-            <w:vAlign w:val="center"/>
-          </w:tcPr>
-          <w:p>
-            <w:pPr>
-              <w:jc w:val="center"/>
-              <w:rPr>
-                <w:lang w:val="en-US"/>
-              </w:rPr>
-            </w:pPr>
-            <w:r>
-              <w:rPr>
-                <w:lang w:val="en-US"/>
-              </w:rPr>
-              <w:t>Adding Details</w:t>
-            </w:r>
-          </w:p>
-        </w:tc>
-        <w:tc>
-          <w:tcPr>
-            <w:tcW w:w="1729" w:type="dxa"/>
-            <w:vAlign w:val="center"/>
-          </w:tcPr>
-          <w:p>
-            <w:pPr>
               <w:jc w:val="center"/>
               <w:rPr>
                 <w:lang w:val="en-US"/>
@@ -3339,7 +3339,7 @@
         </w:tc>
         <w:tc>
           <w:tcPr>
-            <w:tcW w:w="971" w:type="dxa"/>
+            <w:tcW w:w="977" w:type="dxa"/>
             <w:vAlign w:val="center"/>
           </w:tcPr>
           <w:p>
@@ -3373,7 +3373,7 @@
         </w:tc>
         <w:tc>
           <w:tcPr>
-            <w:tcW w:w="1729" w:type="dxa"/>
+            <w:tcW w:w="1728" w:type="dxa"/>
             <w:vAlign w:val="center"/>
           </w:tcPr>
           <w:p>
@@ -3396,54 +3396,54 @@
       <w:tr>
         <w:tc>
           <w:tcPr>
+            <w:tcW w:w="1726" w:type="dxa"/>
+            <w:vAlign w:val="center"/>
+          </w:tcPr>
+          <w:p>
+            <w:pPr>
+              <w:pStyle w:val="SemEspaamento"/>
+              <w:jc w:val="center"/>
+              <w:rPr>
+                <w:rFonts w:eastAsiaTheme="minorHAnsi"/>
+                <w:lang w:val="en-US"/>
+              </w:rPr>
+            </w:pPr>
+            <w:r>
+              <w:rPr>
+                <w:rFonts w:eastAsiaTheme="minorHAnsi"/>
+                <w:lang w:val="en-US"/>
+              </w:rPr>
+              <w:t>22-03-2013</w:t>
+            </w:r>
+          </w:p>
+        </w:tc>
+        <w:tc>
+          <w:tcPr>
+            <w:tcW w:w="2199" w:type="dxa"/>
+            <w:vAlign w:val="center"/>
+          </w:tcPr>
+          <w:p>
+            <w:pPr>
+              <w:jc w:val="center"/>
+              <w:rPr>
+                <w:lang w:val="en-US"/>
+              </w:rPr>
+            </w:pPr>
+            <w:r>
+              <w:rPr>
+                <w:lang w:val="en-US"/>
+              </w:rPr>
+              <w:t>Document revision</w:t>
+            </w:r>
+          </w:p>
+        </w:tc>
+        <w:tc>
+          <w:tcPr>
             <w:tcW w:w="1728" w:type="dxa"/>
             <w:vAlign w:val="center"/>
           </w:tcPr>
           <w:p>
             <w:pPr>
-              <w:pStyle w:val="SemEspaamento"/>
-              <w:jc w:val="center"/>
-              <w:rPr>
-                <w:rFonts w:eastAsiaTheme="minorHAnsi"/>
-                <w:lang w:val="en-US"/>
-              </w:rPr>
-            </w:pPr>
-            <w:r>
-              <w:rPr>
-                <w:rFonts w:eastAsiaTheme="minorHAnsi"/>
-                <w:lang w:val="en-US"/>
-              </w:rPr>
-              <w:t>22-03-2013</w:t>
-            </w:r>
-          </w:p>
-        </w:tc>
-        <w:tc>
-          <w:tcPr>
-            <w:tcW w:w="2201" w:type="dxa"/>
-            <w:vAlign w:val="center"/>
-          </w:tcPr>
-          <w:p>
-            <w:pPr>
-              <w:jc w:val="center"/>
-              <w:rPr>
-                <w:lang w:val="en-US"/>
-              </w:rPr>
-            </w:pPr>
-            <w:r>
-              <w:rPr>
-                <w:lang w:val="en-US"/>
-              </w:rPr>
-              <w:t>Document revision</w:t>
-            </w:r>
-          </w:p>
-        </w:tc>
-        <w:tc>
-          <w:tcPr>
-            <w:tcW w:w="1729" w:type="dxa"/>
-            <w:vAlign w:val="center"/>
-          </w:tcPr>
-          <w:p>
-            <w:pPr>
               <w:jc w:val="center"/>
               <w:rPr>
                 <w:lang w:val="en-US"/>
@@ -3459,7 +3459,7 @@
         </w:tc>
         <w:tc>
           <w:tcPr>
-            <w:tcW w:w="971" w:type="dxa"/>
+            <w:tcW w:w="977" w:type="dxa"/>
             <w:vAlign w:val="center"/>
           </w:tcPr>
           <w:p>
@@ -3493,7 +3493,7 @@
         </w:tc>
         <w:tc>
           <w:tcPr>
-            <w:tcW w:w="1729" w:type="dxa"/>
+            <w:tcW w:w="1728" w:type="dxa"/>
             <w:vAlign w:val="center"/>
           </w:tcPr>
           <w:p>
@@ -3516,54 +3516,54 @@
       <w:tr>
         <w:tc>
           <w:tcPr>
+            <w:tcW w:w="1726" w:type="dxa"/>
+            <w:vAlign w:val="center"/>
+          </w:tcPr>
+          <w:p>
+            <w:pPr>
+              <w:pStyle w:val="SemEspaamento"/>
+              <w:jc w:val="center"/>
+              <w:rPr>
+                <w:rFonts w:eastAsiaTheme="minorHAnsi"/>
+                <w:lang w:val="en-US"/>
+              </w:rPr>
+            </w:pPr>
+            <w:r>
+              <w:rPr>
+                <w:rFonts w:eastAsiaTheme="minorHAnsi"/>
+                <w:lang w:val="en-US"/>
+              </w:rPr>
+              <w:t>23-03-2013</w:t>
+            </w:r>
+          </w:p>
+        </w:tc>
+        <w:tc>
+          <w:tcPr>
+            <w:tcW w:w="2199" w:type="dxa"/>
+            <w:vAlign w:val="center"/>
+          </w:tcPr>
+          <w:p>
+            <w:pPr>
+              <w:jc w:val="center"/>
+              <w:rPr>
+                <w:lang w:val="en-US"/>
+              </w:rPr>
+            </w:pPr>
+            <w:r>
+              <w:rPr>
+                <w:lang w:val="en-US"/>
+              </w:rPr>
+              <w:t>Corrections</w:t>
+            </w:r>
+          </w:p>
+        </w:tc>
+        <w:tc>
+          <w:tcPr>
             <w:tcW w:w="1728" w:type="dxa"/>
             <w:vAlign w:val="center"/>
           </w:tcPr>
           <w:p>
             <w:pPr>
-              <w:pStyle w:val="SemEspaamento"/>
-              <w:jc w:val="center"/>
-              <w:rPr>
-                <w:rFonts w:eastAsiaTheme="minorHAnsi"/>
-                <w:lang w:val="en-US"/>
-              </w:rPr>
-            </w:pPr>
-            <w:r>
-              <w:rPr>
-                <w:rFonts w:eastAsiaTheme="minorHAnsi"/>
-                <w:lang w:val="en-US"/>
-              </w:rPr>
-              <w:t>23-03-2013</w:t>
-            </w:r>
-          </w:p>
-        </w:tc>
-        <w:tc>
-          <w:tcPr>
-            <w:tcW w:w="2201" w:type="dxa"/>
-            <w:vAlign w:val="center"/>
-          </w:tcPr>
-          <w:p>
-            <w:pPr>
-              <w:jc w:val="center"/>
-              <w:rPr>
-                <w:lang w:val="en-US"/>
-              </w:rPr>
-            </w:pPr>
-            <w:r>
-              <w:rPr>
-                <w:lang w:val="en-US"/>
-              </w:rPr>
-              <w:t>Corrections</w:t>
-            </w:r>
-          </w:p>
-        </w:tc>
-        <w:tc>
-          <w:tcPr>
-            <w:tcW w:w="1729" w:type="dxa"/>
-            <w:vAlign w:val="center"/>
-          </w:tcPr>
-          <w:p>
-            <w:pPr>
               <w:jc w:val="center"/>
               <w:rPr>
                 <w:lang w:val="en-US"/>
@@ -3579,7 +3579,7 @@
         </w:tc>
         <w:tc>
           <w:tcPr>
-            <w:tcW w:w="971" w:type="dxa"/>
+            <w:tcW w:w="977" w:type="dxa"/>
             <w:vAlign w:val="center"/>
           </w:tcPr>
           <w:p>
@@ -3613,7 +3613,7 @@
         </w:tc>
         <w:tc>
           <w:tcPr>
-            <w:tcW w:w="1729" w:type="dxa"/>
+            <w:tcW w:w="1728" w:type="dxa"/>
             <w:vAlign w:val="center"/>
           </w:tcPr>
           <w:p>
@@ -3636,54 +3636,54 @@
       <w:tr>
         <w:tc>
           <w:tcPr>
+            <w:tcW w:w="1726" w:type="dxa"/>
+            <w:vAlign w:val="center"/>
+          </w:tcPr>
+          <w:p>
+            <w:pPr>
+              <w:pStyle w:val="SemEspaamento"/>
+              <w:jc w:val="center"/>
+              <w:rPr>
+                <w:rFonts w:eastAsiaTheme="minorHAnsi"/>
+                <w:lang w:val="en-US"/>
+              </w:rPr>
+            </w:pPr>
+            <w:r>
+              <w:rPr>
+                <w:rFonts w:eastAsiaTheme="minorHAnsi"/>
+                <w:lang w:val="en-US"/>
+              </w:rPr>
+              <w:t>23-03-2013</w:t>
+            </w:r>
+          </w:p>
+        </w:tc>
+        <w:tc>
+          <w:tcPr>
+            <w:tcW w:w="2199" w:type="dxa"/>
+            <w:vAlign w:val="center"/>
+          </w:tcPr>
+          <w:p>
+            <w:pPr>
+              <w:jc w:val="center"/>
+              <w:rPr>
+                <w:lang w:val="en-US"/>
+              </w:rPr>
+            </w:pPr>
+            <w:r>
+              <w:rPr>
+                <w:lang w:val="en-US"/>
+              </w:rPr>
+              <w:t>Changing State</w:t>
+            </w:r>
+          </w:p>
+        </w:tc>
+        <w:tc>
+          <w:tcPr>
             <w:tcW w:w="1728" w:type="dxa"/>
             <w:vAlign w:val="center"/>
           </w:tcPr>
           <w:p>
             <w:pPr>
-              <w:pStyle w:val="SemEspaamento"/>
-              <w:jc w:val="center"/>
-              <w:rPr>
-                <w:rFonts w:eastAsiaTheme="minorHAnsi"/>
-                <w:lang w:val="en-US"/>
-              </w:rPr>
-            </w:pPr>
-            <w:r>
-              <w:rPr>
-                <w:rFonts w:eastAsiaTheme="minorHAnsi"/>
-                <w:lang w:val="en-US"/>
-              </w:rPr>
-              <w:t>23-03-2013</w:t>
-            </w:r>
-          </w:p>
-        </w:tc>
-        <w:tc>
-          <w:tcPr>
-            <w:tcW w:w="2201" w:type="dxa"/>
-            <w:vAlign w:val="center"/>
-          </w:tcPr>
-          <w:p>
-            <w:pPr>
-              <w:jc w:val="center"/>
-              <w:rPr>
-                <w:lang w:val="en-US"/>
-              </w:rPr>
-            </w:pPr>
-            <w:r>
-              <w:rPr>
-                <w:lang w:val="en-US"/>
-              </w:rPr>
-              <w:t>Changing State</w:t>
-            </w:r>
-          </w:p>
-        </w:tc>
-        <w:tc>
-          <w:tcPr>
-            <w:tcW w:w="1729" w:type="dxa"/>
-            <w:vAlign w:val="center"/>
-          </w:tcPr>
-          <w:p>
-            <w:pPr>
               <w:jc w:val="center"/>
               <w:rPr>
                 <w:lang w:val="en-US"/>
@@ -3699,7 +3699,7 @@
         </w:tc>
         <w:tc>
           <w:tcPr>
-            <w:tcW w:w="971" w:type="dxa"/>
+            <w:tcW w:w="977" w:type="dxa"/>
             <w:vAlign w:val="center"/>
           </w:tcPr>
           <w:p>
@@ -3733,7 +3733,7 @@
         </w:tc>
         <w:tc>
           <w:tcPr>
-            <w:tcW w:w="1729" w:type="dxa"/>
+            <w:tcW w:w="1728" w:type="dxa"/>
             <w:vAlign w:val="center"/>
           </w:tcPr>
           <w:p>
@@ -3756,54 +3756,54 @@
       <w:tr>
         <w:tc>
           <w:tcPr>
+            <w:tcW w:w="1726" w:type="dxa"/>
+            <w:vAlign w:val="center"/>
+          </w:tcPr>
+          <w:p>
+            <w:pPr>
+              <w:pStyle w:val="SemEspaamento"/>
+              <w:jc w:val="center"/>
+              <w:rPr>
+                <w:rFonts w:eastAsiaTheme="minorHAnsi"/>
+                <w:lang w:val="en-US"/>
+              </w:rPr>
+            </w:pPr>
+            <w:r>
+              <w:rPr>
+                <w:rFonts w:eastAsiaTheme="minorHAnsi"/>
+                <w:lang w:val="en-US"/>
+              </w:rPr>
+              <w:t>23-03-2013</w:t>
+            </w:r>
+          </w:p>
+        </w:tc>
+        <w:tc>
+          <w:tcPr>
+            <w:tcW w:w="2199" w:type="dxa"/>
+            <w:vAlign w:val="center"/>
+          </w:tcPr>
+          <w:p>
+            <w:pPr>
+              <w:jc w:val="center"/>
+              <w:rPr>
+                <w:lang w:val="en-US"/>
+              </w:rPr>
+            </w:pPr>
+            <w:r>
+              <w:rPr>
+                <w:lang w:val="en-US"/>
+              </w:rPr>
+              <w:t>Document revision</w:t>
+            </w:r>
+          </w:p>
+        </w:tc>
+        <w:tc>
+          <w:tcPr>
             <w:tcW w:w="1728" w:type="dxa"/>
             <w:vAlign w:val="center"/>
           </w:tcPr>
           <w:p>
             <w:pPr>
-              <w:pStyle w:val="SemEspaamento"/>
-              <w:jc w:val="center"/>
-              <w:rPr>
-                <w:rFonts w:eastAsiaTheme="minorHAnsi"/>
-                <w:lang w:val="en-US"/>
-              </w:rPr>
-            </w:pPr>
-            <w:r>
-              <w:rPr>
-                <w:rFonts w:eastAsiaTheme="minorHAnsi"/>
-                <w:lang w:val="en-US"/>
-              </w:rPr>
-              <w:t>23-03-2013</w:t>
-            </w:r>
-          </w:p>
-        </w:tc>
-        <w:tc>
-          <w:tcPr>
-            <w:tcW w:w="2201" w:type="dxa"/>
-            <w:vAlign w:val="center"/>
-          </w:tcPr>
-          <w:p>
-            <w:pPr>
-              <w:jc w:val="center"/>
-              <w:rPr>
-                <w:lang w:val="en-US"/>
-              </w:rPr>
-            </w:pPr>
-            <w:r>
-              <w:rPr>
-                <w:lang w:val="en-US"/>
-              </w:rPr>
-              <w:t>Document revision</w:t>
-            </w:r>
-          </w:p>
-        </w:tc>
-        <w:tc>
-          <w:tcPr>
-            <w:tcW w:w="1729" w:type="dxa"/>
-            <w:vAlign w:val="center"/>
-          </w:tcPr>
-          <w:p>
-            <w:pPr>
               <w:jc w:val="center"/>
               <w:rPr>
                 <w:lang w:val="en-US"/>
@@ -3819,7 +3819,7 @@
         </w:tc>
         <w:tc>
           <w:tcPr>
-            <w:tcW w:w="971" w:type="dxa"/>
+            <w:tcW w:w="977" w:type="dxa"/>
             <w:vAlign w:val="center"/>
           </w:tcPr>
           <w:p>
@@ -3853,7 +3853,7 @@
         </w:tc>
         <w:tc>
           <w:tcPr>
-            <w:tcW w:w="1729" w:type="dxa"/>
+            <w:tcW w:w="1728" w:type="dxa"/>
             <w:vAlign w:val="center"/>
           </w:tcPr>
           <w:p>
@@ -3876,54 +3876,54 @@
       <w:tr>
         <w:tc>
           <w:tcPr>
+            <w:tcW w:w="1726" w:type="dxa"/>
+            <w:vAlign w:val="center"/>
+          </w:tcPr>
+          <w:p>
+            <w:pPr>
+              <w:pStyle w:val="SemEspaamento"/>
+              <w:jc w:val="center"/>
+              <w:rPr>
+                <w:rFonts w:eastAsiaTheme="minorHAnsi"/>
+                <w:lang w:val="en-US"/>
+              </w:rPr>
+            </w:pPr>
+            <w:r>
+              <w:rPr>
+                <w:rFonts w:eastAsiaTheme="minorHAnsi"/>
+                <w:lang w:val="en-US"/>
+              </w:rPr>
+              <w:t>26-03-2013</w:t>
+            </w:r>
+          </w:p>
+        </w:tc>
+        <w:tc>
+          <w:tcPr>
+            <w:tcW w:w="2199" w:type="dxa"/>
+            <w:vAlign w:val="center"/>
+          </w:tcPr>
+          <w:p>
+            <w:pPr>
+              <w:jc w:val="center"/>
+              <w:rPr>
+                <w:lang w:val="en-US"/>
+              </w:rPr>
+            </w:pPr>
+            <w:r>
+              <w:rPr>
+                <w:lang w:val="en-US"/>
+              </w:rPr>
+              <w:t>Changing State</w:t>
+            </w:r>
+          </w:p>
+        </w:tc>
+        <w:tc>
+          <w:tcPr>
             <w:tcW w:w="1728" w:type="dxa"/>
             <w:vAlign w:val="center"/>
           </w:tcPr>
           <w:p>
             <w:pPr>
-              <w:pStyle w:val="SemEspaamento"/>
-              <w:jc w:val="center"/>
-              <w:rPr>
-                <w:rFonts w:eastAsiaTheme="minorHAnsi"/>
-                <w:lang w:val="en-US"/>
-              </w:rPr>
-            </w:pPr>
-            <w:r>
-              <w:rPr>
-                <w:rFonts w:eastAsiaTheme="minorHAnsi"/>
-                <w:lang w:val="en-US"/>
-              </w:rPr>
-              <w:t>26-03-2013</w:t>
-            </w:r>
-          </w:p>
-        </w:tc>
-        <w:tc>
-          <w:tcPr>
-            <w:tcW w:w="2201" w:type="dxa"/>
-            <w:vAlign w:val="center"/>
-          </w:tcPr>
-          <w:p>
-            <w:pPr>
-              <w:jc w:val="center"/>
-              <w:rPr>
-                <w:lang w:val="en-US"/>
-              </w:rPr>
-            </w:pPr>
-            <w:r>
-              <w:rPr>
-                <w:lang w:val="en-US"/>
-              </w:rPr>
-              <w:t>Changing State</w:t>
-            </w:r>
-          </w:p>
-        </w:tc>
-        <w:tc>
-          <w:tcPr>
-            <w:tcW w:w="1729" w:type="dxa"/>
-            <w:vAlign w:val="center"/>
-          </w:tcPr>
-          <w:p>
-            <w:pPr>
               <w:jc w:val="center"/>
               <w:rPr>
                 <w:lang w:val="en-US"/>
@@ -3939,7 +3939,7 @@
         </w:tc>
         <w:tc>
           <w:tcPr>
-            <w:tcW w:w="971" w:type="dxa"/>
+            <w:tcW w:w="977" w:type="dxa"/>
             <w:vAlign w:val="center"/>
           </w:tcPr>
           <w:p>
@@ -3973,7 +3973,7 @@
         </w:tc>
         <w:tc>
           <w:tcPr>
-            <w:tcW w:w="1729" w:type="dxa"/>
+            <w:tcW w:w="1728" w:type="dxa"/>
             <w:vAlign w:val="center"/>
           </w:tcPr>
           <w:p>
@@ -3996,54 +3996,54 @@
       <w:tr>
         <w:tc>
           <w:tcPr>
+            <w:tcW w:w="1726" w:type="dxa"/>
+            <w:vAlign w:val="center"/>
+          </w:tcPr>
+          <w:p>
+            <w:pPr>
+              <w:pStyle w:val="SemEspaamento"/>
+              <w:jc w:val="center"/>
+              <w:rPr>
+                <w:rFonts w:eastAsiaTheme="minorHAnsi"/>
+                <w:lang w:val="en-US"/>
+              </w:rPr>
+            </w:pPr>
+            <w:r>
+              <w:rPr>
+                <w:rFonts w:eastAsiaTheme="minorHAnsi"/>
+                <w:lang w:val="en-US"/>
+              </w:rPr>
+              <w:t>02-04-2013</w:t>
+            </w:r>
+          </w:p>
+        </w:tc>
+        <w:tc>
+          <w:tcPr>
+            <w:tcW w:w="2199" w:type="dxa"/>
+            <w:vAlign w:val="center"/>
+          </w:tcPr>
+          <w:p>
+            <w:pPr>
+              <w:jc w:val="center"/>
+              <w:rPr>
+                <w:lang w:val="en-US"/>
+              </w:rPr>
+            </w:pPr>
+            <w:r>
+              <w:rPr>
+                <w:lang w:val="en-US"/>
+              </w:rPr>
+              <w:t>Corrected defects found by approver (Carla)</w:t>
+            </w:r>
+          </w:p>
+        </w:tc>
+        <w:tc>
+          <w:tcPr>
             <w:tcW w:w="1728" w:type="dxa"/>
             <w:vAlign w:val="center"/>
           </w:tcPr>
           <w:p>
             <w:pPr>
-              <w:pStyle w:val="SemEspaamento"/>
-              <w:jc w:val="center"/>
-              <w:rPr>
-                <w:rFonts w:eastAsiaTheme="minorHAnsi"/>
-                <w:lang w:val="en-US"/>
-              </w:rPr>
-            </w:pPr>
-            <w:r>
-              <w:rPr>
-                <w:rFonts w:eastAsiaTheme="minorHAnsi"/>
-                <w:lang w:val="en-US"/>
-              </w:rPr>
-              <w:t>02-04-2013</w:t>
-            </w:r>
-          </w:p>
-        </w:tc>
-        <w:tc>
-          <w:tcPr>
-            <w:tcW w:w="2201" w:type="dxa"/>
-            <w:vAlign w:val="center"/>
-          </w:tcPr>
-          <w:p>
-            <w:pPr>
-              <w:jc w:val="center"/>
-              <w:rPr>
-                <w:lang w:val="en-US"/>
-              </w:rPr>
-            </w:pPr>
-            <w:r>
-              <w:rPr>
-                <w:lang w:val="en-US"/>
-              </w:rPr>
-              <w:t>Corrected defects found by approver (Carla)</w:t>
-            </w:r>
-          </w:p>
-        </w:tc>
-        <w:tc>
-          <w:tcPr>
-            <w:tcW w:w="1729" w:type="dxa"/>
-            <w:vAlign w:val="center"/>
-          </w:tcPr>
-          <w:p>
-            <w:pPr>
               <w:jc w:val="center"/>
               <w:rPr>
                 <w:lang w:val="en-US"/>
@@ -4059,7 +4059,7 @@
         </w:tc>
         <w:tc>
           <w:tcPr>
-            <w:tcW w:w="971" w:type="dxa"/>
+            <w:tcW w:w="977" w:type="dxa"/>
             <w:vAlign w:val="center"/>
           </w:tcPr>
           <w:p>
@@ -4093,7 +4093,7 @@
         </w:tc>
         <w:tc>
           <w:tcPr>
-            <w:tcW w:w="1729" w:type="dxa"/>
+            <w:tcW w:w="1728" w:type="dxa"/>
             <w:vAlign w:val="center"/>
           </w:tcPr>
           <w:p>
@@ -4122,64 +4122,64 @@
       <w:tr>
         <w:tc>
           <w:tcPr>
+            <w:tcW w:w="1726" w:type="dxa"/>
+            <w:vAlign w:val="center"/>
+          </w:tcPr>
+          <w:p>
+            <w:pPr>
+              <w:pStyle w:val="SemEspaamento"/>
+              <w:jc w:val="center"/>
+              <w:rPr>
+                <w:rFonts w:eastAsiaTheme="minorHAnsi"/>
+                <w:lang w:val="en-US"/>
+              </w:rPr>
+            </w:pPr>
+            <w:r>
+              <w:rPr>
+                <w:rFonts w:eastAsiaTheme="minorHAnsi"/>
+                <w:lang w:val="en-US"/>
+              </w:rPr>
+              <w:t>02-04-2013</w:t>
+            </w:r>
+          </w:p>
+        </w:tc>
+        <w:tc>
+          <w:tcPr>
+            <w:tcW w:w="2199" w:type="dxa"/>
+            <w:vAlign w:val="center"/>
+          </w:tcPr>
+          <w:p>
+            <w:pPr>
+              <w:jc w:val="center"/>
+              <w:rPr>
+                <w:lang w:val="en-US"/>
+              </w:rPr>
+            </w:pPr>
+            <w:r>
+              <w:rPr>
+                <w:lang w:val="en-US"/>
+              </w:rPr>
+              <w:t>Approved</w:t>
+            </w:r>
+          </w:p>
+        </w:tc>
+        <w:tc>
+          <w:tcPr>
             <w:tcW w:w="1728" w:type="dxa"/>
             <w:vAlign w:val="center"/>
           </w:tcPr>
           <w:p>
             <w:pPr>
-              <w:pStyle w:val="SemEspaamento"/>
-              <w:jc w:val="center"/>
-              <w:rPr>
-                <w:rFonts w:eastAsiaTheme="minorHAnsi"/>
-                <w:lang w:val="en-US"/>
-              </w:rPr>
-            </w:pPr>
-            <w:r>
-              <w:rPr>
-                <w:rFonts w:eastAsiaTheme="minorHAnsi"/>
-                <w:lang w:val="en-US"/>
-              </w:rPr>
-              <w:t>02-04-2013</w:t>
-            </w:r>
-          </w:p>
-        </w:tc>
-        <w:tc>
-          <w:tcPr>
-            <w:tcW w:w="2201" w:type="dxa"/>
-            <w:vAlign w:val="center"/>
-          </w:tcPr>
-          <w:p>
-            <w:pPr>
-              <w:jc w:val="center"/>
-              <w:rPr>
-                <w:lang w:val="en-US"/>
-              </w:rPr>
-            </w:pPr>
-            <w:r>
-              <w:rPr>
-                <w:lang w:val="en-US"/>
-              </w:rPr>
-              <w:t>Approved</w:t>
-            </w:r>
-          </w:p>
-        </w:tc>
-        <w:tc>
-          <w:tcPr>
-            <w:tcW w:w="1729" w:type="dxa"/>
-            <w:vAlign w:val="center"/>
-          </w:tcPr>
-          <w:p>
-            <w:pPr>
-              <w:jc w:val="center"/>
-              <w:rPr>
-                <w:lang w:val="en-US"/>
-              </w:rPr>
-            </w:pPr>
-          </w:p>
-        </w:tc>
-        <w:tc>
-          <w:tcPr>
-            <w:tcW w:w="971" w:type="dxa"/>
+              <w:jc w:val="center"/>
+              <w:rPr>
+                <w:lang w:val="en-US"/>
+              </w:rPr>
+            </w:pPr>
+          </w:p>
+        </w:tc>
+        <w:tc>
+          <w:tcPr>
+            <w:tcW w:w="977" w:type="dxa"/>
             <w:vAlign w:val="center"/>
           </w:tcPr>
           <w:p>
@@ -4219,7 +4219,7 @@
         </w:tc>
         <w:tc>
           <w:tcPr>
-            <w:tcW w:w="1729" w:type="dxa"/>
+            <w:tcW w:w="1728" w:type="dxa"/>
             <w:vAlign w:val="center"/>
           </w:tcPr>
           <w:p>
@@ -4236,64 +4236,64 @@
       <w:tr>
         <w:tc>
           <w:tcPr>
+            <w:tcW w:w="1726" w:type="dxa"/>
+            <w:vAlign w:val="center"/>
+          </w:tcPr>
+          <w:p>
+            <w:pPr>
+              <w:pStyle w:val="SemEspaamento"/>
+              <w:jc w:val="center"/>
+              <w:rPr>
+                <w:rFonts w:eastAsiaTheme="minorHAnsi"/>
+                <w:lang w:val="en-US"/>
+              </w:rPr>
+            </w:pPr>
+            <w:r>
+              <w:rPr>
+                <w:rFonts w:eastAsiaTheme="minorHAnsi"/>
+                <w:lang w:val="en-US"/>
+              </w:rPr>
+              <w:t>03-04-2013</w:t>
+            </w:r>
+          </w:p>
+        </w:tc>
+        <w:tc>
+          <w:tcPr>
+            <w:tcW w:w="2199" w:type="dxa"/>
+            <w:vAlign w:val="center"/>
+          </w:tcPr>
+          <w:p>
+            <w:pPr>
+              <w:jc w:val="center"/>
+              <w:rPr>
+                <w:lang w:val="en-US"/>
+              </w:rPr>
+            </w:pPr>
+            <w:r>
+              <w:rPr>
+                <w:lang w:val="en-US"/>
+              </w:rPr>
+              <w:t>Approved</w:t>
+            </w:r>
+          </w:p>
+        </w:tc>
+        <w:tc>
+          <w:tcPr>
             <w:tcW w:w="1728" w:type="dxa"/>
             <w:vAlign w:val="center"/>
           </w:tcPr>
           <w:p>
             <w:pPr>
-              <w:pStyle w:val="SemEspaamento"/>
-              <w:jc w:val="center"/>
-              <w:rPr>
-                <w:rFonts w:eastAsiaTheme="minorHAnsi"/>
-                <w:lang w:val="en-US"/>
-              </w:rPr>
-            </w:pPr>
-            <w:r>
-              <w:rPr>
-                <w:rFonts w:eastAsiaTheme="minorHAnsi"/>
-                <w:lang w:val="en-US"/>
-              </w:rPr>
-              <w:t>03-04-2013</w:t>
-            </w:r>
-          </w:p>
-        </w:tc>
-        <w:tc>
-          <w:tcPr>
-            <w:tcW w:w="2201" w:type="dxa"/>
-            <w:vAlign w:val="center"/>
-          </w:tcPr>
-          <w:p>
-            <w:pPr>
-              <w:jc w:val="center"/>
-              <w:rPr>
-                <w:lang w:val="en-US"/>
-              </w:rPr>
-            </w:pPr>
-            <w:r>
-              <w:rPr>
-                <w:lang w:val="en-US"/>
-              </w:rPr>
-              <w:t>Approved</w:t>
-            </w:r>
-          </w:p>
-        </w:tc>
-        <w:tc>
-          <w:tcPr>
-            <w:tcW w:w="1729" w:type="dxa"/>
-            <w:vAlign w:val="center"/>
-          </w:tcPr>
-          <w:p>
-            <w:pPr>
-              <w:jc w:val="center"/>
-              <w:rPr>
-                <w:lang w:val="en-US"/>
-              </w:rPr>
-            </w:pPr>
-          </w:p>
-        </w:tc>
-        <w:tc>
-          <w:tcPr>
-            <w:tcW w:w="971" w:type="dxa"/>
+              <w:jc w:val="center"/>
+              <w:rPr>
+                <w:lang w:val="en-US"/>
+              </w:rPr>
+            </w:pPr>
+          </w:p>
+        </w:tc>
+        <w:tc>
+          <w:tcPr>
+            <w:tcW w:w="977" w:type="dxa"/>
             <w:vAlign w:val="center"/>
           </w:tcPr>
           <w:p>
@@ -4333,7 +4333,7 @@
         </w:tc>
         <w:tc>
           <w:tcPr>
-            <w:tcW w:w="1729" w:type="dxa"/>
+            <w:tcW w:w="1728" w:type="dxa"/>
             <w:vAlign w:val="center"/>
           </w:tcPr>
           <w:p>
@@ -4350,7 +4350,7 @@
       <w:tr>
         <w:tc>
           <w:tcPr>
-            <w:tcW w:w="1728" w:type="dxa"/>
+            <w:tcW w:w="1726" w:type="dxa"/>
             <w:vAlign w:val="center"/>
           </w:tcPr>
           <w:p>
@@ -4374,7 +4374,7 @@
         </w:tc>
         <w:tc>
           <w:tcPr>
-            <w:tcW w:w="2201" w:type="dxa"/>
+            <w:tcW w:w="2199" w:type="dxa"/>
             <w:vAlign w:val="center"/>
           </w:tcPr>
           <w:p>
@@ -4394,7 +4394,7 @@
         </w:tc>
         <w:tc>
           <w:tcPr>
-            <w:tcW w:w="1729" w:type="dxa"/>
+            <w:tcW w:w="1728" w:type="dxa"/>
             <w:vAlign w:val="center"/>
           </w:tcPr>
           <w:p>
@@ -4414,7 +4414,7 @@
         </w:tc>
         <w:tc>
           <w:tcPr>
-            <w:tcW w:w="971" w:type="dxa"/>
+            <w:tcW w:w="977" w:type="dxa"/>
             <w:vAlign w:val="center"/>
           </w:tcPr>
           <w:p>
@@ -4448,7 +4448,7 @@
         </w:tc>
         <w:tc>
           <w:tcPr>
-            <w:tcW w:w="1729" w:type="dxa"/>
+            <w:tcW w:w="1728" w:type="dxa"/>
             <w:vAlign w:val="center"/>
           </w:tcPr>
           <w:p>
@@ -4464,6 +4464,495 @@
                 <w:lang w:val="en-US"/>
               </w:rPr>
               <w:t>Baselined</w:t>
+            </w:r>
+          </w:p>
+        </w:tc>
+      </w:tr>
+      <w:tr>
+        <w:tc>
+          <w:tcPr>
+            <w:tcW w:w="1726" w:type="dxa"/>
+            <w:vAlign w:val="center"/>
+          </w:tcPr>
+          <w:p>
+            <w:pPr>
+              <w:pStyle w:val="SemEspaamento"/>
+              <w:jc w:val="center"/>
+              <w:rPr>
+                <w:rFonts w:eastAsiaTheme="minorHAnsi"/>
+                <w:lang w:val="en-US"/>
+              </w:rPr>
+            </w:pPr>
+            <w:r>
+              <w:rPr>
+                <w:rFonts w:eastAsiaTheme="minorHAnsi"/>
+                <w:lang w:val="en-US"/>
+              </w:rPr>
+              <w:t>18-05-2013</w:t>
+            </w:r>
+          </w:p>
+        </w:tc>
+        <w:tc>
+          <w:tcPr>
+            <w:tcW w:w="2199" w:type="dxa"/>
+            <w:vAlign w:val="center"/>
+          </w:tcPr>
+          <w:p>
+            <w:pPr>
+              <w:jc w:val="center"/>
+              <w:rPr>
+                <w:lang w:val="en-US"/>
+              </w:rPr>
+            </w:pPr>
+            <w:r>
+              <w:rPr>
+                <w:lang w:val="en-US"/>
+              </w:rPr>
+              <w:t>C</w:t>
+            </w:r>
+            <w:r>
+              <w:rPr>
+                <w:lang w:val="en-US"/>
+              </w:rPr>
+              <w:t>hange request: specify what is a milestone</w:t>
+            </w:r>
+          </w:p>
+        </w:tc>
+        <w:tc>
+          <w:tcPr>
+            <w:tcW w:w="1728" w:type="dxa"/>
+            <w:vAlign w:val="center"/>
+          </w:tcPr>
+          <w:p>
+            <w:pPr>
+              <w:jc w:val="center"/>
+              <w:rPr>
+                <w:lang w:val="en-US"/>
+              </w:rPr>
+            </w:pPr>
+            <w:r>
+              <w:rPr>
+                <w:lang w:val="en-US"/>
+              </w:rPr>
+              <w:t>Filipe Brandão</w:t>
+            </w:r>
+          </w:p>
+        </w:tc>
+        <w:tc>
+          <w:tcPr>
+            <w:tcW w:w="977" w:type="dxa"/>
+            <w:vAlign w:val="center"/>
+          </w:tcPr>
+          <w:p>
+            <w:pPr>
+              <w:jc w:val="center"/>
+              <w:rPr>
+                <w:lang w:val="en-US"/>
+              </w:rPr>
+            </w:pPr>
+            <w:r>
+              <w:rPr>
+                <w:lang w:val="en-US"/>
+              </w:rPr>
+              <w:t>1.0</w:t>
+            </w:r>
+          </w:p>
+        </w:tc>
+        <w:tc>
+          <w:tcPr>
+            <w:tcW w:w="1249" w:type="dxa"/>
+            <w:vAlign w:val="center"/>
+          </w:tcPr>
+          <w:p>
+            <w:pPr>
+              <w:rPr>
+                <w:lang w:val="en-US"/>
+              </w:rPr>
+            </w:pPr>
+          </w:p>
+        </w:tc>
+        <w:tc>
+          <w:tcPr>
+            <w:tcW w:w="1728" w:type="dxa"/>
+            <w:vAlign w:val="center"/>
+          </w:tcPr>
+          <w:p>
+            <w:pPr>
+              <w:keepNext/>
+              <w:jc w:val="center"/>
+              <w:rPr>
+                <w:lang w:val="en-US"/>
+              </w:rPr>
+            </w:pPr>
+            <w:r>
+              <w:rPr>
+                <w:lang w:val="en-US"/>
+              </w:rPr>
+              <w:t>Baselined</w:t>
+            </w:r>
+          </w:p>
+        </w:tc>
+      </w:tr>
+      <w:tr>
+        <w:tc>
+          <w:tcPr>
+            <w:tcW w:w="1726" w:type="dxa"/>
+            <w:vAlign w:val="center"/>
+          </w:tcPr>
+          <w:p>
+            <w:pPr>
+              <w:pStyle w:val="SemEspaamento"/>
+              <w:jc w:val="center"/>
+              <w:rPr>
+                <w:rFonts w:eastAsiaTheme="minorHAnsi"/>
+                <w:lang w:val="en-US"/>
+              </w:rPr>
+            </w:pPr>
+            <w:r>
+              <w:rPr>
+                <w:rFonts w:eastAsiaTheme="minorHAnsi"/>
+                <w:lang w:val="en-US"/>
+              </w:rPr>
+              <w:t>18-05-2013</w:t>
+            </w:r>
+          </w:p>
+        </w:tc>
+        <w:tc>
+          <w:tcPr>
+            <w:tcW w:w="2199" w:type="dxa"/>
+            <w:vAlign w:val="center"/>
+          </w:tcPr>
+          <w:p>
+            <w:pPr>
+              <w:jc w:val="center"/>
+              <w:rPr>
+                <w:lang w:val="en-US"/>
+              </w:rPr>
+            </w:pPr>
+            <w:r>
+              <w:rPr>
+                <w:lang w:val="en-US"/>
+              </w:rPr>
+              <w:t>Request approved</w:t>
+            </w:r>
+          </w:p>
+        </w:tc>
+        <w:tc>
+          <w:tcPr>
+            <w:tcW w:w="1728" w:type="dxa"/>
+            <w:vAlign w:val="center"/>
+          </w:tcPr>
+          <w:p>
+            <w:pPr>
+              <w:jc w:val="center"/>
+              <w:rPr>
+                <w:lang w:val="en-US"/>
+              </w:rPr>
+            </w:pPr>
+          </w:p>
+        </w:tc>
+        <w:tc>
+          <w:tcPr>
+            <w:tcW w:w="977" w:type="dxa"/>
+            <w:vAlign w:val="center"/>
+          </w:tcPr>
+          <w:p>
+            <w:pPr>
+              <w:jc w:val="center"/>
+              <w:rPr>
+                <w:lang w:val="en-US"/>
+              </w:rPr>
+            </w:pPr>
+            <w:r>
+              <w:rPr>
+                <w:lang w:val="en-US"/>
+              </w:rPr>
+              <w:t>1.0</w:t>
+            </w:r>
+          </w:p>
+        </w:tc>
+        <w:tc>
+          <w:tcPr>
+            <w:tcW w:w="1249" w:type="dxa"/>
+            <w:vAlign w:val="center"/>
+          </w:tcPr>
+          <w:p>
+            <w:pPr>
+              <w:rPr>
+                <w:lang w:val="en-US"/>
+              </w:rPr>
+            </w:pPr>
+            <w:r>
+              <w:rPr>
+                <w:lang w:val="en-US"/>
+              </w:rPr>
+              <w:t>Carla Machado &amp; Rui Ganhoto</w:t>
+            </w:r>
+          </w:p>
+        </w:tc>
+        <w:tc>
+          <w:tcPr>
+            <w:tcW w:w="1728" w:type="dxa"/>
+            <w:vAlign w:val="center"/>
+          </w:tcPr>
+          <w:p>
+            <w:pPr>
+              <w:keepNext/>
+              <w:jc w:val="center"/>
+              <w:rPr>
+                <w:lang w:val="en-US"/>
+              </w:rPr>
+            </w:pPr>
+            <w:r>
+              <w:rPr>
+                <w:lang w:val="en-US"/>
+              </w:rPr>
+              <w:t>Baselined</w:t>
+            </w:r>
+          </w:p>
+        </w:tc>
+      </w:tr>
+      <w:tr>
+        <w:tc>
+          <w:tcPr>
+            <w:tcW w:w="1726" w:type="dxa"/>
+            <w:vAlign w:val="center"/>
+          </w:tcPr>
+          <w:p>
+            <w:pPr>
+              <w:pStyle w:val="SemEspaamento"/>
+              <w:jc w:val="center"/>
+              <w:rPr>
+                <w:rFonts w:eastAsiaTheme="minorHAnsi"/>
+                <w:lang w:val="en-US"/>
+              </w:rPr>
+            </w:pPr>
+            <w:r>
+              <w:rPr>
+                <w:rFonts w:eastAsiaTheme="minorHAnsi"/>
+                <w:lang w:val="en-US"/>
+              </w:rPr>
+              <w:t>1</w:t>
+            </w:r>
+            <w:r>
+              <w:rPr>
+                <w:rFonts w:eastAsiaTheme="minorHAnsi"/>
+                <w:lang w:val="en-US"/>
+              </w:rPr>
+              <w:t>8-05-2013</w:t>
+            </w:r>
+          </w:p>
+        </w:tc>
+        <w:tc>
+          <w:tcPr>
+            <w:tcW w:w="2199" w:type="dxa"/>
+            <w:vAlign w:val="center"/>
+          </w:tcPr>
+          <w:p>
+            <w:pPr>
+              <w:jc w:val="center"/>
+              <w:rPr>
+                <w:lang w:val="en-US"/>
+              </w:rPr>
+            </w:pPr>
+            <w:r>
+              <w:rPr>
+                <w:lang w:val="en-US"/>
+              </w:rPr>
+              <w:t>Specify what is a milestone</w:t>
+            </w:r>
+          </w:p>
+        </w:tc>
+        <w:tc>
+          <w:tcPr>
+            <w:tcW w:w="1728" w:type="dxa"/>
+            <w:vAlign w:val="center"/>
+          </w:tcPr>
+          <w:p>
+            <w:pPr>
+              <w:jc w:val="center"/>
+              <w:rPr>
+                <w:lang w:val="en-US"/>
+              </w:rPr>
+            </w:pPr>
+            <w:r>
+              <w:rPr>
+                <w:lang w:val="en-US"/>
+              </w:rPr>
+              <w:t>Filipe Brandão</w:t>
+            </w:r>
+          </w:p>
+        </w:tc>
+        <w:tc>
+          <w:tcPr>
+            <w:tcW w:w="977" w:type="dxa"/>
+            <w:vAlign w:val="center"/>
+          </w:tcPr>
+          <w:p>
+            <w:pPr>
+              <w:jc w:val="center"/>
+              <w:rPr>
+                <w:lang w:val="en-US"/>
+              </w:rPr>
+            </w:pPr>
+            <w:r>
+              <w:rPr>
+                <w:lang w:val="en-US"/>
+              </w:rPr>
+              <w:t>1.1</w:t>
+            </w:r>
+          </w:p>
+        </w:tc>
+        <w:tc>
+          <w:tcPr>
+            <w:tcW w:w="1249" w:type="dxa"/>
+            <w:vAlign w:val="center"/>
+          </w:tcPr>
+          <w:p>
+            <w:pPr>
+              <w:rPr>
+                <w:lang w:val="en-US"/>
+              </w:rPr>
+            </w:pPr>
+          </w:p>
+        </w:tc>
+        <w:tc>
+          <w:tcPr>
+            <w:tcW w:w="1728" w:type="dxa"/>
+            <w:vAlign w:val="center"/>
+          </w:tcPr>
+          <w:p>
+            <w:pPr>
+              <w:keepNext/>
+              <w:jc w:val="center"/>
+              <w:rPr>
+                <w:lang w:val="en-US"/>
+              </w:rPr>
+            </w:pPr>
+            <w:r>
+              <w:rPr>
+                <w:lang w:val="en-US"/>
+              </w:rPr>
+              <w:t>Draft</w:t>
+            </w:r>
+          </w:p>
+        </w:tc>
+      </w:tr>
+      <w:tr>
+        <w:tc>
+          <w:tcPr>
+            <w:tcW w:w="1726" w:type="dxa"/>
+            <w:vAlign w:val="center"/>
+          </w:tcPr>
+          <w:p>
+            <w:pPr>
+              <w:pStyle w:val="SemEspaamento"/>
+              <w:jc w:val="center"/>
+              <w:rPr>
+                <w:rFonts w:eastAsiaTheme="minorHAnsi"/>
+                <w:lang w:val="en-US"/>
+              </w:rPr>
+            </w:pPr>
+            <w:r>
+              <w:rPr>
+                <w:rFonts w:eastAsiaTheme="minorHAnsi"/>
+                <w:lang w:val="en-US"/>
+              </w:rPr>
+              <w:t>18-05-2013</w:t>
+            </w:r>
+          </w:p>
+        </w:tc>
+        <w:tc>
+          <w:tcPr>
+            <w:tcW w:w="2199" w:type="dxa"/>
+            <w:vAlign w:val="center"/>
+          </w:tcPr>
+          <w:p>
+            <w:pPr>
+              <w:jc w:val="center"/>
+              <w:rPr>
+                <w:lang w:val="en-US"/>
+              </w:rPr>
+            </w:pPr>
+            <w:r>
+              <w:rPr>
+                <w:lang w:val="en-US"/>
+              </w:rPr>
+              <w:t>Changing State</w:t>
+            </w:r>
+          </w:p>
+        </w:tc>
+        <w:tc>
+          <w:tcPr>
+            <w:tcW w:w="1728" w:type="dxa"/>
+            <w:vAlign w:val="center"/>
+          </w:tcPr>
+          <w:p>
+            <w:pPr>
+              <w:jc w:val="center"/>
+              <w:rPr>
+                <w:lang w:val="en-US"/>
+              </w:rPr>
+            </w:pPr>
+            <w:r>
+              <w:rPr>
+                <w:lang w:val="en-US"/>
+              </w:rPr>
+              <w:t>Filipe Brandão</w:t>
+            </w:r>
+          </w:p>
+        </w:tc>
+        <w:tc>
+          <w:tcPr>
+            <w:tcW w:w="977" w:type="dxa"/>
+            <w:vAlign w:val="center"/>
+          </w:tcPr>
+          <w:p>
+            <w:pPr>
+              <w:jc w:val="center"/>
+              <w:rPr>
+                <w:lang w:val="en-US"/>
+              </w:rPr>
+            </w:pPr>
+            <w:r>
+              <w:rPr>
+                <w:lang w:val="en-US"/>
+              </w:rPr>
+              <w:t>1.1</w:t>
+            </w:r>
+          </w:p>
+        </w:tc>
+        <w:tc>
+          <w:tcPr>
+            <w:tcW w:w="1249" w:type="dxa"/>
+            <w:vAlign w:val="center"/>
+          </w:tcPr>
+          <w:p>
+            <w:pPr>
+              <w:rPr>
+                <w:lang w:val="en-US"/>
+              </w:rPr>
+            </w:pPr>
+          </w:p>
+        </w:tc>
+        <w:tc>
+          <w:tcPr>
+            <w:tcW w:w="1728" w:type="dxa"/>
+            <w:vAlign w:val="center"/>
+          </w:tcPr>
+          <w:p>
+            <w:pPr>
+              <w:keepNext/>
+              <w:jc w:val="center"/>
+              <w:rPr>
+                <w:lang w:val="en-US"/>
+              </w:rPr>
+            </w:pPr>
+            <w:r>
+              <w:rPr>
+                <w:lang w:val="en-US"/>
+              </w:rPr>
+              <w:t>Ready for Revision</w:t>
             </w:r>
           </w:p>
         </w:tc>
@@ -4522,7 +5011,7 @@
           <w:lang w:val="en-US"/>
         </w:rPr>
         <w:sectPr>
-          <w:footerReference w:type="default" r:id="rId13"/>
+          <w:footerReference w:type="default" r:id="rId15"/>
           <w:pgSz w:w="11906" w:h="16838"/>
           <w:pgMar w:top="1417" w:right="1701" w:bottom="1417" w:left="1701" w:header="708" w:footer="708" w:gutter="0"/>
           <w:pgNumType w:fmt="lowerRoman" w:start="1"/>
@@ -4916,6 +5405,82 @@
       <w:pPr>
         <w:pStyle w:val="PargrafodaLista"/>
         <w:numPr>
+          <w:ilvl w:val="1"/>
+          <w:numId w:val="5"/>
+        </w:numPr>
+        <w:rPr>
+          <w:lang w:val="en-US"/>
+        </w:rPr>
+      </w:pPr>
+      <w:r>
+        <w:rPr>
+          <w:lang w:val="en-US"/>
+        </w:rPr>
+        <w:t>A milestone</w:t>
+      </w:r>
+      <w:r>
+        <w:rPr>
+          <w:lang w:val="en-US"/>
+        </w:rPr>
+        <w:t> </w:t>
+      </w:r>
+      <w:r>
+        <w:rPr>
+          <w:lang w:val="en-US"/>
+        </w:rPr>
+        <w:t xml:space="preserve">should </w:t>
+      </w:r>
+      <w:r>
+        <w:rPr>
+          <w:b/>
+          <w:bCs/>
+          <w:lang w:val="en-US"/>
+        </w:rPr>
+        <w:t>mark</w:t>
+      </w:r>
+      <w:r>
+        <w:rPr>
+          <w:b/>
+          <w:bCs/>
+          <w:lang w:val="en-US"/>
+        </w:rPr>
+        <w:t xml:space="preserve"> the completion</w:t>
+      </w:r>
+      <w:r>
+        <w:rPr>
+          <w:lang w:val="en-US"/>
+        </w:rPr>
+        <w:t> </w:t>
+      </w:r>
+      <w:r>
+        <w:rPr>
+          <w:lang w:val="en-US"/>
+        </w:rPr>
+        <w:t>of a group of tasks</w:t>
+      </w:r>
+      <w:r>
+        <w:rPr>
+          <w:lang w:val="en-US"/>
+        </w:rPr>
+        <w:t xml:space="preserve"> (it’s not an action) and has no duration. It should be identified along with its </w:t>
+      </w:r>
+      <w:r>
+        <w:rPr>
+          <w:lang w:val="en-US"/>
+        </w:rPr>
+        <w:t>date</w:t>
+      </w:r>
+      <w:r>
+        <w:rPr>
+          <w:lang w:val="en-US"/>
+        </w:rPr>
+        <w:t xml:space="preserve"> and description of what should be completed by that date.</w:t>
+      </w:r>
+    </w:p>
+    <w:p>
+      <w:pPr>
+        <w:pStyle w:val="PargrafodaLista"/>
+        <w:numPr>
           <w:ilvl w:val="0"/>
           <w:numId w:val="5"/>
         </w:numPr>
@@ -5203,6 +5768,7 @@
         <w:rPr>
           <w:lang w:val="en-US"/>
         </w:rPr>
+        <w:lastRenderedPageBreak/>
         <w:t xml:space="preserve">Each team member has </w:t>
       </w:r>
       <w:r>
@@ -5293,7 +5859,6 @@
         <w:rPr>
           <w:lang w:val="en-US"/>
         </w:rPr>
-        <w:lastRenderedPageBreak/>
         <w:t>Each</w:t>
       </w:r>
       <w:r>
@@ -5966,6 +6531,7 @@
         <w:rPr>
           <w:lang w:val="en-US"/>
         </w:rPr>
+        <w:lastRenderedPageBreak/>
         <w:t>The number of completed requirements will be counted and deviation will be the requirements that aren’t completed.</w:t>
       </w:r>
     </w:p>
@@ -6002,7 +6568,6 @@
         <w:rPr>
           <w:lang w:val="en-US"/>
         </w:rPr>
-        <w:lastRenderedPageBreak/>
         <w:t>The deviation will be the difference between the planned effort and the actual effort.</w:t>
       </w:r>
     </w:p>
@@ -6051,7 +6616,7 @@
       </w:r>
     </w:p>
     <w:sectPr>
-      <w:footerReference w:type="first" r:id="rId14"/>
+      <w:footerReference w:type="first" r:id="rId16"/>
       <w:pgSz w:w="11906" w:h="16838"/>
       <w:pgMar w:top="1417" w:right="1701" w:bottom="1417" w:left="1701" w:header="708" w:footer="708" w:gutter="0"/>
       <w:pgNumType w:start="1"/>
@@ -6089,6 +6654,16 @@
 </file>
 
 <file path=word/footer1.xml><?xml version="1.0" encoding="utf-8"?>
+<w:ftr xmlns:wpc="http://schemas.microsoft.com/office/word/2010/wordprocessingCanvas" xmlns:mc="http://schemas.openxmlformats.org/markup-compatibility/2006" xmlns:o="urn:schemas-microsoft-com:office:office" xmlns:r="http://schemas.openxmlformats.org/officeDocument/2006/relationships" xmlns:m="http://schemas.openxmlformats.org/officeDocument/2006/math" xmlns:v="urn:schemas-microsoft-com:vml" xmlns:wp14="http://schemas.microsoft.com/office/word/2010/wordprocessingDrawing" xmlns:wp="http://schemas.openxmlformats.org/drawingml/2006/wordprocessingDrawing" xmlns:w10="urn:schemas-microsoft-com:office:word" xmlns:w="http://schemas.openxmlformats.org/wordprocessingml/2006/main" xmlns:w14="http://schemas.microsoft.com/office/word/2010/wordml" xmlns:w15="http://schemas.microsoft.com/office/word/2012/wordml" xmlns:wpg="http://schemas.microsoft.com/office/word/2010/wordprocessingGroup" xmlns:wpi="http://schemas.microsoft.com/office/word/2010/wordprocessingInk" xmlns:wne="http://schemas.microsoft.com/office/word/2006/wordml" xmlns:wps="http://schemas.microsoft.com/office/word/2010/wordprocessingShape" mc:Ignorable="w14 w15 wp14">
+  <w:p>
+    <w:pPr>
+      <w:pStyle w:val="Rodap"/>
+    </w:pPr>
+  </w:p>
+</w:ftr>
+</file>
+
+<file path=word/footer2.xml><?xml version="1.0" encoding="utf-8"?>
 <w:ftr xmlns:wpc="http://schemas.microsoft.com/office/word/2010/wordprocessingCanvas" xmlns:mc="http://schemas.openxmlformats.org/markup-compatibility/2006" xmlns:o="urn:schemas-microsoft-com:office:office" xmlns:r="http://schemas.openxmlformats.org/officeDocument/2006/relationships" xmlns:m="http://schemas.openxmlformats.org/officeDocument/2006/math" xmlns:v="urn:schemas-microsoft-com:vml" xmlns:wp14="http://schemas.microsoft.com/office/word/2010/wordprocessingDrawing" xmlns:wp="http://schemas.openxmlformats.org/drawingml/2006/wordprocessingDrawing" xmlns:w10="urn:schemas-microsoft-com:office:word" xmlns:w="http://schemas.openxmlformats.org/wordprocessingml/2006/main" xmlns:w14="http://schemas.microsoft.com/office/word/2010/wordml" xmlns:w15="http://schemas.microsoft.com/office/word/2012/wordml" xmlns:wpg="http://schemas.microsoft.com/office/word/2010/wordprocessingGroup" xmlns:wpi="http://schemas.microsoft.com/office/word/2010/wordprocessingInk" xmlns:wne="http://schemas.microsoft.com/office/word/2006/wordml" xmlns:wps="http://schemas.microsoft.com/office/word/2010/wordprocessingShape" mc:Ignorable="w14 w15 wp14">
   <w:p>
     <w:pPr>
@@ -6147,7 +6722,7 @@
 </w:ftr>
 </file>
 
-<file path=word/footer2.xml><?xml version="1.0" encoding="utf-8"?>
+<file path=word/footer3.xml><?xml version="1.0" encoding="utf-8"?>
 <w:ftr xmlns:wpc="http://schemas.microsoft.com/office/word/2010/wordprocessingCanvas" xmlns:mc="http://schemas.openxmlformats.org/markup-compatibility/2006" xmlns:o="urn:schemas-microsoft-com:office:office" xmlns:r="http://schemas.openxmlformats.org/officeDocument/2006/relationships" xmlns:m="http://schemas.openxmlformats.org/officeDocument/2006/math" xmlns:v="urn:schemas-microsoft-com:vml" xmlns:wp14="http://schemas.microsoft.com/office/word/2010/wordprocessingDrawing" xmlns:wp="http://schemas.openxmlformats.org/drawingml/2006/wordprocessingDrawing" xmlns:w10="urn:schemas-microsoft-com:office:word" xmlns:w="http://schemas.openxmlformats.org/wordprocessingml/2006/main" xmlns:w14="http://schemas.microsoft.com/office/word/2010/wordml" xmlns:w15="http://schemas.microsoft.com/office/word/2012/wordml" xmlns:wpg="http://schemas.microsoft.com/office/word/2010/wordprocessingGroup" xmlns:wpi="http://schemas.microsoft.com/office/word/2010/wordprocessingInk" xmlns:wne="http://schemas.microsoft.com/office/word/2006/wordml" xmlns:wps="http://schemas.microsoft.com/office/word/2010/wordprocessingShape" mc:Ignorable="w14 w15 wp14">
   <w:p>
     <w:pPr>
@@ -6215,7 +6790,7 @@
 </w:ftr>
 </file>
 
-<file path=word/footer3.xml><?xml version="1.0" encoding="utf-8"?>
+<file path=word/footer4.xml><?xml version="1.0" encoding="utf-8"?>
 <w:ftr xmlns:wpc="http://schemas.microsoft.com/office/word/2010/wordprocessingCanvas" xmlns:mc="http://schemas.openxmlformats.org/markup-compatibility/2006" xmlns:o="urn:schemas-microsoft-com:office:office" xmlns:r="http://schemas.openxmlformats.org/officeDocument/2006/relationships" xmlns:m="http://schemas.openxmlformats.org/officeDocument/2006/math" xmlns:v="urn:schemas-microsoft-com:vml" xmlns:wp14="http://schemas.microsoft.com/office/word/2010/wordprocessingDrawing" xmlns:wp="http://schemas.openxmlformats.org/drawingml/2006/wordprocessingDrawing" xmlns:w10="urn:schemas-microsoft-com:office:word" xmlns:w="http://schemas.openxmlformats.org/wordprocessingml/2006/main" xmlns:w14="http://schemas.microsoft.com/office/word/2010/wordml" xmlns:w15="http://schemas.microsoft.com/office/word/2012/wordml" xmlns:wpg="http://schemas.microsoft.com/office/word/2010/wordprocessingGroup" xmlns:wpi="http://schemas.microsoft.com/office/word/2010/wordprocessingInk" xmlns:wne="http://schemas.microsoft.com/office/word/2006/wordml" xmlns:wps="http://schemas.microsoft.com/office/word/2010/wordprocessingShape" mc:Ignorable="w14 w15 wp14">
   <w:p>
     <w:pPr>
@@ -6287,7 +6862,7 @@
         <w:noProof/>
         <w:lang w:val="en-US"/>
       </w:rPr>
-      <w:t>ii</w:t>
+      <w:t>iii</w:t>
     </w:r>
     <w:r>
       <w:rPr>
@@ -6299,7 +6874,7 @@
 </w:ftr>
 </file>
 
-<file path=word/footer4.xml><?xml version="1.0" encoding="utf-8"?>
+<file path=word/footer5.xml><?xml version="1.0" encoding="utf-8"?>
 <w:ftr xmlns:wpc="http://schemas.microsoft.com/office/word/2010/wordprocessingCanvas" xmlns:mc="http://schemas.openxmlformats.org/markup-compatibility/2006" xmlns:o="urn:schemas-microsoft-com:office:office" xmlns:r="http://schemas.openxmlformats.org/officeDocument/2006/relationships" xmlns:m="http://schemas.openxmlformats.org/officeDocument/2006/math" xmlns:v="urn:schemas-microsoft-com:vml" xmlns:wp14="http://schemas.microsoft.com/office/word/2010/wordprocessingDrawing" xmlns:wp="http://schemas.openxmlformats.org/drawingml/2006/wordprocessingDrawing" xmlns:w10="urn:schemas-microsoft-com:office:word" xmlns:w="http://schemas.openxmlformats.org/wordprocessingml/2006/main" xmlns:w14="http://schemas.microsoft.com/office/word/2010/wordml" xmlns:w15="http://schemas.microsoft.com/office/word/2012/wordml" xmlns:wpg="http://schemas.microsoft.com/office/word/2010/wordprocessingGroup" xmlns:wpi="http://schemas.microsoft.com/office/word/2010/wordprocessingInk" xmlns:wne="http://schemas.microsoft.com/office/word/2006/wordml" xmlns:wps="http://schemas.microsoft.com/office/word/2010/wordprocessingShape" mc:Ignorable="w14 w15 wp14">
   <w:p>
     <w:pPr>
@@ -6412,17 +6987,29 @@
   <w:p>
     <w:pPr>
       <w:pStyle w:val="Cabealho"/>
+    </w:pPr>
+  </w:p>
+</w:hdr>
+</file>
+
+<file path=word/header2.xml><?xml version="1.0" encoding="utf-8"?>
+<w:hdr xmlns:wpc="http://schemas.microsoft.com/office/word/2010/wordprocessingCanvas" xmlns:mc="http://schemas.openxmlformats.org/markup-compatibility/2006" xmlns:o="urn:schemas-microsoft-com:office:office" xmlns:r="http://schemas.openxmlformats.org/officeDocument/2006/relationships" xmlns:m="http://schemas.openxmlformats.org/officeDocument/2006/math" xmlns:v="urn:schemas-microsoft-com:vml" xmlns:wp14="http://schemas.microsoft.com/office/word/2010/wordprocessingDrawing" xmlns:wp="http://schemas.openxmlformats.org/drawingml/2006/wordprocessingDrawing" xmlns:w10="urn:schemas-microsoft-com:office:word" xmlns:w="http://schemas.openxmlformats.org/wordprocessingml/2006/main" xmlns:w14="http://schemas.microsoft.com/office/word/2010/wordml" xmlns:w15="http://schemas.microsoft.com/office/word/2012/wordml" xmlns:wpg="http://schemas.microsoft.com/office/word/2010/wordprocessingGroup" xmlns:wpi="http://schemas.microsoft.com/office/word/2010/wordprocessingInk" xmlns:wne="http://schemas.microsoft.com/office/word/2006/wordml" xmlns:wps="http://schemas.microsoft.com/office/word/2010/wordprocessingShape" mc:Ignorable="w14 w15 wp14">
+  <w:p>
+    <w:pPr>
+      <w:pStyle w:val="Cabealho"/>
       <w:rPr>
         <w:lang w:val="en-US"/>
       </w:rPr>
     </w:pPr>
+    <w:bookmarkStart w:id="0" w:name="_GoBack"/>
+    <w:bookmarkEnd w:id="0"/>
     <w:r>
       <w:rPr>
         <w:noProof/>
         <w:lang w:eastAsia="pt-PT"/>
       </w:rPr>
       <w:drawing>
-        <wp:anchor distT="0" distB="0" distL="114300" distR="114300" simplePos="0" relativeHeight="251656192" behindDoc="0" locked="0" layoutInCell="1" allowOverlap="1" wp14:anchorId="124AD29D" wp14:editId="5B7E7B85">
+        <wp:anchor distT="0" distB="0" distL="114300" distR="114300" simplePos="0" relativeHeight="251657216" behindDoc="0" locked="0" layoutInCell="1" allowOverlap="1" wp14:anchorId="124AD29D" wp14:editId="5B7E7B85">
           <wp:simplePos x="0" y="0"/>
           <wp:positionH relativeFrom="column">
             <wp:posOffset>15239</wp:posOffset>
@@ -6552,7 +7139,10 @@
       <w:sdtEndPr/>
       <w:sdtContent>
         <w:r>
-          <w:t>V 1.0</w:t>
+          <w:rPr>
+            <w:lang w:val="en-US"/>
+          </w:rPr>
+          <w:t>V 1.1</w:t>
         </w:r>
       </w:sdtContent>
     </w:sdt>
@@ -6575,7 +7165,10 @@
       <w:sdtEndPr/>
       <w:sdtContent>
         <w:r>
-          <w:t>Baselined</w:t>
+          <w:rPr>
+            <w:lang w:val="en-US"/>
+          </w:rPr>
+          <w:t>Ready for revision</w:t>
         </w:r>
       </w:sdtContent>
     </w:sdt>
@@ -6583,7 +7176,7 @@
 </w:hdr>
 </file>
 
-<file path=word/header2.xml><?xml version="1.0" encoding="utf-8"?>
+<file path=word/header3.xml><?xml version="1.0" encoding="utf-8"?>
 <w:hdr xmlns:wpc="http://schemas.microsoft.com/office/word/2010/wordprocessingCanvas" xmlns:mc="http://schemas.openxmlformats.org/markup-compatibility/2006" xmlns:o="urn:schemas-microsoft-com:office:office" xmlns:r="http://schemas.openxmlformats.org/officeDocument/2006/relationships" xmlns:m="http://schemas.openxmlformats.org/officeDocument/2006/math" xmlns:v="urn:schemas-microsoft-com:vml" xmlns:wp14="http://schemas.microsoft.com/office/word/2010/wordprocessingDrawing" xmlns:wp="http://schemas.openxmlformats.org/drawingml/2006/wordprocessingDrawing" xmlns:w10="urn:schemas-microsoft-com:office:word" xmlns:w="http://schemas.openxmlformats.org/wordprocessingml/2006/main" xmlns:w14="http://schemas.microsoft.com/office/word/2010/wordml" xmlns:w15="http://schemas.microsoft.com/office/word/2012/wordml" xmlns:wpg="http://schemas.microsoft.com/office/word/2010/wordprocessingGroup" xmlns:wpi="http://schemas.microsoft.com/office/word/2010/wordprocessingInk" xmlns:wne="http://schemas.microsoft.com/office/word/2006/wordml" xmlns:wps="http://schemas.microsoft.com/office/word/2010/wordprocessingShape" mc:Ignorable="w14 w15 wp14">
   <w:p>
     <w:pPr>
@@ -6598,7 +7191,7 @@
         <w:lang w:eastAsia="pt-PT"/>
       </w:rPr>
       <w:drawing>
-        <wp:anchor distT="0" distB="0" distL="114300" distR="114300" simplePos="0" relativeHeight="251660288" behindDoc="0" locked="0" layoutInCell="1" allowOverlap="1" wp14:anchorId="1E5576C8" wp14:editId="4FBAABD9">
+        <wp:anchor distT="0" distB="0" distL="114300" distR="114300" simplePos="0" relativeHeight="251659264" behindDoc="0" locked="0" layoutInCell="1" allowOverlap="1" wp14:anchorId="1E5576C8" wp14:editId="4FBAABD9">
           <wp:simplePos x="0" y="0"/>
           <wp:positionH relativeFrom="column">
             <wp:posOffset>81915</wp:posOffset>
@@ -6728,10 +7321,7 @@
       <w:sdtEndPr/>
       <w:sdtContent>
         <w:r>
-          <w:rPr>
-            <w:lang w:val="en-US"/>
-          </w:rPr>
-          <w:t>V 1.0</w:t>
+          <w:t>V 1.1</w:t>
         </w:r>
       </w:sdtContent>
     </w:sdt>
@@ -6754,10 +7344,7 @@
       <w:sdtEndPr/>
       <w:sdtContent>
         <w:r>
-          <w:rPr>
-            <w:lang w:val="en-US"/>
-          </w:rPr>
-          <w:t>Baselined</w:t>
+          <w:t>Ready for revision</w:t>
         </w:r>
       </w:sdtContent>
     </w:sdt>
@@ -6789,7 +7376,7 @@
         <w:rFonts w:ascii="Symbol" w:hAnsi="Symbol" w:hint="default"/>
       </w:rPr>
     </w:lvl>
-    <w:lvl w:ilvl="1" w:tplc="04090003" w:tentative="1">
+    <w:lvl w:ilvl="1" w:tplc="04090003">
       <w:start w:val="1"/>
       <w:numFmt w:val="bullet"/>
       <w:lvlText w:val="o"/>
@@ -8168,6 +8755,22 @@
       <w:szCs w:val="20"/>
     </w:rPr>
   </w:style>
+  <w:style w:type="character" w:customStyle="1" w:styleId="apple-converted-space">
+    <w:name w:val="apple-converted-space"/>
+    <w:basedOn w:val="Tipodeletrapredefinidodopargrafo"/>
+    <w:rsid w:val="00930B38"/>
+  </w:style>
+  <w:style w:type="character" w:styleId="Forte">
+    <w:name w:val="Strong"/>
+    <w:basedOn w:val="Tipodeletrapredefinidodopargrafo"/>
+    <w:uiPriority w:val="22"/>
+    <w:qFormat/>
+    <w:rsid w:val="00930B38"/>
+    <w:rPr>
+      <w:b/>
+      <w:bCs/>
+    </w:rPr>
+  </w:style>
 </w:styles>
 </file>
 
@@ -8478,7 +9081,7 @@
 </file>
 
 <file path=customXml/itemProps2.xml><?xml version="1.0" encoding="utf-8"?>
-<ds:datastoreItem xmlns:ds="http://schemas.openxmlformats.org/officeDocument/2006/customXml" ds:itemID="{5E044BB4-95AE-4370-838A-CDE8A880A020}">
+<ds:datastoreItem xmlns:ds="http://schemas.openxmlformats.org/officeDocument/2006/customXml" ds:itemID="{7363B3D5-C34E-49D9-A79A-463EB6CB28FE}">
   <ds:schemaRefs>
     <ds:schemaRef ds:uri="http://schemas.openxmlformats.org/officeDocument/2006/bibliography"/>
   </ds:schemaRefs>

</xml_diff>

<commit_message>
SDP PPP ready for approval
</commit_message>
<xml_diff>
--- a/Docs/Processes/Project Planning Process.docx
+++ b/Docs/Processes/Project Planning Process.docx
@@ -2158,7 +2158,7 @@
       <w:pPr>
         <w:pStyle w:val="Legenda"/>
       </w:pPr>
-      <w:bookmarkStart w:id="0" w:name="_Toc352835889"/>
+      <w:bookmarkStart w:id="4" w:name="_Toc352835889"/>
       <w:r>
         <w:t xml:space="preserve">Table </w:t>
       </w:r>
@@ -2186,7 +2186,7 @@
       <w:r>
         <w:t>: List of Contribuitors</w:t>
       </w:r>
-      <w:bookmarkEnd w:id="0"/>
+      <w:bookmarkEnd w:id="4"/>
     </w:p>
     <w:p/>
     <w:tbl>
@@ -5033,7 +5033,7 @@
               </w:rPr>
               <w:t>1.</w:t>
             </w:r>
-            <w:ins w:id="1" w:author="Mário Oliveira" w:date="2013-05-18T20:21:00Z">
+            <w:ins w:id="5" w:author="Mário Oliveira" w:date="2013-05-18T20:21:00Z">
               <w:r>
                 <w:rPr>
                   <w:lang w:val="en-US"/>
@@ -5041,7 +5041,7 @@
                 <w:t>1</w:t>
               </w:r>
             </w:ins>
-            <w:del w:id="2" w:author="Mário Oliveira" w:date="2013-05-18T20:21:00Z">
+            <w:del w:id="6" w:author="Mário Oliveira" w:date="2013-05-18T20:21:00Z">
               <w:r>
                 <w:rPr>
                   <w:lang w:val="en-US"/>
@@ -5086,6 +5086,146 @@
           </w:p>
         </w:tc>
       </w:tr>
+      <w:tr>
+        <w:trPr>
+          <w:ins w:id="7" w:author="Filipe Brandão" w:date="2013-05-26T01:02:00Z"/>
+        </w:trPr>
+        <w:tc>
+          <w:tcPr>
+            <w:tcW w:w="1726" w:type="dxa"/>
+            <w:vAlign w:val="center"/>
+          </w:tcPr>
+          <w:p>
+            <w:pPr>
+              <w:pStyle w:val="SemEspaamento"/>
+              <w:jc w:val="center"/>
+              <w:rPr>
+                <w:ins w:id="8" w:author="Filipe Brandão" w:date="2013-05-26T01:02:00Z"/>
+                <w:rFonts w:eastAsiaTheme="minorHAnsi"/>
+                <w:lang w:val="en-US"/>
+              </w:rPr>
+            </w:pPr>
+            <w:ins w:id="9" w:author="Filipe Brandão" w:date="2013-05-26T01:02:00Z">
+              <w:r>
+                <w:rPr>
+                  <w:rFonts w:eastAsiaTheme="minorHAnsi"/>
+                  <w:lang w:val="en-US"/>
+                </w:rPr>
+                <w:t>26-05-2013</w:t>
+              </w:r>
+            </w:ins>
+          </w:p>
+        </w:tc>
+        <w:tc>
+          <w:tcPr>
+            <w:tcW w:w="2199" w:type="dxa"/>
+            <w:vAlign w:val="center"/>
+          </w:tcPr>
+          <w:p>
+            <w:pPr>
+              <w:jc w:val="center"/>
+              <w:rPr>
+                <w:ins w:id="10" w:author="Filipe Brandão" w:date="2013-05-26T01:02:00Z"/>
+                <w:lang w:val="en-US"/>
+              </w:rPr>
+            </w:pPr>
+            <w:ins w:id="11" w:author="Filipe Brandão" w:date="2013-05-26T01:02:00Z">
+              <w:r>
+                <w:rPr>
+                  <w:lang w:val="en-US"/>
+                </w:rPr>
+                <w:t>Changing State</w:t>
+              </w:r>
+            </w:ins>
+          </w:p>
+        </w:tc>
+        <w:tc>
+          <w:tcPr>
+            <w:tcW w:w="1728" w:type="dxa"/>
+            <w:vAlign w:val="center"/>
+          </w:tcPr>
+          <w:p>
+            <w:pPr>
+              <w:jc w:val="center"/>
+              <w:rPr>
+                <w:ins w:id="12" w:author="Filipe Brandão" w:date="2013-05-26T01:02:00Z"/>
+                <w:lang w:val="en-US"/>
+              </w:rPr>
+            </w:pPr>
+            <w:ins w:id="13" w:author="Filipe Brandão" w:date="2013-05-26T01:03:00Z">
+              <w:r>
+                <w:rPr>
+                  <w:lang w:val="en-US"/>
+                </w:rPr>
+                <w:t>Filipe Brandão</w:t>
+              </w:r>
+            </w:ins>
+          </w:p>
+        </w:tc>
+        <w:tc>
+          <w:tcPr>
+            <w:tcW w:w="977" w:type="dxa"/>
+            <w:vAlign w:val="center"/>
+          </w:tcPr>
+          <w:p>
+            <w:pPr>
+              <w:jc w:val="center"/>
+              <w:rPr>
+                <w:ins w:id="14" w:author="Filipe Brandão" w:date="2013-05-26T01:02:00Z"/>
+                <w:lang w:val="en-US"/>
+              </w:rPr>
+            </w:pPr>
+            <w:ins w:id="15" w:author="Filipe Brandão" w:date="2013-05-26T01:03:00Z">
+              <w:r>
+                <w:rPr>
+                  <w:lang w:val="en-US"/>
+                </w:rPr>
+                <w:t>1.1</w:t>
+              </w:r>
+            </w:ins>
+          </w:p>
+        </w:tc>
+        <w:tc>
+          <w:tcPr>
+            <w:tcW w:w="1249" w:type="dxa"/>
+            <w:vAlign w:val="center"/>
+          </w:tcPr>
+          <w:p>
+            <w:pPr>
+              <w:rPr>
+                <w:ins w:id="16" w:author="Filipe Brandão" w:date="2013-05-26T01:02:00Z"/>
+                <w:lang w:val="en-US"/>
+              </w:rPr>
+            </w:pPr>
+          </w:p>
+        </w:tc>
+        <w:tc>
+          <w:tcPr>
+            <w:tcW w:w="1728" w:type="dxa"/>
+            <w:vAlign w:val="center"/>
+          </w:tcPr>
+          <w:p>
+            <w:pPr>
+              <w:keepNext/>
+              <w:jc w:val="center"/>
+              <w:rPr>
+                <w:ins w:id="17" w:author="Filipe Brandão" w:date="2013-05-26T01:02:00Z"/>
+                <w:lang w:val="en-US"/>
+              </w:rPr>
+            </w:pPr>
+            <w:ins w:id="18" w:author="Filipe Brandão" w:date="2013-05-26T01:03:00Z">
+              <w:r>
+                <w:rPr>
+                  <w:lang w:val="en-US"/>
+                </w:rPr>
+                <w:t>Ready for Approval</w:t>
+              </w:r>
+            </w:ins>
+            <w:bookmarkStart w:id="19" w:name="_GoBack"/>
+            <w:bookmarkEnd w:id="19"/>
+          </w:p>
+        </w:tc>
+      </w:tr>
     </w:tbl>
     <w:p>
       <w:pPr>
@@ -5094,7 +5234,7 @@
           <w:lang w:val="en-US"/>
         </w:rPr>
       </w:pPr>
-      <w:bookmarkStart w:id="3" w:name="_Toc352835890"/>
+      <w:bookmarkStart w:id="20" w:name="_Toc352835890"/>
       <w:r>
         <w:rPr>
           <w:lang w:val="en-US"/>
@@ -5132,7 +5272,7 @@
         </w:rPr>
         <w:t>: Version history</w:t>
       </w:r>
-      <w:bookmarkEnd w:id="3"/>
+      <w:bookmarkEnd w:id="20"/>
     </w:p>
     <w:p>
       <w:pPr>
@@ -5160,7 +5300,7 @@
           <w:lang w:val="en-US"/>
         </w:rPr>
       </w:pPr>
-      <w:bookmarkStart w:id="4" w:name="_Toc352835881"/>
+      <w:bookmarkStart w:id="21" w:name="_Toc352835881"/>
       <w:r>
         <w:rPr>
           <w:lang w:val="en-US"/>
@@ -5168,7 +5308,7 @@
         <w:lastRenderedPageBreak/>
         <w:t>Purpose</w:t>
       </w:r>
-      <w:bookmarkEnd w:id="4"/>
+      <w:bookmarkEnd w:id="21"/>
     </w:p>
     <w:p>
       <w:pPr>
@@ -5261,14 +5401,14 @@
           <w:lang w:val="en-US"/>
         </w:rPr>
       </w:pPr>
-      <w:bookmarkStart w:id="5" w:name="_Toc352835882"/>
+      <w:bookmarkStart w:id="22" w:name="_Toc352835882"/>
       <w:r>
         <w:rPr>
           <w:lang w:val="en-US"/>
         </w:rPr>
         <w:t>Inputs and Outputs</w:t>
       </w:r>
-      <w:bookmarkEnd w:id="5"/>
+      <w:bookmarkEnd w:id="22"/>
     </w:p>
     <w:p>
       <w:pPr>
@@ -5281,14 +5421,14 @@
           <w:lang w:val="en-US"/>
         </w:rPr>
       </w:pPr>
-      <w:bookmarkStart w:id="6" w:name="_Toc352835883"/>
+      <w:bookmarkStart w:id="23" w:name="_Toc352835883"/>
       <w:r>
         <w:rPr>
           <w:lang w:val="en-US"/>
         </w:rPr>
         <w:t>Inputs</w:t>
       </w:r>
-      <w:bookmarkEnd w:id="6"/>
+      <w:bookmarkEnd w:id="23"/>
     </w:p>
     <w:p>
       <w:pPr>
@@ -5323,14 +5463,14 @@
           <w:lang w:val="en-US"/>
         </w:rPr>
       </w:pPr>
-      <w:bookmarkStart w:id="7" w:name="_Toc352835884"/>
+      <w:bookmarkStart w:id="24" w:name="_Toc352835884"/>
       <w:r>
         <w:rPr>
           <w:lang w:val="en-US"/>
         </w:rPr>
         <w:t>Outputs</w:t>
       </w:r>
-      <w:bookmarkEnd w:id="7"/>
+      <w:bookmarkEnd w:id="24"/>
     </w:p>
     <w:p>
       <w:pPr>
@@ -5423,14 +5563,14 @@
           <w:lang w:val="en-US"/>
         </w:rPr>
       </w:pPr>
-      <w:bookmarkStart w:id="8" w:name="_Toc352835885"/>
+      <w:bookmarkStart w:id="25" w:name="_Toc352835885"/>
       <w:r>
         <w:rPr>
           <w:lang w:val="en-US"/>
         </w:rPr>
         <w:t>Activities</w:t>
       </w:r>
-      <w:bookmarkEnd w:id="8"/>
+      <w:bookmarkEnd w:id="25"/>
     </w:p>
     <w:p>
       <w:pPr>
@@ -5553,12 +5693,11 @@
         </w:rPr>
         <w:t xml:space="preserve">should </w:t>
       </w:r>
-      <w:bookmarkStart w:id="9" w:name="_GoBack"/>
       <w:r>
         <w:rPr>
           <w:bCs/>
           <w:lang w:val="en-US"/>
-          <w:rPrChange w:id="10" w:author="Filipe Brandão" w:date="2013-05-20T10:52:00Z">
+          <w:rPrChange w:id="26" w:author="Filipe Brandão" w:date="2013-05-20T10:52:00Z">
             <w:rPr>
               <w:b/>
               <w:bCs/>
@@ -5572,7 +5711,7 @@
         <w:rPr>
           <w:bCs/>
           <w:lang w:val="en-US"/>
-          <w:rPrChange w:id="11" w:author="Filipe Brandão" w:date="2013-05-20T10:52:00Z">
+          <w:rPrChange w:id="27" w:author="Filipe Brandão" w:date="2013-05-20T10:52:00Z">
             <w:rPr>
               <w:b/>
               <w:bCs/>
@@ -5586,14 +5725,7 @@
         <w:rPr>
           <w:lang w:val="en-US"/>
         </w:rPr>
-        <w:t> </w:t>
-      </w:r>
-      <w:bookmarkEnd w:id="9"/>
-      <w:r>
-        <w:rPr>
-          <w:lang w:val="en-US"/>
-        </w:rPr>
-        <w:t>of a group of tasks</w:t>
+        <w:t> of a group of tasks</w:t>
       </w:r>
       <w:r>
         <w:rPr>
@@ -6413,14 +6545,14 @@
           <w:lang w:val="en-US"/>
         </w:rPr>
       </w:pPr>
-      <w:bookmarkStart w:id="12" w:name="_Toc352835886"/>
+      <w:bookmarkStart w:id="28" w:name="_Toc352835886"/>
       <w:r>
         <w:rPr>
           <w:lang w:val="en-US"/>
         </w:rPr>
         <w:t>Tools</w:t>
       </w:r>
-      <w:bookmarkEnd w:id="12"/>
+      <w:bookmarkEnd w:id="28"/>
     </w:p>
     <w:p>
       <w:pPr>
@@ -6515,14 +6647,14 @@
           <w:lang w:val="en-US"/>
         </w:rPr>
       </w:pPr>
-      <w:bookmarkStart w:id="13" w:name="_Toc352835887"/>
+      <w:bookmarkStart w:id="29" w:name="_Toc352835887"/>
       <w:r>
         <w:rPr>
           <w:lang w:val="en-US"/>
         </w:rPr>
         <w:t>Related Processes</w:t>
       </w:r>
-      <w:bookmarkEnd w:id="13"/>
+      <w:bookmarkEnd w:id="29"/>
     </w:p>
     <w:p>
       <w:pPr>
@@ -6592,14 +6724,14 @@
           <w:lang w:val="en-US"/>
         </w:rPr>
       </w:pPr>
-      <w:bookmarkStart w:id="14" w:name="_Toc352835888"/>
+      <w:bookmarkStart w:id="30" w:name="_Toc352835888"/>
       <w:r>
         <w:rPr>
           <w:lang w:val="en-US"/>
         </w:rPr>
         <w:t>Measures</w:t>
       </w:r>
-      <w:bookmarkEnd w:id="14"/>
+      <w:bookmarkEnd w:id="30"/>
     </w:p>
     <w:p>
       <w:pPr>
@@ -6999,7 +7131,7 @@
         <w:noProof/>
         <w:lang w:val="en-US"/>
       </w:rPr>
-      <w:t>2</w:t>
+      <w:t>ii</w:t>
     </w:r>
     <w:r>
       <w:rPr>
@@ -7299,12 +7431,19 @@
       </w:sdtPr>
       <w:sdtEndPr/>
       <w:sdtContent>
-        <w:r>
-          <w:rPr>
-            <w:lang w:val="en-US"/>
-          </w:rPr>
-          <w:t>Ready for revision</w:t>
-        </w:r>
+        <w:del w:id="0" w:author="Filipe Brandão" w:date="2013-05-26T01:03:00Z">
+          <w:r>
+            <w:rPr>
+              <w:lang w:val="en-US"/>
+            </w:rPr>
+            <w:delText>Ready for revision</w:delText>
+          </w:r>
+        </w:del>
+        <w:ins w:id="1" w:author="Filipe Brandão" w:date="2013-05-26T01:03:00Z">
+          <w:r>
+            <w:t>Ready for approval</w:t>
+          </w:r>
+        </w:ins>
       </w:sdtContent>
     </w:sdt>
   </w:p>
@@ -7481,12 +7620,19 @@
       </w:sdtPr>
       <w:sdtEndPr/>
       <w:sdtContent>
-        <w:r>
-          <w:rPr>
-            <w:lang w:val="en-GB"/>
-          </w:rPr>
-          <w:t>Ready for revision</w:t>
-        </w:r>
+        <w:del w:id="2" w:author="Filipe Brandão" w:date="2013-05-26T01:03:00Z">
+          <w:r>
+            <w:rPr>
+              <w:lang w:val="en-GB"/>
+            </w:rPr>
+            <w:delText>Ready for revision</w:delText>
+          </w:r>
+        </w:del>
+        <w:ins w:id="3" w:author="Filipe Brandão" w:date="2013-05-26T01:03:00Z">
+          <w:r>
+            <w:t>Ready for approval</w:t>
+          </w:r>
+        </w:ins>
       </w:sdtContent>
     </w:sdt>
     <w:r>
@@ -8121,11 +8267,11 @@
 
 <file path=word/people.xml><?xml version="1.0" encoding="utf-8"?>
 <w15:people xmlns:wpc="http://schemas.microsoft.com/office/word/2010/wordprocessingCanvas" xmlns:mc="http://schemas.openxmlformats.org/markup-compatibility/2006" xmlns:o="urn:schemas-microsoft-com:office:office" xmlns:r="http://schemas.openxmlformats.org/officeDocument/2006/relationships" xmlns:m="http://schemas.openxmlformats.org/officeDocument/2006/math" xmlns:v="urn:schemas-microsoft-com:vml" xmlns:wp14="http://schemas.microsoft.com/office/word/2010/wordprocessingDrawing" xmlns:wp="http://schemas.openxmlformats.org/drawingml/2006/wordprocessingDrawing" xmlns:w10="urn:schemas-microsoft-com:office:word" xmlns:w="http://schemas.openxmlformats.org/wordprocessingml/2006/main" xmlns:w14="http://schemas.microsoft.com/office/word/2010/wordml" xmlns:w15="http://schemas.microsoft.com/office/word/2012/wordml" xmlns:wpg="http://schemas.microsoft.com/office/word/2010/wordprocessingGroup" xmlns:wpi="http://schemas.microsoft.com/office/word/2010/wordprocessingInk" xmlns:wne="http://schemas.microsoft.com/office/word/2006/wordml" xmlns:wps="http://schemas.microsoft.com/office/word/2010/wordprocessingShape" mc:Ignorable="w14 w15 wp14">
+  <w15:person w15:author="Filipe Brandão">
+    <w15:presenceInfo w15:providerId="Windows Live" w15:userId="3e245dfbebaa7441"/>
+  </w15:person>
   <w15:person w15:author="Mário Oliveira">
     <w15:presenceInfo w15:providerId="Windows Live" w15:userId="228e243b25e30480"/>
-  </w15:person>
-  <w15:person w15:author="Filipe Brandão">
-    <w15:presenceInfo w15:providerId="Windows Live" w15:userId="3e245dfbebaa7441"/>
   </w15:person>
 </w15:people>
 </file>
@@ -9233,7 +9379,7 @@
 </file>
 
 <file path=customXml/itemProps2.xml><?xml version="1.0" encoding="utf-8"?>
-<ds:datastoreItem xmlns:ds="http://schemas.openxmlformats.org/officeDocument/2006/customXml" ds:itemID="{29DBA040-4EF3-43A6-A49E-9E662790CA38}">
+<ds:datastoreItem xmlns:ds="http://schemas.openxmlformats.org/officeDocument/2006/customXml" ds:itemID="{8C705732-5E19-4B31-BF58-2C44976D95EC}">
   <ds:schemaRefs>
     <ds:schemaRef ds:uri="http://schemas.openxmlformats.org/officeDocument/2006/bibliography"/>
   </ds:schemaRefs>

</xml_diff>